<commit_message>
made most of the edits now I think
</commit_message>
<xml_diff>
--- a/ccsc-final.docx
+++ b/ccsc-final.docx
@@ -90,18 +90,84 @@
           <w:sz w:val="24"/>
           <w:szCs w:val="24"/>
         </w:rPr>
-        <w:t>This paper describes how Shamir’s secret sharing algorithm can be parallelized,</w:t>
-      </w:r>
-      <w:r>
-        <w:t xml:space="preserve"> </w:t>
-      </w:r>
-      <w:r>
-        <w:rPr>
-          <w:rStyle w:val="cmr-12x-x-1201"/>
-          <w:sz w:val="24"/>
-          <w:szCs w:val="24"/>
-        </w:rPr>
-        <w:t>decreasing the time required to generate keys for secrets shared among a large</w:t>
+        <w:t>This paper describes how Shamir’s secret</w:t>
+      </w:r>
+      <w:ins w:id="0" w:author="Arbogast, Joseph Keith - arbogajk" w:date="2017-07-02T08:10:00Z">
+        <w:r>
+          <w:rPr>
+            <w:rStyle w:val="cmr-12x-x-1201"/>
+            <w:sz w:val="24"/>
+            <w:szCs w:val="24"/>
+          </w:rPr>
+          <w:t xml:space="preserve"> </w:t>
+        </w:r>
+      </w:ins>
+      <w:del w:id="1" w:author="Arbogast, Joseph Keith - arbogajk" w:date="2017-07-02T08:10:00Z">
+        <w:r>
+          <w:rPr>
+            <w:rStyle w:val="cmr-12x-x-1201"/>
+            <w:sz w:val="24"/>
+            <w:szCs w:val="24"/>
+          </w:rPr>
+          <w:delText xml:space="preserve"> </w:delText>
+        </w:r>
+      </w:del>
+      <w:r>
+        <w:rPr>
+          <w:rStyle w:val="cmr-12x-x-1201"/>
+          <w:sz w:val="24"/>
+          <w:szCs w:val="24"/>
+        </w:rPr>
+        <w:t>sharing algorithm can be parallelized,</w:t>
+      </w:r>
+      <w:r>
+        <w:t xml:space="preserve"> </w:t>
+      </w:r>
+      <w:r>
+        <w:rPr>
+          <w:rStyle w:val="cmr-12x-x-1201"/>
+          <w:sz w:val="24"/>
+          <w:szCs w:val="24"/>
+        </w:rPr>
+        <w:t xml:space="preserve">decreasing the time required to generate </w:t>
+      </w:r>
+      <w:ins w:id="2" w:author="Arbogast, Joseph Keith - arbogajk" w:date="2017-07-02T08:11:00Z">
+        <w:r>
+          <w:rPr>
+            <w:rStyle w:val="cmr-12x-x-1201"/>
+            <w:sz w:val="24"/>
+            <w:szCs w:val="24"/>
+          </w:rPr>
+          <w:t xml:space="preserve">key </w:t>
+        </w:r>
+      </w:ins>
+      <w:ins w:id="3" w:author="Arbogast, Joseph Keith - arbogajk" w:date="2017-07-02T08:10:00Z">
+        <w:r>
+          <w:rPr>
+            <w:rStyle w:val="cmr-12x-x-1201"/>
+            <w:sz w:val="24"/>
+            <w:szCs w:val="24"/>
+          </w:rPr>
+          <w:t>shares</w:t>
+        </w:r>
+      </w:ins>
+      <w:del w:id="4" w:author="Arbogast, Joseph Keith - arbogajk" w:date="2017-07-02T08:10:00Z">
+        <w:r>
+          <w:rPr>
+            <w:rStyle w:val="cmr-12x-x-1201"/>
+            <w:sz w:val="24"/>
+            <w:szCs w:val="24"/>
+          </w:rPr>
+          <w:delText>keys</w:delText>
+        </w:r>
+      </w:del>
+      <w:r>
+        <w:rPr>
+          <w:rStyle w:val="cmr-12x-x-1201"/>
+          <w:sz w:val="24"/>
+          <w:szCs w:val="24"/>
+        </w:rPr>
+        <w:t xml:space="preserve"> for secrets shared among a large</w:t>
       </w:r>
       <w:r>
         <w:t xml:space="preserve"> </w:t>
@@ -141,11 +207,26 @@
           <w:sz w:val="24"/>
           <w:szCs w:val="24"/>
         </w:rPr>
-        <w:t>, we found regions of the algorithm where running in</w:t>
-      </w:r>
-      <w:r>
-        <w:t xml:space="preserve"> </w:t>
-      </w:r>
+        <w:t xml:space="preserve">, we found regions of the algorithm where running </w:t>
+      </w:r>
+      <w:ins w:id="5" w:author="Arbogast, Joseph Keith - arbogajk" w:date="2017-07-02T08:11:00Z">
+        <w:r>
+          <w:t xml:space="preserve">them in </w:t>
+        </w:r>
+      </w:ins>
+      <w:del w:id="6" w:author="Arbogast, Joseph Keith - arbogajk" w:date="2017-07-02T08:11:00Z">
+        <w:r>
+          <w:rPr>
+            <w:rStyle w:val="cmr-12x-x-1201"/>
+            <w:sz w:val="24"/>
+            <w:szCs w:val="24"/>
+          </w:rPr>
+          <w:delText>in</w:delText>
+        </w:r>
+        <w:r>
+          <w:delText xml:space="preserve"> </w:delText>
+        </w:r>
+      </w:del>
       <w:r>
         <w:rPr>
           <w:rStyle w:val="cmr-12x-x-1201"/>
@@ -209,7 +290,35 @@
           <w:sz w:val="24"/>
           <w:szCs w:val="24"/>
         </w:rPr>
-        <w:t>shares. Our work enables more efficient secret-sharing using Shamir’s</w:t>
+        <w:t>shares. Our work enables more efficient secret</w:t>
+      </w:r>
+      <w:ins w:id="7" w:author="Arbogast, Joseph Keith - arbogajk" w:date="2017-07-02T08:50:00Z">
+        <w:r>
+          <w:rPr>
+            <w:rStyle w:val="cmr-12x-x-1201"/>
+            <w:sz w:val="24"/>
+            <w:szCs w:val="24"/>
+          </w:rPr>
+          <w:t xml:space="preserve"> </w:t>
+        </w:r>
+      </w:ins>
+      <w:del w:id="8" w:author="Arbogast, Joseph Keith - arbogajk" w:date="2017-07-02T08:50:00Z">
+        <w:r>
+          <w:rPr>
+            <w:rStyle w:val="cmr-12x-x-1201"/>
+            <w:sz w:val="24"/>
+            <w:szCs w:val="24"/>
+          </w:rPr>
+          <w:delText>-</w:delText>
+        </w:r>
+      </w:del>
+      <w:r>
+        <w:rPr>
+          <w:rStyle w:val="cmr-12x-x-1201"/>
+          <w:sz w:val="24"/>
+          <w:szCs w:val="24"/>
+        </w:rPr>
+        <w:t>sharing using Shamir’s</w:t>
       </w:r>
       <w:r>
         <w:t xml:space="preserve"> </w:t>
@@ -298,7 +407,53 @@
           <w:sz w:val="24"/>
           <w:szCs w:val="24"/>
         </w:rPr>
-        <w:t>Shamir’s secret sharing scheme is a method for dividing a secret among a group,</w:t>
+        <w:t>Shamir’s secret</w:t>
+      </w:r>
+      <w:ins w:id="9" w:author="Arbogast, Joseph Keith - arbogajk" w:date="2017-07-02T08:12:00Z">
+        <w:r>
+          <w:rPr>
+            <w:rStyle w:val="cmr-12x-x-1201"/>
+            <w:sz w:val="24"/>
+            <w:szCs w:val="24"/>
+          </w:rPr>
+          <w:t xml:space="preserve"> </w:t>
+        </w:r>
+      </w:ins>
+      <w:del w:id="10" w:author="Arbogast, Joseph Keith - arbogajk" w:date="2017-07-02T08:12:00Z">
+        <w:r>
+          <w:rPr>
+            <w:rStyle w:val="cmr-12x-x-1201"/>
+            <w:sz w:val="24"/>
+            <w:szCs w:val="24"/>
+          </w:rPr>
+          <w:delText xml:space="preserve"> </w:delText>
+        </w:r>
+      </w:del>
+      <w:r>
+        <w:rPr>
+          <w:rStyle w:val="cmr-12x-x-1201"/>
+          <w:sz w:val="24"/>
+          <w:szCs w:val="24"/>
+        </w:rPr>
+        <w:t>sharing scheme</w:t>
+      </w:r>
+      <w:ins w:id="11" w:author="Arbogast, Joseph Keith - arbogajk" w:date="2017-07-02T08:24:00Z">
+        <w:r>
+          <w:rPr>
+            <w:rStyle w:val="cmr-12x-x-1201"/>
+            <w:sz w:val="24"/>
+            <w:szCs w:val="24"/>
+          </w:rPr>
+          <w:t xml:space="preserve"> described in [1],</w:t>
+        </w:r>
+      </w:ins>
+      <w:r>
+        <w:rPr>
+          <w:rStyle w:val="cmr-12x-x-1201"/>
+          <w:sz w:val="24"/>
+          <w:szCs w:val="24"/>
+        </w:rPr>
+        <w:t xml:space="preserve"> is a method for dividing a secret among a group,</w:t>
       </w:r>
       <w:r>
         <w:t xml:space="preserve"> </w:t>
@@ -360,7 +515,7 @@
         </w:rPr>
         <w:t xml:space="preserve">high.  </w:t>
       </w:r>
-      <w:commentRangeStart w:id="0"/>
+      <w:commentRangeStart w:id="12"/>
       <w:r>
         <w:rPr>
           <w:rStyle w:val="cmr-12x-x-1201"/>
@@ -369,22 +524,50 @@
         </w:rPr>
         <w:t>Motivation</w:t>
       </w:r>
-      <w:commentRangeEnd w:id="0"/>
+      <w:commentRangeEnd w:id="12"/>
       <w:r>
         <w:rPr>
           <w:rStyle w:val="CommentReference"/>
         </w:rPr>
-        <w:commentReference w:id="0"/>
-      </w:r>
-      <w:r>
-        <w:rPr>
-          <w:rStyle w:val="cmr-12x-x-1201"/>
-          <w:sz w:val="24"/>
-          <w:szCs w:val="24"/>
-        </w:rPr>
-        <w:t xml:space="preserve"> for our work</w:t>
-      </w:r>
-      <w:ins w:id="1" w:author="Arbogast, Joseph Keith - arbogajk" w:date="2017-07-01T12:31:00Z">
+        <w:commentReference w:id="12"/>
+      </w:r>
+      <w:r>
+        <w:rPr>
+          <w:rStyle w:val="cmr-12x-x-1201"/>
+          <w:sz w:val="24"/>
+          <w:szCs w:val="24"/>
+        </w:rPr>
+        <w:t xml:space="preserve"> for </w:t>
+      </w:r>
+      <w:ins w:id="13" w:author="Arbogast, Joseph Keith - arbogajk" w:date="2017-07-02T07:56:00Z">
+        <w:r>
+          <w:rPr>
+            <w:rStyle w:val="cmr-12x-x-1201"/>
+            <w:sz w:val="24"/>
+            <w:szCs w:val="24"/>
+          </w:rPr>
+          <w:t xml:space="preserve">the </w:t>
+        </w:r>
+      </w:ins>
+      <w:del w:id="14" w:author="Arbogast, Joseph Keith - arbogajk" w:date="2017-07-02T07:56:00Z">
+        <w:r>
+          <w:rPr>
+            <w:rStyle w:val="cmr-12x-x-1201"/>
+            <w:sz w:val="24"/>
+            <w:szCs w:val="24"/>
+          </w:rPr>
+          <w:delText xml:space="preserve">our </w:delText>
+        </w:r>
+      </w:del>
+      <w:r>
+        <w:rPr>
+          <w:rStyle w:val="cmr-12x-x-1201"/>
+          <w:sz w:val="24"/>
+          <w:szCs w:val="24"/>
+        </w:rPr>
+        <w:t>work</w:t>
+      </w:r>
+      <w:ins w:id="15" w:author="Arbogast, Joseph Keith - arbogajk" w:date="2017-07-01T12:31:00Z">
         <w:r>
           <w:rPr>
             <w:rStyle w:val="cmr-12x-x-1201"/>
@@ -400,19 +583,173 @@
           <w:sz w:val="24"/>
           <w:szCs w:val="24"/>
         </w:rPr>
-        <w:t xml:space="preserve"> comes from an interest in security and a semester project in a parallel and distributed systems course.  In our initial research for </w:t>
-      </w:r>
-      <w:ins w:id="2" w:author="Arbogast, Joseph Keith - arbogajk" w:date="2017-07-01T12:32:00Z">
-        <w:r>
-          <w:rPr>
-            <w:rStyle w:val="cmr-12x-x-1201"/>
-            <w:sz w:val="24"/>
-            <w:szCs w:val="24"/>
-          </w:rPr>
-          <w:t xml:space="preserve">the </w:t>
+        <w:t xml:space="preserve"> comes from an interest in security and a</w:t>
+      </w:r>
+      <w:del w:id="16" w:author="Arbogast, Joseph Keith - arbogajk" w:date="2017-07-02T08:46:00Z">
+        <w:r>
+          <w:rPr>
+            <w:rStyle w:val="cmr-12x-x-1201"/>
+            <w:sz w:val="24"/>
+            <w:szCs w:val="24"/>
+          </w:rPr>
+          <w:delText xml:space="preserve"> semester</w:delText>
+        </w:r>
+      </w:del>
+      <w:r>
+        <w:rPr>
+          <w:rStyle w:val="cmr-12x-x-1201"/>
+          <w:sz w:val="24"/>
+          <w:szCs w:val="24"/>
+        </w:rPr>
+        <w:t xml:space="preserve"> project in</w:t>
+      </w:r>
+      <w:del w:id="17" w:author="Arbogast, Joseph Keith - arbogajk" w:date="2017-07-02T08:12:00Z">
+        <w:r>
+          <w:rPr>
+            <w:rStyle w:val="cmr-12x-x-1201"/>
+            <w:sz w:val="24"/>
+            <w:szCs w:val="24"/>
+          </w:rPr>
+          <w:delText xml:space="preserve"> a</w:delText>
+        </w:r>
+      </w:del>
+      <w:r>
+        <w:rPr>
+          <w:rStyle w:val="cmr-12x-x-1201"/>
+          <w:sz w:val="24"/>
+          <w:szCs w:val="24"/>
+        </w:rPr>
+        <w:t xml:space="preserve"> </w:t>
+      </w:r>
+      <w:ins w:id="18" w:author="Arbogast, Joseph Keith - arbogajk" w:date="2017-07-02T08:46:00Z">
+        <w:r>
+          <w:rPr>
+            <w:rStyle w:val="cmr-12x-x-1201"/>
+            <w:sz w:val="24"/>
+            <w:szCs w:val="24"/>
+          </w:rPr>
+          <w:t xml:space="preserve">a course on </w:t>
         </w:r>
       </w:ins>
-      <w:del w:id="3" w:author="Arbogast, Joseph Keith - arbogajk" w:date="2017-07-01T12:32:00Z">
+      <w:r>
+        <w:rPr>
+          <w:rStyle w:val="cmr-12x-x-1201"/>
+          <w:sz w:val="24"/>
+          <w:szCs w:val="24"/>
+        </w:rPr>
+        <w:t>parallel and distributed systems</w:t>
+      </w:r>
+      <w:del w:id="19" w:author="Arbogast, Joseph Keith - arbogajk" w:date="2017-07-02T07:57:00Z">
+        <w:r>
+          <w:rPr>
+            <w:rStyle w:val="cmr-12x-x-1201"/>
+            <w:sz w:val="24"/>
+            <w:szCs w:val="24"/>
+          </w:rPr>
+          <w:delText xml:space="preserve"> course</w:delText>
+        </w:r>
+      </w:del>
+      <w:r>
+        <w:rPr>
+          <w:rStyle w:val="cmr-12x-x-1201"/>
+          <w:sz w:val="24"/>
+          <w:szCs w:val="24"/>
+        </w:rPr>
+        <w:t>.</w:t>
+      </w:r>
+      <w:ins w:id="20" w:author="Arbogast, Joseph Keith - arbogajk" w:date="2017-07-02T08:24:00Z">
+        <w:r>
+          <w:rPr>
+            <w:rStyle w:val="cmr-12x-x-1201"/>
+            <w:sz w:val="24"/>
+            <w:szCs w:val="24"/>
+          </w:rPr>
+          <w:t xml:space="preserve">  Shamir</w:t>
+        </w:r>
+      </w:ins>
+      <w:ins w:id="21" w:author="Arbogast, Joseph Keith - arbogajk" w:date="2017-07-02T08:25:00Z">
+        <w:r>
+          <w:rPr>
+            <w:rStyle w:val="cmr-12x-x-1201"/>
+            <w:sz w:val="24"/>
+            <w:szCs w:val="24"/>
+          </w:rPr>
+          <w:t>’</w:t>
+        </w:r>
+        <w:r>
+          <w:rPr>
+            <w:rStyle w:val="cmr-12x-x-1201"/>
+            <w:sz w:val="24"/>
+            <w:szCs w:val="24"/>
+          </w:rPr>
+          <w:t xml:space="preserve">s secret </w:t>
+        </w:r>
+        <w:r>
+          <w:rPr>
+            <w:rStyle w:val="cmr-12x-x-1201"/>
+            <w:sz w:val="24"/>
+            <w:szCs w:val="24"/>
+          </w:rPr>
+          <w:t xml:space="preserve">sharing is useful in scenarios </w:t>
+        </w:r>
+      </w:ins>
+      <w:ins w:id="22" w:author="Arbogast, Joseph Keith - arbogajk" w:date="2017-07-02T08:29:00Z">
+        <w:r>
+          <w:rPr>
+            <w:rStyle w:val="cmr-12x-x-1201"/>
+            <w:sz w:val="24"/>
+            <w:szCs w:val="24"/>
+          </w:rPr>
+          <w:t xml:space="preserve">where no single person should have the entire secret.  Real world applications are currently seen in the medical field and patient privacy.  Medical </w:t>
+        </w:r>
+      </w:ins>
+      <w:ins w:id="23" w:author="Arbogast, Joseph Keith - arbogajk" w:date="2017-07-02T08:31:00Z">
+        <w:r>
+          <w:rPr>
+            <w:rStyle w:val="cmr-12x-x-1201"/>
+            <w:sz w:val="24"/>
+            <w:szCs w:val="24"/>
+          </w:rPr>
+          <w:t xml:space="preserve">reports and </w:t>
+        </w:r>
+      </w:ins>
+      <w:ins w:id="24" w:author="Arbogast, Joseph Keith - arbogajk" w:date="2017-07-02T08:29:00Z">
+        <w:r>
+          <w:rPr>
+            <w:rStyle w:val="cmr-12x-x-1201"/>
+            <w:sz w:val="24"/>
+            <w:szCs w:val="24"/>
+          </w:rPr>
+          <w:t>images a</w:t>
+        </w:r>
+        <w:r>
+          <w:rPr>
+            <w:rStyle w:val="cmr-12x-x-1201"/>
+            <w:sz w:val="24"/>
+            <w:szCs w:val="24"/>
+          </w:rPr>
+          <w:t xml:space="preserve">re commonly shared using secret </w:t>
+        </w:r>
+        <w:r>
+          <w:rPr>
+            <w:rStyle w:val="cmr-12x-x-1201"/>
+            <w:sz w:val="24"/>
+            <w:szCs w:val="24"/>
+          </w:rPr>
+          <w:t>sharing schemes [5].</w:t>
+        </w:r>
+      </w:ins>
+      <w:del w:id="25" w:author="Arbogast, Joseph Keith - arbogajk" w:date="2017-07-02T08:13:00Z">
+        <w:r>
+          <w:rPr>
+            <w:rStyle w:val="cmr-12x-x-1201"/>
+            <w:sz w:val="24"/>
+            <w:szCs w:val="24"/>
+          </w:rPr>
+          <w:delText xml:space="preserve">  In our initial research for </w:delText>
+        </w:r>
+      </w:del>
+      <w:del w:id="26" w:author="Arbogast, Joseph Keith - arbogajk" w:date="2017-07-01T12:32:00Z">
         <w:r>
           <w:rPr>
             <w:rStyle w:val="cmr-12x-x-1201"/>
@@ -422,7 +759,7 @@
           <w:delText>a</w:delText>
         </w:r>
       </w:del>
-      <w:del w:id="4" w:author="Arbogast, Joseph Keith - arbogajk" w:date="2017-07-01T12:33:00Z">
+      <w:del w:id="27" w:author="Arbogast, Joseph Keith - arbogajk" w:date="2017-07-01T12:33:00Z">
         <w:r>
           <w:rPr>
             <w:rStyle w:val="cmr-12x-x-1201"/>
@@ -432,25 +769,17 @@
           <w:delText xml:space="preserve"> </w:delText>
         </w:r>
       </w:del>
-      <w:r>
-        <w:rPr>
-          <w:rStyle w:val="cmr-12x-x-1201"/>
-          <w:sz w:val="24"/>
-          <w:szCs w:val="24"/>
-        </w:rPr>
-        <w:t>projec</w:t>
-      </w:r>
-      <w:ins w:id="5" w:author="Arbogast, Joseph Keith - arbogajk" w:date="2017-07-01T12:35:00Z">
-        <w:r>
-          <w:rPr>
-            <w:rStyle w:val="cmr-12x-x-1201"/>
-            <w:sz w:val="24"/>
-            <w:szCs w:val="24"/>
-          </w:rPr>
-          <w:t>t</w:t>
-        </w:r>
-      </w:ins>
-      <w:del w:id="6" w:author="Arbogast, Joseph Keith - arbogajk" w:date="2017-07-01T12:35:00Z">
+      <w:del w:id="28" w:author="Arbogast, Joseph Keith - arbogajk" w:date="2017-07-02T08:13:00Z">
+        <w:r>
+          <w:rPr>
+            <w:rStyle w:val="cmr-12x-x-1201"/>
+            <w:sz w:val="24"/>
+            <w:szCs w:val="24"/>
+          </w:rPr>
+          <w:delText>projec</w:delText>
+        </w:r>
+      </w:del>
+      <w:del w:id="29" w:author="Arbogast, Joseph Keith - arbogajk" w:date="2017-07-01T12:35:00Z">
         <w:r>
           <w:rPr>
             <w:rStyle w:val="cmr-12x-x-1201"/>
@@ -460,7 +789,7 @@
           <w:delText xml:space="preserve">t </w:delText>
         </w:r>
       </w:del>
-      <w:del w:id="7" w:author="Arbogast, Joseph Keith - arbogajk" w:date="2017-07-01T12:32:00Z">
+      <w:del w:id="30" w:author="Arbogast, Joseph Keith - arbogajk" w:date="2017-07-01T12:32:00Z">
         <w:r>
           <w:rPr>
             <w:rStyle w:val="cmr-12x-x-1201"/>
@@ -470,7 +799,7 @@
           <w:delText xml:space="preserve">idea </w:delText>
         </w:r>
       </w:del>
-      <w:del w:id="8" w:author="Arbogast, Joseph Keith - arbogajk" w:date="2017-07-01T12:35:00Z">
+      <w:del w:id="31" w:author="Arbogast, Joseph Keith - arbogajk" w:date="2017-07-01T12:35:00Z">
         <w:r>
           <w:rPr>
             <w:rStyle w:val="cmr-12x-x-1201"/>
@@ -480,55 +809,17 @@
           <w:delText>relating to cryptography and concurrent programming</w:delText>
         </w:r>
       </w:del>
-      <w:ins w:id="9" w:author="Arbogast, Joseph Keith - arbogajk" w:date="2017-07-01T12:32:00Z">
-        <w:r>
-          <w:rPr>
-            <w:rStyle w:val="cmr-12x-x-1201"/>
-            <w:sz w:val="24"/>
-            <w:szCs w:val="24"/>
-          </w:rPr>
-          <w:t>,</w:t>
-        </w:r>
-      </w:ins>
-      <w:r>
-        <w:rPr>
-          <w:rStyle w:val="cmr-12x-x-1201"/>
-          <w:sz w:val="24"/>
-          <w:szCs w:val="24"/>
-        </w:rPr>
-        <w:t xml:space="preserve"> we discovered several </w:t>
-      </w:r>
-      <w:ins w:id="10" w:author="Arbogast, Joseph Keith - arbogajk" w:date="2017-07-01T12:32:00Z">
-        <w:r>
-          <w:rPr>
-            <w:rStyle w:val="cmr-12x-x-1201"/>
-            <w:sz w:val="24"/>
-            <w:szCs w:val="24"/>
-          </w:rPr>
-          <w:t>citations</w:t>
-        </w:r>
-      </w:ins>
-      <w:ins w:id="11" w:author="Arbogast, Joseph Keith - arbogajk" w:date="2017-07-01T12:33:00Z">
-        <w:r>
-          <w:rPr>
-            <w:rStyle w:val="cmr-12x-x-1201"/>
-            <w:sz w:val="24"/>
-            <w:szCs w:val="24"/>
-          </w:rPr>
-          <w:t xml:space="preserve"> referring to Shamir’s secret sharing and other secret sharing schemes based off of Shamir’s, but no real effort to </w:t>
-        </w:r>
-      </w:ins>
-      <w:ins w:id="12" w:author="Arbogast, Joseph Keith - arbogajk" w:date="2017-07-01T12:35:00Z">
-        <w:r>
-          <w:rPr>
-            <w:rStyle w:val="cmr-12x-x-1201"/>
-            <w:sz w:val="24"/>
-            <w:szCs w:val="24"/>
-          </w:rPr>
-          <w:t>use concurrent programming to speed up the original Shamir’s secret-sharing algorithm.</w:t>
-        </w:r>
-      </w:ins>
-      <w:del w:id="13" w:author="Arbogast, Joseph Keith - arbogajk" w:date="2017-07-01T12:32:00Z">
+      <w:del w:id="32" w:author="Arbogast, Joseph Keith - arbogajk" w:date="2017-07-02T08:13:00Z">
+        <w:r>
+          <w:rPr>
+            <w:rStyle w:val="cmr-12x-x-1201"/>
+            <w:sz w:val="24"/>
+            <w:szCs w:val="24"/>
+          </w:rPr>
+          <w:delText xml:space="preserve"> we discovered several </w:delText>
+        </w:r>
+      </w:del>
+      <w:del w:id="33" w:author="Arbogast, Joseph Keith - arbogajk" w:date="2017-07-01T12:32:00Z">
         <w:r>
           <w:rPr>
             <w:rStyle w:val="cmr-12x-x-1201"/>
@@ -594,7 +885,63 @@
           <w:sz w:val="24"/>
           <w:szCs w:val="24"/>
         </w:rPr>
-        <w:t>a goal of reducing the amount of time taken to generate keys and join keys in a</w:t>
+        <w:t xml:space="preserve">a goal of reducing the amount of time taken to generate </w:t>
+      </w:r>
+      <w:ins w:id="34" w:author="Arbogast, Joseph Keith - arbogajk" w:date="2017-07-02T07:59:00Z">
+        <w:r>
+          <w:rPr>
+            <w:rStyle w:val="cmr-12x-x-1201"/>
+            <w:sz w:val="24"/>
+            <w:szCs w:val="24"/>
+          </w:rPr>
+          <w:t>shares</w:t>
+        </w:r>
+      </w:ins>
+      <w:del w:id="35" w:author="Arbogast, Joseph Keith - arbogajk" w:date="2017-07-02T07:59:00Z">
+        <w:r>
+          <w:rPr>
+            <w:rStyle w:val="cmr-12x-x-1201"/>
+            <w:sz w:val="24"/>
+            <w:szCs w:val="24"/>
+          </w:rPr>
+          <w:delText>keys</w:delText>
+        </w:r>
+      </w:del>
+      <w:r>
+        <w:rPr>
+          <w:rStyle w:val="cmr-12x-x-1201"/>
+          <w:sz w:val="24"/>
+          <w:szCs w:val="24"/>
+        </w:rPr>
+        <w:t xml:space="preserve"> and join </w:t>
+      </w:r>
+      <w:ins w:id="36" w:author="Arbogast, Joseph Keith - arbogajk" w:date="2017-07-02T08:00:00Z">
+        <w:r>
+          <w:rPr>
+            <w:rStyle w:val="cmr-12x-x-1201"/>
+            <w:sz w:val="24"/>
+            <w:szCs w:val="24"/>
+          </w:rPr>
+          <w:t>shares</w:t>
+        </w:r>
+      </w:ins>
+      <w:del w:id="37" w:author="Arbogast, Joseph Keith - arbogajk" w:date="2017-07-02T08:00:00Z">
+        <w:r>
+          <w:rPr>
+            <w:rStyle w:val="cmr-12x-x-1201"/>
+            <w:sz w:val="24"/>
+            <w:szCs w:val="24"/>
+          </w:rPr>
+          <w:delText>keys</w:delText>
+        </w:r>
+      </w:del>
+      <w:r>
+        <w:rPr>
+          <w:rStyle w:val="cmr-12x-x-1201"/>
+          <w:sz w:val="24"/>
+          <w:szCs w:val="24"/>
+        </w:rPr>
+        <w:t xml:space="preserve"> in a</w:t>
       </w:r>
       <w:r>
         <w:t xml:space="preserve"> </w:t>
@@ -691,6 +1038,16 @@
         </w:rPr>
         <w:t>Strong scaling describes how performance changes as the number of processes or threads increases for a fixed problem size, while weak scaling examines how performance changes as both the processor/thread count and problem size increase.</w:t>
       </w:r>
+      <w:ins w:id="38" w:author="Arbogast, Joseph Keith - arbogajk" w:date="2017-07-02T06:56:00Z">
+        <w:r>
+          <w:rPr>
+            <w:rStyle w:val="cmr-12x-x-1201"/>
+            <w:sz w:val="24"/>
+            <w:szCs w:val="24"/>
+          </w:rPr>
+          <w:t xml:space="preserve">  </w:t>
+        </w:r>
+      </w:ins>
     </w:p>
     <w:p>
       <w:pPr>
@@ -744,7 +1101,35 @@
           <w:sz w:val="24"/>
           <w:szCs w:val="24"/>
         </w:rPr>
-        <w:t>Shamir’s secret sharing algorithm, explained in</w:t>
+        <w:t>Shamir’s secret</w:t>
+      </w:r>
+      <w:ins w:id="39" w:author="Arbogast, Joseph Keith - arbogajk" w:date="2017-07-02T08:14:00Z">
+        <w:r>
+          <w:rPr>
+            <w:rStyle w:val="cmr-12x-x-1201"/>
+            <w:sz w:val="24"/>
+            <w:szCs w:val="24"/>
+          </w:rPr>
+          <w:t xml:space="preserve"> </w:t>
+        </w:r>
+      </w:ins>
+      <w:del w:id="40" w:author="Arbogast, Joseph Keith - arbogajk" w:date="2017-07-02T08:14:00Z">
+        <w:r>
+          <w:rPr>
+            <w:rStyle w:val="cmr-12x-x-1201"/>
+            <w:sz w:val="24"/>
+            <w:szCs w:val="24"/>
+          </w:rPr>
+          <w:delText xml:space="preserve"> </w:delText>
+        </w:r>
+      </w:del>
+      <w:r>
+        <w:rPr>
+          <w:rStyle w:val="cmr-12x-x-1201"/>
+          <w:sz w:val="24"/>
+          <w:szCs w:val="24"/>
+        </w:rPr>
+        <w:t>sharing algorithm, explained in</w:t>
       </w:r>
       <w:r>
         <w:t xml:space="preserve"> </w:t>
@@ -801,18 +1186,74 @@
           <w:sz w:val="24"/>
           <w:szCs w:val="24"/>
         </w:rPr>
-        <w:t>of keys desired (n) and the threshold that is required to unlock the secret (t). The</w:t>
-      </w:r>
-      <w:r>
-        <w:t xml:space="preserve"> </w:t>
-      </w:r>
-      <w:r>
-        <w:rPr>
-          <w:rStyle w:val="cmr-12x-x-1201"/>
-          <w:sz w:val="24"/>
-          <w:szCs w:val="24"/>
-        </w:rPr>
-        <w:t>algorithm computes the keys by generating a random polynomial equation</w:t>
+        <w:t xml:space="preserve">of </w:t>
+      </w:r>
+      <w:ins w:id="41" w:author="Arbogast, Joseph Keith - arbogajk" w:date="2017-07-02T08:00:00Z">
+        <w:r>
+          <w:rPr>
+            <w:rStyle w:val="cmr-12x-x-1201"/>
+            <w:sz w:val="24"/>
+            <w:szCs w:val="24"/>
+          </w:rPr>
+          <w:t>shares</w:t>
+        </w:r>
+      </w:ins>
+      <w:del w:id="42" w:author="Arbogast, Joseph Keith - arbogajk" w:date="2017-07-02T08:00:00Z">
+        <w:r>
+          <w:rPr>
+            <w:rStyle w:val="cmr-12x-x-1201"/>
+            <w:sz w:val="24"/>
+            <w:szCs w:val="24"/>
+          </w:rPr>
+          <w:delText>keys</w:delText>
+        </w:r>
+      </w:del>
+      <w:r>
+        <w:rPr>
+          <w:rStyle w:val="cmr-12x-x-1201"/>
+          <w:sz w:val="24"/>
+          <w:szCs w:val="24"/>
+        </w:rPr>
+        <w:t xml:space="preserve"> desired (n) and the threshold that is required to unlock the secret (t). The</w:t>
+      </w:r>
+      <w:r>
+        <w:t xml:space="preserve"> </w:t>
+      </w:r>
+      <w:r>
+        <w:rPr>
+          <w:rStyle w:val="cmr-12x-x-1201"/>
+          <w:sz w:val="24"/>
+          <w:szCs w:val="24"/>
+        </w:rPr>
+        <w:t xml:space="preserve">algorithm computes the </w:t>
+      </w:r>
+      <w:ins w:id="43" w:author="Arbogast, Joseph Keith - arbogajk" w:date="2017-07-02T08:00:00Z">
+        <w:r>
+          <w:rPr>
+            <w:rStyle w:val="cmr-12x-x-1201"/>
+            <w:sz w:val="24"/>
+            <w:szCs w:val="24"/>
+          </w:rPr>
+          <w:t>shares</w:t>
+        </w:r>
+      </w:ins>
+      <w:del w:id="44" w:author="Arbogast, Joseph Keith - arbogajk" w:date="2017-07-02T08:00:00Z">
+        <w:r>
+          <w:rPr>
+            <w:rStyle w:val="cmr-12x-x-1201"/>
+            <w:sz w:val="24"/>
+            <w:szCs w:val="24"/>
+          </w:rPr>
+          <w:delText>keys</w:delText>
+        </w:r>
+      </w:del>
+      <w:r>
+        <w:rPr>
+          <w:rStyle w:val="cmr-12x-x-1201"/>
+          <w:sz w:val="24"/>
+          <w:szCs w:val="24"/>
+        </w:rPr>
+        <w:t xml:space="preserve"> by generating a random polynomial equation</w:t>
       </w:r>
       <w:r>
         <w:t xml:space="preserve"> </w:t>
@@ -863,6 +1304,9 @@
     <w:p>
       <w:pPr>
         <w:jc w:val="center"/>
+        <w:rPr>
+          <w:del w:id="45" w:author="Arbogast, Joseph Keith - arbogajk" w:date="2017-07-02T08:52:00Z"/>
+        </w:rPr>
       </w:pPr>
       <w:r>
         <w:rPr>
@@ -922,6 +1366,7 @@
         <w:spacing w:before="0" w:beforeAutospacing="0" w:after="0" w:afterAutospacing="0"/>
         <w:ind w:firstLine="720"/>
         <w:rPr>
+          <w:del w:id="46" w:author="Arbogast, Joseph Keith - arbogajk" w:date="2017-07-02T06:58:00Z"/>
           <w:rStyle w:val="cmr-12x-x-1201"/>
           <w:sz w:val="24"/>
           <w:szCs w:val="24"/>
@@ -934,28 +1379,46 @@
           <w:szCs w:val="24"/>
         </w:rPr>
         <w:lastRenderedPageBreak/>
-        <w:t>T</w:t>
-      </w:r>
-      <w:bookmarkStart w:id="14" w:name="_GoBack"/>
-      <w:bookmarkEnd w:id="14"/>
-      <w:r>
-        <w:rPr>
-          <w:rStyle w:val="cmr-12x-x-1201"/>
-          <w:sz w:val="24"/>
-          <w:szCs w:val="24"/>
-        </w:rPr>
-        <w:t>he required threshold to reproduce the secret of the function listed in Example</w:t>
-      </w:r>
-      <w:r>
-        <w:t xml:space="preserve"> </w:t>
-      </w:r>
-      <w:r>
-        <w:rPr>
-          <w:rStyle w:val="cmr-12x-x-1201"/>
-          <w:sz w:val="24"/>
-          <w:szCs w:val="24"/>
-        </w:rPr>
-        <w:t>2-1 would be 4 keys, t</w:t>
+        <w:t>The required threshold to reproduce the secret of the function listed in Example</w:t>
+      </w:r>
+      <w:r>
+        <w:t xml:space="preserve"> </w:t>
+      </w:r>
+      <w:r>
+        <w:rPr>
+          <w:rStyle w:val="cmr-12x-x-1201"/>
+          <w:sz w:val="24"/>
+          <w:szCs w:val="24"/>
+        </w:rPr>
+        <w:t xml:space="preserve">2-1 would be 4 </w:t>
+      </w:r>
+      <w:ins w:id="47" w:author="Arbogast, Joseph Keith - arbogajk" w:date="2017-07-02T08:00:00Z">
+        <w:r>
+          <w:rPr>
+            <w:rStyle w:val="cmr-12x-x-1201"/>
+            <w:sz w:val="24"/>
+            <w:szCs w:val="24"/>
+          </w:rPr>
+          <w:t>shares</w:t>
+        </w:r>
+      </w:ins>
+      <w:del w:id="48" w:author="Arbogast, Joseph Keith - arbogajk" w:date="2017-07-02T08:00:00Z">
+        <w:r>
+          <w:rPr>
+            <w:rStyle w:val="cmr-12x-x-1201"/>
+            <w:sz w:val="24"/>
+            <w:szCs w:val="24"/>
+          </w:rPr>
+          <w:delText>keys</w:delText>
+        </w:r>
+      </w:del>
+      <w:r>
+        <w:rPr>
+          <w:rStyle w:val="cmr-12x-x-1201"/>
+          <w:sz w:val="24"/>
+          <w:szCs w:val="24"/>
+        </w:rPr>
+        <w:t>, t</w:t>
       </w:r>
       <w:r>
         <w:rPr>
@@ -1028,18 +1491,198 @@
           <w:sz w:val="24"/>
           <w:szCs w:val="24"/>
         </w:rPr>
-        <w:t>corresponding Y value. This is repeated n times for each character in the input</w:t>
-      </w:r>
-      <w:r>
-        <w:t xml:space="preserve"> </w:t>
-      </w:r>
-      <w:r>
-        <w:rPr>
-          <w:rStyle w:val="cmr-12x-x-1201"/>
-          <w:sz w:val="24"/>
-          <w:szCs w:val="24"/>
-        </w:rPr>
-        <w:t>file. The XY pairs become the keys that are distributed to each individual in the</w:t>
+        <w:t>corresponding Y value.</w:t>
+      </w:r>
+      <w:ins w:id="49" w:author="Arbogast, Joseph Keith - arbogajk" w:date="2017-07-02T07:06:00Z">
+        <w:r>
+          <w:rPr>
+            <w:rStyle w:val="cmr-12x-x-1201"/>
+            <w:sz w:val="24"/>
+            <w:szCs w:val="24"/>
+          </w:rPr>
+          <w:t xml:space="preserve">  </w:t>
+        </w:r>
+      </w:ins>
+      <w:ins w:id="50" w:author="Arbogast, Joseph Keith - arbogajk" w:date="2017-07-02T08:19:00Z">
+        <w:r>
+          <w:rPr>
+            <w:rStyle w:val="cmr-12x-x-1201"/>
+            <w:sz w:val="24"/>
+            <w:szCs w:val="24"/>
+          </w:rPr>
+          <w:t>In the implementation we used</w:t>
+        </w:r>
+        <w:r>
+          <w:rPr>
+            <w:rStyle w:val="cmr-12x-x-1201"/>
+            <w:sz w:val="24"/>
+            <w:szCs w:val="24"/>
+          </w:rPr>
+          <w:t>,</w:t>
+        </w:r>
+        <w:r>
+          <w:rPr>
+            <w:rStyle w:val="cmr-12x-x-1201"/>
+            <w:sz w:val="24"/>
+            <w:szCs w:val="24"/>
+          </w:rPr>
+          <w:t xml:space="preserve"> an extra step is taken and the entire polynomial is modulo with </w:t>
+        </w:r>
+      </w:ins>
+      <w:ins w:id="51" w:author="Arbogast, Joseph Keith - arbogajk" w:date="2017-07-02T08:20:00Z">
+        <w:r>
+          <w:rPr>
+            <w:rStyle w:val="cmr-12x-x-1201"/>
+            <w:sz w:val="24"/>
+            <w:szCs w:val="24"/>
+          </w:rPr>
+          <w:t xml:space="preserve">the prime </w:t>
+        </w:r>
+      </w:ins>
+      <w:ins w:id="52" w:author="Arbogast, Joseph Keith - arbogajk" w:date="2017-07-02T08:19:00Z">
+        <w:r>
+          <w:rPr>
+            <w:rStyle w:val="cmr-12x-x-1201"/>
+            <w:sz w:val="24"/>
+            <w:szCs w:val="24"/>
+          </w:rPr>
+          <w:t xml:space="preserve">257.  </w:t>
+        </w:r>
+      </w:ins>
+      <w:del w:id="53" w:author="Arbogast, Joseph Keith - arbogajk" w:date="2017-07-02T07:06:00Z">
+        <w:r>
+          <w:rPr>
+            <w:rStyle w:val="cmr-12x-x-1201"/>
+            <w:sz w:val="24"/>
+            <w:szCs w:val="24"/>
+          </w:rPr>
+          <w:delText xml:space="preserve"> </w:delText>
+        </w:r>
+      </w:del>
+      <w:ins w:id="54" w:author="Arbogast, Joseph Keith - arbogajk" w:date="2017-07-02T06:59:00Z">
+        <w:r>
+          <w:rPr>
+            <w:rStyle w:val="cmr-12x-x-1201"/>
+            <w:sz w:val="24"/>
+            <w:szCs w:val="24"/>
+          </w:rPr>
+          <w:t>Each character of the input data is run through this equation</w:t>
+        </w:r>
+      </w:ins>
+      <w:ins w:id="55" w:author="Arbogast, Joseph Keith - arbogajk" w:date="2017-07-02T07:00:00Z">
+        <w:r>
+          <w:rPr>
+            <w:rStyle w:val="cmr-12x-x-1201"/>
+            <w:sz w:val="24"/>
+            <w:szCs w:val="24"/>
+          </w:rPr>
+          <w:t xml:space="preserve">, which </w:t>
+        </w:r>
+      </w:ins>
+      <w:del w:id="56" w:author="Arbogast, Joseph Keith - arbogajk" w:date="2017-07-02T07:00:00Z">
+        <w:r>
+          <w:rPr>
+            <w:rStyle w:val="cmr-12x-x-1201"/>
+            <w:sz w:val="24"/>
+            <w:szCs w:val="24"/>
+          </w:rPr>
+          <w:delText xml:space="preserve">This </w:delText>
+        </w:r>
+      </w:del>
+      <w:r>
+        <w:rPr>
+          <w:rStyle w:val="cmr-12x-x-1201"/>
+          <w:sz w:val="24"/>
+          <w:szCs w:val="24"/>
+        </w:rPr>
+        <w:t>is repeated n times</w:t>
+      </w:r>
+      <w:ins w:id="57" w:author="Arbogast, Joseph Keith - arbogajk" w:date="2017-07-02T08:15:00Z">
+        <w:r>
+          <w:rPr>
+            <w:rStyle w:val="cmr-12x-x-1201"/>
+            <w:sz w:val="24"/>
+            <w:szCs w:val="24"/>
+          </w:rPr>
+          <w:t>.</w:t>
+        </w:r>
+      </w:ins>
+      <w:ins w:id="58" w:author="Arbogast, Joseph Keith - arbogajk" w:date="2017-07-02T07:34:00Z">
+        <w:r>
+          <w:rPr>
+            <w:rStyle w:val="cmr-12x-x-1201"/>
+            <w:sz w:val="24"/>
+            <w:szCs w:val="24"/>
+          </w:rPr>
+          <w:t xml:space="preserve">  </w:t>
+        </w:r>
+      </w:ins>
+      <w:del w:id="59" w:author="Arbogast, Joseph Keith - arbogajk" w:date="2017-07-02T07:00:00Z">
+        <w:r>
+          <w:rPr>
+            <w:rStyle w:val="cmr-12x-x-1201"/>
+            <w:sz w:val="24"/>
+            <w:szCs w:val="24"/>
+          </w:rPr>
+          <w:delText xml:space="preserve"> for each character in the input</w:delText>
+        </w:r>
+        <w:r>
+          <w:delText xml:space="preserve"> </w:delText>
+        </w:r>
+        <w:r>
+          <w:rPr>
+            <w:rStyle w:val="cmr-12x-x-1201"/>
+            <w:sz w:val="24"/>
+            <w:szCs w:val="24"/>
+          </w:rPr>
+          <w:delText>file</w:delText>
+        </w:r>
+      </w:del>
+      <w:del w:id="60" w:author="Arbogast, Joseph Keith - arbogajk" w:date="2017-07-02T08:16:00Z">
+        <w:r>
+          <w:rPr>
+            <w:rStyle w:val="cmr-12x-x-1201"/>
+            <w:sz w:val="24"/>
+            <w:szCs w:val="24"/>
+          </w:rPr>
+          <w:delText xml:space="preserve">. </w:delText>
+        </w:r>
+      </w:del>
+      <w:r>
+        <w:rPr>
+          <w:rStyle w:val="cmr-12x-x-1201"/>
+          <w:sz w:val="24"/>
+          <w:szCs w:val="24"/>
+        </w:rPr>
+        <w:t xml:space="preserve">The XY pairs become the </w:t>
+      </w:r>
+      <w:ins w:id="61" w:author="Arbogast, Joseph Keith - arbogajk" w:date="2017-07-02T08:02:00Z">
+        <w:r>
+          <w:rPr>
+            <w:rStyle w:val="cmr-12x-x-1201"/>
+            <w:sz w:val="24"/>
+            <w:szCs w:val="24"/>
+          </w:rPr>
+          <w:t>shares</w:t>
+        </w:r>
+      </w:ins>
+      <w:del w:id="62" w:author="Arbogast, Joseph Keith - arbogajk" w:date="2017-07-02T08:02:00Z">
+        <w:r>
+          <w:rPr>
+            <w:rStyle w:val="cmr-12x-x-1201"/>
+            <w:sz w:val="24"/>
+            <w:szCs w:val="24"/>
+          </w:rPr>
+          <w:delText>keys</w:delText>
+        </w:r>
+      </w:del>
+      <w:r>
+        <w:rPr>
+          <w:rStyle w:val="cmr-12x-x-1201"/>
+          <w:sz w:val="24"/>
+          <w:szCs w:val="24"/>
+        </w:rPr>
+        <w:t xml:space="preserve"> that are distributed to each individual in the</w:t>
       </w:r>
       <w:r>
         <w:t xml:space="preserve"> </w:t>
@@ -1059,24 +1702,44 @@
         <w:spacing w:before="0" w:beforeAutospacing="0" w:after="0" w:afterAutospacing="0"/>
         <w:ind w:firstLine="720"/>
       </w:pPr>
-      <w:r>
-        <w:br/>
-      </w:r>
-      <w:r>
-        <w:rPr>
-          <w:rStyle w:val="cmr-12x-x-1201"/>
-          <w:sz w:val="24"/>
-          <w:szCs w:val="24"/>
-        </w:rPr>
-        <w:tab/>
-      </w:r>
-      <w:r>
-        <w:rPr>
-          <w:rStyle w:val="cmr-12x-x-1201"/>
-          <w:sz w:val="24"/>
-          <w:szCs w:val="24"/>
-        </w:rPr>
-        <w:t>The problem with this approach (when computed serially) is that an XY</w:t>
+      <w:del w:id="63" w:author="Arbogast, Joseph Keith - arbogajk" w:date="2017-07-02T06:58:00Z">
+        <w:r>
+          <w:br/>
+        </w:r>
+        <w:r>
+          <w:rPr>
+            <w:rStyle w:val="cmr-12x-x-1201"/>
+            <w:sz w:val="24"/>
+            <w:szCs w:val="24"/>
+          </w:rPr>
+          <w:tab/>
+        </w:r>
+      </w:del>
+      <w:r>
+        <w:rPr>
+          <w:rStyle w:val="cmr-12x-x-1201"/>
+          <w:sz w:val="24"/>
+          <w:szCs w:val="24"/>
+        </w:rPr>
+        <w:t>The problem with this approach (when computed serially) is that a</w:t>
+      </w:r>
+      <w:del w:id="64" w:author="Arbogast, Joseph Keith - arbogajk" w:date="2017-07-02T08:02:00Z">
+        <w:r>
+          <w:rPr>
+            <w:rStyle w:val="cmr-12x-x-1201"/>
+            <w:sz w:val="24"/>
+            <w:szCs w:val="24"/>
+          </w:rPr>
+          <w:delText>n</w:delText>
+        </w:r>
+      </w:del>
+      <w:r>
+        <w:rPr>
+          <w:rStyle w:val="cmr-12x-x-1201"/>
+          <w:sz w:val="24"/>
+          <w:szCs w:val="24"/>
+        </w:rPr>
+        <w:t xml:space="preserve"> XY</w:t>
       </w:r>
       <w:r>
         <w:t xml:space="preserve"> </w:t>
@@ -1098,7 +1761,35 @@
           <w:sz w:val="24"/>
           <w:szCs w:val="24"/>
         </w:rPr>
-        <w:t>number of times. This process is slow and provides opportunities for data</w:t>
+        <w:t>number of times.</w:t>
+      </w:r>
+      <w:ins w:id="65" w:author="Arbogast, Joseph Keith - arbogajk" w:date="2017-07-02T08:19:00Z">
+        <w:r>
+          <w:rPr>
+            <w:rStyle w:val="cmr-12x-x-1201"/>
+            <w:sz w:val="24"/>
+            <w:szCs w:val="24"/>
+          </w:rPr>
+          <w:t xml:space="preserve">  </w:t>
+        </w:r>
+      </w:ins>
+      <w:del w:id="66" w:author="Arbogast, Joseph Keith - arbogajk" w:date="2017-07-02T08:19:00Z">
+        <w:r>
+          <w:rPr>
+            <w:rStyle w:val="cmr-12x-x-1201"/>
+            <w:sz w:val="24"/>
+            <w:szCs w:val="24"/>
+          </w:rPr>
+          <w:delText xml:space="preserve"> </w:delText>
+        </w:r>
+      </w:del>
+      <w:r>
+        <w:rPr>
+          <w:rStyle w:val="cmr-12x-x-1201"/>
+          <w:sz w:val="24"/>
+          <w:szCs w:val="24"/>
+        </w:rPr>
+        <w:t>This process is slow and provides opportunities for data</w:t>
       </w:r>
       <w:r>
         <w:t xml:space="preserve"> </w:t>
@@ -1111,9 +1802,41 @@
         </w:rPr>
         <w:t>parallelism.</w:t>
       </w:r>
-      <w:r>
-        <w:t xml:space="preserve"> </w:t>
-      </w:r>
+      <w:ins w:id="67" w:author="Arbogast, Joseph Keith - arbogajk" w:date="2017-07-02T07:54:00Z">
+        <w:r>
+          <w:t xml:space="preserve">  </w:t>
+        </w:r>
+      </w:ins>
+      <w:del w:id="68" w:author="Arbogast, Joseph Keith - arbogajk" w:date="2017-07-02T07:54:00Z">
+        <w:r>
+          <w:delText xml:space="preserve"> </w:delText>
+        </w:r>
+      </w:del>
+      <w:ins w:id="69" w:author="Arbogast, Joseph Keith - arbogajk" w:date="2017-07-02T07:45:00Z">
+        <w:r>
+          <w:t>In order to join the shares together to reproduce the secret</w:t>
+        </w:r>
+      </w:ins>
+      <w:ins w:id="70" w:author="Arbogast, Joseph Keith - arbogajk" w:date="2017-07-02T07:48:00Z">
+        <w:r>
+          <w:t>,</w:t>
+        </w:r>
+      </w:ins>
+      <w:ins w:id="71" w:author="Arbogast, Joseph Keith - arbogajk" w:date="2017-07-02T07:45:00Z">
+        <w:r>
+          <w:t xml:space="preserve"> Lagrange interpolating polynomials are used</w:t>
+        </w:r>
+      </w:ins>
+      <w:ins w:id="72" w:author="Arbogast, Joseph Keith - arbogajk" w:date="2017-07-02T07:55:00Z">
+        <w:r>
+          <w:t>.</w:t>
+        </w:r>
+      </w:ins>
+      <w:ins w:id="73" w:author="Arbogast, Joseph Keith - arbogajk" w:date="2017-07-02T07:48:00Z">
+        <w:r>
+          <w:t xml:space="preserve"> </w:t>
+        </w:r>
+      </w:ins>
     </w:p>
     <w:p>
       <w:pPr>
@@ -1169,7 +1892,35 @@
           <w:sz w:val="24"/>
           <w:szCs w:val="24"/>
         </w:rPr>
-        <w:t>Using an open source C implementation of Shamir’s secret sharing algorithm</w:t>
+        <w:t>Using an open source C implementation of Shamir’s secret</w:t>
+      </w:r>
+      <w:ins w:id="74" w:author="Arbogast, Joseph Keith - arbogajk" w:date="2017-07-02T08:49:00Z">
+        <w:r>
+          <w:rPr>
+            <w:rStyle w:val="cmr-12x-x-1201"/>
+            <w:sz w:val="24"/>
+            <w:szCs w:val="24"/>
+          </w:rPr>
+          <w:t xml:space="preserve"> </w:t>
+        </w:r>
+      </w:ins>
+      <w:del w:id="75" w:author="Arbogast, Joseph Keith - arbogajk" w:date="2017-07-02T08:49:00Z">
+        <w:r>
+          <w:rPr>
+            <w:rStyle w:val="cmr-12x-x-1201"/>
+            <w:sz w:val="24"/>
+            <w:szCs w:val="24"/>
+          </w:rPr>
+          <w:delText xml:space="preserve"> </w:delText>
+        </w:r>
+      </w:del>
+      <w:r>
+        <w:rPr>
+          <w:rStyle w:val="cmr-12x-x-1201"/>
+          <w:sz w:val="24"/>
+          <w:szCs w:val="24"/>
+        </w:rPr>
+        <w:t>sharing algorithm</w:t>
       </w:r>
       <w:r>
         <w:rPr>
@@ -1206,9 +1957,16 @@
         </w:rPr>
         <w:t xml:space="preserve"> benefits of parallelizing Shamir’s secret</w:t>
       </w:r>
-      <w:r>
-        <w:t xml:space="preserve"> </w:t>
-      </w:r>
+      <w:ins w:id="76" w:author="Arbogast, Joseph Keith - arbogajk" w:date="2017-07-02T08:49:00Z">
+        <w:r>
+          <w:t xml:space="preserve"> </w:t>
+        </w:r>
+      </w:ins>
+      <w:del w:id="77" w:author="Arbogast, Joseph Keith - arbogajk" w:date="2017-07-02T08:49:00Z">
+        <w:r>
+          <w:delText xml:space="preserve"> </w:delText>
+        </w:r>
+      </w:del>
       <w:r>
         <w:rPr>
           <w:rStyle w:val="cmr-12x-x-1201"/>
@@ -1226,7 +1984,25 @@
           <w:sz w:val="24"/>
           <w:szCs w:val="24"/>
         </w:rPr>
-        <w:t>process of generating key shares for large files between a large number of</w:t>
+        <w:t xml:space="preserve">process of generating </w:t>
+      </w:r>
+      <w:del w:id="78" w:author="Arbogast, Joseph Keith - arbogajk" w:date="2017-07-02T08:03:00Z">
+        <w:r>
+          <w:rPr>
+            <w:rStyle w:val="cmr-12x-x-1201"/>
+            <w:sz w:val="24"/>
+            <w:szCs w:val="24"/>
+          </w:rPr>
+          <w:delText xml:space="preserve">key </w:delText>
+        </w:r>
+      </w:del>
+      <w:r>
+        <w:rPr>
+          <w:rStyle w:val="cmr-12x-x-1201"/>
+          <w:sz w:val="24"/>
+          <w:szCs w:val="24"/>
+        </w:rPr>
+        <w:t>shares for large files between a large number of</w:t>
       </w:r>
       <w:r>
         <w:t xml:space="preserve"> </w:t>
@@ -1239,9 +2015,36 @@
         </w:rPr>
         <w:t>parties.</w:t>
       </w:r>
-      <w:r>
-        <w:t xml:space="preserve"> </w:t>
-      </w:r>
+      <w:ins w:id="79" w:author="Arbogast, Joseph Keith - arbogajk" w:date="2017-07-02T07:41:00Z">
+        <w:r>
+          <w:t xml:space="preserve">  We do not vouch for </w:t>
+        </w:r>
+      </w:ins>
+      <w:ins w:id="80" w:author="Arbogast, Joseph Keith - arbogajk" w:date="2017-07-02T07:43:00Z">
+        <w:r>
+          <w:t xml:space="preserve">the </w:t>
+        </w:r>
+      </w:ins>
+      <w:ins w:id="81" w:author="Arbogast, Joseph Keith - arbogajk" w:date="2017-07-02T07:41:00Z">
+        <w:r>
+          <w:t>security of the implementation we used, only that we were able to speed it up</w:t>
+        </w:r>
+      </w:ins>
+      <w:ins w:id="82" w:author="Arbogast, Joseph Keith - arbogajk" w:date="2017-07-02T07:43:00Z">
+        <w:r>
+          <w:t xml:space="preserve"> with concurrency</w:t>
+        </w:r>
+      </w:ins>
+      <w:ins w:id="83" w:author="Arbogast, Joseph Keith - arbogajk" w:date="2017-07-02T07:41:00Z">
+        <w:r>
+          <w:t>.</w:t>
+        </w:r>
+      </w:ins>
+      <w:del w:id="84" w:author="Arbogast, Joseph Keith - arbogajk" w:date="2017-07-02T07:41:00Z">
+        <w:r>
+          <w:delText xml:space="preserve"> </w:delText>
+        </w:r>
+      </w:del>
     </w:p>
     <w:p>
       <w:pPr>
@@ -1672,40 +2475,162 @@
           <w:sz w:val="24"/>
           <w:szCs w:val="24"/>
         </w:rPr>
-        <w:t>substantial decreases in time for computing the keys. Firstly, we were able to</w:t>
-      </w:r>
-      <w:r>
-        <w:t xml:space="preserve"> </w:t>
-      </w:r>
-      <w:r>
-        <w:rPr>
-          <w:rStyle w:val="cmr-12x-x-1201"/>
-          <w:sz w:val="24"/>
-          <w:szCs w:val="24"/>
-        </w:rPr>
-        <w:t>parallelize the for loop that generates the random coefficients used in the</w:t>
-      </w:r>
-      <w:r>
-        <w:t xml:space="preserve"> </w:t>
-      </w:r>
-      <w:r>
-        <w:rPr>
-          <w:rStyle w:val="cmr-12x-x-1201"/>
-          <w:sz w:val="24"/>
-          <w:szCs w:val="24"/>
-        </w:rPr>
-        <w:t>polynomial function. Secondly, we were able to parallelize the for loop that</w:t>
-      </w:r>
-      <w:r>
-        <w:t xml:space="preserve"> </w:t>
-      </w:r>
-      <w:r>
-        <w:rPr>
-          <w:rStyle w:val="cmr-12x-x-1201"/>
-          <w:sz w:val="24"/>
-          <w:szCs w:val="24"/>
-        </w:rPr>
-        <w:t>handles computing the key shares. By leaving the key joining function untouched,</w:t>
+        <w:t xml:space="preserve">substantial decreases in time for computing the </w:t>
+      </w:r>
+      <w:ins w:id="85" w:author="Arbogast, Joseph Keith - arbogajk" w:date="2017-07-02T08:48:00Z">
+        <w:r>
+          <w:rPr>
+            <w:rStyle w:val="cmr-12x-x-1201"/>
+            <w:sz w:val="24"/>
+            <w:szCs w:val="24"/>
+          </w:rPr>
+          <w:t>shares</w:t>
+        </w:r>
+      </w:ins>
+      <w:del w:id="86" w:author="Arbogast, Joseph Keith - arbogajk" w:date="2017-07-02T08:48:00Z">
+        <w:r>
+          <w:rPr>
+            <w:rStyle w:val="cmr-12x-x-1201"/>
+            <w:sz w:val="24"/>
+            <w:szCs w:val="24"/>
+          </w:rPr>
+          <w:delText>keys</w:delText>
+        </w:r>
+      </w:del>
+      <w:r>
+        <w:rPr>
+          <w:rStyle w:val="cmr-12x-x-1201"/>
+          <w:sz w:val="24"/>
+          <w:szCs w:val="24"/>
+        </w:rPr>
+        <w:t>. Firstly, we were able to</w:t>
+      </w:r>
+      <w:r>
+        <w:t xml:space="preserve"> </w:t>
+      </w:r>
+      <w:r>
+        <w:rPr>
+          <w:rStyle w:val="cmr-12x-x-1201"/>
+          <w:sz w:val="24"/>
+          <w:szCs w:val="24"/>
+        </w:rPr>
+        <w:t xml:space="preserve">parallelize the </w:t>
+      </w:r>
+      <w:r>
+        <w:rPr>
+          <w:rStyle w:val="cmr-12x-x-1201"/>
+          <w:rFonts w:ascii="Monaco" w:hAnsi="Monaco"/>
+          <w:sz w:val="18"/>
+          <w:szCs w:val="18"/>
+          <w:rPrChange w:id="87" w:author="Arbogast, Joseph Keith - arbogajk" w:date="2017-07-02T07:49:00Z">
+            <w:rPr>
+              <w:rStyle w:val="cmr-12x-x-1201"/>
+              <w:sz w:val="24"/>
+              <w:szCs w:val="24"/>
+            </w:rPr>
+          </w:rPrChange>
+        </w:rPr>
+        <w:t>for</w:t>
+      </w:r>
+      <w:r>
+        <w:rPr>
+          <w:rStyle w:val="cmr-12x-x-1201"/>
+          <w:sz w:val="24"/>
+          <w:szCs w:val="24"/>
+        </w:rPr>
+        <w:t xml:space="preserve"> loop that generates the random coefficients used in the</w:t>
+      </w:r>
+      <w:r>
+        <w:t xml:space="preserve"> </w:t>
+      </w:r>
+      <w:r>
+        <w:rPr>
+          <w:rStyle w:val="cmr-12x-x-1201"/>
+          <w:sz w:val="24"/>
+          <w:szCs w:val="24"/>
+        </w:rPr>
+        <w:t xml:space="preserve">polynomial function. Secondly, we were able to parallelize the </w:t>
+      </w:r>
+      <w:r>
+        <w:rPr>
+          <w:rStyle w:val="cmr-12x-x-1201"/>
+          <w:rFonts w:ascii="Monaco" w:hAnsi="Monaco"/>
+          <w:sz w:val="18"/>
+          <w:szCs w:val="18"/>
+          <w:rPrChange w:id="88" w:author="Arbogast, Joseph Keith - arbogajk" w:date="2017-07-02T07:50:00Z">
+            <w:rPr>
+              <w:rStyle w:val="cmr-12x-x-1201"/>
+              <w:sz w:val="24"/>
+              <w:szCs w:val="24"/>
+            </w:rPr>
+          </w:rPrChange>
+        </w:rPr>
+        <w:t>for</w:t>
+      </w:r>
+      <w:r>
+        <w:rPr>
+          <w:rStyle w:val="cmr-12x-x-1201"/>
+          <w:sz w:val="24"/>
+          <w:szCs w:val="24"/>
+        </w:rPr>
+        <w:t xml:space="preserve"> loop that</w:t>
+      </w:r>
+      <w:r>
+        <w:t xml:space="preserve"> </w:t>
+      </w:r>
+      <w:r>
+        <w:rPr>
+          <w:rStyle w:val="cmr-12x-x-1201"/>
+          <w:sz w:val="24"/>
+          <w:szCs w:val="24"/>
+        </w:rPr>
+        <w:t xml:space="preserve">handles computing the key shares. By leaving the </w:t>
+      </w:r>
+      <w:proofErr w:type="spellStart"/>
+      <w:ins w:id="89" w:author="Arbogast, Joseph Keith - arbogajk" w:date="2017-07-02T08:04:00Z">
+        <w:r>
+          <w:rPr>
+            <w:rStyle w:val="cmr-12x-x-1201"/>
+            <w:rFonts w:ascii="Monaco" w:hAnsi="Monaco"/>
+            <w:sz w:val="18"/>
+            <w:szCs w:val="18"/>
+            <w:rPrChange w:id="90" w:author="Arbogast, Joseph Keith - arbogajk" w:date="2017-07-02T08:04:00Z">
+              <w:rPr>
+                <w:rStyle w:val="cmr-12x-x-1201"/>
+                <w:sz w:val="24"/>
+                <w:szCs w:val="24"/>
+              </w:rPr>
+            </w:rPrChange>
+          </w:rPr>
+          <w:t>join_shares</w:t>
+        </w:r>
+      </w:ins>
+      <w:proofErr w:type="spellEnd"/>
+      <w:del w:id="91" w:author="Arbogast, Joseph Keith - arbogajk" w:date="2017-07-02T08:04:00Z">
+        <w:r>
+          <w:rPr>
+            <w:rStyle w:val="cmr-12x-x-1201"/>
+            <w:rFonts w:ascii="Monaco" w:hAnsi="Monaco"/>
+            <w:sz w:val="18"/>
+            <w:szCs w:val="18"/>
+            <w:rPrChange w:id="92" w:author="Arbogast, Joseph Keith - arbogajk" w:date="2017-07-02T08:04:00Z">
+              <w:rPr>
+                <w:rStyle w:val="cmr-12x-x-1201"/>
+                <w:sz w:val="24"/>
+                <w:szCs w:val="24"/>
+              </w:rPr>
+            </w:rPrChange>
+          </w:rPr>
+          <w:delText>key joining</w:delText>
+        </w:r>
+      </w:del>
+      <w:r>
+        <w:rPr>
+          <w:rStyle w:val="cmr-12x-x-1201"/>
+          <w:sz w:val="24"/>
+          <w:szCs w:val="24"/>
+        </w:rPr>
+        <w:t xml:space="preserve"> function untouched,</w:t>
       </w:r>
       <w:r>
         <w:t xml:space="preserve"> </w:t>
@@ -1732,37 +2657,185 @@
           <w:sz w:val="24"/>
           <w:szCs w:val="24"/>
         </w:rPr>
-        <w:t xml:space="preserve"> because the key</w:t>
-      </w:r>
-      <w:r>
-        <w:t xml:space="preserve"> </w:t>
-      </w:r>
-      <w:r>
-        <w:rPr>
-          <w:rStyle w:val="cmr-12x-x-1201"/>
-          <w:sz w:val="24"/>
-          <w:szCs w:val="24"/>
-        </w:rPr>
-        <w:t>joining function could reassemble the keys into the original text file. After</w:t>
-      </w:r>
-      <w:r>
-        <w:t xml:space="preserve"> </w:t>
-      </w:r>
-      <w:r>
-        <w:rPr>
-          <w:rStyle w:val="cmr-12x-x-1201"/>
-          <w:sz w:val="24"/>
-          <w:szCs w:val="24"/>
-        </w:rPr>
-        <w:t>implementing parallelism in the key genera</w:t>
-      </w:r>
-      <w:r>
-        <w:rPr>
-          <w:rStyle w:val="cmr-12x-x-1201"/>
-          <w:sz w:val="24"/>
-          <w:szCs w:val="24"/>
-        </w:rPr>
-        <w:t>tion stage of Shamir’s secret sharing scheme</w:t>
+        <w:t xml:space="preserve"> because the </w:t>
+      </w:r>
+      <w:proofErr w:type="spellStart"/>
+      <w:ins w:id="93" w:author="Arbogast, Joseph Keith - arbogajk" w:date="2017-07-02T08:05:00Z">
+        <w:r>
+          <w:rPr>
+            <w:rStyle w:val="cmr-12x-x-1201"/>
+            <w:rFonts w:ascii="Monaco" w:hAnsi="Monaco"/>
+            <w:sz w:val="18"/>
+            <w:szCs w:val="18"/>
+            <w:rPrChange w:id="94" w:author="Arbogast, Joseph Keith - arbogajk" w:date="2017-07-02T08:05:00Z">
+              <w:rPr>
+                <w:rStyle w:val="cmr-12x-x-1201"/>
+                <w:sz w:val="24"/>
+                <w:szCs w:val="24"/>
+              </w:rPr>
+            </w:rPrChange>
+          </w:rPr>
+          <w:t>join_shares</w:t>
+        </w:r>
+      </w:ins>
+      <w:proofErr w:type="spellEnd"/>
+      <w:del w:id="95" w:author="Arbogast, Joseph Keith - arbogajk" w:date="2017-07-02T08:04:00Z">
+        <w:r>
+          <w:rPr>
+            <w:rStyle w:val="cmr-12x-x-1201"/>
+            <w:rFonts w:ascii="Monaco" w:hAnsi="Monaco"/>
+            <w:sz w:val="18"/>
+            <w:szCs w:val="18"/>
+            <w:rPrChange w:id="96" w:author="Arbogast, Joseph Keith - arbogajk" w:date="2017-07-02T08:05:00Z">
+              <w:rPr>
+                <w:rStyle w:val="cmr-12x-x-1201"/>
+                <w:sz w:val="24"/>
+                <w:szCs w:val="24"/>
+              </w:rPr>
+            </w:rPrChange>
+          </w:rPr>
+          <w:delText>key</w:delText>
+        </w:r>
+      </w:del>
+      <w:del w:id="97" w:author="Arbogast, Joseph Keith - arbogajk" w:date="2017-07-02T08:05:00Z">
+        <w:r>
+          <w:rPr>
+            <w:rFonts w:ascii="Monaco" w:hAnsi="Monaco"/>
+            <w:sz w:val="18"/>
+            <w:szCs w:val="18"/>
+            <w:rPrChange w:id="98" w:author="Arbogast, Joseph Keith - arbogajk" w:date="2017-07-02T08:05:00Z">
+              <w:rPr/>
+            </w:rPrChange>
+          </w:rPr>
+          <w:delText xml:space="preserve"> </w:delText>
+        </w:r>
+        <w:r>
+          <w:rPr>
+            <w:rStyle w:val="cmr-12x-x-1201"/>
+            <w:rFonts w:ascii="Monaco" w:hAnsi="Monaco"/>
+            <w:sz w:val="18"/>
+            <w:szCs w:val="18"/>
+            <w:rPrChange w:id="99" w:author="Arbogast, Joseph Keith - arbogajk" w:date="2017-07-02T08:05:00Z">
+              <w:rPr>
+                <w:rStyle w:val="cmr-12x-x-1201"/>
+                <w:sz w:val="24"/>
+                <w:szCs w:val="24"/>
+              </w:rPr>
+            </w:rPrChange>
+          </w:rPr>
+          <w:delText>joining</w:delText>
+        </w:r>
+      </w:del>
+      <w:r>
+        <w:rPr>
+          <w:rStyle w:val="cmr-12x-x-1201"/>
+          <w:sz w:val="24"/>
+          <w:szCs w:val="24"/>
+        </w:rPr>
+        <w:t xml:space="preserve"> function could reassemble the </w:t>
+      </w:r>
+      <w:ins w:id="100" w:author="Arbogast, Joseph Keith - arbogajk" w:date="2017-07-02T08:04:00Z">
+        <w:r>
+          <w:rPr>
+            <w:rStyle w:val="cmr-12x-x-1201"/>
+            <w:sz w:val="24"/>
+            <w:szCs w:val="24"/>
+          </w:rPr>
+          <w:t>shares</w:t>
+        </w:r>
+      </w:ins>
+      <w:del w:id="101" w:author="Arbogast, Joseph Keith - arbogajk" w:date="2017-07-02T08:04:00Z">
+        <w:r>
+          <w:rPr>
+            <w:rStyle w:val="cmr-12x-x-1201"/>
+            <w:sz w:val="24"/>
+            <w:szCs w:val="24"/>
+          </w:rPr>
+          <w:delText>keys</w:delText>
+        </w:r>
+      </w:del>
+      <w:r>
+        <w:rPr>
+          <w:rStyle w:val="cmr-12x-x-1201"/>
+          <w:sz w:val="24"/>
+          <w:szCs w:val="24"/>
+        </w:rPr>
+        <w:t xml:space="preserve"> into the original text file. After</w:t>
+      </w:r>
+      <w:r>
+        <w:t xml:space="preserve"> </w:t>
+      </w:r>
+      <w:r>
+        <w:rPr>
+          <w:rStyle w:val="cmr-12x-x-1201"/>
+          <w:sz w:val="24"/>
+          <w:szCs w:val="24"/>
+        </w:rPr>
+        <w:t>implementing parallelism in the</w:t>
+      </w:r>
+      <w:ins w:id="102" w:author="Arbogast, Joseph Keith - arbogajk" w:date="2017-07-02T08:07:00Z">
+        <w:r>
+          <w:rPr>
+            <w:rStyle w:val="cmr-12x-x-1201"/>
+            <w:sz w:val="24"/>
+            <w:szCs w:val="24"/>
+          </w:rPr>
+          <w:t xml:space="preserve"> share</w:t>
+        </w:r>
+      </w:ins>
+      <w:del w:id="103" w:author="Arbogast, Joseph Keith - arbogajk" w:date="2017-07-02T08:07:00Z">
+        <w:r>
+          <w:rPr>
+            <w:rStyle w:val="cmr-12x-x-1201"/>
+            <w:sz w:val="24"/>
+            <w:szCs w:val="24"/>
+          </w:rPr>
+          <w:delText xml:space="preserve"> key</w:delText>
+        </w:r>
+      </w:del>
+      <w:r>
+        <w:rPr>
+          <w:rStyle w:val="cmr-12x-x-1201"/>
+          <w:sz w:val="24"/>
+          <w:szCs w:val="24"/>
+        </w:rPr>
+        <w:t xml:space="preserve"> genera</w:t>
+      </w:r>
+      <w:r>
+        <w:rPr>
+          <w:rStyle w:val="cmr-12x-x-1201"/>
+          <w:sz w:val="24"/>
+          <w:szCs w:val="24"/>
+        </w:rPr>
+        <w:t>tion stage of Shamir’s secret</w:t>
+      </w:r>
+      <w:ins w:id="104" w:author="Arbogast, Joseph Keith - arbogajk" w:date="2017-07-02T08:07:00Z">
+        <w:r>
+          <w:rPr>
+            <w:rStyle w:val="cmr-12x-x-1201"/>
+            <w:sz w:val="24"/>
+            <w:szCs w:val="24"/>
+          </w:rPr>
+          <w:t xml:space="preserve"> </w:t>
+        </w:r>
+      </w:ins>
+      <w:del w:id="105" w:author="Arbogast, Joseph Keith - arbogajk" w:date="2017-07-02T08:07:00Z">
+        <w:r>
+          <w:rPr>
+            <w:rStyle w:val="cmr-12x-x-1201"/>
+            <w:sz w:val="24"/>
+            <w:szCs w:val="24"/>
+          </w:rPr>
+          <w:delText xml:space="preserve"> </w:delText>
+        </w:r>
+      </w:del>
+      <w:r>
+        <w:rPr>
+          <w:rStyle w:val="cmr-12x-x-1201"/>
+          <w:sz w:val="24"/>
+          <w:szCs w:val="24"/>
+        </w:rPr>
+        <w:t>sharing scheme</w:t>
       </w:r>
       <w:r>
         <w:rPr>
@@ -1781,7 +2854,87 @@
           <w:sz w:val="24"/>
           <w:szCs w:val="24"/>
         </w:rPr>
-        <w:t>switched our focus to implementing parallelism in the key joining function.</w:t>
+        <w:t xml:space="preserve">switched our focus to implementing parallelism in the </w:t>
+      </w:r>
+      <w:del w:id="106" w:author="Arbogast, Joseph Keith - arbogajk" w:date="2017-07-02T08:07:00Z">
+        <w:r>
+          <w:rPr>
+            <w:rStyle w:val="cmr-12x-x-1201"/>
+            <w:rFonts w:ascii="Monaco" w:hAnsi="Monaco"/>
+            <w:sz w:val="18"/>
+            <w:szCs w:val="18"/>
+            <w:rPrChange w:id="107" w:author="Arbogast, Joseph Keith - arbogajk" w:date="2017-07-02T08:08:00Z">
+              <w:rPr>
+                <w:rStyle w:val="cmr-12x-x-1201"/>
+                <w:sz w:val="24"/>
+                <w:szCs w:val="24"/>
+              </w:rPr>
+            </w:rPrChange>
+          </w:rPr>
+          <w:delText xml:space="preserve">key </w:delText>
+        </w:r>
+      </w:del>
+      <w:proofErr w:type="spellStart"/>
+      <w:r>
+        <w:rPr>
+          <w:rStyle w:val="cmr-12x-x-1201"/>
+          <w:rFonts w:ascii="Monaco" w:hAnsi="Monaco"/>
+          <w:sz w:val="18"/>
+          <w:szCs w:val="18"/>
+          <w:rPrChange w:id="108" w:author="Arbogast, Joseph Keith - arbogajk" w:date="2017-07-02T08:08:00Z">
+            <w:rPr>
+              <w:rStyle w:val="cmr-12x-x-1201"/>
+              <w:sz w:val="24"/>
+              <w:szCs w:val="24"/>
+            </w:rPr>
+          </w:rPrChange>
+        </w:rPr>
+        <w:t>join</w:t>
+      </w:r>
+      <w:ins w:id="109" w:author="Arbogast, Joseph Keith - arbogajk" w:date="2017-07-02T08:07:00Z">
+        <w:r>
+          <w:rPr>
+            <w:rStyle w:val="cmr-12x-x-1201"/>
+            <w:rFonts w:ascii="Monaco" w:hAnsi="Monaco"/>
+            <w:sz w:val="18"/>
+            <w:szCs w:val="18"/>
+            <w:rPrChange w:id="110" w:author="Arbogast, Joseph Keith - arbogajk" w:date="2017-07-02T08:08:00Z">
+              <w:rPr>
+                <w:rStyle w:val="cmr-12x-x-1201"/>
+                <w:sz w:val="24"/>
+                <w:szCs w:val="24"/>
+              </w:rPr>
+            </w:rPrChange>
+          </w:rPr>
+          <w:t>_shares</w:t>
+        </w:r>
+      </w:ins>
+      <w:proofErr w:type="spellEnd"/>
+      <w:del w:id="111" w:author="Arbogast, Joseph Keith - arbogajk" w:date="2017-07-02T08:07:00Z">
+        <w:r>
+          <w:rPr>
+            <w:rStyle w:val="cmr-12x-x-1201"/>
+            <w:rFonts w:ascii="Monaco" w:hAnsi="Monaco"/>
+            <w:sz w:val="18"/>
+            <w:szCs w:val="18"/>
+            <w:rPrChange w:id="112" w:author="Arbogast, Joseph Keith - arbogajk" w:date="2017-07-02T08:08:00Z">
+              <w:rPr>
+                <w:rStyle w:val="cmr-12x-x-1201"/>
+                <w:sz w:val="24"/>
+                <w:szCs w:val="24"/>
+              </w:rPr>
+            </w:rPrChange>
+          </w:rPr>
+          <w:delText>ing</w:delText>
+        </w:r>
+      </w:del>
+      <w:r>
+        <w:rPr>
+          <w:rStyle w:val="cmr-12x-x-1201"/>
+          <w:sz w:val="24"/>
+          <w:szCs w:val="24"/>
+        </w:rPr>
+        <w:t xml:space="preserve"> function.</w:t>
       </w:r>
       <w:r>
         <w:rPr>
@@ -1821,6 +2974,7 @@
           <w:sz w:val="24"/>
           <w:szCs w:val="24"/>
         </w:rPr>
+        <w:lastRenderedPageBreak/>
         <w:t>The</w:t>
       </w:r>
       <w:r>
@@ -1832,7 +2986,63 @@
           <w:sz w:val="24"/>
           <w:szCs w:val="24"/>
         </w:rPr>
-        <w:t>challenge with parallelizing the key joining stage of Shamir’s secret sharing is</w:t>
+        <w:t xml:space="preserve">challenge with parallelizing the </w:t>
+      </w:r>
+      <w:ins w:id="113" w:author="Arbogast, Joseph Keith - arbogajk" w:date="2017-07-02T08:08:00Z">
+        <w:r>
+          <w:rPr>
+            <w:rStyle w:val="cmr-12x-x-1201"/>
+            <w:sz w:val="24"/>
+            <w:szCs w:val="24"/>
+          </w:rPr>
+          <w:t>shares</w:t>
+        </w:r>
+      </w:ins>
+      <w:del w:id="114" w:author="Arbogast, Joseph Keith - arbogajk" w:date="2017-07-02T08:08:00Z">
+        <w:r>
+          <w:rPr>
+            <w:rStyle w:val="cmr-12x-x-1201"/>
+            <w:sz w:val="24"/>
+            <w:szCs w:val="24"/>
+          </w:rPr>
+          <w:delText>key</w:delText>
+        </w:r>
+      </w:del>
+      <w:r>
+        <w:rPr>
+          <w:rStyle w:val="cmr-12x-x-1201"/>
+          <w:sz w:val="24"/>
+          <w:szCs w:val="24"/>
+        </w:rPr>
+        <w:t xml:space="preserve"> joining stage of Shamir’s secret</w:t>
+      </w:r>
+      <w:ins w:id="115" w:author="Arbogast, Joseph Keith - arbogajk" w:date="2017-07-02T08:08:00Z">
+        <w:r>
+          <w:rPr>
+            <w:rStyle w:val="cmr-12x-x-1201"/>
+            <w:sz w:val="24"/>
+            <w:szCs w:val="24"/>
+          </w:rPr>
+          <w:t xml:space="preserve"> </w:t>
+        </w:r>
+      </w:ins>
+      <w:del w:id="116" w:author="Arbogast, Joseph Keith - arbogajk" w:date="2017-07-02T08:08:00Z">
+        <w:r>
+          <w:rPr>
+            <w:rStyle w:val="cmr-12x-x-1201"/>
+            <w:sz w:val="24"/>
+            <w:szCs w:val="24"/>
+          </w:rPr>
+          <w:delText xml:space="preserve"> </w:delText>
+        </w:r>
+      </w:del>
+      <w:r>
+        <w:rPr>
+          <w:rStyle w:val="cmr-12x-x-1201"/>
+          <w:sz w:val="24"/>
+          <w:szCs w:val="24"/>
+        </w:rPr>
+        <w:t>sharing is</w:t>
       </w:r>
       <w:r>
         <w:t xml:space="preserve"> </w:t>
@@ -1893,16 +3103,7 @@
           <w:sz w:val="24"/>
           <w:szCs w:val="24"/>
         </w:rPr>
-        <w:t xml:space="preserve"> should be visible </w:t>
-      </w:r>
-      <w:r>
-        <w:rPr>
-          <w:rStyle w:val="cmr-12x-x-1201"/>
-          <w:sz w:val="24"/>
-          <w:szCs w:val="24"/>
-        </w:rPr>
-        <w:lastRenderedPageBreak/>
-        <w:t>to</w:t>
+        <w:t xml:space="preserve"> should be visible to</w:t>
       </w:r>
       <w:r>
         <w:t xml:space="preserve"> </w:t>
@@ -2004,7 +3205,31 @@
           <w:sz w:val="24"/>
           <w:szCs w:val="24"/>
         </w:rPr>
-        <w:t xml:space="preserve"> parallelize the for loop that computes the</w:t>
+        <w:t xml:space="preserve"> parallelize the </w:t>
+      </w:r>
+      <w:r>
+        <w:rPr>
+          <w:rStyle w:val="cmr-12x-x-1201"/>
+          <w:rFonts w:ascii="Monaco" w:hAnsi="Monaco"/>
+          <w:sz w:val="18"/>
+          <w:szCs w:val="18"/>
+          <w:rPrChange w:id="117" w:author="Arbogast, Joseph Keith - arbogajk" w:date="2017-07-02T07:51:00Z">
+            <w:rPr>
+              <w:rStyle w:val="cmr-12x-x-1201"/>
+              <w:sz w:val="24"/>
+              <w:szCs w:val="24"/>
+            </w:rPr>
+          </w:rPrChange>
+        </w:rPr>
+        <w:t>for</w:t>
+      </w:r>
+      <w:r>
+        <w:rPr>
+          <w:rStyle w:val="cmr-12x-x-1201"/>
+          <w:sz w:val="24"/>
+          <w:szCs w:val="24"/>
+        </w:rPr>
+        <w:t xml:space="preserve"> loop that computes the</w:t>
       </w:r>
       <w:r>
         <w:t xml:space="preserve"> </w:t>
@@ -2023,7 +3248,35 @@
           <w:sz w:val="24"/>
           <w:szCs w:val="24"/>
         </w:rPr>
-        <w:t xml:space="preserve"> used in joining the keys back together.</w:t>
+        <w:t xml:space="preserve"> used in joining the </w:t>
+      </w:r>
+      <w:ins w:id="118" w:author="Arbogast, Joseph Keith - arbogajk" w:date="2017-07-02T08:09:00Z">
+        <w:r>
+          <w:rPr>
+            <w:rStyle w:val="cmr-12x-x-1201"/>
+            <w:sz w:val="24"/>
+            <w:szCs w:val="24"/>
+          </w:rPr>
+          <w:t>shares</w:t>
+        </w:r>
+      </w:ins>
+      <w:del w:id="119" w:author="Arbogast, Joseph Keith - arbogajk" w:date="2017-07-02T08:09:00Z">
+        <w:r>
+          <w:rPr>
+            <w:rStyle w:val="cmr-12x-x-1201"/>
+            <w:sz w:val="24"/>
+            <w:szCs w:val="24"/>
+          </w:rPr>
+          <w:delText>keys</w:delText>
+        </w:r>
+      </w:del>
+      <w:r>
+        <w:rPr>
+          <w:rStyle w:val="cmr-12x-x-1201"/>
+          <w:sz w:val="24"/>
+          <w:szCs w:val="24"/>
+        </w:rPr>
+        <w:t xml:space="preserve"> back together.</w:t>
       </w:r>
     </w:p>
     <w:p>
@@ -2137,9 +3390,42 @@
         </w:rPr>
         <w:t>details some of our results.</w:t>
       </w:r>
-      <w:r>
-        <w:t xml:space="preserve"> </w:t>
-      </w:r>
+      <w:ins w:id="120" w:author="Arbogast, Joseph Keith - arbogajk" w:date="2017-07-02T08:22:00Z">
+        <w:r>
+          <w:t xml:space="preserve">  The times recorded</w:t>
+        </w:r>
+      </w:ins>
+      <w:ins w:id="121" w:author="Arbogast, Joseph Keith - arbogajk" w:date="2017-07-02T08:23:00Z">
+        <w:r>
+          <w:t xml:space="preserve"> in this section</w:t>
+        </w:r>
+      </w:ins>
+      <w:ins w:id="122" w:author="Arbogast, Joseph Keith - arbogajk" w:date="2017-07-02T08:22:00Z">
+        <w:r>
+          <w:t xml:space="preserve"> are the fastest t</w:t>
+        </w:r>
+        <w:r>
+          <w:t xml:space="preserve">imes we observed, but </w:t>
+        </w:r>
+        <w:r>
+          <w:t xml:space="preserve">very little variation </w:t>
+        </w:r>
+      </w:ins>
+      <w:ins w:id="123" w:author="Arbogast, Joseph Keith - arbogajk" w:date="2017-07-02T08:23:00Z">
+        <w:r>
+          <w:t xml:space="preserve">occurred </w:t>
+        </w:r>
+      </w:ins>
+      <w:ins w:id="124" w:author="Arbogast, Joseph Keith - arbogajk" w:date="2017-07-02T08:22:00Z">
+        <w:r>
+          <w:t>between runs.</w:t>
+        </w:r>
+      </w:ins>
+      <w:del w:id="125" w:author="Arbogast, Joseph Keith - arbogajk" w:date="2017-07-02T08:22:00Z">
+        <w:r>
+          <w:delText xml:space="preserve"> </w:delText>
+        </w:r>
+      </w:del>
     </w:p>
     <w:p>
       <w:pPr>
@@ -2196,7 +3482,7 @@
           <w:rStyle w:val="cmr-12x-x-1201"/>
           <w:sz w:val="24"/>
           <w:szCs w:val="24"/>
-          <w:rPrChange w:id="15" w:author="Arbogast, Joseph Keith - arbogajk" w:date="2017-07-01T12:41:00Z">
+          <w:rPrChange w:id="126" w:author="Arbogast, Joseph Keith - arbogajk" w:date="2017-07-01T12:41:00Z">
             <w:rPr>
               <w:rStyle w:val="cmr-12x-x-1201"/>
               <w:color w:val="0000FF"/>
@@ -2222,10 +3508,9 @@
       <w:r>
         <w:rPr>
           <w:rStyle w:val="cmr-12x-x-1201"/>
-          <w:color w:val="0000FF"/>
-          <w:sz w:val="24"/>
-          <w:szCs w:val="24"/>
-          <w:rPrChange w:id="16" w:author="Arbogast, Joseph Keith - arbogajk" w:date="2017-07-01T12:41:00Z">
+          <w:sz w:val="24"/>
+          <w:szCs w:val="24"/>
+          <w:rPrChange w:id="127" w:author="Arbogast, Joseph Keith - arbogajk" w:date="2017-07-02T07:51:00Z">
             <w:rPr>
               <w:rStyle w:val="cmr-12x-x-1201"/>
               <w:color w:val="0000FF"/>
@@ -2367,12 +3652,40 @@
         <w:rPr>
           <w:rStyle w:val="content"/>
         </w:rPr>
-        <w:t xml:space="preserve">Results of Generating 255 keys with a required unlock threshold of 255 for a 4096 bit RSA key and </w:t>
-      </w:r>
+        <w:t xml:space="preserve">Results of Generating 255 </w:t>
+      </w:r>
+      <w:del w:id="128" w:author="Arbogast, Joseph Keith - arbogajk" w:date="2017-07-02T08:09:00Z">
+        <w:r>
+          <w:rPr>
+            <w:rStyle w:val="content"/>
+          </w:rPr>
+          <w:delText xml:space="preserve">keys </w:delText>
+        </w:r>
+      </w:del>
+      <w:ins w:id="129" w:author="Arbogast, Joseph Keith - arbogajk" w:date="2017-07-02T08:09:00Z">
+        <w:r>
+          <w:rPr>
+            <w:rStyle w:val="content"/>
+          </w:rPr>
+          <w:t>shares</w:t>
+        </w:r>
+        <w:r>
+          <w:rPr>
+            <w:rStyle w:val="content"/>
+          </w:rPr>
+          <w:t xml:space="preserve"> </w:t>
+        </w:r>
+      </w:ins>
       <w:r>
         <w:rPr>
           <w:rStyle w:val="content"/>
         </w:rPr>
+        <w:t xml:space="preserve">with a required unlock threshold of 255 for a 4096 bit RSA key and </w:t>
+      </w:r>
+      <w:r>
+        <w:rPr>
+          <w:rStyle w:val="content"/>
+        </w:rPr>
         <w:t>1</w:t>
       </w:r>
       <w:r>
@@ -2397,30 +3710,57 @@
     <w:p>
       <w:pPr>
         <w:divId w:val="1670869959"/>
+        <w:rPr>
+          <w:del w:id="130" w:author="Arbogast, Joseph Keith - arbogajk" w:date="2017-07-02T08:53:00Z"/>
+        </w:rPr>
       </w:pPr>
     </w:p>
     <w:p>
       <w:pPr>
         <w:divId w:val="1670869959"/>
+        <w:rPr>
+          <w:del w:id="131" w:author="Arbogast, Joseph Keith - arbogajk" w:date="2017-07-02T08:53:00Z"/>
+        </w:rPr>
+        <w:pPrChange w:id="132" w:author="Arbogast, Joseph Keith - arbogajk" w:date="2017-07-02T08:53:00Z">
+          <w:pPr>
+            <w:divId w:val="1670869959"/>
+          </w:pPr>
+        </w:pPrChange>
       </w:pPr>
     </w:p>
     <w:p>
       <w:pPr>
         <w:divId w:val="1670869959"/>
+        <w:rPr>
+          <w:del w:id="133" w:author="Arbogast, Joseph Keith - arbogajk" w:date="2017-07-02T08:53:00Z"/>
+        </w:rPr>
+        <w:pPrChange w:id="134" w:author="Arbogast, Joseph Keith - arbogajk" w:date="2017-07-02T08:53:00Z">
+          <w:pPr>
+            <w:divId w:val="1670869959"/>
+          </w:pPr>
+        </w:pPrChange>
       </w:pPr>
     </w:p>
     <w:p>
       <w:pPr>
         <w:divId w:val="1670869959"/>
+        <w:rPr>
+          <w:del w:id="135" w:author="Arbogast, Joseph Keith - arbogajk" w:date="2017-07-02T08:53:00Z"/>
+        </w:rPr>
+        <w:pPrChange w:id="136" w:author="Arbogast, Joseph Keith - arbogajk" w:date="2017-07-02T08:53:00Z">
+          <w:pPr>
+            <w:divId w:val="1670869959"/>
+          </w:pPr>
+        </w:pPrChange>
       </w:pPr>
     </w:p>
     <w:p>
       <w:pPr>
         <w:divId w:val="1670869959"/>
         <w:rPr>
-          <w:del w:id="17" w:author="Arbogast, Joseph Keith - arbogajk" w:date="2017-07-01T12:41:00Z"/>
-        </w:rPr>
-        <w:pPrChange w:id="18" w:author="Arbogast, Joseph Keith - arbogajk" w:date="2017-07-01T12:42:00Z">
+          <w:del w:id="137" w:author="Arbogast, Joseph Keith - arbogajk" w:date="2017-07-01T12:41:00Z"/>
+        </w:rPr>
+        <w:pPrChange w:id="138" w:author="Arbogast, Joseph Keith - arbogajk" w:date="2017-07-01T12:42:00Z">
           <w:pPr>
             <w:ind w:hanging="480"/>
             <w:divId w:val="1670869959"/>
@@ -2432,9 +3772,9 @@
       <w:pPr>
         <w:divId w:val="1670869959"/>
         <w:rPr>
-          <w:del w:id="19" w:author="Arbogast, Joseph Keith - arbogajk" w:date="2017-07-01T12:41:00Z"/>
-        </w:rPr>
-        <w:pPrChange w:id="20" w:author="Arbogast, Joseph Keith - arbogajk" w:date="2017-07-01T12:41:00Z">
+          <w:del w:id="139" w:author="Arbogast, Joseph Keith - arbogajk" w:date="2017-07-01T12:41:00Z"/>
+        </w:rPr>
+        <w:pPrChange w:id="140" w:author="Arbogast, Joseph Keith - arbogajk" w:date="2017-07-01T12:41:00Z">
           <w:pPr>
             <w:ind w:hanging="480"/>
             <w:divId w:val="1670869959"/>
@@ -2446,7 +3786,7 @@
       <w:pPr>
         <w:ind w:left="240"/>
         <w:divId w:val="1670869959"/>
-        <w:pPrChange w:id="21" w:author="Arbogast, Joseph Keith - arbogajk" w:date="2017-07-01T12:41:00Z">
+        <w:pPrChange w:id="141" w:author="Arbogast, Joseph Keith - arbogajk" w:date="2017-07-01T12:41:00Z">
           <w:pPr>
             <w:ind w:hanging="480"/>
             <w:divId w:val="1670869959"/>
@@ -2459,13 +3799,31 @@
         <w:jc w:val="center"/>
         <w:divId w:val="1664511353"/>
       </w:pPr>
+      <w:ins w:id="142" w:author="Arbogast, Joseph Keith - arbogajk" w:date="2017-07-02T08:52:00Z">
+        <w:r>
+          <w:rPr>
+            <w:rStyle w:val="cmbx-101"/>
+            <w:u w:val="single"/>
+          </w:rPr>
+          <w:lastRenderedPageBreak/>
+          <w:t>Share</w:t>
+        </w:r>
+      </w:ins>
+      <w:del w:id="143" w:author="Arbogast, Joseph Keith - arbogajk" w:date="2017-07-02T08:52:00Z">
+        <w:r>
+          <w:rPr>
+            <w:rStyle w:val="cmbx-101"/>
+            <w:u w:val="single"/>
+          </w:rPr>
+          <w:delText>Key</w:delText>
+        </w:r>
+      </w:del>
       <w:r>
         <w:rPr>
           <w:rStyle w:val="cmbx-101"/>
           <w:u w:val="single"/>
         </w:rPr>
-        <w:lastRenderedPageBreak/>
-        <w:t>Key Generation Results</w:t>
+        <w:t xml:space="preserve"> Generation Results</w:t>
       </w:r>
     </w:p>
     <w:p>
@@ -2603,7 +3961,7 @@
               </w:rPr>
               <w:t>28.62</w:t>
             </w:r>
-            <w:del w:id="22" w:author="Arbogast, Joseph Keith - arbogajk" w:date="2017-07-01T12:37:00Z">
+            <w:del w:id="144" w:author="Arbogast, Joseph Keith - arbogajk" w:date="2017-07-01T12:37:00Z">
               <w:r>
                 <w:rPr>
                   <w:rStyle w:val="id1"/>
@@ -2641,7 +3999,7 @@
               </w:rPr>
               <w:t>9.36</w:t>
             </w:r>
-            <w:del w:id="23" w:author="Arbogast, Joseph Keith - arbogajk" w:date="2017-07-01T12:37:00Z">
+            <w:del w:id="145" w:author="Arbogast, Joseph Keith - arbogajk" w:date="2017-07-01T12:37:00Z">
               <w:r>
                 <w:rPr>
                   <w:rStyle w:val="id1"/>
@@ -2707,7 +4065,7 @@
               </w:rPr>
               <w:t>14.46</w:t>
             </w:r>
-            <w:del w:id="24" w:author="Arbogast, Joseph Keith - arbogajk" w:date="2017-07-01T12:37:00Z">
+            <w:del w:id="146" w:author="Arbogast, Joseph Keith - arbogajk" w:date="2017-07-01T12:37:00Z">
               <w:r>
                 <w:rPr>
                   <w:rStyle w:val="id1"/>
@@ -2745,7 +4103,7 @@
               </w:rPr>
               <w:t>4.71</w:t>
             </w:r>
-            <w:ins w:id="25" w:author="Arbogast, Joseph Keith - arbogajk" w:date="2017-07-01T12:37:00Z">
+            <w:ins w:id="147" w:author="Arbogast, Joseph Keith - arbogajk" w:date="2017-07-01T12:37:00Z">
               <w:r>
                 <w:rPr>
                   <w:rStyle w:val="id1"/>
@@ -2754,7 +4112,7 @@
                 <w:t xml:space="preserve"> </w:t>
               </w:r>
             </w:ins>
-            <w:del w:id="26" w:author="Arbogast, Joseph Keith - arbogajk" w:date="2017-07-01T12:37:00Z">
+            <w:del w:id="148" w:author="Arbogast, Joseph Keith - arbogajk" w:date="2017-07-01T12:37:00Z">
               <w:r>
                 <w:rPr>
                   <w:rStyle w:val="id1"/>
@@ -2827,7 +4185,7 @@
               </w:rPr>
               <w:t>8.07</w:t>
             </w:r>
-            <w:del w:id="27" w:author="Arbogast, Joseph Keith - arbogajk" w:date="2017-07-01T12:37:00Z">
+            <w:del w:id="149" w:author="Arbogast, Joseph Keith - arbogajk" w:date="2017-07-01T12:37:00Z">
               <w:r>
                 <w:rPr>
                   <w:rStyle w:val="id1"/>
@@ -2872,7 +4230,7 @@
               </w:rPr>
               <w:t>2.61</w:t>
             </w:r>
-            <w:del w:id="28" w:author="Arbogast, Joseph Keith - arbogajk" w:date="2017-07-01T12:38:00Z">
+            <w:del w:id="150" w:author="Arbogast, Joseph Keith - arbogajk" w:date="2017-07-01T12:38:00Z">
               <w:r>
                 <w:rPr>
                   <w:rStyle w:val="id1"/>
@@ -2938,7 +4296,7 @@
               </w:rPr>
               <w:t>4.60</w:t>
             </w:r>
-            <w:del w:id="29" w:author="Arbogast, Joseph Keith - arbogajk" w:date="2017-07-01T12:37:00Z">
+            <w:del w:id="151" w:author="Arbogast, Joseph Keith - arbogajk" w:date="2017-07-01T12:37:00Z">
               <w:r>
                 <w:rPr>
                   <w:rStyle w:val="id1"/>
@@ -2976,7 +4334,7 @@
               </w:rPr>
               <w:t>1.46</w:t>
             </w:r>
-            <w:del w:id="30" w:author="Arbogast, Joseph Keith - arbogajk" w:date="2017-07-01T12:38:00Z">
+            <w:del w:id="152" w:author="Arbogast, Joseph Keith - arbogajk" w:date="2017-07-01T12:38:00Z">
               <w:r>
                 <w:rPr>
                   <w:rStyle w:val="id1"/>
@@ -3042,7 +4400,7 @@
               </w:rPr>
               <w:t>3.09</w:t>
             </w:r>
-            <w:ins w:id="31" w:author="Arbogast, Joseph Keith - arbogajk" w:date="2017-07-01T12:37:00Z">
+            <w:ins w:id="153" w:author="Arbogast, Joseph Keith - arbogajk" w:date="2017-07-01T12:37:00Z">
               <w:r>
                 <w:rPr>
                   <w:rStyle w:val="id1"/>
@@ -3051,7 +4409,7 @@
                 <w:t xml:space="preserve"> </w:t>
               </w:r>
             </w:ins>
-            <w:del w:id="32" w:author="Arbogast, Joseph Keith - arbogajk" w:date="2017-07-01T12:37:00Z">
+            <w:del w:id="154" w:author="Arbogast, Joseph Keith - arbogajk" w:date="2017-07-01T12:37:00Z">
               <w:r>
                 <w:rPr>
                   <w:rStyle w:val="id1"/>
@@ -3096,7 +4454,7 @@
               </w:rPr>
               <w:t>0.92</w:t>
             </w:r>
-            <w:del w:id="33" w:author="Arbogast, Joseph Keith - arbogajk" w:date="2017-07-01T12:38:00Z">
+            <w:del w:id="155" w:author="Arbogast, Joseph Keith - arbogajk" w:date="2017-07-01T12:38:00Z">
               <w:r>
                 <w:rPr>
                   <w:rStyle w:val="id1"/>
@@ -3132,7 +4490,29 @@
         <w:rPr>
           <w:rStyle w:val="content"/>
         </w:rPr>
-        <w:t>Shows the times taken to generate 255 keys with a threshold of 255</w:t>
+        <w:t xml:space="preserve">Shows the times taken to generate 255 </w:t>
+      </w:r>
+      <w:ins w:id="156" w:author="Arbogast, Joseph Keith - arbogajk" w:date="2017-07-02T08:10:00Z">
+        <w:r>
+          <w:rPr>
+            <w:rStyle w:val="content"/>
+          </w:rPr>
+          <w:t>shares</w:t>
+        </w:r>
+      </w:ins>
+      <w:del w:id="157" w:author="Arbogast, Joseph Keith - arbogajk" w:date="2017-07-02T08:10:00Z">
+        <w:r>
+          <w:rPr>
+            <w:rStyle w:val="content"/>
+          </w:rPr>
+          <w:delText>keys</w:delText>
+        </w:r>
+      </w:del>
+      <w:r>
+        <w:rPr>
+          <w:rStyle w:val="content"/>
+        </w:rPr>
+        <w:t xml:space="preserve"> with a threshold of 255</w:t>
       </w:r>
     </w:p>
     <w:p>
@@ -3231,7 +4611,35 @@
           <w:sz w:val="24"/>
           <w:szCs w:val="24"/>
         </w:rPr>
-        <w:t>start to see increases in time at 16 threads when joining the keys back together.</w:t>
+        <w:t xml:space="preserve">start to see increases in time at 16 threads when joining the </w:t>
+      </w:r>
+      <w:ins w:id="158" w:author="Arbogast, Joseph Keith - arbogajk" w:date="2017-07-02T08:10:00Z">
+        <w:r>
+          <w:rPr>
+            <w:rStyle w:val="cmr-12x-x-1201"/>
+            <w:sz w:val="24"/>
+            <w:szCs w:val="24"/>
+          </w:rPr>
+          <w:t>shares</w:t>
+        </w:r>
+      </w:ins>
+      <w:del w:id="159" w:author="Arbogast, Joseph Keith - arbogajk" w:date="2017-07-02T08:10:00Z">
+        <w:r>
+          <w:rPr>
+            <w:rStyle w:val="cmr-12x-x-1201"/>
+            <w:sz w:val="24"/>
+            <w:szCs w:val="24"/>
+          </w:rPr>
+          <w:delText>keys</w:delText>
+        </w:r>
+      </w:del>
+      <w:r>
+        <w:rPr>
+          <w:rStyle w:val="cmr-12x-x-1201"/>
+          <w:sz w:val="24"/>
+          <w:szCs w:val="24"/>
+        </w:rPr>
+        <w:t xml:space="preserve"> back together.</w:t>
       </w:r>
       <w:r>
         <w:t xml:space="preserve"> </w:t>
@@ -3383,7 +4791,29 @@
         <w:rPr>
           <w:rStyle w:val="content"/>
         </w:rPr>
-        <w:t>Results of joining all 255 keys to reproduce the secret from the RSA key and the 1</w:t>
+        <w:t>Results of joining all 255</w:t>
+      </w:r>
+      <w:ins w:id="160" w:author="Arbogast, Joseph Keith - arbogajk" w:date="2017-07-02T08:10:00Z">
+        <w:r>
+          <w:rPr>
+            <w:rStyle w:val="content"/>
+          </w:rPr>
+          <w:t xml:space="preserve"> shares</w:t>
+        </w:r>
+      </w:ins>
+      <w:del w:id="161" w:author="Arbogast, Joseph Keith - arbogajk" w:date="2017-07-02T08:10:00Z">
+        <w:r>
+          <w:rPr>
+            <w:rStyle w:val="content"/>
+          </w:rPr>
+          <w:delText xml:space="preserve"> keys</w:delText>
+        </w:r>
+      </w:del>
+      <w:r>
+        <w:rPr>
+          <w:rStyle w:val="content"/>
+        </w:rPr>
+        <w:t xml:space="preserve"> to reproduce the secret from the RSA key and the 1</w:t>
       </w:r>
       <w:r>
         <w:rPr>
@@ -3450,9 +4880,26 @@
     </w:p>
     <w:p>
       <w:pPr>
+        <w:divId w:val="169873412"/>
+        <w:rPr>
+          <w:del w:id="162" w:author="Arbogast, Joseph Keith - arbogajk" w:date="2017-07-02T08:54:00Z"/>
+          <w:rStyle w:val="cmbx-101"/>
+          <w:u w:val="single"/>
+        </w:rPr>
+        <w:pPrChange w:id="163" w:author="Arbogast, Joseph Keith - arbogajk" w:date="2017-07-02T08:54:00Z">
+          <w:pPr>
+            <w:jc w:val="center"/>
+            <w:divId w:val="169873412"/>
+          </w:pPr>
+        </w:pPrChange>
+      </w:pPr>
+    </w:p>
+    <w:p>
+      <w:pPr>
         <w:jc w:val="center"/>
         <w:divId w:val="169873412"/>
         <w:rPr>
+          <w:ins w:id="164" w:author="Arbogast, Joseph Keith - arbogajk" w:date="2017-07-02T08:54:00Z"/>
           <w:rStyle w:val="cmbx-101"/>
           <w:u w:val="single"/>
         </w:rPr>
@@ -3460,9 +4907,26 @@
     </w:p>
     <w:p>
       <w:pPr>
+        <w:divId w:val="169873412"/>
+        <w:rPr>
+          <w:del w:id="165" w:author="Arbogast, Joseph Keith - arbogajk" w:date="2017-07-02T08:54:00Z"/>
+          <w:rStyle w:val="cmbx-101"/>
+          <w:u w:val="single"/>
+        </w:rPr>
+        <w:pPrChange w:id="166" w:author="Arbogast, Joseph Keith - arbogajk" w:date="2017-07-02T08:54:00Z">
+          <w:pPr>
+            <w:jc w:val="center"/>
+            <w:divId w:val="169873412"/>
+          </w:pPr>
+        </w:pPrChange>
+      </w:pPr>
+    </w:p>
+    <w:p>
+      <w:pPr>
         <w:jc w:val="center"/>
         <w:divId w:val="169873412"/>
         <w:rPr>
+          <w:ins w:id="167" w:author="Arbogast, Joseph Keith - arbogajk" w:date="2017-07-02T08:54:00Z"/>
           <w:rStyle w:val="cmbx-101"/>
           <w:u w:val="single"/>
         </w:rPr>
@@ -3470,12 +4934,17 @@
     </w:p>
     <w:p>
       <w:pPr>
-        <w:jc w:val="center"/>
         <w:divId w:val="169873412"/>
         <w:rPr>
           <w:rStyle w:val="cmbx-101"/>
           <w:u w:val="single"/>
         </w:rPr>
+        <w:pPrChange w:id="168" w:author="Arbogast, Joseph Keith - arbogajk" w:date="2017-07-02T08:54:00Z">
+          <w:pPr>
+            <w:jc w:val="center"/>
+            <w:divId w:val="169873412"/>
+          </w:pPr>
+        </w:pPrChange>
       </w:pPr>
     </w:p>
     <w:p>
@@ -3609,7 +5078,7 @@
             <w:r>
               <w:t>5.10</w:t>
             </w:r>
-            <w:del w:id="34" w:author="Arbogast, Joseph Keith - arbogajk" w:date="2017-07-01T12:38:00Z">
+            <w:del w:id="169" w:author="Arbogast, Joseph Keith - arbogajk" w:date="2017-07-01T12:38:00Z">
               <w:r>
                 <w:delText>92</w:delText>
               </w:r>
@@ -3630,7 +5099,7 @@
             <w:r>
               <w:t>1.64</w:t>
             </w:r>
-            <w:del w:id="35" w:author="Arbogast, Joseph Keith - arbogajk" w:date="2017-07-01T12:38:00Z">
+            <w:del w:id="170" w:author="Arbogast, Joseph Keith - arbogajk" w:date="2017-07-01T12:38:00Z">
               <w:r>
                 <w:delText>99</w:delText>
               </w:r>
@@ -3671,7 +5140,7 @@
             <w:r>
               <w:t>2.67</w:t>
             </w:r>
-            <w:del w:id="36" w:author="Arbogast, Joseph Keith - arbogajk" w:date="2017-07-01T12:38:00Z">
+            <w:del w:id="171" w:author="Arbogast, Joseph Keith - arbogajk" w:date="2017-07-01T12:38:00Z">
               <w:r>
                 <w:delText>40</w:delText>
               </w:r>
@@ -3692,7 +5161,7 @@
             <w:r>
               <w:t>0.84</w:t>
             </w:r>
-            <w:del w:id="37" w:author="Arbogast, Joseph Keith - arbogajk" w:date="2017-07-01T12:38:00Z">
+            <w:del w:id="172" w:author="Arbogast, Joseph Keith - arbogajk" w:date="2017-07-01T12:38:00Z">
               <w:r>
                 <w:delText>92</w:delText>
               </w:r>
@@ -3733,7 +5202,7 @@
             <w:r>
               <w:t>1.53</w:t>
             </w:r>
-            <w:del w:id="38" w:author="Arbogast, Joseph Keith - arbogajk" w:date="2017-07-01T12:38:00Z">
+            <w:del w:id="173" w:author="Arbogast, Joseph Keith - arbogajk" w:date="2017-07-01T12:38:00Z">
               <w:r>
                 <w:delText>39</w:delText>
               </w:r>
@@ -3754,7 +5223,7 @@
             <w:r>
               <w:t>0.50</w:t>
             </w:r>
-            <w:del w:id="39" w:author="Arbogast, Joseph Keith - arbogajk" w:date="2017-07-01T12:38:00Z">
+            <w:del w:id="174" w:author="Arbogast, Joseph Keith - arbogajk" w:date="2017-07-01T12:38:00Z">
               <w:r>
                 <w:delText>51</w:delText>
               </w:r>
@@ -3795,7 +5264,7 @@
             <w:r>
               <w:t>0.96</w:t>
             </w:r>
-            <w:del w:id="40" w:author="Arbogast, Joseph Keith - arbogajk" w:date="2017-07-01T12:38:00Z">
+            <w:del w:id="175" w:author="Arbogast, Joseph Keith - arbogajk" w:date="2017-07-01T12:38:00Z">
               <w:r>
                 <w:delText>70</w:delText>
               </w:r>
@@ -3816,7 +5285,7 @@
             <w:r>
               <w:t>0.32</w:t>
             </w:r>
-            <w:del w:id="41" w:author="Arbogast, Joseph Keith - arbogajk" w:date="2017-07-01T12:38:00Z">
+            <w:del w:id="176" w:author="Arbogast, Joseph Keith - arbogajk" w:date="2017-07-01T12:38:00Z">
               <w:r>
                 <w:delText>47</w:delText>
               </w:r>
@@ -3857,7 +5326,7 @@
             <w:r>
               <w:t>1.13</w:t>
             </w:r>
-            <w:del w:id="42" w:author="Arbogast, Joseph Keith - arbogajk" w:date="2017-07-01T12:38:00Z">
+            <w:del w:id="177" w:author="Arbogast, Joseph Keith - arbogajk" w:date="2017-07-01T12:38:00Z">
               <w:r>
                 <w:delText>31</w:delText>
               </w:r>
@@ -3878,7 +5347,7 @@
             <w:r>
               <w:t>0.37</w:t>
             </w:r>
-            <w:del w:id="43" w:author="Arbogast, Joseph Keith - arbogajk" w:date="2017-07-01T12:38:00Z">
+            <w:del w:id="178" w:author="Arbogast, Joseph Keith - arbogajk" w:date="2017-07-01T12:38:00Z">
               <w:r>
                 <w:delText>86</w:delText>
               </w:r>
@@ -3905,7 +5374,29 @@
         <w:rPr>
           <w:rStyle w:val="content"/>
         </w:rPr>
-        <w:t>Times taken to reassemble the 255 keys to reproduce the secret</w:t>
+        <w:t xml:space="preserve">Times taken to reassemble the 255 </w:t>
+      </w:r>
+      <w:ins w:id="179" w:author="Arbogast, Joseph Keith - arbogajk" w:date="2017-07-02T08:10:00Z">
+        <w:r>
+          <w:rPr>
+            <w:rStyle w:val="content"/>
+          </w:rPr>
+          <w:t>shares</w:t>
+        </w:r>
+      </w:ins>
+      <w:del w:id="180" w:author="Arbogast, Joseph Keith - arbogajk" w:date="2017-07-02T08:10:00Z">
+        <w:r>
+          <w:rPr>
+            <w:rStyle w:val="content"/>
+          </w:rPr>
+          <w:delText>keys</w:delText>
+        </w:r>
+      </w:del>
+      <w:r>
+        <w:rPr>
+          <w:rStyle w:val="content"/>
+        </w:rPr>
+        <w:t xml:space="preserve"> to reproduce the secret</w:t>
       </w:r>
     </w:p>
     <w:p>
@@ -3983,7 +5474,7 @@
           <w:rFonts w:ascii="Monaco" w:hAnsi="Monaco"/>
           <w:sz w:val="18"/>
           <w:szCs w:val="18"/>
-          <w:rPrChange w:id="44" w:author="Arbogast, Joseph Keith - arbogajk" w:date="2017-07-01T12:39:00Z">
+          <w:rPrChange w:id="181" w:author="Arbogast, Joseph Keith - arbogajk" w:date="2017-07-01T12:39:00Z">
             <w:rPr>
               <w:rStyle w:val="cmr-12x-x-1201"/>
               <w:rFonts w:ascii="Monaco" w:hAnsi="Monaco"/>
@@ -4348,7 +5839,7 @@
               </w:rPr>
               <w:t>4.66</w:t>
             </w:r>
-            <w:del w:id="45" w:author="Arbogast, Joseph Keith - arbogajk" w:date="2017-07-01T12:39:00Z">
+            <w:del w:id="182" w:author="Arbogast, Joseph Keith - arbogajk" w:date="2017-07-01T12:39:00Z">
               <w:r>
                 <w:rPr>
                   <w:rStyle w:val="id1"/>
@@ -4436,7 +5927,7 @@
               </w:rPr>
               <w:t>4.71</w:t>
             </w:r>
-            <w:del w:id="46" w:author="Arbogast, Joseph Keith - arbogajk" w:date="2017-07-01T12:39:00Z">
+            <w:del w:id="183" w:author="Arbogast, Joseph Keith - arbogajk" w:date="2017-07-01T12:39:00Z">
               <w:r>
                 <w:rPr>
                   <w:rStyle w:val="id1"/>
@@ -4524,7 +6015,7 @@
               </w:rPr>
               <w:t>5.28</w:t>
             </w:r>
-            <w:del w:id="47" w:author="Arbogast, Joseph Keith - arbogajk" w:date="2017-07-01T12:39:00Z">
+            <w:del w:id="184" w:author="Arbogast, Joseph Keith - arbogajk" w:date="2017-07-01T12:39:00Z">
               <w:r>
                 <w:rPr>
                   <w:rStyle w:val="id1"/>
@@ -4612,7 +6103,7 @@
               </w:rPr>
               <w:t>5.86</w:t>
             </w:r>
-            <w:del w:id="48" w:author="Arbogast, Joseph Keith - arbogajk" w:date="2017-07-01T12:39:00Z">
+            <w:del w:id="185" w:author="Arbogast, Joseph Keith - arbogajk" w:date="2017-07-01T12:39:00Z">
               <w:r>
                 <w:rPr>
                   <w:rStyle w:val="id1"/>
@@ -4700,7 +6191,7 @@
               </w:rPr>
               <w:t>7.41</w:t>
             </w:r>
-            <w:del w:id="49" w:author="Arbogast, Joseph Keith - arbogajk" w:date="2017-07-01T12:39:00Z">
+            <w:del w:id="186" w:author="Arbogast, Joseph Keith - arbogajk" w:date="2017-07-01T12:39:00Z">
               <w:r>
                 <w:rPr>
                   <w:rStyle w:val="id1"/>
@@ -4765,9 +6256,17 @@
         <w:rPr>
           <w:rStyle w:val="content"/>
           <w:rFonts w:ascii="Monaco" w:hAnsi="Monaco"/>
-          <w:i/>
           <w:sz w:val="18"/>
           <w:szCs w:val="18"/>
+          <w:rPrChange w:id="187" w:author="Arbogast, Joseph Keith - arbogajk" w:date="2017-07-02T07:52:00Z">
+            <w:rPr>
+              <w:rStyle w:val="content"/>
+              <w:rFonts w:ascii="Monaco" w:hAnsi="Monaco"/>
+              <w:i/>
+              <w:sz w:val="18"/>
+              <w:szCs w:val="18"/>
+            </w:rPr>
+          </w:rPrChange>
         </w:rPr>
         <w:t>split_string</w:t>
       </w:r>
@@ -4839,14 +6338,45 @@
         <w:pStyle w:val="noindent"/>
         <w:spacing w:before="0" w:beforeAutospacing="0" w:after="0" w:afterAutospacing="0"/>
         <w:ind w:firstLine="720"/>
-      </w:pPr>
-      <w:r>
-        <w:rPr>
-          <w:rStyle w:val="cmr-12x-x-1201"/>
-          <w:sz w:val="24"/>
-          <w:szCs w:val="24"/>
-        </w:rPr>
-        <w:t>We were successful in parallelizing Shamir’s secret sharing algorithm, achiev</w:t>
+        <w:rPr>
+          <w:del w:id="188" w:author="Arbogast, Joseph Keith - arbogajk" w:date="2017-07-02T08:52:00Z"/>
+        </w:rPr>
+      </w:pPr>
+      <w:r>
+        <w:rPr>
+          <w:rStyle w:val="cmr-12x-x-1201"/>
+          <w:sz w:val="24"/>
+          <w:szCs w:val="24"/>
+        </w:rPr>
+        <w:t>We were successful in parallelizing Shamir’s secret</w:t>
+      </w:r>
+      <w:ins w:id="189" w:author="Arbogast, Joseph Keith - arbogajk" w:date="2017-07-02T07:52:00Z">
+        <w:r>
+          <w:rPr>
+            <w:rStyle w:val="cmr-12x-x-1201"/>
+            <w:sz w:val="24"/>
+            <w:szCs w:val="24"/>
+          </w:rPr>
+          <w:t xml:space="preserve"> </w:t>
+        </w:r>
+      </w:ins>
+      <w:del w:id="190" w:author="Arbogast, Joseph Keith - arbogajk" w:date="2017-07-02T07:52:00Z">
+        <w:r>
+          <w:rPr>
+            <w:rStyle w:val="cmr-12x-x-1201"/>
+            <w:sz w:val="24"/>
+            <w:szCs w:val="24"/>
+          </w:rPr>
+          <w:delText xml:space="preserve"> </w:delText>
+        </w:r>
+      </w:del>
+      <w:r>
+        <w:rPr>
+          <w:rStyle w:val="cmr-12x-x-1201"/>
+          <w:sz w:val="24"/>
+          <w:szCs w:val="24"/>
+        </w:rPr>
+        <w:t>sharing algorithm, achiev</w:t>
       </w:r>
       <w:r>
         <w:rPr>
@@ -4940,7 +6470,35 @@
           <w:sz w:val="24"/>
           <w:szCs w:val="24"/>
         </w:rPr>
-        <w:t>on speedup. Rabin’s secret sharing algorithm</w:t>
+        <w:t>on speedup. Rabin’s secret</w:t>
+      </w:r>
+      <w:ins w:id="191" w:author="Arbogast, Joseph Keith - arbogajk" w:date="2017-07-02T07:53:00Z">
+        <w:r>
+          <w:rPr>
+            <w:rStyle w:val="cmr-12x-x-1201"/>
+            <w:sz w:val="24"/>
+            <w:szCs w:val="24"/>
+          </w:rPr>
+          <w:t xml:space="preserve"> </w:t>
+        </w:r>
+      </w:ins>
+      <w:del w:id="192" w:author="Arbogast, Joseph Keith - arbogajk" w:date="2017-07-02T07:53:00Z">
+        <w:r>
+          <w:rPr>
+            <w:rStyle w:val="cmr-12x-x-1201"/>
+            <w:sz w:val="24"/>
+            <w:szCs w:val="24"/>
+          </w:rPr>
+          <w:delText xml:space="preserve"> </w:delText>
+        </w:r>
+      </w:del>
+      <w:r>
+        <w:rPr>
+          <w:rStyle w:val="cmr-12x-x-1201"/>
+          <w:sz w:val="24"/>
+          <w:szCs w:val="24"/>
+        </w:rPr>
+        <w:t>sharing algorithm</w:t>
       </w:r>
       <w:r>
         <w:rPr>
@@ -5032,7 +6590,35 @@
           <w:sz w:val="24"/>
           <w:szCs w:val="24"/>
         </w:rPr>
-        <w:t>with secret sharing algorithms in the context of parallel and distributed</w:t>
+        <w:t>with secret</w:t>
+      </w:r>
+      <w:ins w:id="193" w:author="Arbogast, Joseph Keith - arbogajk" w:date="2017-07-02T08:49:00Z">
+        <w:r>
+          <w:rPr>
+            <w:rStyle w:val="cmr-12x-x-1201"/>
+            <w:sz w:val="24"/>
+            <w:szCs w:val="24"/>
+          </w:rPr>
+          <w:t xml:space="preserve"> </w:t>
+        </w:r>
+      </w:ins>
+      <w:del w:id="194" w:author="Arbogast, Joseph Keith - arbogajk" w:date="2017-07-02T08:49:00Z">
+        <w:r>
+          <w:rPr>
+            <w:rStyle w:val="cmr-12x-x-1201"/>
+            <w:sz w:val="24"/>
+            <w:szCs w:val="24"/>
+          </w:rPr>
+          <w:delText xml:space="preserve"> </w:delText>
+        </w:r>
+      </w:del>
+      <w:r>
+        <w:rPr>
+          <w:rStyle w:val="cmr-12x-x-1201"/>
+          <w:sz w:val="24"/>
+          <w:szCs w:val="24"/>
+        </w:rPr>
+        <w:t>sharing algorithms in the context of parallel and distributed</w:t>
       </w:r>
       <w:r>
         <w:t xml:space="preserve"> </w:t>
@@ -5054,6 +6640,9 @@
         <w:pStyle w:val="noindent"/>
         <w:spacing w:before="0" w:beforeAutospacing="0" w:after="0" w:afterAutospacing="0"/>
         <w:ind w:firstLine="720"/>
+        <w:rPr>
+          <w:del w:id="195" w:author="Arbogast, Joseph Keith - arbogajk" w:date="2017-07-02T08:51:00Z"/>
+        </w:rPr>
       </w:pPr>
     </w:p>
     <w:p>
@@ -5061,6 +6650,9 @@
         <w:pStyle w:val="noindent"/>
         <w:spacing w:before="0" w:beforeAutospacing="0" w:after="0" w:afterAutospacing="0"/>
         <w:ind w:firstLine="720"/>
+        <w:rPr>
+          <w:del w:id="196" w:author="Arbogast, Joseph Keith - arbogajk" w:date="2017-07-02T08:51:00Z"/>
+        </w:rPr>
       </w:pPr>
     </w:p>
     <w:p>
@@ -5068,6 +6660,9 @@
         <w:pStyle w:val="noindent"/>
         <w:spacing w:before="0" w:beforeAutospacing="0" w:after="0" w:afterAutospacing="0"/>
         <w:ind w:firstLine="720"/>
+        <w:rPr>
+          <w:del w:id="197" w:author="Arbogast, Joseph Keith - arbogajk" w:date="2017-07-02T08:51:00Z"/>
+        </w:rPr>
       </w:pPr>
     </w:p>
     <w:p>
@@ -5075,20 +6670,134 @@
         <w:pStyle w:val="noindent"/>
         <w:spacing w:before="0" w:beforeAutospacing="0" w:after="0" w:afterAutospacing="0"/>
         <w:ind w:firstLine="720"/>
+        <w:rPr>
+          <w:del w:id="198" w:author="Arbogast, Joseph Keith - arbogajk" w:date="2017-07-02T08:52:00Z"/>
+        </w:rPr>
       </w:pPr>
     </w:p>
     <w:p>
       <w:pPr>
         <w:pStyle w:val="noindent"/>
         <w:spacing w:before="0" w:beforeAutospacing="0" w:after="0" w:afterAutospacing="0"/>
-        <w:ind w:firstLine="720"/>
+        <w:rPr>
+          <w:del w:id="199" w:author="Arbogast, Joseph Keith - arbogajk" w:date="2017-07-02T08:52:00Z"/>
+        </w:rPr>
+        <w:pPrChange w:id="200" w:author="Arbogast, Joseph Keith - arbogajk" w:date="2017-07-02T08:52:00Z">
+          <w:pPr>
+            <w:pStyle w:val="noindent"/>
+            <w:spacing w:before="0" w:beforeAutospacing="0" w:after="0" w:afterAutospacing="0"/>
+            <w:ind w:firstLine="720"/>
+          </w:pPr>
+        </w:pPrChange>
       </w:pPr>
     </w:p>
     <w:p>
       <w:pPr>
         <w:pStyle w:val="noindent"/>
         <w:spacing w:before="0" w:beforeAutospacing="0" w:after="0" w:afterAutospacing="0"/>
-        <w:ind w:firstLine="720"/>
+        <w:rPr>
+          <w:ins w:id="201" w:author="Arbogast, Joseph Keith - arbogajk" w:date="2017-07-02T08:52:00Z"/>
+        </w:rPr>
+        <w:pPrChange w:id="202" w:author="Arbogast, Joseph Keith - arbogajk" w:date="2017-07-02T08:52:00Z">
+          <w:pPr>
+            <w:pStyle w:val="noindent"/>
+            <w:spacing w:before="0" w:beforeAutospacing="0" w:after="0" w:afterAutospacing="0"/>
+            <w:ind w:firstLine="720"/>
+          </w:pPr>
+        </w:pPrChange>
+      </w:pPr>
+    </w:p>
+    <w:p>
+      <w:pPr>
+        <w:pStyle w:val="noindent"/>
+        <w:spacing w:before="0" w:beforeAutospacing="0" w:after="0" w:afterAutospacing="0"/>
+        <w:rPr>
+          <w:ins w:id="203" w:author="Arbogast, Joseph Keith - arbogajk" w:date="2017-07-02T08:54:00Z"/>
+        </w:rPr>
+        <w:pPrChange w:id="204" w:author="Arbogast, Joseph Keith - arbogajk" w:date="2017-07-02T08:52:00Z">
+          <w:pPr>
+            <w:pStyle w:val="noindent"/>
+            <w:spacing w:before="0" w:beforeAutospacing="0" w:after="0" w:afterAutospacing="0"/>
+            <w:ind w:firstLine="720"/>
+          </w:pPr>
+        </w:pPrChange>
+      </w:pPr>
+    </w:p>
+    <w:p>
+      <w:pPr>
+        <w:pStyle w:val="noindent"/>
+        <w:spacing w:before="0" w:beforeAutospacing="0" w:after="0" w:afterAutospacing="0"/>
+        <w:rPr>
+          <w:ins w:id="205" w:author="Arbogast, Joseph Keith - arbogajk" w:date="2017-07-02T08:54:00Z"/>
+        </w:rPr>
+        <w:pPrChange w:id="206" w:author="Arbogast, Joseph Keith - arbogajk" w:date="2017-07-02T08:52:00Z">
+          <w:pPr>
+            <w:pStyle w:val="noindent"/>
+            <w:spacing w:before="0" w:beforeAutospacing="0" w:after="0" w:afterAutospacing="0"/>
+            <w:ind w:firstLine="720"/>
+          </w:pPr>
+        </w:pPrChange>
+      </w:pPr>
+    </w:p>
+    <w:p>
+      <w:pPr>
+        <w:pStyle w:val="noindent"/>
+        <w:spacing w:before="0" w:beforeAutospacing="0" w:after="0" w:afterAutospacing="0"/>
+        <w:rPr>
+          <w:ins w:id="207" w:author="Arbogast, Joseph Keith - arbogajk" w:date="2017-07-02T08:54:00Z"/>
+        </w:rPr>
+        <w:pPrChange w:id="208" w:author="Arbogast, Joseph Keith - arbogajk" w:date="2017-07-02T08:52:00Z">
+          <w:pPr>
+            <w:pStyle w:val="noindent"/>
+            <w:spacing w:before="0" w:beforeAutospacing="0" w:after="0" w:afterAutospacing="0"/>
+            <w:ind w:firstLine="720"/>
+          </w:pPr>
+        </w:pPrChange>
+      </w:pPr>
+    </w:p>
+    <w:p>
+      <w:pPr>
+        <w:pStyle w:val="noindent"/>
+        <w:spacing w:before="0" w:beforeAutospacing="0" w:after="0" w:afterAutospacing="0"/>
+        <w:rPr>
+          <w:ins w:id="209" w:author="Arbogast, Joseph Keith - arbogajk" w:date="2017-07-02T08:54:00Z"/>
+        </w:rPr>
+        <w:pPrChange w:id="210" w:author="Arbogast, Joseph Keith - arbogajk" w:date="2017-07-02T08:52:00Z">
+          <w:pPr>
+            <w:pStyle w:val="noindent"/>
+            <w:spacing w:before="0" w:beforeAutospacing="0" w:after="0" w:afterAutospacing="0"/>
+            <w:ind w:firstLine="720"/>
+          </w:pPr>
+        </w:pPrChange>
+      </w:pPr>
+    </w:p>
+    <w:p>
+      <w:pPr>
+        <w:pStyle w:val="noindent"/>
+        <w:spacing w:before="0" w:beforeAutospacing="0" w:after="0" w:afterAutospacing="0"/>
+        <w:rPr>
+          <w:ins w:id="211" w:author="Arbogast, Joseph Keith - arbogajk" w:date="2017-07-02T08:54:00Z"/>
+        </w:rPr>
+        <w:pPrChange w:id="212" w:author="Arbogast, Joseph Keith - arbogajk" w:date="2017-07-02T08:52:00Z">
+          <w:pPr>
+            <w:pStyle w:val="noindent"/>
+            <w:spacing w:before="0" w:beforeAutospacing="0" w:after="0" w:afterAutospacing="0"/>
+            <w:ind w:firstLine="720"/>
+          </w:pPr>
+        </w:pPrChange>
+      </w:pPr>
+    </w:p>
+    <w:p>
+      <w:pPr>
+        <w:pStyle w:val="noindent"/>
+        <w:spacing w:before="0" w:beforeAutospacing="0" w:after="0" w:afterAutospacing="0"/>
+        <w:pPrChange w:id="213" w:author="Arbogast, Joseph Keith - arbogajk" w:date="2017-07-02T08:52:00Z">
+          <w:pPr>
+            <w:pStyle w:val="noindent"/>
+            <w:spacing w:before="0" w:beforeAutospacing="0" w:after="0" w:afterAutospacing="0"/>
+            <w:ind w:firstLine="720"/>
+          </w:pPr>
+        </w:pPrChange>
       </w:pPr>
     </w:p>
     <w:p>
@@ -5164,7 +6873,15 @@
         <w:t>Cryptography, pp. 1–10, 2007. [Online]. Available:</w:t>
       </w:r>
       <w:r>
-        <w:t xml:space="preserve"> https:/ /pdfs.semanticscholar.org/540b</w:t>
+        <w:t xml:space="preserve"> https:/</w:t>
+      </w:r>
+      <w:del w:id="214" w:author="Arbogast, Joseph Keith - arbogajk" w:date="2017-07-02T08:44:00Z">
+        <w:r>
+          <w:delText xml:space="preserve"> </w:delText>
+        </w:r>
+      </w:del>
+      <w:r>
+        <w:t>/pdfs.semanticscholar.org/540b</w:t>
       </w:r>
       <w:r>
         <w:t>/faa26cfafde5be79aadde37cb79f9d2daf76.pdf</w:t>
@@ -5183,7 +6900,20 @@
         <w:t>. Original c implementation of S</w:t>
       </w:r>
       <w:r>
-        <w:t>hamir’s secret sharing algorithm. original source code,</w:t>
+        <w:t xml:space="preserve">hamir’s secret sharing algorithm. </w:t>
+      </w:r>
+      <w:ins w:id="215" w:author="Arbogast, Joseph Keith - arbogajk" w:date="2017-07-02T08:54:00Z">
+        <w:r>
+          <w:t>O</w:t>
+        </w:r>
+      </w:ins>
+      <w:del w:id="216" w:author="Arbogast, Joseph Keith - arbogajk" w:date="2017-07-02T08:54:00Z">
+        <w:r>
+          <w:delText>o</w:delText>
+        </w:r>
+      </w:del>
+      <w:r>
+        <w:t>riginal source code,</w:t>
       </w:r>
       <w:r>
         <w:t xml:space="preserve"> </w:t>
@@ -5194,68 +6924,82 @@
       <w:r>
         <w:t xml:space="preserve">  </w:t>
       </w:r>
-      <w:hyperlink r:id="rId13" w:history="1">
-        <w:r>
-          <w:rPr>
-            <w:rStyle w:val="Hyperlink"/>
-          </w:rPr>
-          <w:t>https://github.com/fletcher/c-sss</w:t>
-        </w:r>
-      </w:hyperlink>
+      <w:r>
+        <w:rPr>
+          <w:rPrChange w:id="217" w:author="Arbogast, Joseph Keith - arbogajk" w:date="2017-07-02T08:51:00Z">
+            <w:rPr>
+              <w:rStyle w:val="Hyperlink"/>
+            </w:rPr>
+          </w:rPrChange>
+        </w:rPr>
+        <w:t>https://github.com/fletcher/c-sss</w:t>
+      </w:r>
+    </w:p>
+    <w:p>
+      <w:pPr>
+        <w:ind w:left="720" w:hanging="720"/>
+        <w:pPrChange w:id="218" w:author="Arbogast, Joseph Keith - arbogajk" w:date="2017-07-02T08:44:00Z">
+          <w:pPr/>
+        </w:pPrChange>
+      </w:pPr>
+    </w:p>
+    <w:p>
+      <w:r>
+        <w:t>[3] T. Rabin and M. Ben-Or, “Verifiable secret sharing and multiparty protocols with honest majority,”</w:t>
+      </w:r>
+      <w:r>
+        <w:t xml:space="preserve"> </w:t>
+      </w:r>
+      <w:r>
+        <w:t>in</w:t>
+      </w:r>
+      <w:r>
+        <w:t xml:space="preserve"> </w:t>
+      </w:r>
+      <w:r>
+        <w:t xml:space="preserve">Proceedings of the </w:t>
+      </w:r>
+      <w:r>
+        <w:t>Twenty-First</w:t>
+      </w:r>
+      <w:r>
+        <w:t xml:space="preserve"> An</w:t>
+      </w:r>
+      <w:r>
+        <w:t xml:space="preserve">nual ACM Symposium on Theory of </w:t>
+      </w:r>
+      <w:r>
+        <w:t>Computing, ser. STOC ’89,</w:t>
+      </w:r>
+      <w:r>
+        <w:t xml:space="preserve"> </w:t>
+      </w:r>
+      <w:r>
+        <w:t>Seattle, Washington, USA: ACM, 1989, pp. 73–85,</w:t>
+      </w:r>
+    </w:p>
+    <w:p>
+      <w:proofErr w:type="spellStart"/>
+      <w:r>
+        <w:t>isbn</w:t>
+      </w:r>
+      <w:proofErr w:type="spellEnd"/>
+      <w:r>
+        <w:t>: 0-89791-307-8. [Online]. Available:</w:t>
+      </w:r>
+    </w:p>
+    <w:p>
+      <w:r>
+        <w:t>http ://doi.acm.org/10.1145/73007.73014</w:t>
+      </w:r>
     </w:p>
     <w:p/>
     <w:p>
-      <w:r>
-        <w:t>[3] T. Rabin and M. Ben-Or, “Verifiable secret sharing and multiparty protocols with honest majority,”</w:t>
-      </w:r>
-      <w:r>
-        <w:t xml:space="preserve"> </w:t>
-      </w:r>
-      <w:r>
-        <w:t>in</w:t>
-      </w:r>
-      <w:r>
-        <w:t xml:space="preserve"> </w:t>
-      </w:r>
-      <w:r>
-        <w:t xml:space="preserve">Proceedings of the </w:t>
-      </w:r>
-      <w:r>
-        <w:t>Twenty-First</w:t>
-      </w:r>
-      <w:r>
-        <w:t xml:space="preserve"> An</w:t>
-      </w:r>
-      <w:r>
-        <w:t xml:space="preserve">nual ACM Symposium on Theory of </w:t>
-      </w:r>
-      <w:r>
-        <w:t>Computing, ser. STOC ’89,</w:t>
-      </w:r>
-      <w:r>
-        <w:t xml:space="preserve"> </w:t>
-      </w:r>
-      <w:r>
-        <w:t>Seattle, Washington, USA: ACM, 1989, pp. 73–85,</w:t>
-      </w:r>
-    </w:p>
-    <w:p>
-      <w:proofErr w:type="spellStart"/>
-      <w:r>
-        <w:t>isbn</w:t>
-      </w:r>
-      <w:proofErr w:type="spellEnd"/>
-      <w:r>
-        <w:t>: 0-89791-307-8. [Online]. Available:</w:t>
-      </w:r>
-    </w:p>
-    <w:p>
-      <w:r>
-        <w:t>http ://doi.acm.org/10.1145/73007.73014</w:t>
-      </w:r>
-    </w:p>
-    <w:p/>
-    <w:p>
+      <w:pPr>
+        <w:rPr>
+          <w:ins w:id="219" w:author="Arbogast, Joseph Keith - arbogajk" w:date="2017-07-02T08:32:00Z"/>
+        </w:rPr>
+      </w:pPr>
       <w:r>
         <w:t>[4</w:t>
       </w:r>
@@ -5268,11 +7012,17 @@
       </w:r>
       <w:r>
         <w:rPr>
-          <w:rFonts w:ascii="Tahoma" w:hAnsi="Tahoma" w:cs="Tahoma"/>
           <w:color w:val="212121"/>
-          <w:sz w:val="20"/>
-          <w:szCs w:val="20"/>
           <w:shd w:val="clear" w:color="auto" w:fill="FFFFFF"/>
+          <w:rPrChange w:id="220" w:author="Arbogast, Joseph Keith - arbogajk" w:date="2017-07-02T08:41:00Z">
+            <w:rPr>
+              <w:rFonts w:ascii="Tahoma" w:hAnsi="Tahoma" w:cs="Tahoma"/>
+              <w:color w:val="212121"/>
+              <w:sz w:val="20"/>
+              <w:szCs w:val="20"/>
+              <w:shd w:val="clear" w:color="auto" w:fill="FFFFFF"/>
+            </w:rPr>
+          </w:rPrChange>
         </w:rPr>
         <w:t>“</w:t>
       </w:r>
@@ -5280,124 +7030,329 @@
       <w:proofErr w:type="gramEnd"/>
       <w:r>
         <w:rPr>
-          <w:rFonts w:ascii="Tahoma" w:hAnsi="Tahoma" w:cs="Tahoma"/>
           <w:color w:val="212121"/>
-          <w:sz w:val="20"/>
-          <w:szCs w:val="20"/>
           <w:shd w:val="clear" w:color="auto" w:fill="FFFFFF"/>
+          <w:rPrChange w:id="221" w:author="Arbogast, Joseph Keith - arbogajk" w:date="2017-07-02T08:41:00Z">
+            <w:rPr>
+              <w:rFonts w:ascii="Tahoma" w:hAnsi="Tahoma" w:cs="Tahoma"/>
+              <w:color w:val="212121"/>
+              <w:sz w:val="20"/>
+              <w:szCs w:val="20"/>
+              <w:shd w:val="clear" w:color="auto" w:fill="FFFFFF"/>
+            </w:rPr>
+          </w:rPrChange>
         </w:rPr>
         <w:t>OpenMP</w:t>
       </w:r>
       <w:proofErr w:type="spellEnd"/>
       <w:r>
         <w:rPr>
-          <w:rFonts w:ascii="Tahoma" w:hAnsi="Tahoma" w:cs="Tahoma"/>
           <w:color w:val="212121"/>
-          <w:sz w:val="20"/>
-          <w:szCs w:val="20"/>
           <w:shd w:val="clear" w:color="auto" w:fill="FFFFFF"/>
+          <w:rPrChange w:id="222" w:author="Arbogast, Joseph Keith - arbogajk" w:date="2017-07-02T08:41:00Z">
+            <w:rPr>
+              <w:rFonts w:ascii="Tahoma" w:hAnsi="Tahoma" w:cs="Tahoma"/>
+              <w:color w:val="212121"/>
+              <w:sz w:val="20"/>
+              <w:szCs w:val="20"/>
+              <w:shd w:val="clear" w:color="auto" w:fill="FFFFFF"/>
+            </w:rPr>
+          </w:rPrChange>
         </w:rPr>
         <w:t xml:space="preserve"> Application </w:t>
       </w:r>
       <w:r>
         <w:rPr>
-          <w:rFonts w:ascii="Tahoma" w:hAnsi="Tahoma" w:cs="Tahoma"/>
           <w:color w:val="212121"/>
-          <w:sz w:val="20"/>
-          <w:szCs w:val="20"/>
           <w:shd w:val="clear" w:color="auto" w:fill="FFFFFF"/>
+          <w:rPrChange w:id="223" w:author="Arbogast, Joseph Keith - arbogajk" w:date="2017-07-02T08:41:00Z">
+            <w:rPr>
+              <w:rFonts w:ascii="Tahoma" w:hAnsi="Tahoma" w:cs="Tahoma"/>
+              <w:color w:val="212121"/>
+              <w:sz w:val="20"/>
+              <w:szCs w:val="20"/>
+              <w:shd w:val="clear" w:color="auto" w:fill="FFFFFF"/>
+            </w:rPr>
+          </w:rPrChange>
         </w:rPr>
         <w:t xml:space="preserve">Programming </w:t>
       </w:r>
       <w:r>
         <w:rPr>
-          <w:rFonts w:ascii="Tahoma" w:hAnsi="Tahoma" w:cs="Tahoma"/>
           <w:color w:val="212121"/>
-          <w:sz w:val="20"/>
-          <w:szCs w:val="20"/>
           <w:shd w:val="clear" w:color="auto" w:fill="FFFFFF"/>
+          <w:rPrChange w:id="224" w:author="Arbogast, Joseph Keith - arbogajk" w:date="2017-07-02T08:41:00Z">
+            <w:rPr>
+              <w:rFonts w:ascii="Tahoma" w:hAnsi="Tahoma" w:cs="Tahoma"/>
+              <w:color w:val="212121"/>
+              <w:sz w:val="20"/>
+              <w:szCs w:val="20"/>
+              <w:shd w:val="clear" w:color="auto" w:fill="FFFFFF"/>
+            </w:rPr>
+          </w:rPrChange>
         </w:rPr>
         <w:t>Interface”.</w:t>
       </w:r>
       <w:r>
         <w:rPr>
-          <w:rFonts w:ascii="Tahoma" w:hAnsi="Tahoma" w:cs="Tahoma"/>
           <w:color w:val="212121"/>
-          <w:sz w:val="20"/>
-          <w:szCs w:val="20"/>
           <w:shd w:val="clear" w:color="auto" w:fill="FFFFFF"/>
+          <w:rPrChange w:id="225" w:author="Arbogast, Joseph Keith - arbogajk" w:date="2017-07-02T08:41:00Z">
+            <w:rPr>
+              <w:rFonts w:ascii="Tahoma" w:hAnsi="Tahoma" w:cs="Tahoma"/>
+              <w:color w:val="212121"/>
+              <w:sz w:val="20"/>
+              <w:szCs w:val="20"/>
+              <w:shd w:val="clear" w:color="auto" w:fill="FFFFFF"/>
+            </w:rPr>
+          </w:rPrChange>
         </w:rPr>
         <w:t xml:space="preserve"> </w:t>
       </w:r>
       <w:proofErr w:type="spellStart"/>
       <w:r>
         <w:rPr>
-          <w:rFonts w:ascii="Tahoma" w:hAnsi="Tahoma" w:cs="Tahoma"/>
           <w:color w:val="212121"/>
-          <w:sz w:val="20"/>
-          <w:szCs w:val="20"/>
           <w:shd w:val="clear" w:color="auto" w:fill="FFFFFF"/>
+          <w:rPrChange w:id="226" w:author="Arbogast, Joseph Keith - arbogajk" w:date="2017-07-02T08:41:00Z">
+            <w:rPr>
+              <w:rFonts w:ascii="Tahoma" w:hAnsi="Tahoma" w:cs="Tahoma"/>
+              <w:color w:val="212121"/>
+              <w:sz w:val="20"/>
+              <w:szCs w:val="20"/>
+              <w:shd w:val="clear" w:color="auto" w:fill="FFFFFF"/>
+            </w:rPr>
+          </w:rPrChange>
         </w:rPr>
         <w:t>OpenMP</w:t>
       </w:r>
       <w:proofErr w:type="spellEnd"/>
       <w:r>
         <w:rPr>
-          <w:rFonts w:ascii="Tahoma" w:hAnsi="Tahoma" w:cs="Tahoma"/>
           <w:color w:val="212121"/>
-          <w:sz w:val="20"/>
-          <w:szCs w:val="20"/>
           <w:shd w:val="clear" w:color="auto" w:fill="FFFFFF"/>
+          <w:rPrChange w:id="227" w:author="Arbogast, Joseph Keith - arbogajk" w:date="2017-07-02T08:41:00Z">
+            <w:rPr>
+              <w:rFonts w:ascii="Tahoma" w:hAnsi="Tahoma" w:cs="Tahoma"/>
+              <w:color w:val="212121"/>
+              <w:sz w:val="20"/>
+              <w:szCs w:val="20"/>
+              <w:shd w:val="clear" w:color="auto" w:fill="FFFFFF"/>
+            </w:rPr>
+          </w:rPrChange>
         </w:rPr>
         <w:t xml:space="preserve"> Architecture Review Board, 2015.</w:t>
       </w:r>
-      <w:r>
-        <w:rPr>
-          <w:rFonts w:ascii="Tahoma" w:hAnsi="Tahoma" w:cs="Tahoma"/>
+      <w:del w:id="228" w:author="Arbogast, Joseph Keith - arbogajk" w:date="2017-07-02T07:53:00Z">
+        <w:r>
+          <w:rPr>
+            <w:color w:val="212121"/>
+            <w:shd w:val="clear" w:color="auto" w:fill="FFFFFF"/>
+            <w:rPrChange w:id="229" w:author="Arbogast, Joseph Keith - arbogajk" w:date="2017-07-02T08:41:00Z">
+              <w:rPr>
+                <w:rFonts w:ascii="Tahoma" w:hAnsi="Tahoma" w:cs="Tahoma"/>
+                <w:color w:val="212121"/>
+                <w:sz w:val="20"/>
+                <w:szCs w:val="20"/>
+                <w:shd w:val="clear" w:color="auto" w:fill="FFFFFF"/>
+              </w:rPr>
+            </w:rPrChange>
+          </w:rPr>
+          <w:delText xml:space="preserve">  OpenMP </w:delText>
+        </w:r>
+      </w:del>
+      <w:r>
+        <w:rPr>
           <w:color w:val="212121"/>
-          <w:sz w:val="20"/>
-          <w:szCs w:val="20"/>
           <w:shd w:val="clear" w:color="auto" w:fill="FFFFFF"/>
-        </w:rPr>
-        <w:t xml:space="preserve">  </w:t>
-      </w:r>
-      <w:proofErr w:type="spellStart"/>
-      <w:proofErr w:type="gramStart"/>
-      <w:r>
-        <w:rPr>
-          <w:rFonts w:ascii="Tahoma" w:hAnsi="Tahoma" w:cs="Tahoma"/>
-          <w:color w:val="212121"/>
-          <w:sz w:val="20"/>
-          <w:szCs w:val="20"/>
-          <w:shd w:val="clear" w:color="auto" w:fill="FFFFFF"/>
-        </w:rPr>
-        <w:t>OpenMP</w:t>
-      </w:r>
+          <w:rPrChange w:id="230" w:author="Arbogast, Joseph Keith - arbogajk" w:date="2017-07-02T08:41:00Z">
+            <w:rPr>
+              <w:rFonts w:ascii="Tahoma" w:hAnsi="Tahoma" w:cs="Tahoma"/>
+              <w:color w:val="212121"/>
+              <w:sz w:val="20"/>
+              <w:szCs w:val="20"/>
+              <w:shd w:val="clear" w:color="auto" w:fill="FFFFFF"/>
+            </w:rPr>
+          </w:rPrChange>
+        </w:rPr>
+        <w:t xml:space="preserve"> [Online].  Available: </w:t>
+      </w:r>
+      <w:r>
+        <w:rPr>
+          <w:rPrChange w:id="231" w:author="Arbogast, Joseph Keith - arbogajk" w:date="2017-07-02T08:51:00Z">
+            <w:rPr>
+              <w:rStyle w:val="Hyperlink"/>
+            </w:rPr>
+          </w:rPrChange>
+        </w:rPr>
+        <w:t>http://www.openmp.org/wp-content/uploads/openmp-4.5.pdf</w:t>
+      </w:r>
+    </w:p>
+    <w:p>
+      <w:pPr>
+        <w:rPr>
+          <w:ins w:id="232" w:author="Arbogast, Joseph Keith - arbogajk" w:date="2017-07-02T08:32:00Z"/>
+        </w:rPr>
+      </w:pPr>
+    </w:p>
+    <w:p>
+      <w:pPr>
+        <w:rPr>
+          <w:ins w:id="233" w:author="Arbogast, Joseph Keith - arbogajk" w:date="2017-07-02T08:33:00Z"/>
+        </w:rPr>
+      </w:pPr>
+      <w:ins w:id="234" w:author="Arbogast, Joseph Keith - arbogajk" w:date="2017-07-02T08:32:00Z">
+        <w:r>
+          <w:t xml:space="preserve">[5] </w:t>
+        </w:r>
+      </w:ins>
+      <w:ins w:id="235" w:author="Arbogast, Joseph Keith - arbogajk" w:date="2017-07-02T08:33:00Z">
+        <w:r>
+          <w:rPr>
+            <w:rStyle w:val="ng-binding"/>
+            <w:rFonts w:eastAsiaTheme="majorEastAsia"/>
+            <w:shd w:val="clear" w:color="auto" w:fill="FFFFFF"/>
+          </w:rPr>
+          <w:t>R.</w:t>
+        </w:r>
+        <w:r>
+          <w:rPr>
+            <w:rStyle w:val="ng-binding"/>
+            <w:rFonts w:eastAsiaTheme="majorEastAsia"/>
+            <w:shd w:val="clear" w:color="auto" w:fill="FFFFFF"/>
+            <w:rPrChange w:id="236" w:author="Arbogast, Joseph Keith - arbogajk" w:date="2017-07-02T08:34:00Z">
+              <w:rPr>
+                <w:rStyle w:val="ng-binding"/>
+                <w:rFonts w:ascii="Helvetica" w:eastAsiaTheme="majorEastAsia" w:hAnsi="Helvetica"/>
+                <w:color w:val="006699"/>
+                <w:sz w:val="23"/>
+                <w:szCs w:val="23"/>
+                <w:shd w:val="clear" w:color="auto" w:fill="FFFFFF"/>
+              </w:rPr>
+            </w:rPrChange>
+          </w:rPr>
+          <w:t xml:space="preserve"> </w:t>
+        </w:r>
+        <w:proofErr w:type="spellStart"/>
+        <w:r>
+          <w:rPr>
+            <w:rStyle w:val="ng-binding"/>
+            <w:rFonts w:eastAsiaTheme="majorEastAsia"/>
+            <w:shd w:val="clear" w:color="auto" w:fill="FFFFFF"/>
+            <w:rPrChange w:id="237" w:author="Arbogast, Joseph Keith - arbogajk" w:date="2017-07-02T08:34:00Z">
+              <w:rPr>
+                <w:rStyle w:val="ng-binding"/>
+                <w:rFonts w:ascii="Helvetica" w:eastAsiaTheme="majorEastAsia" w:hAnsi="Helvetica"/>
+                <w:color w:val="006699"/>
+                <w:sz w:val="23"/>
+                <w:szCs w:val="23"/>
+                <w:shd w:val="clear" w:color="auto" w:fill="FFFFFF"/>
+              </w:rPr>
+            </w:rPrChange>
+          </w:rPr>
+          <w:t>B</w:t>
+        </w:r>
+        <w:r>
+          <w:rPr>
+            <w:rStyle w:val="ng-binding"/>
+            <w:rFonts w:eastAsiaTheme="majorEastAsia"/>
+            <w:shd w:val="clear" w:color="auto" w:fill="FFFFFF"/>
+            <w:rPrChange w:id="238" w:author="Arbogast, Joseph Keith - arbogajk" w:date="2017-07-02T08:34:00Z">
+              <w:rPr>
+                <w:rStyle w:val="ng-binding"/>
+                <w:rFonts w:ascii="Helvetica" w:eastAsiaTheme="majorEastAsia" w:hAnsi="Helvetica"/>
+                <w:color w:val="006699"/>
+                <w:sz w:val="23"/>
+                <w:szCs w:val="23"/>
+                <w:shd w:val="clear" w:color="auto" w:fill="FFFFFF"/>
+              </w:rPr>
+            </w:rPrChange>
+          </w:rPr>
+          <w:t>asavegowda</w:t>
+        </w:r>
+      </w:ins>
       <w:proofErr w:type="spellEnd"/>
-      <w:r>
-        <w:rPr>
-          <w:rFonts w:ascii="Tahoma" w:hAnsi="Tahoma" w:cs="Tahoma"/>
-          <w:color w:val="212121"/>
-          <w:sz w:val="20"/>
-          <w:szCs w:val="20"/>
-          <w:shd w:val="clear" w:color="auto" w:fill="FFFFFF"/>
-        </w:rPr>
-        <w:t xml:space="preserve">  [</w:t>
-      </w:r>
-      <w:proofErr w:type="gramEnd"/>
-      <w:r>
-        <w:rPr>
-          <w:rFonts w:ascii="Tahoma" w:hAnsi="Tahoma" w:cs="Tahoma"/>
-          <w:color w:val="212121"/>
-          <w:sz w:val="20"/>
-          <w:szCs w:val="20"/>
-          <w:shd w:val="clear" w:color="auto" w:fill="FFFFFF"/>
-        </w:rPr>
-        <w:t xml:space="preserve">Online].  Available: </w:t>
-      </w:r>
-      <w:r>
-        <w:t>http://www.openmp.org/wp-content/uploads/openmp-4.5.pdf</w:t>
-      </w:r>
+      <w:ins w:id="239" w:author="Arbogast, Joseph Keith - arbogajk" w:date="2017-07-02T08:34:00Z">
+        <w:r>
+          <w:rPr>
+            <w:rStyle w:val="ng-binding"/>
+            <w:rFonts w:eastAsiaTheme="majorEastAsia"/>
+            <w:shd w:val="clear" w:color="auto" w:fill="FFFFFF"/>
+          </w:rPr>
+          <w:t xml:space="preserve"> and S. </w:t>
+        </w:r>
+        <w:proofErr w:type="spellStart"/>
+        <w:r>
+          <w:rPr>
+            <w:rStyle w:val="ng-binding"/>
+            <w:rFonts w:eastAsiaTheme="majorEastAsia"/>
+            <w:shd w:val="clear" w:color="auto" w:fill="FFFFFF"/>
+          </w:rPr>
+          <w:t>Seenappa</w:t>
+        </w:r>
+        <w:proofErr w:type="spellEnd"/>
+        <w:r>
+          <w:rPr>
+            <w:rStyle w:val="ng-binding"/>
+            <w:rFonts w:eastAsiaTheme="majorEastAsia"/>
+            <w:shd w:val="clear" w:color="auto" w:fill="FFFFFF"/>
+          </w:rPr>
+          <w:t>,</w:t>
+        </w:r>
+      </w:ins>
+    </w:p>
+    <w:p>
+      <w:ins w:id="240" w:author="Arbogast, Joseph Keith - arbogajk" w:date="2017-07-02T08:33:00Z">
+        <w:r>
+          <w:t xml:space="preserve"> “</w:t>
+        </w:r>
+        <w:r>
+          <w:t>Electronic Medical Report Security Using Visual Secret Sharing Scheme</w:t>
+        </w:r>
+      </w:ins>
+      <w:ins w:id="241" w:author="Arbogast, Joseph Keith - arbogajk" w:date="2017-07-02T08:36:00Z">
+        <w:r>
+          <w:t>,</w:t>
+        </w:r>
+      </w:ins>
+      <w:ins w:id="242" w:author="Arbogast, Joseph Keith - arbogajk" w:date="2017-07-02T08:33:00Z">
+        <w:r>
+          <w:t>”</w:t>
+        </w:r>
+      </w:ins>
+      <w:ins w:id="243" w:author="Arbogast, Joseph Keith - arbogajk" w:date="2017-07-02T08:36:00Z">
+        <w:r>
+          <w:t xml:space="preserve"> </w:t>
+        </w:r>
+      </w:ins>
+      <w:ins w:id="244" w:author="Arbogast, Joseph Keith - arbogajk" w:date="2017-07-02T08:38:00Z">
+        <w:r>
+          <w:t xml:space="preserve">2013 </w:t>
+        </w:r>
+        <w:proofErr w:type="spellStart"/>
+        <w:r>
+          <w:t>UKSim</w:t>
+        </w:r>
+        <w:proofErr w:type="spellEnd"/>
+        <w:r>
+          <w:t xml:space="preserve"> 15th International Conference on Computer Modelling and Simulation</w:t>
+        </w:r>
+      </w:ins>
+      <w:ins w:id="245" w:author="Arbogast, Joseph Keith - arbogajk" w:date="2017-07-02T08:39:00Z">
+        <w:r>
+          <w:t>, April 2013,</w:t>
+        </w:r>
+      </w:ins>
+      <w:ins w:id="246" w:author="Arbogast, Joseph Keith - arbogajk" w:date="2017-07-02T08:40:00Z">
+        <w:r>
+          <w:t xml:space="preserve"> Cambridge: IEEE. [Online].  Available: </w:t>
+        </w:r>
+      </w:ins>
+      <w:ins w:id="247" w:author="Arbogast, Joseph Keith - arbogajk" w:date="2017-07-02T08:45:00Z">
+        <w:r>
+          <w:t>http://ieeexplore.ieee.org/document/6527394/</w:t>
+        </w:r>
+      </w:ins>
     </w:p>
     <w:p>
       <w:pPr>
@@ -5409,9 +7364,11 @@
           <w:szCs w:val="24"/>
         </w:rPr>
       </w:pPr>
+      <w:bookmarkStart w:id="248" w:name="_GoBack"/>
+      <w:bookmarkEnd w:id="248"/>
     </w:p>
     <w:sectPr>
-      <w:footerReference w:type="default" r:id="rId14"/>
+      <w:footerReference w:type="default" r:id="rId13"/>
       <w:pgSz w:w="12240" w:h="15840"/>
       <w:pgMar w:top="1440" w:right="1440" w:bottom="1440" w:left="1440" w:header="720" w:footer="720" w:gutter="0"/>
       <w:cols w:space="720"/>
@@ -5423,7 +7380,7 @@
 
 <file path=word/comments.xml><?xml version="1.0" encoding="utf-8"?>
 <w:comments xmlns:wpc="http://schemas.microsoft.com/office/word/2010/wordprocessingCanvas" xmlns:mo="http://schemas.microsoft.com/office/mac/office/2008/main" xmlns:mc="http://schemas.openxmlformats.org/markup-compatibility/2006" xmlns:mv="urn:schemas-microsoft-com:mac:vml" xmlns:o="urn:schemas-microsoft-com:office:office" xmlns:r="http://schemas.openxmlformats.org/officeDocument/2006/relationships" xmlns:m="http://schemas.openxmlformats.org/officeDocument/2006/math" xmlns:v="urn:schemas-microsoft-com:vml" xmlns:wp14="http://schemas.microsoft.com/office/word/2010/wordprocessingDrawing" xmlns:wp="http://schemas.openxmlformats.org/drawingml/2006/wordprocessingDrawing" xmlns:w10="urn:schemas-microsoft-com:office:word" xmlns:w="http://schemas.openxmlformats.org/wordprocessingml/2006/main" xmlns:w14="http://schemas.microsoft.com/office/word/2010/wordml" xmlns:w15="http://schemas.microsoft.com/office/word/2012/wordml" xmlns:wpg="http://schemas.microsoft.com/office/word/2010/wordprocessingGroup" xmlns:wpi="http://schemas.microsoft.com/office/word/2010/wordprocessingInk" xmlns:wne="http://schemas.microsoft.com/office/word/2006/wordml" xmlns:wps="http://schemas.microsoft.com/office/word/2010/wordprocessingShape" mc:Ignorable="w14 w15 wp14">
-  <w:comment w:id="0" w:author="Arbogast, Joseph Keith - arbogajk" w:date="2017-07-01T12:30:00Z" w:initials="AJK-a">
+  <w:comment w:id="12" w:author="Arbogast, Joseph Keith - arbogajk" w:date="2017-07-01T12:30:00Z" w:initials="AJK-a">
     <w:p>
       <w:pPr>
         <w:pStyle w:val="CommentText"/>
@@ -6938,6 +8895,11 @@
       <w:szCs w:val="24"/>
     </w:rPr>
   </w:style>
+  <w:style w:type="character" w:customStyle="1" w:styleId="ng-binding">
+    <w:name w:val="ng-binding"/>
+    <w:basedOn w:val="DefaultParagraphFont"/>
+    <w:rsid w:val="003F0663"/>
+  </w:style>
 </w:styles>
 </file>
 
@@ -7241,7 +9203,7 @@
 </file>
 
 <file path=customXml/itemProps1.xml><?xml version="1.0" encoding="utf-8"?>
-<ds:datastoreItem xmlns:ds="http://schemas.openxmlformats.org/officeDocument/2006/customXml" ds:itemID="{B556E106-06B7-2A47-B50F-DD73999B0E58}">
+<ds:datastoreItem xmlns:ds="http://schemas.openxmlformats.org/officeDocument/2006/customXml" ds:itemID="{880B0887-F2D8-ED46-BA99-711E519416E1}">
   <ds:schemaRefs>
     <ds:schemaRef ds:uri="http://schemas.openxmlformats.org/officeDocument/2006/bibliography"/>
   </ds:schemaRefs>

</xml_diff>

<commit_message>
just a few minor edits
</commit_message>
<xml_diff>
--- a/ccsc-final.docx
+++ b/ccsc-final.docx
@@ -1,6 +1,6 @@
 
 <file path=word/document.xml><?xml version="1.0" encoding="utf-8"?>
-<w:document xmlns:wpc="http://schemas.microsoft.com/office/word/2010/wordprocessingCanvas" xmlns:mo="http://schemas.microsoft.com/office/mac/office/2008/main" xmlns:mc="http://schemas.openxmlformats.org/markup-compatibility/2006" xmlns:mv="urn:schemas-microsoft-com:mac:vml" xmlns:o="urn:schemas-microsoft-com:office:office" xmlns:r="http://schemas.openxmlformats.org/officeDocument/2006/relationships" xmlns:m="http://schemas.openxmlformats.org/officeDocument/2006/math" xmlns:v="urn:schemas-microsoft-com:vml" xmlns:wp14="http://schemas.microsoft.com/office/word/2010/wordprocessingDrawing" xmlns:wp="http://schemas.openxmlformats.org/drawingml/2006/wordprocessingDrawing" xmlns:w10="urn:schemas-microsoft-com:office:word" xmlns:w="http://schemas.openxmlformats.org/wordprocessingml/2006/main" xmlns:w14="http://schemas.microsoft.com/office/word/2010/wordml" xmlns:w15="http://schemas.microsoft.com/office/word/2012/wordml" xmlns:wpg="http://schemas.microsoft.com/office/word/2010/wordprocessingGroup" xmlns:wpi="http://schemas.microsoft.com/office/word/2010/wordprocessingInk" xmlns:wne="http://schemas.microsoft.com/office/word/2006/wordml" xmlns:wps="http://schemas.microsoft.com/office/word/2010/wordprocessingShape" mc:Ignorable="w14 w15 wp14">
+<w:document xmlns:wpc="http://schemas.microsoft.com/office/word/2010/wordprocessingCanvas" xmlns:mo="http://schemas.microsoft.com/office/mac/office/2008/main" xmlns:mc="http://schemas.openxmlformats.org/markup-compatibility/2006" xmlns:mv="urn:schemas-microsoft-com:mac:vml" xmlns:o="urn:schemas-microsoft-com:office:office" xmlns:r="http://schemas.openxmlformats.org/officeDocument/2006/relationships" xmlns:m="http://schemas.openxmlformats.org/officeDocument/2006/math" xmlns:v="urn:schemas-microsoft-com:vml" xmlns:wp14="http://schemas.microsoft.com/office/word/2010/wordprocessingDrawing" xmlns:wp="http://schemas.openxmlformats.org/drawingml/2006/wordprocessingDrawing" xmlns:w10="urn:schemas-microsoft-com:office:word" xmlns:w="http://schemas.openxmlformats.org/wordprocessingml/2006/main" xmlns:w14="http://schemas.microsoft.com/office/word/2010/wordml" xmlns:wpg="http://schemas.microsoft.com/office/word/2010/wordprocessingGroup" xmlns:wpi="http://schemas.microsoft.com/office/word/2010/wordprocessingInk" xmlns:wne="http://schemas.microsoft.com/office/word/2006/wordml" xmlns:wps="http://schemas.microsoft.com/office/word/2010/wordprocessingShape" mc:Ignorable="w14 wp14">
   <w:body>
     <w:p>
       <w:pPr>
@@ -365,19 +365,8 @@
           <w:sz w:val="24"/>
           <w:szCs w:val="24"/>
         </w:rPr>
-        <w:t xml:space="preserve">2 </w:t>
-      </w:r>
-      <w:proofErr w:type="gramStart"/>
-      <w:r>
-        <w:rPr>
-          <w:rStyle w:val="cmr-12x-x-1201"/>
-          <w:rFonts w:eastAsia="Times New Roman"/>
-          <w:sz w:val="24"/>
-          <w:szCs w:val="24"/>
-        </w:rPr>
-        <w:t>INTRODUCTION</w:t>
-      </w:r>
-      <w:proofErr w:type="gramEnd"/>
+        <w:t>2 INTRODUCTION</w:t>
+      </w:r>
     </w:p>
     <w:p>
       <w:pPr>
@@ -885,47 +874,59 @@
           <w:sz w:val="24"/>
           <w:szCs w:val="24"/>
         </w:rPr>
-        <w:t xml:space="preserve">a goal of reducing the amount of time taken to generate </w:t>
-      </w:r>
-      <w:ins w:id="34" w:author="Arbogast, Joseph Keith - arbogajk" w:date="2017-07-02T07:59:00Z">
+        <w:t xml:space="preserve">a goal of reducing the amount of time taken to </w:t>
+      </w:r>
+      <w:ins w:id="34" w:author="Isaac Sumner" w:date="2017-07-06T20:24:00Z">
         <w:r>
           <w:rPr>
             <w:rStyle w:val="cmr-12x-x-1201"/>
             <w:sz w:val="24"/>
             <w:szCs w:val="24"/>
           </w:rPr>
-          <w:t>shares</w:t>
+          <w:t xml:space="preserve">both </w:t>
         </w:r>
       </w:ins>
-      <w:del w:id="35" w:author="Arbogast, Joseph Keith - arbogajk" w:date="2017-07-02T07:59:00Z">
+      <w:r>
+        <w:rPr>
+          <w:rStyle w:val="cmr-12x-x-1201"/>
+          <w:sz w:val="24"/>
+          <w:szCs w:val="24"/>
+        </w:rPr>
+        <w:t>generate</w:t>
+      </w:r>
+      <w:ins w:id="35" w:author="Isaac Sumner" w:date="2017-07-06T20:24:00Z">
         <w:r>
           <w:rPr>
             <w:rStyle w:val="cmr-12x-x-1201"/>
             <w:sz w:val="24"/>
             <w:szCs w:val="24"/>
           </w:rPr>
-          <w:delText>keys</w:delText>
-        </w:r>
-      </w:del>
-      <w:r>
-        <w:rPr>
-          <w:rStyle w:val="cmr-12x-x-1201"/>
-          <w:sz w:val="24"/>
-          <w:szCs w:val="24"/>
-        </w:rPr>
-        <w:t xml:space="preserve"> and join </w:t>
-      </w:r>
-      <w:ins w:id="36" w:author="Arbogast, Joseph Keith - arbogajk" w:date="2017-07-02T08:00:00Z">
+          <w:t xml:space="preserve"> </w:t>
+        </w:r>
+      </w:ins>
+      <w:del w:id="36" w:author="Isaac Sumner" w:date="2017-07-06T20:24:00Z">
         <w:r>
           <w:rPr>
             <w:rStyle w:val="cmr-12x-x-1201"/>
             <w:sz w:val="24"/>
             <w:szCs w:val="24"/>
           </w:rPr>
-          <w:t>shares</w:t>
-        </w:r>
+          <w:delText xml:space="preserve"> </w:delText>
+        </w:r>
+      </w:del>
+      <w:ins w:id="37" w:author="Arbogast, Joseph Keith - arbogajk" w:date="2017-07-02T07:59:00Z">
+        <w:del w:id="38" w:author="Isaac Sumner" w:date="2017-07-06T20:24:00Z">
+          <w:r>
+            <w:rPr>
+              <w:rStyle w:val="cmr-12x-x-1201"/>
+              <w:sz w:val="24"/>
+              <w:szCs w:val="24"/>
+            </w:rPr>
+            <w:delText>shares</w:delText>
+          </w:r>
+        </w:del>
       </w:ins>
-      <w:del w:id="37" w:author="Arbogast, Joseph Keith - arbogajk" w:date="2017-07-02T08:00:00Z">
+      <w:del w:id="39" w:author="Arbogast, Joseph Keith - arbogajk" w:date="2017-07-02T07:59:00Z">
         <w:r>
           <w:rPr>
             <w:rStyle w:val="cmr-12x-x-1201"/>
@@ -935,6 +936,44 @@
           <w:delText>keys</w:delText>
         </w:r>
       </w:del>
+      <w:del w:id="40" w:author="Isaac Sumner" w:date="2017-07-06T20:24:00Z">
+        <w:r>
+          <w:rPr>
+            <w:rStyle w:val="cmr-12x-x-1201"/>
+            <w:sz w:val="24"/>
+            <w:szCs w:val="24"/>
+          </w:rPr>
+          <w:delText xml:space="preserve"> </w:delText>
+        </w:r>
+      </w:del>
+      <w:r>
+        <w:rPr>
+          <w:rStyle w:val="cmr-12x-x-1201"/>
+          <w:sz w:val="24"/>
+          <w:szCs w:val="24"/>
+        </w:rPr>
+        <w:t xml:space="preserve">and join </w:t>
+      </w:r>
+      <w:ins w:id="41" w:author="Arbogast, Joseph Keith - arbogajk" w:date="2017-07-02T08:00:00Z">
+        <w:r>
+          <w:rPr>
+            <w:rStyle w:val="cmr-12x-x-1201"/>
+            <w:sz w:val="24"/>
+            <w:szCs w:val="24"/>
+          </w:rPr>
+          <w:t>shares</w:t>
+        </w:r>
+      </w:ins>
+      <w:del w:id="42" w:author="Arbogast, Joseph Keith - arbogajk" w:date="2017-07-02T08:00:00Z">
+        <w:r>
+          <w:rPr>
+            <w:rStyle w:val="cmr-12x-x-1201"/>
+            <w:sz w:val="24"/>
+            <w:szCs w:val="24"/>
+          </w:rPr>
+          <w:delText>keys</w:delText>
+        </w:r>
+      </w:del>
       <w:r>
         <w:rPr>
           <w:rStyle w:val="cmr-12x-x-1201"/>
@@ -1038,7 +1077,7 @@
         </w:rPr>
         <w:t>Strong scaling describes how performance changes as the number of processes or threads increases for a fixed problem size, while weak scaling examines how performance changes as both the processor/thread count and problem size increase.</w:t>
       </w:r>
-      <w:ins w:id="38" w:author="Arbogast, Joseph Keith - arbogajk" w:date="2017-07-02T06:56:00Z">
+      <w:ins w:id="43" w:author="Arbogast, Joseph Keith - arbogajk" w:date="2017-07-02T06:56:00Z">
         <w:r>
           <w:rPr>
             <w:rStyle w:val="cmr-12x-x-1201"/>
@@ -1103,7 +1142,7 @@
         </w:rPr>
         <w:t>Shamir’s secret</w:t>
       </w:r>
-      <w:ins w:id="39" w:author="Arbogast, Joseph Keith - arbogajk" w:date="2017-07-02T08:14:00Z">
+      <w:ins w:id="44" w:author="Arbogast, Joseph Keith - arbogajk" w:date="2017-07-02T08:14:00Z">
         <w:r>
           <w:rPr>
             <w:rStyle w:val="cmr-12x-x-1201"/>
@@ -1113,7 +1152,7 @@
           <w:t xml:space="preserve"> </w:t>
         </w:r>
       </w:ins>
-      <w:del w:id="40" w:author="Arbogast, Joseph Keith - arbogajk" w:date="2017-07-02T08:14:00Z">
+      <w:del w:id="45" w:author="Arbogast, Joseph Keith - arbogajk" w:date="2017-07-02T08:14:00Z">
         <w:r>
           <w:rPr>
             <w:rStyle w:val="cmr-12x-x-1201"/>
@@ -1188,7 +1227,7 @@
         </w:rPr>
         <w:t xml:space="preserve">of </w:t>
       </w:r>
-      <w:ins w:id="41" w:author="Arbogast, Joseph Keith - arbogajk" w:date="2017-07-02T08:00:00Z">
+      <w:ins w:id="46" w:author="Arbogast, Joseph Keith - arbogajk" w:date="2017-07-02T08:00:00Z">
         <w:r>
           <w:rPr>
             <w:rStyle w:val="cmr-12x-x-1201"/>
@@ -1198,7 +1237,7 @@
           <w:t>shares</w:t>
         </w:r>
       </w:ins>
-      <w:del w:id="42" w:author="Arbogast, Joseph Keith - arbogajk" w:date="2017-07-02T08:00:00Z">
+      <w:del w:id="47" w:author="Arbogast, Joseph Keith - arbogajk" w:date="2017-07-02T08:00:00Z">
         <w:r>
           <w:rPr>
             <w:rStyle w:val="cmr-12x-x-1201"/>
@@ -1227,7 +1266,7 @@
         </w:rPr>
         <w:t xml:space="preserve">algorithm computes the </w:t>
       </w:r>
-      <w:ins w:id="43" w:author="Arbogast, Joseph Keith - arbogajk" w:date="2017-07-02T08:00:00Z">
+      <w:ins w:id="48" w:author="Arbogast, Joseph Keith - arbogajk" w:date="2017-07-02T08:00:00Z">
         <w:r>
           <w:rPr>
             <w:rStyle w:val="cmr-12x-x-1201"/>
@@ -1237,7 +1276,7 @@
           <w:t>shares</w:t>
         </w:r>
       </w:ins>
-      <w:del w:id="44" w:author="Arbogast, Joseph Keith - arbogajk" w:date="2017-07-02T08:00:00Z">
+      <w:del w:id="49" w:author="Arbogast, Joseph Keith - arbogajk" w:date="2017-07-02T08:00:00Z">
         <w:r>
           <w:rPr>
             <w:rStyle w:val="cmr-12x-x-1201"/>
@@ -1305,7 +1344,7 @@
       <w:pPr>
         <w:jc w:val="center"/>
         <w:rPr>
-          <w:del w:id="45" w:author="Arbogast, Joseph Keith - arbogajk" w:date="2017-07-02T08:52:00Z"/>
+          <w:del w:id="50" w:author="Arbogast, Joseph Keith - arbogajk" w:date="2017-07-02T08:52:00Z"/>
         </w:rPr>
       </w:pPr>
       <w:r>
@@ -1366,7 +1405,7 @@
         <w:spacing w:before="0" w:beforeAutospacing="0" w:after="0" w:afterAutospacing="0"/>
         <w:ind w:firstLine="720"/>
         <w:rPr>
-          <w:del w:id="46" w:author="Arbogast, Joseph Keith - arbogajk" w:date="2017-07-02T06:58:00Z"/>
+          <w:del w:id="51" w:author="Arbogast, Joseph Keith - arbogajk" w:date="2017-07-02T06:58:00Z"/>
           <w:rStyle w:val="cmr-12x-x-1201"/>
           <w:sz w:val="24"/>
           <w:szCs w:val="24"/>
@@ -1392,7 +1431,7 @@
         </w:rPr>
         <w:t xml:space="preserve">2-1 would be 4 </w:t>
       </w:r>
-      <w:ins w:id="47" w:author="Arbogast, Joseph Keith - arbogajk" w:date="2017-07-02T08:00:00Z">
+      <w:ins w:id="52" w:author="Arbogast, Joseph Keith - arbogajk" w:date="2017-07-02T08:00:00Z">
         <w:r>
           <w:rPr>
             <w:rStyle w:val="cmr-12x-x-1201"/>
@@ -1402,7 +1441,7 @@
           <w:t>shares</w:t>
         </w:r>
       </w:ins>
-      <w:del w:id="48" w:author="Arbogast, Joseph Keith - arbogajk" w:date="2017-07-02T08:00:00Z">
+      <w:del w:id="53" w:author="Arbogast, Joseph Keith - arbogajk" w:date="2017-07-02T08:00:00Z">
         <w:r>
           <w:rPr>
             <w:rStyle w:val="cmr-12x-x-1201"/>
@@ -1493,7 +1532,7 @@
         </w:rPr>
         <w:t>corresponding Y value.</w:t>
       </w:r>
-      <w:ins w:id="49" w:author="Arbogast, Joseph Keith - arbogajk" w:date="2017-07-02T07:06:00Z">
+      <w:ins w:id="54" w:author="Arbogast, Joseph Keith - arbogajk" w:date="2017-07-02T07:06:00Z">
         <w:r>
           <w:rPr>
             <w:rStyle w:val="cmr-12x-x-1201"/>
@@ -1503,170 +1542,154 @@
           <w:t xml:space="preserve">  </w:t>
         </w:r>
       </w:ins>
-      <w:ins w:id="50" w:author="Arbogast, Joseph Keith - arbogajk" w:date="2017-07-02T08:19:00Z">
+      <w:ins w:id="55" w:author="Arbogast, Joseph Keith - arbogajk" w:date="2017-07-02T08:19:00Z">
         <w:r>
           <w:rPr>
             <w:rStyle w:val="cmr-12x-x-1201"/>
             <w:sz w:val="24"/>
             <w:szCs w:val="24"/>
           </w:rPr>
-          <w:t>In the implementation we used</w:t>
-        </w:r>
+          <w:t xml:space="preserve">In the implementation we used, an extra step is taken and the entire polynomial is modulo with </w:t>
+        </w:r>
+      </w:ins>
+      <w:ins w:id="56" w:author="Arbogast, Joseph Keith - arbogajk" w:date="2017-07-02T08:20:00Z">
         <w:r>
           <w:rPr>
             <w:rStyle w:val="cmr-12x-x-1201"/>
             <w:sz w:val="24"/>
             <w:szCs w:val="24"/>
           </w:rPr>
-          <w:t>,</w:t>
-        </w:r>
+          <w:t xml:space="preserve">the prime </w:t>
+        </w:r>
+      </w:ins>
+      <w:ins w:id="57" w:author="Arbogast, Joseph Keith - arbogajk" w:date="2017-07-02T08:19:00Z">
         <w:r>
           <w:rPr>
             <w:rStyle w:val="cmr-12x-x-1201"/>
             <w:sz w:val="24"/>
             <w:szCs w:val="24"/>
           </w:rPr>
-          <w:t xml:space="preserve"> an extra step is taken and the entire polynomial is modulo with </w:t>
+          <w:t xml:space="preserve">257.  </w:t>
         </w:r>
       </w:ins>
-      <w:ins w:id="51" w:author="Arbogast, Joseph Keith - arbogajk" w:date="2017-07-02T08:20:00Z">
+      <w:del w:id="58" w:author="Arbogast, Joseph Keith - arbogajk" w:date="2017-07-02T07:06:00Z">
         <w:r>
           <w:rPr>
             <w:rStyle w:val="cmr-12x-x-1201"/>
             <w:sz w:val="24"/>
             <w:szCs w:val="24"/>
           </w:rPr>
-          <w:t xml:space="preserve">the prime </w:t>
-        </w:r>
-      </w:ins>
-      <w:ins w:id="52" w:author="Arbogast, Joseph Keith - arbogajk" w:date="2017-07-02T08:19:00Z">
+          <w:delText xml:space="preserve"> </w:delText>
+        </w:r>
+      </w:del>
+      <w:ins w:id="59" w:author="Arbogast, Joseph Keith - arbogajk" w:date="2017-07-02T06:59:00Z">
         <w:r>
           <w:rPr>
             <w:rStyle w:val="cmr-12x-x-1201"/>
             <w:sz w:val="24"/>
             <w:szCs w:val="24"/>
           </w:rPr>
-          <w:t xml:space="preserve">257.  </w:t>
+          <w:t>Each character of the input data is run through this equation</w:t>
         </w:r>
       </w:ins>
-      <w:del w:id="53" w:author="Arbogast, Joseph Keith - arbogajk" w:date="2017-07-02T07:06:00Z">
+      <w:ins w:id="60" w:author="Arbogast, Joseph Keith - arbogajk" w:date="2017-07-02T07:00:00Z">
         <w:r>
           <w:rPr>
             <w:rStyle w:val="cmr-12x-x-1201"/>
             <w:sz w:val="24"/>
             <w:szCs w:val="24"/>
           </w:rPr>
-          <w:delText xml:space="preserve"> </w:delText>
-        </w:r>
-      </w:del>
-      <w:ins w:id="54" w:author="Arbogast, Joseph Keith - arbogajk" w:date="2017-07-02T06:59:00Z">
+          <w:t xml:space="preserve">, which </w:t>
+        </w:r>
+      </w:ins>
+      <w:del w:id="61" w:author="Arbogast, Joseph Keith - arbogajk" w:date="2017-07-02T07:00:00Z">
         <w:r>
           <w:rPr>
             <w:rStyle w:val="cmr-12x-x-1201"/>
             <w:sz w:val="24"/>
             <w:szCs w:val="24"/>
           </w:rPr>
-          <w:t>Each character of the input data is run through this equation</w:t>
-        </w:r>
-      </w:ins>
-      <w:ins w:id="55" w:author="Arbogast, Joseph Keith - arbogajk" w:date="2017-07-02T07:00:00Z">
+          <w:delText xml:space="preserve">This </w:delText>
+        </w:r>
+      </w:del>
+      <w:r>
+        <w:rPr>
+          <w:rStyle w:val="cmr-12x-x-1201"/>
+          <w:sz w:val="24"/>
+          <w:szCs w:val="24"/>
+        </w:rPr>
+        <w:t>is repeated n times</w:t>
+      </w:r>
+      <w:ins w:id="62" w:author="Arbogast, Joseph Keith - arbogajk" w:date="2017-07-02T08:15:00Z">
         <w:r>
           <w:rPr>
             <w:rStyle w:val="cmr-12x-x-1201"/>
             <w:sz w:val="24"/>
             <w:szCs w:val="24"/>
           </w:rPr>
-          <w:t xml:space="preserve">, which </w:t>
+          <w:t>.</w:t>
         </w:r>
       </w:ins>
-      <w:del w:id="56" w:author="Arbogast, Joseph Keith - arbogajk" w:date="2017-07-02T07:00:00Z">
+      <w:ins w:id="63" w:author="Arbogast, Joseph Keith - arbogajk" w:date="2017-07-02T07:34:00Z">
         <w:r>
           <w:rPr>
             <w:rStyle w:val="cmr-12x-x-1201"/>
             <w:sz w:val="24"/>
             <w:szCs w:val="24"/>
           </w:rPr>
-          <w:delText xml:space="preserve">This </w:delText>
-        </w:r>
-      </w:del>
-      <w:r>
-        <w:rPr>
-          <w:rStyle w:val="cmr-12x-x-1201"/>
-          <w:sz w:val="24"/>
-          <w:szCs w:val="24"/>
-        </w:rPr>
-        <w:t>is repeated n times</w:t>
-      </w:r>
-      <w:ins w:id="57" w:author="Arbogast, Joseph Keith - arbogajk" w:date="2017-07-02T08:15:00Z">
+          <w:t xml:space="preserve">  </w:t>
+        </w:r>
+      </w:ins>
+      <w:del w:id="64" w:author="Arbogast, Joseph Keith - arbogajk" w:date="2017-07-02T07:00:00Z">
         <w:r>
           <w:rPr>
             <w:rStyle w:val="cmr-12x-x-1201"/>
             <w:sz w:val="24"/>
             <w:szCs w:val="24"/>
           </w:rPr>
-          <w:t>.</w:t>
-        </w:r>
-      </w:ins>
-      <w:ins w:id="58" w:author="Arbogast, Joseph Keith - arbogajk" w:date="2017-07-02T07:34:00Z">
+          <w:delText xml:space="preserve"> for each character in the input</w:delText>
+        </w:r>
+        <w:r>
+          <w:delText xml:space="preserve"> </w:delText>
+        </w:r>
         <w:r>
           <w:rPr>
             <w:rStyle w:val="cmr-12x-x-1201"/>
             <w:sz w:val="24"/>
             <w:szCs w:val="24"/>
           </w:rPr>
-          <w:t xml:space="preserve">  </w:t>
-        </w:r>
-      </w:ins>
-      <w:del w:id="59" w:author="Arbogast, Joseph Keith - arbogajk" w:date="2017-07-02T07:00:00Z">
+          <w:delText>file</w:delText>
+        </w:r>
+      </w:del>
+      <w:del w:id="65" w:author="Arbogast, Joseph Keith - arbogajk" w:date="2017-07-02T08:16:00Z">
         <w:r>
           <w:rPr>
             <w:rStyle w:val="cmr-12x-x-1201"/>
             <w:sz w:val="24"/>
             <w:szCs w:val="24"/>
           </w:rPr>
-          <w:delText xml:space="preserve"> for each character in the input</w:delText>
-        </w:r>
-        <w:r>
-          <w:delText xml:space="preserve"> </w:delText>
-        </w:r>
+          <w:delText xml:space="preserve">. </w:delText>
+        </w:r>
+      </w:del>
+      <w:r>
+        <w:rPr>
+          <w:rStyle w:val="cmr-12x-x-1201"/>
+          <w:sz w:val="24"/>
+          <w:szCs w:val="24"/>
+        </w:rPr>
+        <w:t xml:space="preserve">The XY pairs become the </w:t>
+      </w:r>
+      <w:ins w:id="66" w:author="Arbogast, Joseph Keith - arbogajk" w:date="2017-07-02T08:02:00Z">
         <w:r>
           <w:rPr>
             <w:rStyle w:val="cmr-12x-x-1201"/>
             <w:sz w:val="24"/>
             <w:szCs w:val="24"/>
           </w:rPr>
-          <w:delText>file</w:delText>
-        </w:r>
-      </w:del>
-      <w:del w:id="60" w:author="Arbogast, Joseph Keith - arbogajk" w:date="2017-07-02T08:16:00Z">
-        <w:r>
-          <w:rPr>
-            <w:rStyle w:val="cmr-12x-x-1201"/>
-            <w:sz w:val="24"/>
-            <w:szCs w:val="24"/>
-          </w:rPr>
-          <w:delText xml:space="preserve">. </w:delText>
-        </w:r>
-      </w:del>
-      <w:r>
-        <w:rPr>
-          <w:rStyle w:val="cmr-12x-x-1201"/>
-          <w:sz w:val="24"/>
-          <w:szCs w:val="24"/>
-        </w:rPr>
-        <w:t xml:space="preserve">The XY pairs become the </w:t>
-      </w:r>
-      <w:ins w:id="61" w:author="Arbogast, Joseph Keith - arbogajk" w:date="2017-07-02T08:02:00Z">
-        <w:r>
-          <w:rPr>
-            <w:rStyle w:val="cmr-12x-x-1201"/>
-            <w:sz w:val="24"/>
-            <w:szCs w:val="24"/>
-          </w:rPr>
           <w:t>shares</w:t>
         </w:r>
       </w:ins>
-      <w:del w:id="62" w:author="Arbogast, Joseph Keith - arbogajk" w:date="2017-07-02T08:02:00Z">
+      <w:del w:id="67" w:author="Arbogast, Joseph Keith - arbogajk" w:date="2017-07-02T08:02:00Z">
         <w:r>
           <w:rPr>
             <w:rStyle w:val="cmr-12x-x-1201"/>
@@ -1702,7 +1725,7 @@
         <w:spacing w:before="0" w:beforeAutospacing="0" w:after="0" w:afterAutospacing="0"/>
         <w:ind w:firstLine="720"/>
       </w:pPr>
-      <w:del w:id="63" w:author="Arbogast, Joseph Keith - arbogajk" w:date="2017-07-02T06:58:00Z">
+      <w:del w:id="68" w:author="Arbogast, Joseph Keith - arbogajk" w:date="2017-07-02T06:58:00Z">
         <w:r>
           <w:br/>
         </w:r>
@@ -1723,7 +1746,7 @@
         </w:rPr>
         <w:t>The problem with this approach (when computed serially) is that a</w:t>
       </w:r>
-      <w:del w:id="64" w:author="Arbogast, Joseph Keith - arbogajk" w:date="2017-07-02T08:02:00Z">
+      <w:del w:id="69" w:author="Arbogast, Joseph Keith - arbogajk" w:date="2017-07-02T08:02:00Z">
         <w:r>
           <w:rPr>
             <w:rStyle w:val="cmr-12x-x-1201"/>
@@ -1763,7 +1786,7 @@
         </w:rPr>
         <w:t>number of times.</w:t>
       </w:r>
-      <w:ins w:id="65" w:author="Arbogast, Joseph Keith - arbogajk" w:date="2017-07-02T08:19:00Z">
+      <w:ins w:id="70" w:author="Arbogast, Joseph Keith - arbogajk" w:date="2017-07-02T08:19:00Z">
         <w:r>
           <w:rPr>
             <w:rStyle w:val="cmr-12x-x-1201"/>
@@ -1773,7 +1796,7 @@
           <w:t xml:space="preserve">  </w:t>
         </w:r>
       </w:ins>
-      <w:del w:id="66" w:author="Arbogast, Joseph Keith - arbogajk" w:date="2017-07-02T08:19:00Z">
+      <w:del w:id="71" w:author="Arbogast, Joseph Keith - arbogajk" w:date="2017-07-02T08:19:00Z">
         <w:r>
           <w:rPr>
             <w:rStyle w:val="cmr-12x-x-1201"/>
@@ -1802,37 +1825,37 @@
         </w:rPr>
         <w:t>parallelism.</w:t>
       </w:r>
-      <w:ins w:id="67" w:author="Arbogast, Joseph Keith - arbogajk" w:date="2017-07-02T07:54:00Z">
+      <w:ins w:id="72" w:author="Arbogast, Joseph Keith - arbogajk" w:date="2017-07-02T07:54:00Z">
         <w:r>
           <w:t xml:space="preserve">  </w:t>
         </w:r>
       </w:ins>
-      <w:del w:id="68" w:author="Arbogast, Joseph Keith - arbogajk" w:date="2017-07-02T07:54:00Z">
+      <w:del w:id="73" w:author="Arbogast, Joseph Keith - arbogajk" w:date="2017-07-02T07:54:00Z">
         <w:r>
           <w:delText xml:space="preserve"> </w:delText>
         </w:r>
       </w:del>
-      <w:ins w:id="69" w:author="Arbogast, Joseph Keith - arbogajk" w:date="2017-07-02T07:45:00Z">
+      <w:ins w:id="74" w:author="Arbogast, Joseph Keith - arbogajk" w:date="2017-07-02T07:45:00Z">
         <w:r>
           <w:t>In order to join the shares together to reproduce the secret</w:t>
         </w:r>
       </w:ins>
-      <w:ins w:id="70" w:author="Arbogast, Joseph Keith - arbogajk" w:date="2017-07-02T07:48:00Z">
+      <w:ins w:id="75" w:author="Arbogast, Joseph Keith - arbogajk" w:date="2017-07-02T07:48:00Z">
         <w:r>
           <w:t>,</w:t>
         </w:r>
       </w:ins>
-      <w:ins w:id="71" w:author="Arbogast, Joseph Keith - arbogajk" w:date="2017-07-02T07:45:00Z">
+      <w:ins w:id="76" w:author="Arbogast, Joseph Keith - arbogajk" w:date="2017-07-02T07:45:00Z">
         <w:r>
           <w:t xml:space="preserve"> Lagrange interpolating polynomials are used</w:t>
         </w:r>
       </w:ins>
-      <w:ins w:id="72" w:author="Arbogast, Joseph Keith - arbogajk" w:date="2017-07-02T07:55:00Z">
+      <w:ins w:id="77" w:author="Arbogast, Joseph Keith - arbogajk" w:date="2017-07-02T07:55:00Z">
         <w:r>
           <w:t>.</w:t>
         </w:r>
       </w:ins>
-      <w:ins w:id="73" w:author="Arbogast, Joseph Keith - arbogajk" w:date="2017-07-02T07:48:00Z">
+      <w:ins w:id="78" w:author="Arbogast, Joseph Keith - arbogajk" w:date="2017-07-02T07:48:00Z">
         <w:r>
           <w:t xml:space="preserve"> </w:t>
         </w:r>
@@ -1894,7 +1917,7 @@
         </w:rPr>
         <w:t>Using an open source C implementation of Shamir’s secret</w:t>
       </w:r>
-      <w:ins w:id="74" w:author="Arbogast, Joseph Keith - arbogajk" w:date="2017-07-02T08:49:00Z">
+      <w:ins w:id="79" w:author="Arbogast, Joseph Keith - arbogajk" w:date="2017-07-02T08:49:00Z">
         <w:r>
           <w:rPr>
             <w:rStyle w:val="cmr-12x-x-1201"/>
@@ -1904,7 +1927,7 @@
           <w:t xml:space="preserve"> </w:t>
         </w:r>
       </w:ins>
-      <w:del w:id="75" w:author="Arbogast, Joseph Keith - arbogajk" w:date="2017-07-02T08:49:00Z">
+      <w:del w:id="80" w:author="Arbogast, Joseph Keith - arbogajk" w:date="2017-07-02T08:49:00Z">
         <w:r>
           <w:rPr>
             <w:rStyle w:val="cmr-12x-x-1201"/>
@@ -1957,12 +1980,12 @@
         </w:rPr>
         <w:t xml:space="preserve"> benefits of parallelizing Shamir’s secret</w:t>
       </w:r>
-      <w:ins w:id="76" w:author="Arbogast, Joseph Keith - arbogajk" w:date="2017-07-02T08:49:00Z">
+      <w:ins w:id="81" w:author="Arbogast, Joseph Keith - arbogajk" w:date="2017-07-02T08:49:00Z">
         <w:r>
           <w:t xml:space="preserve"> </w:t>
         </w:r>
       </w:ins>
-      <w:del w:id="77" w:author="Arbogast, Joseph Keith - arbogajk" w:date="2017-07-02T08:49:00Z">
+      <w:del w:id="82" w:author="Arbogast, Joseph Keith - arbogajk" w:date="2017-07-02T08:49:00Z">
         <w:r>
           <w:delText xml:space="preserve"> </w:delText>
         </w:r>
@@ -1986,7 +2009,7 @@
         </w:rPr>
         <w:t xml:space="preserve">process of generating </w:t>
       </w:r>
-      <w:del w:id="78" w:author="Arbogast, Joseph Keith - arbogajk" w:date="2017-07-02T08:03:00Z">
+      <w:del w:id="83" w:author="Arbogast, Joseph Keith - arbogajk" w:date="2017-07-02T08:03:00Z">
         <w:r>
           <w:rPr>
             <w:rStyle w:val="cmr-12x-x-1201"/>
@@ -2015,32 +2038,32 @@
         </w:rPr>
         <w:t>parties.</w:t>
       </w:r>
-      <w:ins w:id="79" w:author="Arbogast, Joseph Keith - arbogajk" w:date="2017-07-02T07:41:00Z">
+      <w:ins w:id="84" w:author="Arbogast, Joseph Keith - arbogajk" w:date="2017-07-02T07:41:00Z">
         <w:r>
           <w:t xml:space="preserve">  We do not vouch for </w:t>
         </w:r>
       </w:ins>
-      <w:ins w:id="80" w:author="Arbogast, Joseph Keith - arbogajk" w:date="2017-07-02T07:43:00Z">
+      <w:ins w:id="85" w:author="Arbogast, Joseph Keith - arbogajk" w:date="2017-07-02T07:43:00Z">
         <w:r>
           <w:t xml:space="preserve">the </w:t>
         </w:r>
       </w:ins>
-      <w:ins w:id="81" w:author="Arbogast, Joseph Keith - arbogajk" w:date="2017-07-02T07:41:00Z">
+      <w:ins w:id="86" w:author="Arbogast, Joseph Keith - arbogajk" w:date="2017-07-02T07:41:00Z">
         <w:r>
           <w:t>security of the implementation we used, only that we were able to speed it up</w:t>
         </w:r>
       </w:ins>
-      <w:ins w:id="82" w:author="Arbogast, Joseph Keith - arbogajk" w:date="2017-07-02T07:43:00Z">
+      <w:ins w:id="87" w:author="Arbogast, Joseph Keith - arbogajk" w:date="2017-07-02T07:43:00Z">
         <w:r>
           <w:t xml:space="preserve"> with concurrency</w:t>
         </w:r>
       </w:ins>
-      <w:ins w:id="83" w:author="Arbogast, Joseph Keith - arbogajk" w:date="2017-07-02T07:41:00Z">
+      <w:ins w:id="88" w:author="Arbogast, Joseph Keith - arbogajk" w:date="2017-07-02T07:41:00Z">
         <w:r>
           <w:t>.</w:t>
         </w:r>
       </w:ins>
-      <w:del w:id="84" w:author="Arbogast, Joseph Keith - arbogajk" w:date="2017-07-02T07:41:00Z">
+      <w:del w:id="89" w:author="Arbogast, Joseph Keith - arbogajk" w:date="2017-07-02T07:41:00Z">
         <w:r>
           <w:delText xml:space="preserve"> </w:delText>
         </w:r>
@@ -2477,7 +2500,7 @@
         </w:rPr>
         <w:t xml:space="preserve">substantial decreases in time for computing the </w:t>
       </w:r>
-      <w:ins w:id="85" w:author="Arbogast, Joseph Keith - arbogajk" w:date="2017-07-02T08:48:00Z">
+      <w:ins w:id="90" w:author="Arbogast, Joseph Keith - arbogajk" w:date="2017-07-02T08:48:00Z">
         <w:r>
           <w:rPr>
             <w:rStyle w:val="cmr-12x-x-1201"/>
@@ -2487,7 +2510,7 @@
           <w:t>shares</w:t>
         </w:r>
       </w:ins>
-      <w:del w:id="86" w:author="Arbogast, Joseph Keith - arbogajk" w:date="2017-07-02T08:48:00Z">
+      <w:del w:id="91" w:author="Arbogast, Joseph Keith - arbogajk" w:date="2017-07-02T08:48:00Z">
         <w:r>
           <w:rPr>
             <w:rStyle w:val="cmr-12x-x-1201"/>
@@ -2522,7 +2545,7 @@
           <w:rFonts w:ascii="Monaco" w:hAnsi="Monaco"/>
           <w:sz w:val="18"/>
           <w:szCs w:val="18"/>
-          <w:rPrChange w:id="87" w:author="Arbogast, Joseph Keith - arbogajk" w:date="2017-07-02T07:49:00Z">
+          <w:rPrChange w:id="92" w:author="Arbogast, Joseph Keith - arbogajk" w:date="2017-07-02T07:49:00Z">
             <w:rPr>
               <w:rStyle w:val="cmr-12x-x-1201"/>
               <w:sz w:val="24"/>
@@ -2557,7 +2580,7 @@
           <w:rFonts w:ascii="Monaco" w:hAnsi="Monaco"/>
           <w:sz w:val="18"/>
           <w:szCs w:val="18"/>
-          <w:rPrChange w:id="88" w:author="Arbogast, Joseph Keith - arbogajk" w:date="2017-07-02T07:50:00Z">
+          <w:rPrChange w:id="93" w:author="Arbogast, Joseph Keith - arbogajk" w:date="2017-07-02T07:50:00Z">
             <w:rPr>
               <w:rStyle w:val="cmr-12x-x-1201"/>
               <w:sz w:val="24"/>
@@ -2587,14 +2610,14 @@
         <w:t xml:space="preserve">handles computing the key shares. By leaving the </w:t>
       </w:r>
       <w:proofErr w:type="spellStart"/>
-      <w:ins w:id="89" w:author="Arbogast, Joseph Keith - arbogajk" w:date="2017-07-02T08:04:00Z">
+      <w:ins w:id="94" w:author="Arbogast, Joseph Keith - arbogajk" w:date="2017-07-02T08:04:00Z">
         <w:r>
           <w:rPr>
             <w:rStyle w:val="cmr-12x-x-1201"/>
             <w:rFonts w:ascii="Monaco" w:hAnsi="Monaco"/>
             <w:sz w:val="18"/>
             <w:szCs w:val="18"/>
-            <w:rPrChange w:id="90" w:author="Arbogast, Joseph Keith - arbogajk" w:date="2017-07-02T08:04:00Z">
+            <w:rPrChange w:id="95" w:author="Arbogast, Joseph Keith - arbogajk" w:date="2017-07-02T08:04:00Z">
               <w:rPr>
                 <w:rStyle w:val="cmr-12x-x-1201"/>
                 <w:sz w:val="24"/>
@@ -2606,14 +2629,14 @@
         </w:r>
       </w:ins>
       <w:proofErr w:type="spellEnd"/>
-      <w:del w:id="91" w:author="Arbogast, Joseph Keith - arbogajk" w:date="2017-07-02T08:04:00Z">
+      <w:del w:id="96" w:author="Arbogast, Joseph Keith - arbogajk" w:date="2017-07-02T08:04:00Z">
         <w:r>
           <w:rPr>
             <w:rStyle w:val="cmr-12x-x-1201"/>
             <w:rFonts w:ascii="Monaco" w:hAnsi="Monaco"/>
             <w:sz w:val="18"/>
             <w:szCs w:val="18"/>
-            <w:rPrChange w:id="92" w:author="Arbogast, Joseph Keith - arbogajk" w:date="2017-07-02T08:04:00Z">
+            <w:rPrChange w:id="97" w:author="Arbogast, Joseph Keith - arbogajk" w:date="2017-07-02T08:04:00Z">
               <w:rPr>
                 <w:rStyle w:val="cmr-12x-x-1201"/>
                 <w:sz w:val="24"/>
@@ -2660,55 +2683,7 @@
         <w:t xml:space="preserve"> because the </w:t>
       </w:r>
       <w:proofErr w:type="spellStart"/>
-      <w:ins w:id="93" w:author="Arbogast, Joseph Keith - arbogajk" w:date="2017-07-02T08:05:00Z">
-        <w:r>
-          <w:rPr>
-            <w:rStyle w:val="cmr-12x-x-1201"/>
-            <w:rFonts w:ascii="Monaco" w:hAnsi="Monaco"/>
-            <w:sz w:val="18"/>
-            <w:szCs w:val="18"/>
-            <w:rPrChange w:id="94" w:author="Arbogast, Joseph Keith - arbogajk" w:date="2017-07-02T08:05:00Z">
-              <w:rPr>
-                <w:rStyle w:val="cmr-12x-x-1201"/>
-                <w:sz w:val="24"/>
-                <w:szCs w:val="24"/>
-              </w:rPr>
-            </w:rPrChange>
-          </w:rPr>
-          <w:t>join_shares</w:t>
-        </w:r>
-      </w:ins>
-      <w:proofErr w:type="spellEnd"/>
-      <w:del w:id="95" w:author="Arbogast, Joseph Keith - arbogajk" w:date="2017-07-02T08:04:00Z">
-        <w:r>
-          <w:rPr>
-            <w:rStyle w:val="cmr-12x-x-1201"/>
-            <w:rFonts w:ascii="Monaco" w:hAnsi="Monaco"/>
-            <w:sz w:val="18"/>
-            <w:szCs w:val="18"/>
-            <w:rPrChange w:id="96" w:author="Arbogast, Joseph Keith - arbogajk" w:date="2017-07-02T08:05:00Z">
-              <w:rPr>
-                <w:rStyle w:val="cmr-12x-x-1201"/>
-                <w:sz w:val="24"/>
-                <w:szCs w:val="24"/>
-              </w:rPr>
-            </w:rPrChange>
-          </w:rPr>
-          <w:delText>key</w:delText>
-        </w:r>
-      </w:del>
-      <w:del w:id="97" w:author="Arbogast, Joseph Keith - arbogajk" w:date="2017-07-02T08:05:00Z">
-        <w:r>
-          <w:rPr>
-            <w:rFonts w:ascii="Monaco" w:hAnsi="Monaco"/>
-            <w:sz w:val="18"/>
-            <w:szCs w:val="18"/>
-            <w:rPrChange w:id="98" w:author="Arbogast, Joseph Keith - arbogajk" w:date="2017-07-02T08:05:00Z">
-              <w:rPr/>
-            </w:rPrChange>
-          </w:rPr>
-          <w:delText xml:space="preserve"> </w:delText>
-        </w:r>
+      <w:ins w:id="98" w:author="Arbogast, Joseph Keith - arbogajk" w:date="2017-07-02T08:05:00Z">
         <w:r>
           <w:rPr>
             <w:rStyle w:val="cmr-12x-x-1201"/>
@@ -2723,147 +2698,18 @@
               </w:rPr>
             </w:rPrChange>
           </w:rPr>
-          <w:delText>joining</w:delText>
-        </w:r>
-      </w:del>
-      <w:r>
-        <w:rPr>
-          <w:rStyle w:val="cmr-12x-x-1201"/>
-          <w:sz w:val="24"/>
-          <w:szCs w:val="24"/>
-        </w:rPr>
-        <w:t xml:space="preserve"> function could reassemble the </w:t>
-      </w:r>
-      <w:ins w:id="100" w:author="Arbogast, Joseph Keith - arbogajk" w:date="2017-07-02T08:04:00Z">
-        <w:r>
-          <w:rPr>
-            <w:rStyle w:val="cmr-12x-x-1201"/>
-            <w:sz w:val="24"/>
-            <w:szCs w:val="24"/>
-          </w:rPr>
-          <w:t>shares</w:t>
+          <w:t>join_shares</w:t>
         </w:r>
       </w:ins>
-      <w:del w:id="101" w:author="Arbogast, Joseph Keith - arbogajk" w:date="2017-07-02T08:04:00Z">
-        <w:r>
-          <w:rPr>
-            <w:rStyle w:val="cmr-12x-x-1201"/>
-            <w:sz w:val="24"/>
-            <w:szCs w:val="24"/>
-          </w:rPr>
-          <w:delText>keys</w:delText>
-        </w:r>
-      </w:del>
-      <w:r>
-        <w:rPr>
-          <w:rStyle w:val="cmr-12x-x-1201"/>
-          <w:sz w:val="24"/>
-          <w:szCs w:val="24"/>
-        </w:rPr>
-        <w:t xml:space="preserve"> into the original text file. After</w:t>
-      </w:r>
-      <w:r>
-        <w:t xml:space="preserve"> </w:t>
-      </w:r>
-      <w:r>
-        <w:rPr>
-          <w:rStyle w:val="cmr-12x-x-1201"/>
-          <w:sz w:val="24"/>
-          <w:szCs w:val="24"/>
-        </w:rPr>
-        <w:t>implementing parallelism in the</w:t>
-      </w:r>
-      <w:ins w:id="102" w:author="Arbogast, Joseph Keith - arbogajk" w:date="2017-07-02T08:07:00Z">
-        <w:r>
-          <w:rPr>
-            <w:rStyle w:val="cmr-12x-x-1201"/>
-            <w:sz w:val="24"/>
-            <w:szCs w:val="24"/>
-          </w:rPr>
-          <w:t xml:space="preserve"> share</w:t>
-        </w:r>
-      </w:ins>
-      <w:del w:id="103" w:author="Arbogast, Joseph Keith - arbogajk" w:date="2017-07-02T08:07:00Z">
-        <w:r>
-          <w:rPr>
-            <w:rStyle w:val="cmr-12x-x-1201"/>
-            <w:sz w:val="24"/>
-            <w:szCs w:val="24"/>
-          </w:rPr>
-          <w:delText xml:space="preserve"> key</w:delText>
-        </w:r>
-      </w:del>
-      <w:r>
-        <w:rPr>
-          <w:rStyle w:val="cmr-12x-x-1201"/>
-          <w:sz w:val="24"/>
-          <w:szCs w:val="24"/>
-        </w:rPr>
-        <w:t xml:space="preserve"> genera</w:t>
-      </w:r>
-      <w:r>
-        <w:rPr>
-          <w:rStyle w:val="cmr-12x-x-1201"/>
-          <w:sz w:val="24"/>
-          <w:szCs w:val="24"/>
-        </w:rPr>
-        <w:t>tion stage of Shamir’s secret</w:t>
-      </w:r>
-      <w:ins w:id="104" w:author="Arbogast, Joseph Keith - arbogajk" w:date="2017-07-02T08:07:00Z">
-        <w:r>
-          <w:rPr>
-            <w:rStyle w:val="cmr-12x-x-1201"/>
-            <w:sz w:val="24"/>
-            <w:szCs w:val="24"/>
-          </w:rPr>
-          <w:t xml:space="preserve"> </w:t>
-        </w:r>
-      </w:ins>
-      <w:del w:id="105" w:author="Arbogast, Joseph Keith - arbogajk" w:date="2017-07-02T08:07:00Z">
-        <w:r>
-          <w:rPr>
-            <w:rStyle w:val="cmr-12x-x-1201"/>
-            <w:sz w:val="24"/>
-            <w:szCs w:val="24"/>
-          </w:rPr>
-          <w:delText xml:space="preserve"> </w:delText>
-        </w:r>
-      </w:del>
-      <w:r>
-        <w:rPr>
-          <w:rStyle w:val="cmr-12x-x-1201"/>
-          <w:sz w:val="24"/>
-          <w:szCs w:val="24"/>
-        </w:rPr>
-        <w:t>sharing scheme</w:t>
-      </w:r>
-      <w:r>
-        <w:rPr>
-          <w:rStyle w:val="cmr-12x-x-1201"/>
-          <w:sz w:val="24"/>
-          <w:szCs w:val="24"/>
-        </w:rPr>
-        <w:t>, we</w:t>
-      </w:r>
-      <w:r>
-        <w:t xml:space="preserve"> </w:t>
-      </w:r>
-      <w:r>
-        <w:rPr>
-          <w:rStyle w:val="cmr-12x-x-1201"/>
-          <w:sz w:val="24"/>
-          <w:szCs w:val="24"/>
-        </w:rPr>
-        <w:t xml:space="preserve">switched our focus to implementing parallelism in the </w:t>
-      </w:r>
-      <w:del w:id="106" w:author="Arbogast, Joseph Keith - arbogajk" w:date="2017-07-02T08:07:00Z">
+      <w:proofErr w:type="spellEnd"/>
+      <w:del w:id="100" w:author="Arbogast, Joseph Keith - arbogajk" w:date="2017-07-02T08:04:00Z">
         <w:r>
           <w:rPr>
             <w:rStyle w:val="cmr-12x-x-1201"/>
             <w:rFonts w:ascii="Monaco" w:hAnsi="Monaco"/>
             <w:sz w:val="18"/>
             <w:szCs w:val="18"/>
-            <w:rPrChange w:id="107" w:author="Arbogast, Joseph Keith - arbogajk" w:date="2017-07-02T08:08:00Z">
+            <w:rPrChange w:id="101" w:author="Arbogast, Joseph Keith - arbogajk" w:date="2017-07-02T08:05:00Z">
               <w:rPr>
                 <w:rStyle w:val="cmr-12x-x-1201"/>
                 <w:sz w:val="24"/>
@@ -2871,6 +2717,183 @@
               </w:rPr>
             </w:rPrChange>
           </w:rPr>
+          <w:delText>key</w:delText>
+        </w:r>
+      </w:del>
+      <w:del w:id="102" w:author="Arbogast, Joseph Keith - arbogajk" w:date="2017-07-02T08:05:00Z">
+        <w:r>
+          <w:rPr>
+            <w:rFonts w:ascii="Monaco" w:hAnsi="Monaco"/>
+            <w:sz w:val="18"/>
+            <w:szCs w:val="18"/>
+            <w:rPrChange w:id="103" w:author="Arbogast, Joseph Keith - arbogajk" w:date="2017-07-02T08:05:00Z">
+              <w:rPr/>
+            </w:rPrChange>
+          </w:rPr>
+          <w:delText xml:space="preserve"> </w:delText>
+        </w:r>
+        <w:r>
+          <w:rPr>
+            <w:rStyle w:val="cmr-12x-x-1201"/>
+            <w:rFonts w:ascii="Monaco" w:hAnsi="Monaco"/>
+            <w:sz w:val="18"/>
+            <w:szCs w:val="18"/>
+            <w:rPrChange w:id="104" w:author="Arbogast, Joseph Keith - arbogajk" w:date="2017-07-02T08:05:00Z">
+              <w:rPr>
+                <w:rStyle w:val="cmr-12x-x-1201"/>
+                <w:sz w:val="24"/>
+                <w:szCs w:val="24"/>
+              </w:rPr>
+            </w:rPrChange>
+          </w:rPr>
+          <w:delText>joining</w:delText>
+        </w:r>
+      </w:del>
+      <w:r>
+        <w:rPr>
+          <w:rStyle w:val="cmr-12x-x-1201"/>
+          <w:sz w:val="24"/>
+          <w:szCs w:val="24"/>
+        </w:rPr>
+        <w:t xml:space="preserve"> function could reassemble the </w:t>
+      </w:r>
+      <w:ins w:id="105" w:author="Arbogast, Joseph Keith - arbogajk" w:date="2017-07-02T08:04:00Z">
+        <w:r>
+          <w:rPr>
+            <w:rStyle w:val="cmr-12x-x-1201"/>
+            <w:sz w:val="24"/>
+            <w:szCs w:val="24"/>
+          </w:rPr>
+          <w:t>shares</w:t>
+        </w:r>
+      </w:ins>
+      <w:del w:id="106" w:author="Arbogast, Joseph Keith - arbogajk" w:date="2017-07-02T08:04:00Z">
+        <w:r>
+          <w:rPr>
+            <w:rStyle w:val="cmr-12x-x-1201"/>
+            <w:sz w:val="24"/>
+            <w:szCs w:val="24"/>
+          </w:rPr>
+          <w:delText>keys</w:delText>
+        </w:r>
+      </w:del>
+      <w:r>
+        <w:rPr>
+          <w:rStyle w:val="cmr-12x-x-1201"/>
+          <w:sz w:val="24"/>
+          <w:szCs w:val="24"/>
+        </w:rPr>
+        <w:t xml:space="preserve"> into the original text file. After</w:t>
+      </w:r>
+      <w:r>
+        <w:t xml:space="preserve"> </w:t>
+      </w:r>
+      <w:r>
+        <w:rPr>
+          <w:rStyle w:val="cmr-12x-x-1201"/>
+          <w:sz w:val="24"/>
+          <w:szCs w:val="24"/>
+        </w:rPr>
+        <w:t>implementing parallelism in the</w:t>
+      </w:r>
+      <w:ins w:id="107" w:author="Arbogast, Joseph Keith - arbogajk" w:date="2017-07-02T08:07:00Z">
+        <w:r>
+          <w:rPr>
+            <w:rStyle w:val="cmr-12x-x-1201"/>
+            <w:sz w:val="24"/>
+            <w:szCs w:val="24"/>
+          </w:rPr>
+          <w:t xml:space="preserve"> share</w:t>
+        </w:r>
+      </w:ins>
+      <w:del w:id="108" w:author="Arbogast, Joseph Keith - arbogajk" w:date="2017-07-02T08:07:00Z">
+        <w:r>
+          <w:rPr>
+            <w:rStyle w:val="cmr-12x-x-1201"/>
+            <w:sz w:val="24"/>
+            <w:szCs w:val="24"/>
+          </w:rPr>
+          <w:delText xml:space="preserve"> key</w:delText>
+        </w:r>
+      </w:del>
+      <w:r>
+        <w:rPr>
+          <w:rStyle w:val="cmr-12x-x-1201"/>
+          <w:sz w:val="24"/>
+          <w:szCs w:val="24"/>
+        </w:rPr>
+        <w:t xml:space="preserve"> genera</w:t>
+      </w:r>
+      <w:r>
+        <w:rPr>
+          <w:rStyle w:val="cmr-12x-x-1201"/>
+          <w:sz w:val="24"/>
+          <w:szCs w:val="24"/>
+        </w:rPr>
+        <w:t>tion stage of Shamir’s secret</w:t>
+      </w:r>
+      <w:ins w:id="109" w:author="Arbogast, Joseph Keith - arbogajk" w:date="2017-07-02T08:07:00Z">
+        <w:r>
+          <w:rPr>
+            <w:rStyle w:val="cmr-12x-x-1201"/>
+            <w:sz w:val="24"/>
+            <w:szCs w:val="24"/>
+          </w:rPr>
+          <w:t xml:space="preserve"> </w:t>
+        </w:r>
+      </w:ins>
+      <w:del w:id="110" w:author="Arbogast, Joseph Keith - arbogajk" w:date="2017-07-02T08:07:00Z">
+        <w:r>
+          <w:rPr>
+            <w:rStyle w:val="cmr-12x-x-1201"/>
+            <w:sz w:val="24"/>
+            <w:szCs w:val="24"/>
+          </w:rPr>
+          <w:delText xml:space="preserve"> </w:delText>
+        </w:r>
+      </w:del>
+      <w:r>
+        <w:rPr>
+          <w:rStyle w:val="cmr-12x-x-1201"/>
+          <w:sz w:val="24"/>
+          <w:szCs w:val="24"/>
+        </w:rPr>
+        <w:t>sharing scheme</w:t>
+      </w:r>
+      <w:r>
+        <w:rPr>
+          <w:rStyle w:val="cmr-12x-x-1201"/>
+          <w:sz w:val="24"/>
+          <w:szCs w:val="24"/>
+        </w:rPr>
+        <w:t>, we</w:t>
+      </w:r>
+      <w:r>
+        <w:t xml:space="preserve"> </w:t>
+      </w:r>
+      <w:r>
+        <w:rPr>
+          <w:rStyle w:val="cmr-12x-x-1201"/>
+          <w:sz w:val="24"/>
+          <w:szCs w:val="24"/>
+        </w:rPr>
+        <w:t xml:space="preserve">switched our focus to implementing parallelism in the </w:t>
+      </w:r>
+      <w:del w:id="111" w:author="Arbogast, Joseph Keith - arbogajk" w:date="2017-07-02T08:07:00Z">
+        <w:r>
+          <w:rPr>
+            <w:rStyle w:val="cmr-12x-x-1201"/>
+            <w:rFonts w:ascii="Monaco" w:hAnsi="Monaco"/>
+            <w:sz w:val="18"/>
+            <w:szCs w:val="18"/>
+            <w:rPrChange w:id="112" w:author="Arbogast, Joseph Keith - arbogajk" w:date="2017-07-02T08:08:00Z">
+              <w:rPr>
+                <w:rStyle w:val="cmr-12x-x-1201"/>
+                <w:sz w:val="24"/>
+                <w:szCs w:val="24"/>
+              </w:rPr>
+            </w:rPrChange>
+          </w:rPr>
           <w:delText xml:space="preserve">key </w:delText>
         </w:r>
       </w:del>
@@ -2881,7 +2904,7 @@
           <w:rFonts w:ascii="Monaco" w:hAnsi="Monaco"/>
           <w:sz w:val="18"/>
           <w:szCs w:val="18"/>
-          <w:rPrChange w:id="108" w:author="Arbogast, Joseph Keith - arbogajk" w:date="2017-07-02T08:08:00Z">
+          <w:rPrChange w:id="113" w:author="Arbogast, Joseph Keith - arbogajk" w:date="2017-07-02T08:08:00Z">
             <w:rPr>
               <w:rStyle w:val="cmr-12x-x-1201"/>
               <w:sz w:val="24"/>
@@ -2891,14 +2914,14 @@
         </w:rPr>
         <w:t>join</w:t>
       </w:r>
-      <w:ins w:id="109" w:author="Arbogast, Joseph Keith - arbogajk" w:date="2017-07-02T08:07:00Z">
+      <w:ins w:id="114" w:author="Arbogast, Joseph Keith - arbogajk" w:date="2017-07-02T08:07:00Z">
         <w:r>
           <w:rPr>
             <w:rStyle w:val="cmr-12x-x-1201"/>
             <w:rFonts w:ascii="Monaco" w:hAnsi="Monaco"/>
             <w:sz w:val="18"/>
             <w:szCs w:val="18"/>
-            <w:rPrChange w:id="110" w:author="Arbogast, Joseph Keith - arbogajk" w:date="2017-07-02T08:08:00Z">
+            <w:rPrChange w:id="115" w:author="Arbogast, Joseph Keith - arbogajk" w:date="2017-07-02T08:08:00Z">
               <w:rPr>
                 <w:rStyle w:val="cmr-12x-x-1201"/>
                 <w:sz w:val="24"/>
@@ -2910,14 +2933,14 @@
         </w:r>
       </w:ins>
       <w:proofErr w:type="spellEnd"/>
-      <w:del w:id="111" w:author="Arbogast, Joseph Keith - arbogajk" w:date="2017-07-02T08:07:00Z">
+      <w:del w:id="116" w:author="Arbogast, Joseph Keith - arbogajk" w:date="2017-07-02T08:07:00Z">
         <w:r>
           <w:rPr>
             <w:rStyle w:val="cmr-12x-x-1201"/>
             <w:rFonts w:ascii="Monaco" w:hAnsi="Monaco"/>
             <w:sz w:val="18"/>
             <w:szCs w:val="18"/>
-            <w:rPrChange w:id="112" w:author="Arbogast, Joseph Keith - arbogajk" w:date="2017-07-02T08:08:00Z">
+            <w:rPrChange w:id="117" w:author="Arbogast, Joseph Keith - arbogajk" w:date="2017-07-02T08:08:00Z">
               <w:rPr>
                 <w:rStyle w:val="cmr-12x-x-1201"/>
                 <w:sz w:val="24"/>
@@ -2988,7 +3011,7 @@
         </w:rPr>
         <w:t xml:space="preserve">challenge with parallelizing the </w:t>
       </w:r>
-      <w:ins w:id="113" w:author="Arbogast, Joseph Keith - arbogajk" w:date="2017-07-02T08:08:00Z">
+      <w:ins w:id="118" w:author="Arbogast, Joseph Keith - arbogajk" w:date="2017-07-02T08:08:00Z">
         <w:r>
           <w:rPr>
             <w:rStyle w:val="cmr-12x-x-1201"/>
@@ -2998,7 +3021,7 @@
           <w:t>shares</w:t>
         </w:r>
       </w:ins>
-      <w:del w:id="114" w:author="Arbogast, Joseph Keith - arbogajk" w:date="2017-07-02T08:08:00Z">
+      <w:del w:id="119" w:author="Arbogast, Joseph Keith - arbogajk" w:date="2017-07-02T08:08:00Z">
         <w:r>
           <w:rPr>
             <w:rStyle w:val="cmr-12x-x-1201"/>
@@ -3016,7 +3039,7 @@
         </w:rPr>
         <w:t xml:space="preserve"> joining stage of Shamir’s secret</w:t>
       </w:r>
-      <w:ins w:id="115" w:author="Arbogast, Joseph Keith - arbogajk" w:date="2017-07-02T08:08:00Z">
+      <w:ins w:id="120" w:author="Arbogast, Joseph Keith - arbogajk" w:date="2017-07-02T08:08:00Z">
         <w:r>
           <w:rPr>
             <w:rStyle w:val="cmr-12x-x-1201"/>
@@ -3026,7 +3049,7 @@
           <w:t xml:space="preserve"> </w:t>
         </w:r>
       </w:ins>
-      <w:del w:id="116" w:author="Arbogast, Joseph Keith - arbogajk" w:date="2017-07-02T08:08:00Z">
+      <w:del w:id="121" w:author="Arbogast, Joseph Keith - arbogajk" w:date="2017-07-02T08:08:00Z">
         <w:r>
           <w:rPr>
             <w:rStyle w:val="cmr-12x-x-1201"/>
@@ -3213,7 +3236,7 @@
           <w:rFonts w:ascii="Monaco" w:hAnsi="Monaco"/>
           <w:sz w:val="18"/>
           <w:szCs w:val="18"/>
-          <w:rPrChange w:id="117" w:author="Arbogast, Joseph Keith - arbogajk" w:date="2017-07-02T07:51:00Z">
+          <w:rPrChange w:id="122" w:author="Arbogast, Joseph Keith - arbogajk" w:date="2017-07-02T07:51:00Z">
             <w:rPr>
               <w:rStyle w:val="cmr-12x-x-1201"/>
               <w:sz w:val="24"/>
@@ -3250,7 +3273,7 @@
         </w:rPr>
         <w:t xml:space="preserve"> used in joining the </w:t>
       </w:r>
-      <w:ins w:id="118" w:author="Arbogast, Joseph Keith - arbogajk" w:date="2017-07-02T08:09:00Z">
+      <w:ins w:id="123" w:author="Arbogast, Joseph Keith - arbogajk" w:date="2017-07-02T08:09:00Z">
         <w:r>
           <w:rPr>
             <w:rStyle w:val="cmr-12x-x-1201"/>
@@ -3260,7 +3283,7 @@
           <w:t>shares</w:t>
         </w:r>
       </w:ins>
-      <w:del w:id="119" w:author="Arbogast, Joseph Keith - arbogajk" w:date="2017-07-02T08:09:00Z">
+      <w:del w:id="124" w:author="Arbogast, Joseph Keith - arbogajk" w:date="2017-07-02T08:09:00Z">
         <w:r>
           <w:rPr>
             <w:rStyle w:val="cmr-12x-x-1201"/>
@@ -3390,17 +3413,17 @@
         </w:rPr>
         <w:t>details some of our results.</w:t>
       </w:r>
-      <w:ins w:id="120" w:author="Arbogast, Joseph Keith - arbogajk" w:date="2017-07-02T08:22:00Z">
+      <w:ins w:id="125" w:author="Arbogast, Joseph Keith - arbogajk" w:date="2017-07-02T08:22:00Z">
         <w:r>
           <w:t xml:space="preserve">  The times recorded</w:t>
         </w:r>
       </w:ins>
-      <w:ins w:id="121" w:author="Arbogast, Joseph Keith - arbogajk" w:date="2017-07-02T08:23:00Z">
+      <w:ins w:id="126" w:author="Arbogast, Joseph Keith - arbogajk" w:date="2017-07-02T08:23:00Z">
         <w:r>
           <w:t xml:space="preserve"> in this section</w:t>
         </w:r>
       </w:ins>
-      <w:ins w:id="122" w:author="Arbogast, Joseph Keith - arbogajk" w:date="2017-07-02T08:22:00Z">
+      <w:ins w:id="127" w:author="Arbogast, Joseph Keith - arbogajk" w:date="2017-07-02T08:22:00Z">
         <w:r>
           <w:t xml:space="preserve"> are the fastest t</w:t>
         </w:r>
@@ -3411,17 +3434,17 @@
           <w:t xml:space="preserve">very little variation </w:t>
         </w:r>
       </w:ins>
-      <w:ins w:id="123" w:author="Arbogast, Joseph Keith - arbogajk" w:date="2017-07-02T08:23:00Z">
+      <w:ins w:id="128" w:author="Arbogast, Joseph Keith - arbogajk" w:date="2017-07-02T08:23:00Z">
         <w:r>
           <w:t xml:space="preserve">occurred </w:t>
         </w:r>
       </w:ins>
-      <w:ins w:id="124" w:author="Arbogast, Joseph Keith - arbogajk" w:date="2017-07-02T08:22:00Z">
+      <w:ins w:id="129" w:author="Arbogast, Joseph Keith - arbogajk" w:date="2017-07-02T08:22:00Z">
         <w:r>
           <w:t>between runs.</w:t>
         </w:r>
       </w:ins>
-      <w:del w:id="125" w:author="Arbogast, Joseph Keith - arbogajk" w:date="2017-07-02T08:22:00Z">
+      <w:del w:id="130" w:author="Arbogast, Joseph Keith - arbogajk" w:date="2017-07-02T08:22:00Z">
         <w:r>
           <w:delText xml:space="preserve"> </w:delText>
         </w:r>
@@ -3482,7 +3505,7 @@
           <w:rStyle w:val="cmr-12x-x-1201"/>
           <w:sz w:val="24"/>
           <w:szCs w:val="24"/>
-          <w:rPrChange w:id="126" w:author="Arbogast, Joseph Keith - arbogajk" w:date="2017-07-01T12:41:00Z">
+          <w:rPrChange w:id="131" w:author="Arbogast, Joseph Keith - arbogajk" w:date="2017-07-01T12:41:00Z">
             <w:rPr>
               <w:rStyle w:val="cmr-12x-x-1201"/>
               <w:color w:val="0000FF"/>
@@ -3510,7 +3533,7 @@
           <w:rStyle w:val="cmr-12x-x-1201"/>
           <w:sz w:val="24"/>
           <w:szCs w:val="24"/>
-          <w:rPrChange w:id="127" w:author="Arbogast, Joseph Keith - arbogajk" w:date="2017-07-02T07:51:00Z">
+          <w:rPrChange w:id="132" w:author="Arbogast, Joseph Keith - arbogajk" w:date="2017-07-02T07:51:00Z">
             <w:rPr>
               <w:rStyle w:val="cmr-12x-x-1201"/>
               <w:color w:val="0000FF"/>
@@ -3654,7 +3677,7 @@
         </w:rPr>
         <w:t xml:space="preserve">Results of Generating 255 </w:t>
       </w:r>
-      <w:del w:id="128" w:author="Arbogast, Joseph Keith - arbogajk" w:date="2017-07-02T08:09:00Z">
+      <w:del w:id="133" w:author="Arbogast, Joseph Keith - arbogajk" w:date="2017-07-02T08:09:00Z">
         <w:r>
           <w:rPr>
             <w:rStyle w:val="content"/>
@@ -3662,7 +3685,7 @@
           <w:delText xml:space="preserve">keys </w:delText>
         </w:r>
       </w:del>
-      <w:ins w:id="129" w:author="Arbogast, Joseph Keith - arbogajk" w:date="2017-07-02T08:09:00Z">
+      <w:ins w:id="134" w:author="Arbogast, Joseph Keith - arbogajk" w:date="2017-07-02T08:09:00Z">
         <w:r>
           <w:rPr>
             <w:rStyle w:val="content"/>
@@ -3711,7 +3734,7 @@
       <w:pPr>
         <w:divId w:val="1670869959"/>
         <w:rPr>
-          <w:del w:id="130" w:author="Arbogast, Joseph Keith - arbogajk" w:date="2017-07-02T08:53:00Z"/>
+          <w:del w:id="135" w:author="Arbogast, Joseph Keith - arbogajk" w:date="2017-07-02T08:53:00Z"/>
         </w:rPr>
       </w:pPr>
     </w:p>
@@ -3719,48 +3742,33 @@
       <w:pPr>
         <w:divId w:val="1670869959"/>
         <w:rPr>
-          <w:del w:id="131" w:author="Arbogast, Joseph Keith - arbogajk" w:date="2017-07-02T08:53:00Z"/>
-        </w:rPr>
-        <w:pPrChange w:id="132" w:author="Arbogast, Joseph Keith - arbogajk" w:date="2017-07-02T08:53:00Z">
-          <w:pPr>
-            <w:divId w:val="1670869959"/>
-          </w:pPr>
-        </w:pPrChange>
+          <w:del w:id="136" w:author="Arbogast, Joseph Keith - arbogajk" w:date="2017-07-02T08:53:00Z"/>
+        </w:rPr>
       </w:pPr>
     </w:p>
     <w:p>
       <w:pPr>
         <w:divId w:val="1670869959"/>
         <w:rPr>
-          <w:del w:id="133" w:author="Arbogast, Joseph Keith - arbogajk" w:date="2017-07-02T08:53:00Z"/>
-        </w:rPr>
-        <w:pPrChange w:id="134" w:author="Arbogast, Joseph Keith - arbogajk" w:date="2017-07-02T08:53:00Z">
-          <w:pPr>
-            <w:divId w:val="1670869959"/>
-          </w:pPr>
-        </w:pPrChange>
+          <w:del w:id="137" w:author="Arbogast, Joseph Keith - arbogajk" w:date="2017-07-02T08:53:00Z"/>
+        </w:rPr>
       </w:pPr>
     </w:p>
     <w:p>
       <w:pPr>
         <w:divId w:val="1670869959"/>
         <w:rPr>
-          <w:del w:id="135" w:author="Arbogast, Joseph Keith - arbogajk" w:date="2017-07-02T08:53:00Z"/>
-        </w:rPr>
-        <w:pPrChange w:id="136" w:author="Arbogast, Joseph Keith - arbogajk" w:date="2017-07-02T08:53:00Z">
-          <w:pPr>
-            <w:divId w:val="1670869959"/>
-          </w:pPr>
-        </w:pPrChange>
+          <w:del w:id="138" w:author="Arbogast, Joseph Keith - arbogajk" w:date="2017-07-02T08:53:00Z"/>
+        </w:rPr>
       </w:pPr>
     </w:p>
     <w:p>
       <w:pPr>
         <w:divId w:val="1670869959"/>
         <w:rPr>
-          <w:del w:id="137" w:author="Arbogast, Joseph Keith - arbogajk" w:date="2017-07-01T12:41:00Z"/>
-        </w:rPr>
-        <w:pPrChange w:id="138" w:author="Arbogast, Joseph Keith - arbogajk" w:date="2017-07-01T12:42:00Z">
+          <w:del w:id="139" w:author="Arbogast, Joseph Keith - arbogajk" w:date="2017-07-01T12:41:00Z"/>
+        </w:rPr>
+        <w:pPrChange w:id="140" w:author="Arbogast, Joseph Keith - arbogajk" w:date="2017-07-01T12:42:00Z">
           <w:pPr>
             <w:ind w:hanging="480"/>
             <w:divId w:val="1670869959"/>
@@ -3772,9 +3780,9 @@
       <w:pPr>
         <w:divId w:val="1670869959"/>
         <w:rPr>
-          <w:del w:id="139" w:author="Arbogast, Joseph Keith - arbogajk" w:date="2017-07-01T12:41:00Z"/>
-        </w:rPr>
-        <w:pPrChange w:id="140" w:author="Arbogast, Joseph Keith - arbogajk" w:date="2017-07-01T12:41:00Z">
+          <w:del w:id="141" w:author="Arbogast, Joseph Keith - arbogajk" w:date="2017-07-01T12:41:00Z"/>
+        </w:rPr>
+        <w:pPrChange w:id="142" w:author="Arbogast, Joseph Keith - arbogajk" w:date="2017-07-01T12:41:00Z">
           <w:pPr>
             <w:ind w:hanging="480"/>
             <w:divId w:val="1670869959"/>
@@ -3786,7 +3794,7 @@
       <w:pPr>
         <w:ind w:left="240"/>
         <w:divId w:val="1670869959"/>
-        <w:pPrChange w:id="141" w:author="Arbogast, Joseph Keith - arbogajk" w:date="2017-07-01T12:41:00Z">
+        <w:pPrChange w:id="143" w:author="Arbogast, Joseph Keith - arbogajk" w:date="2017-07-01T12:41:00Z">
           <w:pPr>
             <w:ind w:hanging="480"/>
             <w:divId w:val="1670869959"/>
@@ -3799,7 +3807,7 @@
         <w:jc w:val="center"/>
         <w:divId w:val="1664511353"/>
       </w:pPr>
-      <w:ins w:id="142" w:author="Arbogast, Joseph Keith - arbogajk" w:date="2017-07-02T08:52:00Z">
+      <w:ins w:id="144" w:author="Arbogast, Joseph Keith - arbogajk" w:date="2017-07-02T08:52:00Z">
         <w:r>
           <w:rPr>
             <w:rStyle w:val="cmbx-101"/>
@@ -3809,7 +3817,7 @@
           <w:t>Share</w:t>
         </w:r>
       </w:ins>
-      <w:del w:id="143" w:author="Arbogast, Joseph Keith - arbogajk" w:date="2017-07-02T08:52:00Z">
+      <w:del w:id="145" w:author="Arbogast, Joseph Keith - arbogajk" w:date="2017-07-02T08:52:00Z">
         <w:r>
           <w:rPr>
             <w:rStyle w:val="cmbx-101"/>
@@ -3961,7 +3969,7 @@
               </w:rPr>
               <w:t>28.62</w:t>
             </w:r>
-            <w:del w:id="144" w:author="Arbogast, Joseph Keith - arbogajk" w:date="2017-07-01T12:37:00Z">
+            <w:del w:id="146" w:author="Arbogast, Joseph Keith - arbogajk" w:date="2017-07-01T12:37:00Z">
               <w:r>
                 <w:rPr>
                   <w:rStyle w:val="id1"/>
@@ -3999,7 +4007,7 @@
               </w:rPr>
               <w:t>9.36</w:t>
             </w:r>
-            <w:del w:id="145" w:author="Arbogast, Joseph Keith - arbogajk" w:date="2017-07-01T12:37:00Z">
+            <w:del w:id="147" w:author="Arbogast, Joseph Keith - arbogajk" w:date="2017-07-01T12:37:00Z">
               <w:r>
                 <w:rPr>
                   <w:rStyle w:val="id1"/>
@@ -4065,7 +4073,7 @@
               </w:rPr>
               <w:t>14.46</w:t>
             </w:r>
-            <w:del w:id="146" w:author="Arbogast, Joseph Keith - arbogajk" w:date="2017-07-01T12:37:00Z">
+            <w:del w:id="148" w:author="Arbogast, Joseph Keith - arbogajk" w:date="2017-07-01T12:37:00Z">
               <w:r>
                 <w:rPr>
                   <w:rStyle w:val="id1"/>
@@ -4103,7 +4111,7 @@
               </w:rPr>
               <w:t>4.71</w:t>
             </w:r>
-            <w:ins w:id="147" w:author="Arbogast, Joseph Keith - arbogajk" w:date="2017-07-01T12:37:00Z">
+            <w:ins w:id="149" w:author="Arbogast, Joseph Keith - arbogajk" w:date="2017-07-01T12:37:00Z">
               <w:r>
                 <w:rPr>
                   <w:rStyle w:val="id1"/>
@@ -4112,7 +4120,7 @@
                 <w:t xml:space="preserve"> </w:t>
               </w:r>
             </w:ins>
-            <w:del w:id="148" w:author="Arbogast, Joseph Keith - arbogajk" w:date="2017-07-01T12:37:00Z">
+            <w:del w:id="150" w:author="Arbogast, Joseph Keith - arbogajk" w:date="2017-07-01T12:37:00Z">
               <w:r>
                 <w:rPr>
                   <w:rStyle w:val="id1"/>
@@ -4185,7 +4193,7 @@
               </w:rPr>
               <w:t>8.07</w:t>
             </w:r>
-            <w:del w:id="149" w:author="Arbogast, Joseph Keith - arbogajk" w:date="2017-07-01T12:37:00Z">
+            <w:del w:id="151" w:author="Arbogast, Joseph Keith - arbogajk" w:date="2017-07-01T12:37:00Z">
               <w:r>
                 <w:rPr>
                   <w:rStyle w:val="id1"/>
@@ -4230,7 +4238,7 @@
               </w:rPr>
               <w:t>2.61</w:t>
             </w:r>
-            <w:del w:id="150" w:author="Arbogast, Joseph Keith - arbogajk" w:date="2017-07-01T12:38:00Z">
+            <w:del w:id="152" w:author="Arbogast, Joseph Keith - arbogajk" w:date="2017-07-01T12:38:00Z">
               <w:r>
                 <w:rPr>
                   <w:rStyle w:val="id1"/>
@@ -4296,7 +4304,7 @@
               </w:rPr>
               <w:t>4.60</w:t>
             </w:r>
-            <w:del w:id="151" w:author="Arbogast, Joseph Keith - arbogajk" w:date="2017-07-01T12:37:00Z">
+            <w:del w:id="153" w:author="Arbogast, Joseph Keith - arbogajk" w:date="2017-07-01T12:37:00Z">
               <w:r>
                 <w:rPr>
                   <w:rStyle w:val="id1"/>
@@ -4334,7 +4342,7 @@
               </w:rPr>
               <w:t>1.46</w:t>
             </w:r>
-            <w:del w:id="152" w:author="Arbogast, Joseph Keith - arbogajk" w:date="2017-07-01T12:38:00Z">
+            <w:del w:id="154" w:author="Arbogast, Joseph Keith - arbogajk" w:date="2017-07-01T12:38:00Z">
               <w:r>
                 <w:rPr>
                   <w:rStyle w:val="id1"/>
@@ -4400,7 +4408,7 @@
               </w:rPr>
               <w:t>3.09</w:t>
             </w:r>
-            <w:ins w:id="153" w:author="Arbogast, Joseph Keith - arbogajk" w:date="2017-07-01T12:37:00Z">
+            <w:ins w:id="155" w:author="Arbogast, Joseph Keith - arbogajk" w:date="2017-07-01T12:37:00Z">
               <w:r>
                 <w:rPr>
                   <w:rStyle w:val="id1"/>
@@ -4409,7 +4417,7 @@
                 <w:t xml:space="preserve"> </w:t>
               </w:r>
             </w:ins>
-            <w:del w:id="154" w:author="Arbogast, Joseph Keith - arbogajk" w:date="2017-07-01T12:37:00Z">
+            <w:del w:id="156" w:author="Arbogast, Joseph Keith - arbogajk" w:date="2017-07-01T12:37:00Z">
               <w:r>
                 <w:rPr>
                   <w:rStyle w:val="id1"/>
@@ -4454,7 +4462,7 @@
               </w:rPr>
               <w:t>0.92</w:t>
             </w:r>
-            <w:del w:id="155" w:author="Arbogast, Joseph Keith - arbogajk" w:date="2017-07-01T12:38:00Z">
+            <w:del w:id="157" w:author="Arbogast, Joseph Keith - arbogajk" w:date="2017-07-01T12:38:00Z">
               <w:r>
                 <w:rPr>
                   <w:rStyle w:val="id1"/>
@@ -4492,7 +4500,7 @@
         </w:rPr>
         <w:t xml:space="preserve">Shows the times taken to generate 255 </w:t>
       </w:r>
-      <w:ins w:id="156" w:author="Arbogast, Joseph Keith - arbogajk" w:date="2017-07-02T08:10:00Z">
+      <w:ins w:id="158" w:author="Arbogast, Joseph Keith - arbogajk" w:date="2017-07-02T08:10:00Z">
         <w:r>
           <w:rPr>
             <w:rStyle w:val="content"/>
@@ -4500,7 +4508,7 @@
           <w:t>shares</w:t>
         </w:r>
       </w:ins>
-      <w:del w:id="157" w:author="Arbogast, Joseph Keith - arbogajk" w:date="2017-07-02T08:10:00Z">
+      <w:del w:id="159" w:author="Arbogast, Joseph Keith - arbogajk" w:date="2017-07-02T08:10:00Z">
         <w:r>
           <w:rPr>
             <w:rStyle w:val="content"/>
@@ -4613,7 +4621,7 @@
         </w:rPr>
         <w:t xml:space="preserve">start to see increases in time at 16 threads when joining the </w:t>
       </w:r>
-      <w:ins w:id="158" w:author="Arbogast, Joseph Keith - arbogajk" w:date="2017-07-02T08:10:00Z">
+      <w:ins w:id="160" w:author="Arbogast, Joseph Keith - arbogajk" w:date="2017-07-02T08:10:00Z">
         <w:r>
           <w:rPr>
             <w:rStyle w:val="cmr-12x-x-1201"/>
@@ -4623,7 +4631,7 @@
           <w:t>shares</w:t>
         </w:r>
       </w:ins>
-      <w:del w:id="159" w:author="Arbogast, Joseph Keith - arbogajk" w:date="2017-07-02T08:10:00Z">
+      <w:del w:id="161" w:author="Arbogast, Joseph Keith - arbogajk" w:date="2017-07-02T08:10:00Z">
         <w:r>
           <w:rPr>
             <w:rStyle w:val="cmr-12x-x-1201"/>
@@ -4793,7 +4801,7 @@
         </w:rPr>
         <w:t>Results of joining all 255</w:t>
       </w:r>
-      <w:ins w:id="160" w:author="Arbogast, Joseph Keith - arbogajk" w:date="2017-07-02T08:10:00Z">
+      <w:ins w:id="162" w:author="Arbogast, Joseph Keith - arbogajk" w:date="2017-07-02T08:10:00Z">
         <w:r>
           <w:rPr>
             <w:rStyle w:val="content"/>
@@ -4801,7 +4809,7 @@
           <w:t xml:space="preserve"> shares</w:t>
         </w:r>
       </w:ins>
-      <w:del w:id="161" w:author="Arbogast, Joseph Keith - arbogajk" w:date="2017-07-02T08:10:00Z">
+      <w:del w:id="163" w:author="Arbogast, Joseph Keith - arbogajk" w:date="2017-07-02T08:10:00Z">
         <w:r>
           <w:rPr>
             <w:rStyle w:val="content"/>
@@ -4882,11 +4890,11 @@
       <w:pPr>
         <w:divId w:val="169873412"/>
         <w:rPr>
-          <w:del w:id="162" w:author="Arbogast, Joseph Keith - arbogajk" w:date="2017-07-02T08:54:00Z"/>
+          <w:del w:id="164" w:author="Arbogast, Joseph Keith - arbogajk" w:date="2017-07-02T08:54:00Z"/>
           <w:rStyle w:val="cmbx-101"/>
           <w:u w:val="single"/>
         </w:rPr>
-        <w:pPrChange w:id="163" w:author="Arbogast, Joseph Keith - arbogajk" w:date="2017-07-02T08:54:00Z">
+        <w:pPrChange w:id="165" w:author="Arbogast, Joseph Keith - arbogajk" w:date="2017-07-02T08:54:00Z">
           <w:pPr>
             <w:jc w:val="center"/>
             <w:divId w:val="169873412"/>
@@ -4899,7 +4907,7 @@
         <w:jc w:val="center"/>
         <w:divId w:val="169873412"/>
         <w:rPr>
-          <w:ins w:id="164" w:author="Arbogast, Joseph Keith - arbogajk" w:date="2017-07-02T08:54:00Z"/>
+          <w:ins w:id="166" w:author="Arbogast, Joseph Keith - arbogajk" w:date="2017-07-02T08:54:00Z"/>
           <w:rStyle w:val="cmbx-101"/>
           <w:u w:val="single"/>
         </w:rPr>
@@ -4909,11 +4917,11 @@
       <w:pPr>
         <w:divId w:val="169873412"/>
         <w:rPr>
-          <w:del w:id="165" w:author="Arbogast, Joseph Keith - arbogajk" w:date="2017-07-02T08:54:00Z"/>
+          <w:del w:id="167" w:author="Arbogast, Joseph Keith - arbogajk" w:date="2017-07-02T08:54:00Z"/>
           <w:rStyle w:val="cmbx-101"/>
           <w:u w:val="single"/>
         </w:rPr>
-        <w:pPrChange w:id="166" w:author="Arbogast, Joseph Keith - arbogajk" w:date="2017-07-02T08:54:00Z">
+        <w:pPrChange w:id="168" w:author="Arbogast, Joseph Keith - arbogajk" w:date="2017-07-02T08:54:00Z">
           <w:pPr>
             <w:jc w:val="center"/>
             <w:divId w:val="169873412"/>
@@ -4926,7 +4934,7 @@
         <w:jc w:val="center"/>
         <w:divId w:val="169873412"/>
         <w:rPr>
-          <w:ins w:id="167" w:author="Arbogast, Joseph Keith - arbogajk" w:date="2017-07-02T08:54:00Z"/>
+          <w:ins w:id="169" w:author="Arbogast, Joseph Keith - arbogajk" w:date="2017-07-02T08:54:00Z"/>
           <w:rStyle w:val="cmbx-101"/>
           <w:u w:val="single"/>
         </w:rPr>
@@ -4939,7 +4947,7 @@
           <w:rStyle w:val="cmbx-101"/>
           <w:u w:val="single"/>
         </w:rPr>
-        <w:pPrChange w:id="168" w:author="Arbogast, Joseph Keith - arbogajk" w:date="2017-07-02T08:54:00Z">
+        <w:pPrChange w:id="170" w:author="Arbogast, Joseph Keith - arbogajk" w:date="2017-07-02T08:54:00Z">
           <w:pPr>
             <w:jc w:val="center"/>
             <w:divId w:val="169873412"/>
@@ -5078,7 +5086,7 @@
             <w:r>
               <w:t>5.10</w:t>
             </w:r>
-            <w:del w:id="169" w:author="Arbogast, Joseph Keith - arbogajk" w:date="2017-07-01T12:38:00Z">
+            <w:del w:id="171" w:author="Arbogast, Joseph Keith - arbogajk" w:date="2017-07-01T12:38:00Z">
               <w:r>
                 <w:delText>92</w:delText>
               </w:r>
@@ -5099,7 +5107,7 @@
             <w:r>
               <w:t>1.64</w:t>
             </w:r>
-            <w:del w:id="170" w:author="Arbogast, Joseph Keith - arbogajk" w:date="2017-07-01T12:38:00Z">
+            <w:del w:id="172" w:author="Arbogast, Joseph Keith - arbogajk" w:date="2017-07-01T12:38:00Z">
               <w:r>
                 <w:delText>99</w:delText>
               </w:r>
@@ -5140,7 +5148,7 @@
             <w:r>
               <w:t>2.67</w:t>
             </w:r>
-            <w:del w:id="171" w:author="Arbogast, Joseph Keith - arbogajk" w:date="2017-07-01T12:38:00Z">
+            <w:del w:id="173" w:author="Arbogast, Joseph Keith - arbogajk" w:date="2017-07-01T12:38:00Z">
               <w:r>
                 <w:delText>40</w:delText>
               </w:r>
@@ -5161,7 +5169,7 @@
             <w:r>
               <w:t>0.84</w:t>
             </w:r>
-            <w:del w:id="172" w:author="Arbogast, Joseph Keith - arbogajk" w:date="2017-07-01T12:38:00Z">
+            <w:del w:id="174" w:author="Arbogast, Joseph Keith - arbogajk" w:date="2017-07-01T12:38:00Z">
               <w:r>
                 <w:delText>92</w:delText>
               </w:r>
@@ -5202,7 +5210,7 @@
             <w:r>
               <w:t>1.53</w:t>
             </w:r>
-            <w:del w:id="173" w:author="Arbogast, Joseph Keith - arbogajk" w:date="2017-07-01T12:38:00Z">
+            <w:del w:id="175" w:author="Arbogast, Joseph Keith - arbogajk" w:date="2017-07-01T12:38:00Z">
               <w:r>
                 <w:delText>39</w:delText>
               </w:r>
@@ -5223,7 +5231,7 @@
             <w:r>
               <w:t>0.50</w:t>
             </w:r>
-            <w:del w:id="174" w:author="Arbogast, Joseph Keith - arbogajk" w:date="2017-07-01T12:38:00Z">
+            <w:del w:id="176" w:author="Arbogast, Joseph Keith - arbogajk" w:date="2017-07-01T12:38:00Z">
               <w:r>
                 <w:delText>51</w:delText>
               </w:r>
@@ -5264,7 +5272,7 @@
             <w:r>
               <w:t>0.96</w:t>
             </w:r>
-            <w:del w:id="175" w:author="Arbogast, Joseph Keith - arbogajk" w:date="2017-07-01T12:38:00Z">
+            <w:del w:id="177" w:author="Arbogast, Joseph Keith - arbogajk" w:date="2017-07-01T12:38:00Z">
               <w:r>
                 <w:delText>70</w:delText>
               </w:r>
@@ -5285,7 +5293,7 @@
             <w:r>
               <w:t>0.32</w:t>
             </w:r>
-            <w:del w:id="176" w:author="Arbogast, Joseph Keith - arbogajk" w:date="2017-07-01T12:38:00Z">
+            <w:del w:id="178" w:author="Arbogast, Joseph Keith - arbogajk" w:date="2017-07-01T12:38:00Z">
               <w:r>
                 <w:delText>47</w:delText>
               </w:r>
@@ -5326,7 +5334,7 @@
             <w:r>
               <w:t>1.13</w:t>
             </w:r>
-            <w:del w:id="177" w:author="Arbogast, Joseph Keith - arbogajk" w:date="2017-07-01T12:38:00Z">
+            <w:del w:id="179" w:author="Arbogast, Joseph Keith - arbogajk" w:date="2017-07-01T12:38:00Z">
               <w:r>
                 <w:delText>31</w:delText>
               </w:r>
@@ -5347,7 +5355,7 @@
             <w:r>
               <w:t>0.37</w:t>
             </w:r>
-            <w:del w:id="178" w:author="Arbogast, Joseph Keith - arbogajk" w:date="2017-07-01T12:38:00Z">
+            <w:del w:id="180" w:author="Arbogast, Joseph Keith - arbogajk" w:date="2017-07-01T12:38:00Z">
               <w:r>
                 <w:delText>86</w:delText>
               </w:r>
@@ -5376,7 +5384,7 @@
         </w:rPr>
         <w:t xml:space="preserve">Times taken to reassemble the 255 </w:t>
       </w:r>
-      <w:ins w:id="179" w:author="Arbogast, Joseph Keith - arbogajk" w:date="2017-07-02T08:10:00Z">
+      <w:ins w:id="181" w:author="Arbogast, Joseph Keith - arbogajk" w:date="2017-07-02T08:10:00Z">
         <w:r>
           <w:rPr>
             <w:rStyle w:val="content"/>
@@ -5384,7 +5392,7 @@
           <w:t>shares</w:t>
         </w:r>
       </w:ins>
-      <w:del w:id="180" w:author="Arbogast, Joseph Keith - arbogajk" w:date="2017-07-02T08:10:00Z">
+      <w:del w:id="182" w:author="Arbogast, Joseph Keith - arbogajk" w:date="2017-07-02T08:10:00Z">
         <w:r>
           <w:rPr>
             <w:rStyle w:val="content"/>
@@ -5474,7 +5482,7 @@
           <w:rFonts w:ascii="Monaco" w:hAnsi="Monaco"/>
           <w:sz w:val="18"/>
           <w:szCs w:val="18"/>
-          <w:rPrChange w:id="181" w:author="Arbogast, Joseph Keith - arbogajk" w:date="2017-07-01T12:39:00Z">
+          <w:rPrChange w:id="183" w:author="Arbogast, Joseph Keith - arbogajk" w:date="2017-07-01T12:39:00Z">
             <w:rPr>
               <w:rStyle w:val="cmr-12x-x-1201"/>
               <w:rFonts w:ascii="Monaco" w:hAnsi="Monaco"/>
@@ -5839,7 +5847,7 @@
               </w:rPr>
               <w:t>4.66</w:t>
             </w:r>
-            <w:del w:id="182" w:author="Arbogast, Joseph Keith - arbogajk" w:date="2017-07-01T12:39:00Z">
+            <w:del w:id="184" w:author="Arbogast, Joseph Keith - arbogajk" w:date="2017-07-01T12:39:00Z">
               <w:r>
                 <w:rPr>
                   <w:rStyle w:val="id1"/>
@@ -5927,7 +5935,7 @@
               </w:rPr>
               <w:t>4.71</w:t>
             </w:r>
-            <w:del w:id="183" w:author="Arbogast, Joseph Keith - arbogajk" w:date="2017-07-01T12:39:00Z">
+            <w:del w:id="185" w:author="Arbogast, Joseph Keith - arbogajk" w:date="2017-07-01T12:39:00Z">
               <w:r>
                 <w:rPr>
                   <w:rStyle w:val="id1"/>
@@ -6015,7 +6023,7 @@
               </w:rPr>
               <w:t>5.28</w:t>
             </w:r>
-            <w:del w:id="184" w:author="Arbogast, Joseph Keith - arbogajk" w:date="2017-07-01T12:39:00Z">
+            <w:del w:id="186" w:author="Arbogast, Joseph Keith - arbogajk" w:date="2017-07-01T12:39:00Z">
               <w:r>
                 <w:rPr>
                   <w:rStyle w:val="id1"/>
@@ -6103,7 +6111,7 @@
               </w:rPr>
               <w:t>5.86</w:t>
             </w:r>
-            <w:del w:id="185" w:author="Arbogast, Joseph Keith - arbogajk" w:date="2017-07-01T12:39:00Z">
+            <w:del w:id="187" w:author="Arbogast, Joseph Keith - arbogajk" w:date="2017-07-01T12:39:00Z">
               <w:r>
                 <w:rPr>
                   <w:rStyle w:val="id1"/>
@@ -6191,7 +6199,7 @@
               </w:rPr>
               <w:t>7.41</w:t>
             </w:r>
-            <w:del w:id="186" w:author="Arbogast, Joseph Keith - arbogajk" w:date="2017-07-01T12:39:00Z">
+            <w:del w:id="188" w:author="Arbogast, Joseph Keith - arbogajk" w:date="2017-07-01T12:39:00Z">
               <w:r>
                 <w:rPr>
                   <w:rStyle w:val="id1"/>
@@ -6258,7 +6266,7 @@
           <w:rFonts w:ascii="Monaco" w:hAnsi="Monaco"/>
           <w:sz w:val="18"/>
           <w:szCs w:val="18"/>
-          <w:rPrChange w:id="187" w:author="Arbogast, Joseph Keith - arbogajk" w:date="2017-07-02T07:52:00Z">
+          <w:rPrChange w:id="189" w:author="Arbogast, Joseph Keith - arbogajk" w:date="2017-07-02T07:52:00Z">
             <w:rPr>
               <w:rStyle w:val="content"/>
               <w:rFonts w:ascii="Monaco" w:hAnsi="Monaco"/>
@@ -6308,19 +6316,8 @@
           <w:sz w:val="24"/>
           <w:szCs w:val="24"/>
         </w:rPr>
-        <w:t xml:space="preserve">5 </w:t>
-      </w:r>
-      <w:proofErr w:type="gramStart"/>
-      <w:r>
-        <w:rPr>
-          <w:rStyle w:val="cmr-12x-x-1201"/>
-          <w:rFonts w:eastAsia="Times New Roman"/>
-          <w:sz w:val="24"/>
-          <w:szCs w:val="24"/>
-        </w:rPr>
-        <w:t>CONCLUSION</w:t>
-      </w:r>
-      <w:proofErr w:type="gramEnd"/>
+        <w:t>5 CONCLUSION</w:t>
+      </w:r>
     </w:p>
     <w:p>
       <w:pPr>
@@ -6339,7 +6336,7 @@
         <w:spacing w:before="0" w:beforeAutospacing="0" w:after="0" w:afterAutospacing="0"/>
         <w:ind w:firstLine="720"/>
         <w:rPr>
-          <w:del w:id="188" w:author="Arbogast, Joseph Keith - arbogajk" w:date="2017-07-02T08:52:00Z"/>
+          <w:del w:id="190" w:author="Arbogast, Joseph Keith - arbogajk" w:date="2017-07-02T08:52:00Z"/>
         </w:rPr>
       </w:pPr>
       <w:r>
@@ -6350,7 +6347,7 @@
         </w:rPr>
         <w:t>We were successful in parallelizing Shamir’s secret</w:t>
       </w:r>
-      <w:ins w:id="189" w:author="Arbogast, Joseph Keith - arbogajk" w:date="2017-07-02T07:52:00Z">
+      <w:ins w:id="191" w:author="Arbogast, Joseph Keith - arbogajk" w:date="2017-07-02T07:52:00Z">
         <w:r>
           <w:rPr>
             <w:rStyle w:val="cmr-12x-x-1201"/>
@@ -6360,7 +6357,7 @@
           <w:t xml:space="preserve"> </w:t>
         </w:r>
       </w:ins>
-      <w:del w:id="190" w:author="Arbogast, Joseph Keith - arbogajk" w:date="2017-07-02T07:52:00Z">
+      <w:del w:id="192" w:author="Arbogast, Joseph Keith - arbogajk" w:date="2017-07-02T07:52:00Z">
         <w:r>
           <w:rPr>
             <w:rStyle w:val="cmr-12x-x-1201"/>
@@ -6437,172 +6434,220 @@
           <w:sz w:val="24"/>
           <w:szCs w:val="24"/>
         </w:rPr>
-        <w:t>. Future work could extend this work to</w:t>
-      </w:r>
-      <w:r>
-        <w:t xml:space="preserve"> </w:t>
-      </w:r>
-      <w:r>
-        <w:rPr>
-          <w:rStyle w:val="cmr-12x-x-1201"/>
-          <w:sz w:val="24"/>
-          <w:szCs w:val="24"/>
-        </w:rPr>
-        <w:t>distributed memory architectures using message-passing frameworks like MPI,</w:t>
-      </w:r>
-      <w:r>
-        <w:t xml:space="preserve"> </w:t>
-      </w:r>
-      <w:r>
-        <w:rPr>
-          <w:rStyle w:val="cmr-12x-x-1201"/>
-          <w:sz w:val="24"/>
-          <w:szCs w:val="24"/>
-        </w:rPr>
-        <w:t>exploring whether the communication between nodes would be a limiting factor</w:t>
-      </w:r>
-      <w:r>
-        <w:t xml:space="preserve"> </w:t>
-      </w:r>
-      <w:r>
-        <w:rPr>
-          <w:rStyle w:val="cmr-12x-x-1201"/>
-          <w:sz w:val="24"/>
-          <w:szCs w:val="24"/>
-        </w:rPr>
-        <w:t>on speedup. Rabin’s secret</w:t>
-      </w:r>
-      <w:ins w:id="191" w:author="Arbogast, Joseph Keith - arbogajk" w:date="2017-07-02T07:53:00Z">
+        <w:t xml:space="preserve">. Future work </w:t>
+      </w:r>
+      <w:ins w:id="193" w:author="Isaac Sumner" w:date="2017-07-06T20:25:00Z">
         <w:r>
           <w:rPr>
             <w:rStyle w:val="cmr-12x-x-1201"/>
             <w:sz w:val="24"/>
             <w:szCs w:val="24"/>
           </w:rPr>
-          <w:t xml:space="preserve"> </w:t>
+          <w:t xml:space="preserve">in parallelization of Shamir’s secret sharing </w:t>
         </w:r>
       </w:ins>
-      <w:del w:id="192" w:author="Arbogast, Joseph Keith - arbogajk" w:date="2017-07-02T07:53:00Z">
+      <w:r>
+        <w:rPr>
+          <w:rStyle w:val="cmr-12x-x-1201"/>
+          <w:sz w:val="24"/>
+          <w:szCs w:val="24"/>
+        </w:rPr>
+        <w:t xml:space="preserve">could </w:t>
+      </w:r>
+      <w:del w:id="194" w:author="Isaac Sumner" w:date="2017-07-06T20:26:00Z">
         <w:r>
           <w:rPr>
             <w:rStyle w:val="cmr-12x-x-1201"/>
             <w:sz w:val="24"/>
             <w:szCs w:val="24"/>
           </w:rPr>
-          <w:delText xml:space="preserve"> </w:delText>
+          <w:delText>extend this work t</w:delText>
         </w:r>
       </w:del>
-      <w:r>
-        <w:rPr>
-          <w:rStyle w:val="cmr-12x-x-1201"/>
-          <w:sz w:val="24"/>
-          <w:szCs w:val="24"/>
-        </w:rPr>
-        <w:t>sharing algorithm</w:t>
-      </w:r>
-      <w:r>
-        <w:rPr>
-          <w:rStyle w:val="cmr-12x-x-1201"/>
-          <w:sz w:val="24"/>
-          <w:szCs w:val="24"/>
-        </w:rPr>
-        <w:t xml:space="preserve"> [3</w:t>
-      </w:r>
-      <w:r>
-        <w:rPr>
-          <w:rStyle w:val="cmr-12x-x-1201"/>
-          <w:sz w:val="24"/>
-          <w:szCs w:val="24"/>
-        </w:rPr>
-        <w:t>]</w:t>
-      </w:r>
-      <w:r>
-        <w:t xml:space="preserve"> </w:t>
-      </w:r>
-      <w:r>
-        <w:rPr>
-          <w:rStyle w:val="cmr-12x-x-1201"/>
-          <w:sz w:val="24"/>
-          <w:szCs w:val="24"/>
-        </w:rPr>
-        <w:t>would also be a good</w:t>
-      </w:r>
-      <w:r>
-        <w:t xml:space="preserve"> </w:t>
-      </w:r>
-      <w:r>
-        <w:rPr>
-          <w:rStyle w:val="cmr-12x-x-1201"/>
-          <w:sz w:val="24"/>
-          <w:szCs w:val="24"/>
-        </w:rPr>
-        <w:t>candidate</w:t>
-      </w:r>
-      <w:r>
-        <w:rPr>
-          <w:rStyle w:val="cmr-12x-x-1201"/>
-          <w:sz w:val="24"/>
-          <w:szCs w:val="24"/>
-        </w:rPr>
-        <w:t xml:space="preserve"> </w:t>
-      </w:r>
-      <w:r>
-        <w:rPr>
-          <w:rStyle w:val="cmr-12x-x-1201"/>
-          <w:sz w:val="24"/>
-          <w:szCs w:val="24"/>
-        </w:rPr>
-        <w:t xml:space="preserve">for parallelism in future research. </w:t>
-      </w:r>
-      <w:r>
-        <w:rPr>
-          <w:rStyle w:val="cmr-12x-x-1201"/>
-          <w:sz w:val="24"/>
-          <w:szCs w:val="24"/>
-        </w:rPr>
-        <w:t xml:space="preserve">This sharing scheme operates under the assumption that each participant can broadcast a message, and each pair of participants can communicate secretly. </w:t>
-      </w:r>
-      <w:r>
-        <w:rPr>
-          <w:rStyle w:val="cmr-12x-x-1201"/>
-          <w:sz w:val="24"/>
-          <w:szCs w:val="24"/>
-        </w:rPr>
-        <w:t>We hope our work can serve as a</w:t>
-      </w:r>
-      <w:r>
-        <w:t xml:space="preserve"> </w:t>
-      </w:r>
-      <w:r>
-        <w:rPr>
-          <w:rStyle w:val="cmr-12x-x-1201"/>
-          <w:sz w:val="24"/>
-          <w:szCs w:val="24"/>
-        </w:rPr>
-        <w:t>stepping stone for future projects, as there is still a lot that can be done</w:t>
-      </w:r>
-      <w:r>
-        <w:t xml:space="preserve"> </w:t>
-      </w:r>
-      <w:r>
-        <w:rPr>
-          <w:rStyle w:val="cmr-12x-x-1201"/>
-          <w:sz w:val="24"/>
-          <w:szCs w:val="24"/>
-        </w:rPr>
-        <w:t>with secret</w:t>
-      </w:r>
-      <w:ins w:id="193" w:author="Arbogast, Joseph Keith - arbogajk" w:date="2017-07-02T08:49:00Z">
+      <w:ins w:id="195" w:author="Isaac Sumner" w:date="2017-07-06T20:26:00Z">
         <w:r>
           <w:rPr>
             <w:rStyle w:val="cmr-12x-x-1201"/>
             <w:sz w:val="24"/>
             <w:szCs w:val="24"/>
           </w:rPr>
+          <w:t>look int</w:t>
+        </w:r>
+      </w:ins>
+      <w:bookmarkStart w:id="196" w:name="_GoBack"/>
+      <w:bookmarkEnd w:id="196"/>
+      <w:r>
+        <w:rPr>
+          <w:rStyle w:val="cmr-12x-x-1201"/>
+          <w:sz w:val="24"/>
+          <w:szCs w:val="24"/>
+        </w:rPr>
+        <w:t>o</w:t>
+      </w:r>
+      <w:r>
+        <w:t xml:space="preserve"> </w:t>
+      </w:r>
+      <w:r>
+        <w:rPr>
+          <w:rStyle w:val="cmr-12x-x-1201"/>
+          <w:sz w:val="24"/>
+          <w:szCs w:val="24"/>
+        </w:rPr>
+        <w:t>distributed memory architectures using message-passing frameworks like MPI,</w:t>
+      </w:r>
+      <w:r>
+        <w:t xml:space="preserve"> </w:t>
+      </w:r>
+      <w:r>
+        <w:rPr>
+          <w:rStyle w:val="cmr-12x-x-1201"/>
+          <w:sz w:val="24"/>
+          <w:szCs w:val="24"/>
+        </w:rPr>
+        <w:t>exploring whether the communication between nodes would be a limiting factor</w:t>
+      </w:r>
+      <w:r>
+        <w:t xml:space="preserve"> </w:t>
+      </w:r>
+      <w:r>
+        <w:rPr>
+          <w:rStyle w:val="cmr-12x-x-1201"/>
+          <w:sz w:val="24"/>
+          <w:szCs w:val="24"/>
+        </w:rPr>
+        <w:t>on speedup. Rabin’s secret</w:t>
+      </w:r>
+      <w:ins w:id="197" w:author="Arbogast, Joseph Keith - arbogajk" w:date="2017-07-02T07:53:00Z">
+        <w:r>
+          <w:rPr>
+            <w:rStyle w:val="cmr-12x-x-1201"/>
+            <w:sz w:val="24"/>
+            <w:szCs w:val="24"/>
+          </w:rPr>
           <w:t xml:space="preserve"> </w:t>
         </w:r>
       </w:ins>
-      <w:del w:id="194" w:author="Arbogast, Joseph Keith - arbogajk" w:date="2017-07-02T08:49:00Z">
+      <w:del w:id="198" w:author="Arbogast, Joseph Keith - arbogajk" w:date="2017-07-02T07:53:00Z">
+        <w:r>
+          <w:rPr>
+            <w:rStyle w:val="cmr-12x-x-1201"/>
+            <w:sz w:val="24"/>
+            <w:szCs w:val="24"/>
+          </w:rPr>
+          <w:delText xml:space="preserve"> </w:delText>
+        </w:r>
+      </w:del>
+      <w:r>
+        <w:rPr>
+          <w:rStyle w:val="cmr-12x-x-1201"/>
+          <w:sz w:val="24"/>
+          <w:szCs w:val="24"/>
+        </w:rPr>
+        <w:t>sharing algorithm</w:t>
+      </w:r>
+      <w:r>
+        <w:rPr>
+          <w:rStyle w:val="cmr-12x-x-1201"/>
+          <w:sz w:val="24"/>
+          <w:szCs w:val="24"/>
+        </w:rPr>
+        <w:t xml:space="preserve"> [3</w:t>
+      </w:r>
+      <w:r>
+        <w:rPr>
+          <w:rStyle w:val="cmr-12x-x-1201"/>
+          <w:sz w:val="24"/>
+          <w:szCs w:val="24"/>
+        </w:rPr>
+        <w:t>]</w:t>
+      </w:r>
+      <w:r>
+        <w:t xml:space="preserve"> </w:t>
+      </w:r>
+      <w:r>
+        <w:rPr>
+          <w:rStyle w:val="cmr-12x-x-1201"/>
+          <w:sz w:val="24"/>
+          <w:szCs w:val="24"/>
+        </w:rPr>
+        <w:t>would also be a good</w:t>
+      </w:r>
+      <w:r>
+        <w:t xml:space="preserve"> </w:t>
+      </w:r>
+      <w:r>
+        <w:rPr>
+          <w:rStyle w:val="cmr-12x-x-1201"/>
+          <w:sz w:val="24"/>
+          <w:szCs w:val="24"/>
+        </w:rPr>
+        <w:t>candidate</w:t>
+      </w:r>
+      <w:r>
+        <w:rPr>
+          <w:rStyle w:val="cmr-12x-x-1201"/>
+          <w:sz w:val="24"/>
+          <w:szCs w:val="24"/>
+        </w:rPr>
+        <w:t xml:space="preserve"> </w:t>
+      </w:r>
+      <w:r>
+        <w:rPr>
+          <w:rStyle w:val="cmr-12x-x-1201"/>
+          <w:sz w:val="24"/>
+          <w:szCs w:val="24"/>
+        </w:rPr>
+        <w:t xml:space="preserve">for parallelism in future research. </w:t>
+      </w:r>
+      <w:r>
+        <w:rPr>
+          <w:rStyle w:val="cmr-12x-x-1201"/>
+          <w:sz w:val="24"/>
+          <w:szCs w:val="24"/>
+        </w:rPr>
+        <w:t xml:space="preserve">This sharing scheme operates under the assumption that each participant can broadcast a message, and each pair of participants can communicate secretly. </w:t>
+      </w:r>
+      <w:r>
+        <w:rPr>
+          <w:rStyle w:val="cmr-12x-x-1201"/>
+          <w:sz w:val="24"/>
+          <w:szCs w:val="24"/>
+        </w:rPr>
+        <w:t>We hope our work can serve as a</w:t>
+      </w:r>
+      <w:r>
+        <w:t xml:space="preserve"> </w:t>
+      </w:r>
+      <w:r>
+        <w:rPr>
+          <w:rStyle w:val="cmr-12x-x-1201"/>
+          <w:sz w:val="24"/>
+          <w:szCs w:val="24"/>
+        </w:rPr>
+        <w:t>stepping stone for future projects, as there is still a lot that can be done</w:t>
+      </w:r>
+      <w:r>
+        <w:t xml:space="preserve"> </w:t>
+      </w:r>
+      <w:r>
+        <w:rPr>
+          <w:rStyle w:val="cmr-12x-x-1201"/>
+          <w:sz w:val="24"/>
+          <w:szCs w:val="24"/>
+        </w:rPr>
+        <w:t>with secret</w:t>
+      </w:r>
+      <w:ins w:id="199" w:author="Arbogast, Joseph Keith - arbogajk" w:date="2017-07-02T08:49:00Z">
+        <w:r>
+          <w:rPr>
+            <w:rStyle w:val="cmr-12x-x-1201"/>
+            <w:sz w:val="24"/>
+            <w:szCs w:val="24"/>
+          </w:rPr>
+          <w:t xml:space="preserve"> </w:t>
+        </w:r>
+      </w:ins>
+      <w:del w:id="200" w:author="Arbogast, Joseph Keith - arbogajk" w:date="2017-07-02T08:49:00Z">
         <w:r>
           <w:rPr>
             <w:rStyle w:val="cmr-12x-x-1201"/>
@@ -6641,7 +6686,7 @@
         <w:spacing w:before="0" w:beforeAutospacing="0" w:after="0" w:afterAutospacing="0"/>
         <w:ind w:firstLine="720"/>
         <w:rPr>
-          <w:del w:id="195" w:author="Arbogast, Joseph Keith - arbogajk" w:date="2017-07-02T08:51:00Z"/>
+          <w:del w:id="201" w:author="Arbogast, Joseph Keith - arbogajk" w:date="2017-07-02T08:51:00Z"/>
         </w:rPr>
       </w:pPr>
     </w:p>
@@ -6651,7 +6696,7 @@
         <w:spacing w:before="0" w:beforeAutospacing="0" w:after="0" w:afterAutospacing="0"/>
         <w:ind w:firstLine="720"/>
         <w:rPr>
-          <w:del w:id="196" w:author="Arbogast, Joseph Keith - arbogajk" w:date="2017-07-02T08:51:00Z"/>
+          <w:del w:id="202" w:author="Arbogast, Joseph Keith - arbogajk" w:date="2017-07-02T08:51:00Z"/>
         </w:rPr>
       </w:pPr>
     </w:p>
@@ -6661,7 +6706,7 @@
         <w:spacing w:before="0" w:beforeAutospacing="0" w:after="0" w:afterAutospacing="0"/>
         <w:ind w:firstLine="720"/>
         <w:rPr>
-          <w:del w:id="197" w:author="Arbogast, Joseph Keith - arbogajk" w:date="2017-07-02T08:51:00Z"/>
+          <w:del w:id="203" w:author="Arbogast, Joseph Keith - arbogajk" w:date="2017-07-02T08:51:00Z"/>
         </w:rPr>
       </w:pPr>
     </w:p>
@@ -6671,7 +6716,7 @@
         <w:spacing w:before="0" w:beforeAutospacing="0" w:after="0" w:afterAutospacing="0"/>
         <w:ind w:firstLine="720"/>
         <w:rPr>
-          <w:del w:id="198" w:author="Arbogast, Joseph Keith - arbogajk" w:date="2017-07-02T08:52:00Z"/>
+          <w:del w:id="204" w:author="Arbogast, Joseph Keith - arbogajk" w:date="2017-07-02T08:52:00Z"/>
         </w:rPr>
       </w:pPr>
     </w:p>
@@ -6680,55 +6725,7 @@
         <w:pStyle w:val="noindent"/>
         <w:spacing w:before="0" w:beforeAutospacing="0" w:after="0" w:afterAutospacing="0"/>
         <w:rPr>
-          <w:del w:id="199" w:author="Arbogast, Joseph Keith - arbogajk" w:date="2017-07-02T08:52:00Z"/>
-        </w:rPr>
-        <w:pPrChange w:id="200" w:author="Arbogast, Joseph Keith - arbogajk" w:date="2017-07-02T08:52:00Z">
-          <w:pPr>
-            <w:pStyle w:val="noindent"/>
-            <w:spacing w:before="0" w:beforeAutospacing="0" w:after="0" w:afterAutospacing="0"/>
-            <w:ind w:firstLine="720"/>
-          </w:pPr>
-        </w:pPrChange>
-      </w:pPr>
-    </w:p>
-    <w:p>
-      <w:pPr>
-        <w:pStyle w:val="noindent"/>
-        <w:spacing w:before="0" w:beforeAutospacing="0" w:after="0" w:afterAutospacing="0"/>
-        <w:rPr>
-          <w:ins w:id="201" w:author="Arbogast, Joseph Keith - arbogajk" w:date="2017-07-02T08:52:00Z"/>
-        </w:rPr>
-        <w:pPrChange w:id="202" w:author="Arbogast, Joseph Keith - arbogajk" w:date="2017-07-02T08:52:00Z">
-          <w:pPr>
-            <w:pStyle w:val="noindent"/>
-            <w:spacing w:before="0" w:beforeAutospacing="0" w:after="0" w:afterAutospacing="0"/>
-            <w:ind w:firstLine="720"/>
-          </w:pPr>
-        </w:pPrChange>
-      </w:pPr>
-    </w:p>
-    <w:p>
-      <w:pPr>
-        <w:pStyle w:val="noindent"/>
-        <w:spacing w:before="0" w:beforeAutospacing="0" w:after="0" w:afterAutospacing="0"/>
-        <w:rPr>
-          <w:ins w:id="203" w:author="Arbogast, Joseph Keith - arbogajk" w:date="2017-07-02T08:54:00Z"/>
-        </w:rPr>
-        <w:pPrChange w:id="204" w:author="Arbogast, Joseph Keith - arbogajk" w:date="2017-07-02T08:52:00Z">
-          <w:pPr>
-            <w:pStyle w:val="noindent"/>
-            <w:spacing w:before="0" w:beforeAutospacing="0" w:after="0" w:afterAutospacing="0"/>
-            <w:ind w:firstLine="720"/>
-          </w:pPr>
-        </w:pPrChange>
-      </w:pPr>
-    </w:p>
-    <w:p>
-      <w:pPr>
-        <w:pStyle w:val="noindent"/>
-        <w:spacing w:before="0" w:beforeAutospacing="0" w:after="0" w:afterAutospacing="0"/>
-        <w:rPr>
-          <w:ins w:id="205" w:author="Arbogast, Joseph Keith - arbogajk" w:date="2017-07-02T08:54:00Z"/>
+          <w:del w:id="205" w:author="Arbogast, Joseph Keith - arbogajk" w:date="2017-07-02T08:52:00Z"/>
         </w:rPr>
         <w:pPrChange w:id="206" w:author="Arbogast, Joseph Keith - arbogajk" w:date="2017-07-02T08:52:00Z">
           <w:pPr>
@@ -6744,7 +6741,7 @@
         <w:pStyle w:val="noindent"/>
         <w:spacing w:before="0" w:beforeAutospacing="0" w:after="0" w:afterAutospacing="0"/>
         <w:rPr>
-          <w:ins w:id="207" w:author="Arbogast, Joseph Keith - arbogajk" w:date="2017-07-02T08:54:00Z"/>
+          <w:ins w:id="207" w:author="Arbogast, Joseph Keith - arbogajk" w:date="2017-07-02T08:52:00Z"/>
         </w:rPr>
         <w:pPrChange w:id="208" w:author="Arbogast, Joseph Keith - arbogajk" w:date="2017-07-02T08:52:00Z">
           <w:pPr>
@@ -6791,7 +6788,10 @@
       <w:pPr>
         <w:pStyle w:val="noindent"/>
         <w:spacing w:before="0" w:beforeAutospacing="0" w:after="0" w:afterAutospacing="0"/>
-        <w:pPrChange w:id="213" w:author="Arbogast, Joseph Keith - arbogajk" w:date="2017-07-02T08:52:00Z">
+        <w:rPr>
+          <w:ins w:id="213" w:author="Arbogast, Joseph Keith - arbogajk" w:date="2017-07-02T08:54:00Z"/>
+        </w:rPr>
+        <w:pPrChange w:id="214" w:author="Arbogast, Joseph Keith - arbogajk" w:date="2017-07-02T08:52:00Z">
           <w:pPr>
             <w:pStyle w:val="noindent"/>
             <w:spacing w:before="0" w:beforeAutospacing="0" w:after="0" w:afterAutospacing="0"/>
@@ -6802,6 +6802,51 @@
     </w:p>
     <w:p>
       <w:pPr>
+        <w:pStyle w:val="noindent"/>
+        <w:spacing w:before="0" w:beforeAutospacing="0" w:after="0" w:afterAutospacing="0"/>
+        <w:rPr>
+          <w:ins w:id="215" w:author="Arbogast, Joseph Keith - arbogajk" w:date="2017-07-02T08:54:00Z"/>
+        </w:rPr>
+        <w:pPrChange w:id="216" w:author="Arbogast, Joseph Keith - arbogajk" w:date="2017-07-02T08:52:00Z">
+          <w:pPr>
+            <w:pStyle w:val="noindent"/>
+            <w:spacing w:before="0" w:beforeAutospacing="0" w:after="0" w:afterAutospacing="0"/>
+            <w:ind w:firstLine="720"/>
+          </w:pPr>
+        </w:pPrChange>
+      </w:pPr>
+    </w:p>
+    <w:p>
+      <w:pPr>
+        <w:pStyle w:val="noindent"/>
+        <w:spacing w:before="0" w:beforeAutospacing="0" w:after="0" w:afterAutospacing="0"/>
+        <w:rPr>
+          <w:ins w:id="217" w:author="Arbogast, Joseph Keith - arbogajk" w:date="2017-07-02T08:54:00Z"/>
+        </w:rPr>
+        <w:pPrChange w:id="218" w:author="Arbogast, Joseph Keith - arbogajk" w:date="2017-07-02T08:52:00Z">
+          <w:pPr>
+            <w:pStyle w:val="noindent"/>
+            <w:spacing w:before="0" w:beforeAutospacing="0" w:after="0" w:afterAutospacing="0"/>
+            <w:ind w:firstLine="720"/>
+          </w:pPr>
+        </w:pPrChange>
+      </w:pPr>
+    </w:p>
+    <w:p>
+      <w:pPr>
+        <w:pStyle w:val="noindent"/>
+        <w:spacing w:before="0" w:beforeAutospacing="0" w:after="0" w:afterAutospacing="0"/>
+        <w:pPrChange w:id="219" w:author="Arbogast, Joseph Keith - arbogajk" w:date="2017-07-02T08:52:00Z">
+          <w:pPr>
+            <w:pStyle w:val="noindent"/>
+            <w:spacing w:before="0" w:beforeAutospacing="0" w:after="0" w:afterAutospacing="0"/>
+            <w:ind w:firstLine="720"/>
+          </w:pPr>
+        </w:pPrChange>
+      </w:pPr>
+    </w:p>
+    <w:p>
+      <w:pPr>
         <w:pStyle w:val="Heading3"/>
         <w:spacing w:before="0" w:beforeAutospacing="0" w:after="0" w:afterAutospacing="0"/>
         <w:rPr>
@@ -6875,7 +6920,7 @@
       <w:r>
         <w:t xml:space="preserve"> https:/</w:t>
       </w:r>
-      <w:del w:id="214" w:author="Arbogast, Joseph Keith - arbogajk" w:date="2017-07-02T08:44:00Z">
+      <w:del w:id="220" w:author="Arbogast, Joseph Keith - arbogajk" w:date="2017-07-02T08:44:00Z">
         <w:r>
           <w:delText xml:space="preserve"> </w:delText>
         </w:r>
@@ -6902,12 +6947,12 @@
       <w:r>
         <w:t xml:space="preserve">hamir’s secret sharing algorithm. </w:t>
       </w:r>
-      <w:ins w:id="215" w:author="Arbogast, Joseph Keith - arbogajk" w:date="2017-07-02T08:54:00Z">
+      <w:ins w:id="221" w:author="Arbogast, Joseph Keith - arbogajk" w:date="2017-07-02T08:54:00Z">
         <w:r>
           <w:t>O</w:t>
         </w:r>
       </w:ins>
-      <w:del w:id="216" w:author="Arbogast, Joseph Keith - arbogajk" w:date="2017-07-02T08:54:00Z">
+      <w:del w:id="222" w:author="Arbogast, Joseph Keith - arbogajk" w:date="2017-07-02T08:54:00Z">
         <w:r>
           <w:delText>o</w:delText>
         </w:r>
@@ -6926,7 +6971,7 @@
       </w:r>
       <w:r>
         <w:rPr>
-          <w:rPrChange w:id="217" w:author="Arbogast, Joseph Keith - arbogajk" w:date="2017-07-02T08:51:00Z">
+          <w:rPrChange w:id="223" w:author="Arbogast, Joseph Keith - arbogajk" w:date="2017-07-02T08:51:00Z">
             <w:rPr>
               <w:rStyle w:val="Hyperlink"/>
             </w:rPr>
@@ -6938,7 +6983,7 @@
     <w:p>
       <w:pPr>
         <w:ind w:left="720" w:hanging="720"/>
-        <w:pPrChange w:id="218" w:author="Arbogast, Joseph Keith - arbogajk" w:date="2017-07-02T08:44:00Z">
+        <w:pPrChange w:id="224" w:author="Arbogast, Joseph Keith - arbogajk" w:date="2017-07-02T08:44:00Z">
           <w:pPr/>
         </w:pPrChange>
       </w:pPr>
@@ -6997,119 +7042,19 @@
     <w:p>
       <w:pPr>
         <w:rPr>
-          <w:ins w:id="219" w:author="Arbogast, Joseph Keith - arbogajk" w:date="2017-07-02T08:32:00Z"/>
-        </w:rPr>
-      </w:pPr>
+          <w:ins w:id="225" w:author="Arbogast, Joseph Keith - arbogajk" w:date="2017-07-02T08:32:00Z"/>
+        </w:rPr>
+      </w:pPr>
+      <w:proofErr w:type="gramStart"/>
       <w:r>
         <w:t>[4</w:t>
       </w:r>
-      <w:proofErr w:type="gramStart"/>
       <w:r>
         <w:t>]</w:t>
       </w:r>
       <w:r>
         <w:t xml:space="preserve">  </w:t>
       </w:r>
-      <w:r>
-        <w:rPr>
-          <w:color w:val="212121"/>
-          <w:shd w:val="clear" w:color="auto" w:fill="FFFFFF"/>
-          <w:rPrChange w:id="220" w:author="Arbogast, Joseph Keith - arbogajk" w:date="2017-07-02T08:41:00Z">
-            <w:rPr>
-              <w:rFonts w:ascii="Tahoma" w:hAnsi="Tahoma" w:cs="Tahoma"/>
-              <w:color w:val="212121"/>
-              <w:sz w:val="20"/>
-              <w:szCs w:val="20"/>
-              <w:shd w:val="clear" w:color="auto" w:fill="FFFFFF"/>
-            </w:rPr>
-          </w:rPrChange>
-        </w:rPr>
-        <w:t>“</w:t>
-      </w:r>
-      <w:proofErr w:type="spellStart"/>
-      <w:proofErr w:type="gramEnd"/>
-      <w:r>
-        <w:rPr>
-          <w:color w:val="212121"/>
-          <w:shd w:val="clear" w:color="auto" w:fill="FFFFFF"/>
-          <w:rPrChange w:id="221" w:author="Arbogast, Joseph Keith - arbogajk" w:date="2017-07-02T08:41:00Z">
-            <w:rPr>
-              <w:rFonts w:ascii="Tahoma" w:hAnsi="Tahoma" w:cs="Tahoma"/>
-              <w:color w:val="212121"/>
-              <w:sz w:val="20"/>
-              <w:szCs w:val="20"/>
-              <w:shd w:val="clear" w:color="auto" w:fill="FFFFFF"/>
-            </w:rPr>
-          </w:rPrChange>
-        </w:rPr>
-        <w:t>OpenMP</w:t>
-      </w:r>
-      <w:proofErr w:type="spellEnd"/>
-      <w:r>
-        <w:rPr>
-          <w:color w:val="212121"/>
-          <w:shd w:val="clear" w:color="auto" w:fill="FFFFFF"/>
-          <w:rPrChange w:id="222" w:author="Arbogast, Joseph Keith - arbogajk" w:date="2017-07-02T08:41:00Z">
-            <w:rPr>
-              <w:rFonts w:ascii="Tahoma" w:hAnsi="Tahoma" w:cs="Tahoma"/>
-              <w:color w:val="212121"/>
-              <w:sz w:val="20"/>
-              <w:szCs w:val="20"/>
-              <w:shd w:val="clear" w:color="auto" w:fill="FFFFFF"/>
-            </w:rPr>
-          </w:rPrChange>
-        </w:rPr>
-        <w:t xml:space="preserve"> Application </w:t>
-      </w:r>
-      <w:r>
-        <w:rPr>
-          <w:color w:val="212121"/>
-          <w:shd w:val="clear" w:color="auto" w:fill="FFFFFF"/>
-          <w:rPrChange w:id="223" w:author="Arbogast, Joseph Keith - arbogajk" w:date="2017-07-02T08:41:00Z">
-            <w:rPr>
-              <w:rFonts w:ascii="Tahoma" w:hAnsi="Tahoma" w:cs="Tahoma"/>
-              <w:color w:val="212121"/>
-              <w:sz w:val="20"/>
-              <w:szCs w:val="20"/>
-              <w:shd w:val="clear" w:color="auto" w:fill="FFFFFF"/>
-            </w:rPr>
-          </w:rPrChange>
-        </w:rPr>
-        <w:t xml:space="preserve">Programming </w:t>
-      </w:r>
-      <w:r>
-        <w:rPr>
-          <w:color w:val="212121"/>
-          <w:shd w:val="clear" w:color="auto" w:fill="FFFFFF"/>
-          <w:rPrChange w:id="224" w:author="Arbogast, Joseph Keith - arbogajk" w:date="2017-07-02T08:41:00Z">
-            <w:rPr>
-              <w:rFonts w:ascii="Tahoma" w:hAnsi="Tahoma" w:cs="Tahoma"/>
-              <w:color w:val="212121"/>
-              <w:sz w:val="20"/>
-              <w:szCs w:val="20"/>
-              <w:shd w:val="clear" w:color="auto" w:fill="FFFFFF"/>
-            </w:rPr>
-          </w:rPrChange>
-        </w:rPr>
-        <w:t>Interface”.</w:t>
-      </w:r>
-      <w:r>
-        <w:rPr>
-          <w:color w:val="212121"/>
-          <w:shd w:val="clear" w:color="auto" w:fill="FFFFFF"/>
-          <w:rPrChange w:id="225" w:author="Arbogast, Joseph Keith - arbogajk" w:date="2017-07-02T08:41:00Z">
-            <w:rPr>
-              <w:rFonts w:ascii="Tahoma" w:hAnsi="Tahoma" w:cs="Tahoma"/>
-              <w:color w:val="212121"/>
-              <w:sz w:val="20"/>
-              <w:szCs w:val="20"/>
-              <w:shd w:val="clear" w:color="auto" w:fill="FFFFFF"/>
-            </w:rPr>
-          </w:rPrChange>
-        </w:rPr>
-        <w:t xml:space="preserve"> </w:t>
-      </w:r>
-      <w:proofErr w:type="spellStart"/>
       <w:r>
         <w:rPr>
           <w:color w:val="212121"/>
@@ -7124,9 +7069,9 @@
             </w:rPr>
           </w:rPrChange>
         </w:rPr>
-        <w:t>OpenMP</w:t>
-      </w:r>
-      <w:proofErr w:type="spellEnd"/>
+        <w:t>“</w:t>
+      </w:r>
+      <w:proofErr w:type="spellStart"/>
       <w:r>
         <w:rPr>
           <w:color w:val="212121"/>
@@ -7141,26 +7086,41 @@
             </w:rPr>
           </w:rPrChange>
         </w:rPr>
-        <w:t xml:space="preserve"> Architecture Review Board, 2015.</w:t>
-      </w:r>
-      <w:del w:id="228" w:author="Arbogast, Joseph Keith - arbogajk" w:date="2017-07-02T07:53:00Z">
-        <w:r>
-          <w:rPr>
-            <w:color w:val="212121"/>
-            <w:shd w:val="clear" w:color="auto" w:fill="FFFFFF"/>
-            <w:rPrChange w:id="229" w:author="Arbogast, Joseph Keith - arbogajk" w:date="2017-07-02T08:41:00Z">
-              <w:rPr>
-                <w:rFonts w:ascii="Tahoma" w:hAnsi="Tahoma" w:cs="Tahoma"/>
-                <w:color w:val="212121"/>
-                <w:sz w:val="20"/>
-                <w:szCs w:val="20"/>
-                <w:shd w:val="clear" w:color="auto" w:fill="FFFFFF"/>
-              </w:rPr>
-            </w:rPrChange>
-          </w:rPr>
-          <w:delText xml:space="preserve">  OpenMP </w:delText>
-        </w:r>
-      </w:del>
+        <w:t>OpenMP</w:t>
+      </w:r>
+      <w:proofErr w:type="spellEnd"/>
+      <w:r>
+        <w:rPr>
+          <w:color w:val="212121"/>
+          <w:shd w:val="clear" w:color="auto" w:fill="FFFFFF"/>
+          <w:rPrChange w:id="228" w:author="Arbogast, Joseph Keith - arbogajk" w:date="2017-07-02T08:41:00Z">
+            <w:rPr>
+              <w:rFonts w:ascii="Tahoma" w:hAnsi="Tahoma" w:cs="Tahoma"/>
+              <w:color w:val="212121"/>
+              <w:sz w:val="20"/>
+              <w:szCs w:val="20"/>
+              <w:shd w:val="clear" w:color="auto" w:fill="FFFFFF"/>
+            </w:rPr>
+          </w:rPrChange>
+        </w:rPr>
+        <w:t xml:space="preserve"> Application </w:t>
+      </w:r>
+      <w:r>
+        <w:rPr>
+          <w:color w:val="212121"/>
+          <w:shd w:val="clear" w:color="auto" w:fill="FFFFFF"/>
+          <w:rPrChange w:id="229" w:author="Arbogast, Joseph Keith - arbogajk" w:date="2017-07-02T08:41:00Z">
+            <w:rPr>
+              <w:rFonts w:ascii="Tahoma" w:hAnsi="Tahoma" w:cs="Tahoma"/>
+              <w:color w:val="212121"/>
+              <w:sz w:val="20"/>
+              <w:szCs w:val="20"/>
+              <w:shd w:val="clear" w:color="auto" w:fill="FFFFFF"/>
+            </w:rPr>
+          </w:rPrChange>
+        </w:rPr>
+        <w:t xml:space="preserve">Programming </w:t>
+      </w:r>
       <w:r>
         <w:rPr>
           <w:color w:val="212121"/>
@@ -7175,11 +7135,96 @@
             </w:rPr>
           </w:rPrChange>
         </w:rPr>
+        <w:t>Interface”.</w:t>
+      </w:r>
+      <w:proofErr w:type="gramEnd"/>
+      <w:r>
+        <w:rPr>
+          <w:color w:val="212121"/>
+          <w:shd w:val="clear" w:color="auto" w:fill="FFFFFF"/>
+          <w:rPrChange w:id="231" w:author="Arbogast, Joseph Keith - arbogajk" w:date="2017-07-02T08:41:00Z">
+            <w:rPr>
+              <w:rFonts w:ascii="Tahoma" w:hAnsi="Tahoma" w:cs="Tahoma"/>
+              <w:color w:val="212121"/>
+              <w:sz w:val="20"/>
+              <w:szCs w:val="20"/>
+              <w:shd w:val="clear" w:color="auto" w:fill="FFFFFF"/>
+            </w:rPr>
+          </w:rPrChange>
+        </w:rPr>
+        <w:t xml:space="preserve"> </w:t>
+      </w:r>
+      <w:proofErr w:type="spellStart"/>
+      <w:r>
+        <w:rPr>
+          <w:color w:val="212121"/>
+          <w:shd w:val="clear" w:color="auto" w:fill="FFFFFF"/>
+          <w:rPrChange w:id="232" w:author="Arbogast, Joseph Keith - arbogajk" w:date="2017-07-02T08:41:00Z">
+            <w:rPr>
+              <w:rFonts w:ascii="Tahoma" w:hAnsi="Tahoma" w:cs="Tahoma"/>
+              <w:color w:val="212121"/>
+              <w:sz w:val="20"/>
+              <w:szCs w:val="20"/>
+              <w:shd w:val="clear" w:color="auto" w:fill="FFFFFF"/>
+            </w:rPr>
+          </w:rPrChange>
+        </w:rPr>
+        <w:t>OpenMP</w:t>
+      </w:r>
+      <w:proofErr w:type="spellEnd"/>
+      <w:r>
+        <w:rPr>
+          <w:color w:val="212121"/>
+          <w:shd w:val="clear" w:color="auto" w:fill="FFFFFF"/>
+          <w:rPrChange w:id="233" w:author="Arbogast, Joseph Keith - arbogajk" w:date="2017-07-02T08:41:00Z">
+            <w:rPr>
+              <w:rFonts w:ascii="Tahoma" w:hAnsi="Tahoma" w:cs="Tahoma"/>
+              <w:color w:val="212121"/>
+              <w:sz w:val="20"/>
+              <w:szCs w:val="20"/>
+              <w:shd w:val="clear" w:color="auto" w:fill="FFFFFF"/>
+            </w:rPr>
+          </w:rPrChange>
+        </w:rPr>
+        <w:t xml:space="preserve"> Architecture Review Board, 2015.</w:t>
+      </w:r>
+      <w:del w:id="234" w:author="Arbogast, Joseph Keith - arbogajk" w:date="2017-07-02T07:53:00Z">
+        <w:r>
+          <w:rPr>
+            <w:color w:val="212121"/>
+            <w:shd w:val="clear" w:color="auto" w:fill="FFFFFF"/>
+            <w:rPrChange w:id="235" w:author="Arbogast, Joseph Keith - arbogajk" w:date="2017-07-02T08:41:00Z">
+              <w:rPr>
+                <w:rFonts w:ascii="Tahoma" w:hAnsi="Tahoma" w:cs="Tahoma"/>
+                <w:color w:val="212121"/>
+                <w:sz w:val="20"/>
+                <w:szCs w:val="20"/>
+                <w:shd w:val="clear" w:color="auto" w:fill="FFFFFF"/>
+              </w:rPr>
+            </w:rPrChange>
+          </w:rPr>
+          <w:delText xml:space="preserve">  OpenMP </w:delText>
+        </w:r>
+      </w:del>
+      <w:r>
+        <w:rPr>
+          <w:color w:val="212121"/>
+          <w:shd w:val="clear" w:color="auto" w:fill="FFFFFF"/>
+          <w:rPrChange w:id="236" w:author="Arbogast, Joseph Keith - arbogajk" w:date="2017-07-02T08:41:00Z">
+            <w:rPr>
+              <w:rFonts w:ascii="Tahoma" w:hAnsi="Tahoma" w:cs="Tahoma"/>
+              <w:color w:val="212121"/>
+              <w:sz w:val="20"/>
+              <w:szCs w:val="20"/>
+              <w:shd w:val="clear" w:color="auto" w:fill="FFFFFF"/>
+            </w:rPr>
+          </w:rPrChange>
+        </w:rPr>
         <w:t xml:space="preserve"> [Online].  Available: </w:t>
       </w:r>
       <w:r>
         <w:rPr>
-          <w:rPrChange w:id="231" w:author="Arbogast, Joseph Keith - arbogajk" w:date="2017-07-02T08:51:00Z">
+          <w:rPrChange w:id="237" w:author="Arbogast, Joseph Keith - arbogajk" w:date="2017-07-02T08:51:00Z">
             <w:rPr>
               <w:rStyle w:val="Hyperlink"/>
             </w:rPr>
@@ -7191,22 +7236,22 @@
     <w:p>
       <w:pPr>
         <w:rPr>
-          <w:ins w:id="232" w:author="Arbogast, Joseph Keith - arbogajk" w:date="2017-07-02T08:32:00Z"/>
-        </w:rPr>
-      </w:pPr>
-    </w:p>
-    <w:p>
-      <w:pPr>
-        <w:rPr>
-          <w:ins w:id="233" w:author="Arbogast, Joseph Keith - arbogajk" w:date="2017-07-02T08:33:00Z"/>
-        </w:rPr>
-      </w:pPr>
-      <w:ins w:id="234" w:author="Arbogast, Joseph Keith - arbogajk" w:date="2017-07-02T08:32:00Z">
+          <w:ins w:id="238" w:author="Arbogast, Joseph Keith - arbogajk" w:date="2017-07-02T08:32:00Z"/>
+        </w:rPr>
+      </w:pPr>
+    </w:p>
+    <w:p>
+      <w:pPr>
+        <w:rPr>
+          <w:ins w:id="239" w:author="Arbogast, Joseph Keith - arbogajk" w:date="2017-07-02T08:33:00Z"/>
+        </w:rPr>
+      </w:pPr>
+      <w:ins w:id="240" w:author="Arbogast, Joseph Keith - arbogajk" w:date="2017-07-02T08:32:00Z">
         <w:r>
           <w:t xml:space="preserve">[5] </w:t>
         </w:r>
       </w:ins>
-      <w:ins w:id="235" w:author="Arbogast, Joseph Keith - arbogajk" w:date="2017-07-02T08:33:00Z">
+      <w:ins w:id="241" w:author="Arbogast, Joseph Keith - arbogajk" w:date="2017-07-02T08:33:00Z">
         <w:r>
           <w:rPr>
             <w:rStyle w:val="ng-binding"/>
@@ -7220,7 +7265,7 @@
             <w:rStyle w:val="ng-binding"/>
             <w:rFonts w:eastAsiaTheme="majorEastAsia"/>
             <w:shd w:val="clear" w:color="auto" w:fill="FFFFFF"/>
-            <w:rPrChange w:id="236" w:author="Arbogast, Joseph Keith - arbogajk" w:date="2017-07-02T08:34:00Z">
+            <w:rPrChange w:id="242" w:author="Arbogast, Joseph Keith - arbogajk" w:date="2017-07-02T08:34:00Z">
               <w:rPr>
                 <w:rStyle w:val="ng-binding"/>
                 <w:rFonts w:ascii="Helvetica" w:eastAsiaTheme="majorEastAsia" w:hAnsi="Helvetica"/>
@@ -7239,7 +7284,7 @@
             <w:rStyle w:val="ng-binding"/>
             <w:rFonts w:eastAsiaTheme="majorEastAsia"/>
             <w:shd w:val="clear" w:color="auto" w:fill="FFFFFF"/>
-            <w:rPrChange w:id="237" w:author="Arbogast, Joseph Keith - arbogajk" w:date="2017-07-02T08:34:00Z">
+            <w:rPrChange w:id="243" w:author="Arbogast, Joseph Keith - arbogajk" w:date="2017-07-02T08:34:00Z">
               <w:rPr>
                 <w:rStyle w:val="ng-binding"/>
                 <w:rFonts w:ascii="Helvetica" w:eastAsiaTheme="majorEastAsia" w:hAnsi="Helvetica"/>
@@ -7250,105 +7295,87 @@
               </w:rPr>
             </w:rPrChange>
           </w:rPr>
-          <w:t>B</w:t>
-        </w:r>
+          <w:t>Basavegowda</w:t>
+        </w:r>
+      </w:ins>
+      <w:proofErr w:type="spellEnd"/>
+      <w:ins w:id="244" w:author="Arbogast, Joseph Keith - arbogajk" w:date="2017-07-02T08:34:00Z">
         <w:r>
           <w:rPr>
             <w:rStyle w:val="ng-binding"/>
             <w:rFonts w:eastAsiaTheme="majorEastAsia"/>
             <w:shd w:val="clear" w:color="auto" w:fill="FFFFFF"/>
-            <w:rPrChange w:id="238" w:author="Arbogast, Joseph Keith - arbogajk" w:date="2017-07-02T08:34:00Z">
-              <w:rPr>
-                <w:rStyle w:val="ng-binding"/>
-                <w:rFonts w:ascii="Helvetica" w:eastAsiaTheme="majorEastAsia" w:hAnsi="Helvetica"/>
-                <w:color w:val="006699"/>
-                <w:sz w:val="23"/>
-                <w:szCs w:val="23"/>
-                <w:shd w:val="clear" w:color="auto" w:fill="FFFFFF"/>
-              </w:rPr>
-            </w:rPrChange>
-          </w:rPr>
-          <w:t>asavegowda</w:t>
-        </w:r>
-      </w:ins>
-      <w:proofErr w:type="spellEnd"/>
-      <w:ins w:id="239" w:author="Arbogast, Joseph Keith - arbogajk" w:date="2017-07-02T08:34:00Z">
+          </w:rPr>
+          <w:t xml:space="preserve"> and S. </w:t>
+        </w:r>
+        <w:proofErr w:type="spellStart"/>
         <w:r>
           <w:rPr>
             <w:rStyle w:val="ng-binding"/>
             <w:rFonts w:eastAsiaTheme="majorEastAsia"/>
             <w:shd w:val="clear" w:color="auto" w:fill="FFFFFF"/>
           </w:rPr>
-          <w:t xml:space="preserve"> and S. </w:t>
-        </w:r>
-        <w:proofErr w:type="spellStart"/>
+          <w:t>Seenappa</w:t>
+        </w:r>
+        <w:proofErr w:type="spellEnd"/>
         <w:r>
           <w:rPr>
             <w:rStyle w:val="ng-binding"/>
             <w:rFonts w:eastAsiaTheme="majorEastAsia"/>
             <w:shd w:val="clear" w:color="auto" w:fill="FFFFFF"/>
           </w:rPr>
-          <w:t>Seenappa</w:t>
+          <w:t>,</w:t>
+        </w:r>
+      </w:ins>
+    </w:p>
+    <w:p>
+      <w:ins w:id="245" w:author="Arbogast, Joseph Keith - arbogajk" w:date="2017-07-02T08:33:00Z">
+        <w:r>
+          <w:t xml:space="preserve"> “</w:t>
+        </w:r>
+        <w:r>
+          <w:t>Electronic Medical Report Security Using Visual Secret Sharing Scheme</w:t>
+        </w:r>
+      </w:ins>
+      <w:ins w:id="246" w:author="Arbogast, Joseph Keith - arbogajk" w:date="2017-07-02T08:36:00Z">
+        <w:r>
+          <w:t>,</w:t>
+        </w:r>
+      </w:ins>
+      <w:ins w:id="247" w:author="Arbogast, Joseph Keith - arbogajk" w:date="2017-07-02T08:33:00Z">
+        <w:r>
+          <w:t>”</w:t>
+        </w:r>
+      </w:ins>
+      <w:ins w:id="248" w:author="Arbogast, Joseph Keith - arbogajk" w:date="2017-07-02T08:36:00Z">
+        <w:r>
+          <w:t xml:space="preserve"> </w:t>
+        </w:r>
+      </w:ins>
+      <w:ins w:id="249" w:author="Arbogast, Joseph Keith - arbogajk" w:date="2017-07-02T08:38:00Z">
+        <w:r>
+          <w:t xml:space="preserve">2013 </w:t>
+        </w:r>
+        <w:proofErr w:type="spellStart"/>
+        <w:r>
+          <w:t>UKSim</w:t>
         </w:r>
         <w:proofErr w:type="spellEnd"/>
         <w:r>
-          <w:rPr>
-            <w:rStyle w:val="ng-binding"/>
-            <w:rFonts w:eastAsiaTheme="majorEastAsia"/>
-            <w:shd w:val="clear" w:color="auto" w:fill="FFFFFF"/>
-          </w:rPr>
-          <w:t>,</w:t>
+          <w:t xml:space="preserve"> 15th International Conference on Computer Modelling and Simulation</w:t>
         </w:r>
       </w:ins>
-    </w:p>
-    <w:p>
-      <w:ins w:id="240" w:author="Arbogast, Joseph Keith - arbogajk" w:date="2017-07-02T08:33:00Z">
-        <w:r>
-          <w:t xml:space="preserve"> “</w:t>
-        </w:r>
-        <w:r>
-          <w:t>Electronic Medical Report Security Using Visual Secret Sharing Scheme</w:t>
+      <w:ins w:id="250" w:author="Arbogast, Joseph Keith - arbogajk" w:date="2017-07-02T08:39:00Z">
+        <w:r>
+          <w:t>, April 2013,</w:t>
         </w:r>
       </w:ins>
-      <w:ins w:id="241" w:author="Arbogast, Joseph Keith - arbogajk" w:date="2017-07-02T08:36:00Z">
-        <w:r>
-          <w:t>,</w:t>
+      <w:ins w:id="251" w:author="Arbogast, Joseph Keith - arbogajk" w:date="2017-07-02T08:40:00Z">
+        <w:r>
+          <w:t xml:space="preserve"> Cambridge: IEEE. [Online].  Available: </w:t>
         </w:r>
       </w:ins>
-      <w:ins w:id="242" w:author="Arbogast, Joseph Keith - arbogajk" w:date="2017-07-02T08:33:00Z">
-        <w:r>
-          <w:t>”</w:t>
-        </w:r>
-      </w:ins>
-      <w:ins w:id="243" w:author="Arbogast, Joseph Keith - arbogajk" w:date="2017-07-02T08:36:00Z">
-        <w:r>
-          <w:t xml:space="preserve"> </w:t>
-        </w:r>
-      </w:ins>
-      <w:ins w:id="244" w:author="Arbogast, Joseph Keith - arbogajk" w:date="2017-07-02T08:38:00Z">
-        <w:r>
-          <w:t xml:space="preserve">2013 </w:t>
-        </w:r>
-        <w:proofErr w:type="spellStart"/>
-        <w:r>
-          <w:t>UKSim</w:t>
-        </w:r>
-        <w:proofErr w:type="spellEnd"/>
-        <w:r>
-          <w:t xml:space="preserve"> 15th International Conference on Computer Modelling and Simulation</w:t>
-        </w:r>
-      </w:ins>
-      <w:ins w:id="245" w:author="Arbogast, Joseph Keith - arbogajk" w:date="2017-07-02T08:39:00Z">
-        <w:r>
-          <w:t>, April 2013,</w:t>
-        </w:r>
-      </w:ins>
-      <w:ins w:id="246" w:author="Arbogast, Joseph Keith - arbogajk" w:date="2017-07-02T08:40:00Z">
-        <w:r>
-          <w:t xml:space="preserve"> Cambridge: IEEE. [Online].  Available: </w:t>
-        </w:r>
-      </w:ins>
-      <w:ins w:id="247" w:author="Arbogast, Joseph Keith - arbogajk" w:date="2017-07-02T08:45:00Z">
+      <w:ins w:id="252" w:author="Arbogast, Joseph Keith - arbogajk" w:date="2017-07-02T08:45:00Z">
         <w:r>
           <w:t>http://ieeexplore.ieee.org/document/6527394/</w:t>
         </w:r>
@@ -7364,8 +7391,6 @@
           <w:szCs w:val="24"/>
         </w:rPr>
       </w:pPr>
-      <w:bookmarkStart w:id="248" w:name="_GoBack"/>
-      <w:bookmarkEnd w:id="248"/>
     </w:p>
     <w:sectPr>
       <w:footerReference w:type="default" r:id="rId13"/>
@@ -7379,7 +7404,7 @@
 </file>
 
 <file path=word/comments.xml><?xml version="1.0" encoding="utf-8"?>
-<w:comments xmlns:wpc="http://schemas.microsoft.com/office/word/2010/wordprocessingCanvas" xmlns:mo="http://schemas.microsoft.com/office/mac/office/2008/main" xmlns:mc="http://schemas.openxmlformats.org/markup-compatibility/2006" xmlns:mv="urn:schemas-microsoft-com:mac:vml" xmlns:o="urn:schemas-microsoft-com:office:office" xmlns:r="http://schemas.openxmlformats.org/officeDocument/2006/relationships" xmlns:m="http://schemas.openxmlformats.org/officeDocument/2006/math" xmlns:v="urn:schemas-microsoft-com:vml" xmlns:wp14="http://schemas.microsoft.com/office/word/2010/wordprocessingDrawing" xmlns:wp="http://schemas.openxmlformats.org/drawingml/2006/wordprocessingDrawing" xmlns:w10="urn:schemas-microsoft-com:office:word" xmlns:w="http://schemas.openxmlformats.org/wordprocessingml/2006/main" xmlns:w14="http://schemas.microsoft.com/office/word/2010/wordml" xmlns:w15="http://schemas.microsoft.com/office/word/2012/wordml" xmlns:wpg="http://schemas.microsoft.com/office/word/2010/wordprocessingGroup" xmlns:wpi="http://schemas.microsoft.com/office/word/2010/wordprocessingInk" xmlns:wne="http://schemas.microsoft.com/office/word/2006/wordml" xmlns:wps="http://schemas.microsoft.com/office/word/2010/wordprocessingShape" mc:Ignorable="w14 w15 wp14">
+<w:comments xmlns:wpc="http://schemas.microsoft.com/office/word/2010/wordprocessingCanvas" xmlns:mo="http://schemas.microsoft.com/office/mac/office/2008/main" xmlns:mc="http://schemas.openxmlformats.org/markup-compatibility/2006" xmlns:mv="urn:schemas-microsoft-com:mac:vml" xmlns:o="urn:schemas-microsoft-com:office:office" xmlns:r="http://schemas.openxmlformats.org/officeDocument/2006/relationships" xmlns:m="http://schemas.openxmlformats.org/officeDocument/2006/math" xmlns:v="urn:schemas-microsoft-com:vml" xmlns:wp14="http://schemas.microsoft.com/office/word/2010/wordprocessingDrawing" xmlns:wp="http://schemas.openxmlformats.org/drawingml/2006/wordprocessingDrawing" xmlns:w10="urn:schemas-microsoft-com:office:word" xmlns:w="http://schemas.openxmlformats.org/wordprocessingml/2006/main" xmlns:w14="http://schemas.microsoft.com/office/word/2010/wordml" xmlns:wpg="http://schemas.microsoft.com/office/word/2010/wordprocessingGroup" xmlns:wpi="http://schemas.microsoft.com/office/word/2010/wordprocessingInk" xmlns:wne="http://schemas.microsoft.com/office/word/2006/wordml" xmlns:wps="http://schemas.microsoft.com/office/word/2010/wordprocessingShape" mc:Ignorable="w14 wp14">
   <w:comment w:id="12" w:author="Arbogast, Joseph Keith - arbogajk" w:date="2017-07-01T12:30:00Z" w:initials="AJK-a">
     <w:p>
       <w:pPr>
@@ -7406,7 +7431,7 @@
 </file>
 
 <file path=word/endnotes.xml><?xml version="1.0" encoding="utf-8"?>
-<w:endnotes xmlns:wpc="http://schemas.microsoft.com/office/word/2010/wordprocessingCanvas" xmlns:mo="http://schemas.microsoft.com/office/mac/office/2008/main" xmlns:mc="http://schemas.openxmlformats.org/markup-compatibility/2006" xmlns:mv="urn:schemas-microsoft-com:mac:vml" xmlns:o="urn:schemas-microsoft-com:office:office" xmlns:r="http://schemas.openxmlformats.org/officeDocument/2006/relationships" xmlns:m="http://schemas.openxmlformats.org/officeDocument/2006/math" xmlns:v="urn:schemas-microsoft-com:vml" xmlns:wp14="http://schemas.microsoft.com/office/word/2010/wordprocessingDrawing" xmlns:wp="http://schemas.openxmlformats.org/drawingml/2006/wordprocessingDrawing" xmlns:w10="urn:schemas-microsoft-com:office:word" xmlns:w="http://schemas.openxmlformats.org/wordprocessingml/2006/main" xmlns:w14="http://schemas.microsoft.com/office/word/2010/wordml" xmlns:w15="http://schemas.microsoft.com/office/word/2012/wordml" xmlns:wpg="http://schemas.microsoft.com/office/word/2010/wordprocessingGroup" xmlns:wpi="http://schemas.microsoft.com/office/word/2010/wordprocessingInk" xmlns:wne="http://schemas.microsoft.com/office/word/2006/wordml" xmlns:wps="http://schemas.microsoft.com/office/word/2010/wordprocessingShape" mc:Ignorable="w14 w15 wp14">
+<w:endnotes xmlns:wpc="http://schemas.microsoft.com/office/word/2010/wordprocessingCanvas" xmlns:mo="http://schemas.microsoft.com/office/mac/office/2008/main" xmlns:mc="http://schemas.openxmlformats.org/markup-compatibility/2006" xmlns:mv="urn:schemas-microsoft-com:mac:vml" xmlns:o="urn:schemas-microsoft-com:office:office" xmlns:r="http://schemas.openxmlformats.org/officeDocument/2006/relationships" xmlns:m="http://schemas.openxmlformats.org/officeDocument/2006/math" xmlns:v="urn:schemas-microsoft-com:vml" xmlns:wp14="http://schemas.microsoft.com/office/word/2010/wordprocessingDrawing" xmlns:wp="http://schemas.openxmlformats.org/drawingml/2006/wordprocessingDrawing" xmlns:w10="urn:schemas-microsoft-com:office:word" xmlns:w="http://schemas.openxmlformats.org/wordprocessingml/2006/main" xmlns:w14="http://schemas.microsoft.com/office/word/2010/wordml" xmlns:wpg="http://schemas.microsoft.com/office/word/2010/wordprocessingGroup" xmlns:wpi="http://schemas.microsoft.com/office/word/2010/wordprocessingInk" xmlns:wne="http://schemas.microsoft.com/office/word/2006/wordml" xmlns:wps="http://schemas.microsoft.com/office/word/2010/wordprocessingShape" mc:Ignorable="w14 wp14">
   <w:endnote w:type="separator" w:id="-1">
     <w:p>
       <w:r>
@@ -7425,7 +7450,7 @@
 </file>
 
 <file path=word/footer1.xml><?xml version="1.0" encoding="utf-8"?>
-<w:ftr xmlns:wpc="http://schemas.microsoft.com/office/word/2010/wordprocessingCanvas" xmlns:mo="http://schemas.microsoft.com/office/mac/office/2008/main" xmlns:mc="http://schemas.openxmlformats.org/markup-compatibility/2006" xmlns:mv="urn:schemas-microsoft-com:mac:vml" xmlns:o="urn:schemas-microsoft-com:office:office" xmlns:r="http://schemas.openxmlformats.org/officeDocument/2006/relationships" xmlns:m="http://schemas.openxmlformats.org/officeDocument/2006/math" xmlns:v="urn:schemas-microsoft-com:vml" xmlns:wp14="http://schemas.microsoft.com/office/word/2010/wordprocessingDrawing" xmlns:wp="http://schemas.openxmlformats.org/drawingml/2006/wordprocessingDrawing" xmlns:w10="urn:schemas-microsoft-com:office:word" xmlns:w="http://schemas.openxmlformats.org/wordprocessingml/2006/main" xmlns:w14="http://schemas.microsoft.com/office/word/2010/wordml" xmlns:w15="http://schemas.microsoft.com/office/word/2012/wordml" xmlns:wpg="http://schemas.microsoft.com/office/word/2010/wordprocessingGroup" xmlns:wpi="http://schemas.microsoft.com/office/word/2010/wordprocessingInk" xmlns:wne="http://schemas.microsoft.com/office/word/2006/wordml" xmlns:wps="http://schemas.microsoft.com/office/word/2010/wordprocessingShape" mc:Ignorable="w14 w15 wp14">
+<w:ftr xmlns:wpc="http://schemas.microsoft.com/office/word/2010/wordprocessingCanvas" xmlns:mo="http://schemas.microsoft.com/office/mac/office/2008/main" xmlns:mc="http://schemas.openxmlformats.org/markup-compatibility/2006" xmlns:mv="urn:schemas-microsoft-com:mac:vml" xmlns:o="urn:schemas-microsoft-com:office:office" xmlns:r="http://schemas.openxmlformats.org/officeDocument/2006/relationships" xmlns:m="http://schemas.openxmlformats.org/officeDocument/2006/math" xmlns:v="urn:schemas-microsoft-com:vml" xmlns:wp14="http://schemas.microsoft.com/office/word/2010/wordprocessingDrawing" xmlns:wp="http://schemas.openxmlformats.org/drawingml/2006/wordprocessingDrawing" xmlns:w10="urn:schemas-microsoft-com:office:word" xmlns:w="http://schemas.openxmlformats.org/wordprocessingml/2006/main" xmlns:w14="http://schemas.microsoft.com/office/word/2010/wordml" xmlns:wpg="http://schemas.microsoft.com/office/word/2010/wordprocessingGroup" xmlns:wpi="http://schemas.microsoft.com/office/word/2010/wordprocessingInk" xmlns:wne="http://schemas.microsoft.com/office/word/2006/wordml" xmlns:wps="http://schemas.microsoft.com/office/word/2010/wordprocessingShape" mc:Ignorable="w14 wp14">
   <w:p>
     <w:pPr>
       <w:pStyle w:val="Footer"/>
@@ -7448,7 +7473,7 @@
 </file>
 
 <file path=word/footnotes.xml><?xml version="1.0" encoding="utf-8"?>
-<w:footnotes xmlns:wpc="http://schemas.microsoft.com/office/word/2010/wordprocessingCanvas" xmlns:mo="http://schemas.microsoft.com/office/mac/office/2008/main" xmlns:mc="http://schemas.openxmlformats.org/markup-compatibility/2006" xmlns:mv="urn:schemas-microsoft-com:mac:vml" xmlns:o="urn:schemas-microsoft-com:office:office" xmlns:r="http://schemas.openxmlformats.org/officeDocument/2006/relationships" xmlns:m="http://schemas.openxmlformats.org/officeDocument/2006/math" xmlns:v="urn:schemas-microsoft-com:vml" xmlns:wp14="http://schemas.microsoft.com/office/word/2010/wordprocessingDrawing" xmlns:wp="http://schemas.openxmlformats.org/drawingml/2006/wordprocessingDrawing" xmlns:w10="urn:schemas-microsoft-com:office:word" xmlns:w="http://schemas.openxmlformats.org/wordprocessingml/2006/main" xmlns:w14="http://schemas.microsoft.com/office/word/2010/wordml" xmlns:w15="http://schemas.microsoft.com/office/word/2012/wordml" xmlns:wpg="http://schemas.microsoft.com/office/word/2010/wordprocessingGroup" xmlns:wpi="http://schemas.microsoft.com/office/word/2010/wordprocessingInk" xmlns:wne="http://schemas.microsoft.com/office/word/2006/wordml" xmlns:wps="http://schemas.microsoft.com/office/word/2010/wordprocessingShape" mc:Ignorable="w14 w15 wp14">
+<w:footnotes xmlns:wpc="http://schemas.microsoft.com/office/word/2010/wordprocessingCanvas" xmlns:mo="http://schemas.microsoft.com/office/mac/office/2008/main" xmlns:mc="http://schemas.openxmlformats.org/markup-compatibility/2006" xmlns:mv="urn:schemas-microsoft-com:mac:vml" xmlns:o="urn:schemas-microsoft-com:office:office" xmlns:r="http://schemas.openxmlformats.org/officeDocument/2006/relationships" xmlns:m="http://schemas.openxmlformats.org/officeDocument/2006/math" xmlns:v="urn:schemas-microsoft-com:vml" xmlns:wp14="http://schemas.microsoft.com/office/word/2010/wordprocessingDrawing" xmlns:wp="http://schemas.openxmlformats.org/drawingml/2006/wordprocessingDrawing" xmlns:w10="urn:schemas-microsoft-com:office:word" xmlns:w="http://schemas.openxmlformats.org/wordprocessingml/2006/main" xmlns:w14="http://schemas.microsoft.com/office/word/2010/wordml" xmlns:wpg="http://schemas.microsoft.com/office/word/2010/wordprocessingGroup" xmlns:wpi="http://schemas.microsoft.com/office/word/2010/wordprocessingInk" xmlns:wne="http://schemas.microsoft.com/office/word/2006/wordml" xmlns:wps="http://schemas.microsoft.com/office/word/2010/wordprocessingShape" mc:Ignorable="w14 wp14">
   <w:footnote w:type="separator" w:id="-1">
     <w:p>
       <w:r>
@@ -7475,7 +7500,7 @@
 </file>
 
 <file path=word/styles.xml><?xml version="1.0" encoding="utf-8"?>
-<w:styles xmlns:mc="http://schemas.openxmlformats.org/markup-compatibility/2006" xmlns:r="http://schemas.openxmlformats.org/officeDocument/2006/relationships" xmlns:w="http://schemas.openxmlformats.org/wordprocessingml/2006/main" xmlns:w14="http://schemas.microsoft.com/office/word/2010/wordml" xmlns:w15="http://schemas.microsoft.com/office/word/2012/wordml" mc:Ignorable="w14 w15">
+<w:styles xmlns:mc="http://schemas.openxmlformats.org/markup-compatibility/2006" xmlns:r="http://schemas.openxmlformats.org/officeDocument/2006/relationships" xmlns:w="http://schemas.openxmlformats.org/wordprocessingml/2006/main" xmlns:w14="http://schemas.microsoft.com/office/word/2010/wordml" mc:Ignorable="w14">
   <w:docDefaults>
     <w:rPrDefault>
       <w:rPr>
@@ -7485,380 +7510,1355 @@
     </w:rPrDefault>
     <w:pPrDefault/>
   </w:docDefaults>
-  <w:latentStyles w:defLockedState="0" w:defUIPriority="99" w:defSemiHidden="0" w:defUnhideWhenUsed="0" w:defQFormat="0" w:count="382">
-    <w:lsdException w:name="Normal" w:uiPriority="0" w:qFormat="1"/>
-    <w:lsdException w:name="heading 1" w:uiPriority="9" w:qFormat="1"/>
-    <w:lsdException w:name="heading 2" w:uiPriority="9" w:qFormat="1"/>
-    <w:lsdException w:name="heading 3" w:uiPriority="9" w:qFormat="1"/>
-    <w:lsdException w:name="heading 4" w:uiPriority="9" w:qFormat="1"/>
-    <w:lsdException w:name="heading 5" w:semiHidden="1" w:uiPriority="9" w:unhideWhenUsed="1" w:qFormat="1"/>
-    <w:lsdException w:name="heading 6" w:semiHidden="1" w:uiPriority="9" w:unhideWhenUsed="1" w:qFormat="1"/>
-    <w:lsdException w:name="heading 7" w:semiHidden="1" w:uiPriority="9" w:unhideWhenUsed="1" w:qFormat="1"/>
-    <w:lsdException w:name="heading 8" w:semiHidden="1" w:uiPriority="9" w:unhideWhenUsed="1" w:qFormat="1"/>
-    <w:lsdException w:name="heading 9" w:semiHidden="1" w:uiPriority="9" w:unhideWhenUsed="1" w:qFormat="1"/>
-    <w:lsdException w:name="index 1" w:semiHidden="1" w:unhideWhenUsed="1"/>
-    <w:lsdException w:name="index 2" w:semiHidden="1" w:unhideWhenUsed="1"/>
-    <w:lsdException w:name="index 3" w:semiHidden="1" w:unhideWhenUsed="1"/>
-    <w:lsdException w:name="index 4" w:semiHidden="1" w:unhideWhenUsed="1"/>
-    <w:lsdException w:name="index 5" w:semiHidden="1" w:unhideWhenUsed="1"/>
-    <w:lsdException w:name="index 6" w:semiHidden="1" w:unhideWhenUsed="1"/>
-    <w:lsdException w:name="index 7" w:semiHidden="1" w:unhideWhenUsed="1"/>
-    <w:lsdException w:name="index 8" w:semiHidden="1" w:unhideWhenUsed="1"/>
-    <w:lsdException w:name="index 9" w:semiHidden="1" w:unhideWhenUsed="1"/>
-    <w:lsdException w:name="toc 1" w:semiHidden="1" w:uiPriority="39" w:unhideWhenUsed="1"/>
-    <w:lsdException w:name="toc 2" w:semiHidden="1" w:uiPriority="39" w:unhideWhenUsed="1"/>
-    <w:lsdException w:name="toc 3" w:semiHidden="1" w:uiPriority="39" w:unhideWhenUsed="1"/>
-    <w:lsdException w:name="toc 4" w:semiHidden="1" w:uiPriority="39" w:unhideWhenUsed="1"/>
-    <w:lsdException w:name="toc 5" w:semiHidden="1" w:uiPriority="39" w:unhideWhenUsed="1"/>
-    <w:lsdException w:name="toc 6" w:semiHidden="1" w:uiPriority="39" w:unhideWhenUsed="1"/>
-    <w:lsdException w:name="toc 7" w:semiHidden="1" w:uiPriority="39" w:unhideWhenUsed="1"/>
-    <w:lsdException w:name="toc 8" w:semiHidden="1" w:uiPriority="39" w:unhideWhenUsed="1"/>
-    <w:lsdException w:name="toc 9" w:semiHidden="1" w:uiPriority="39" w:unhideWhenUsed="1"/>
-    <w:lsdException w:name="Normal Indent" w:semiHidden="1" w:unhideWhenUsed="1"/>
-    <w:lsdException w:name="footnote text" w:semiHidden="1" w:unhideWhenUsed="1"/>
-    <w:lsdException w:name="annotation text" w:semiHidden="1" w:unhideWhenUsed="1"/>
-    <w:lsdException w:name="header" w:semiHidden="1" w:unhideWhenUsed="1"/>
-    <w:lsdException w:name="footer" w:semiHidden="1" w:unhideWhenUsed="1"/>
-    <w:lsdException w:name="index heading" w:semiHidden="1" w:unhideWhenUsed="1"/>
-    <w:lsdException w:name="caption" w:semiHidden="1" w:uiPriority="35" w:unhideWhenUsed="1" w:qFormat="1"/>
-    <w:lsdException w:name="table of figures" w:semiHidden="1" w:unhideWhenUsed="1"/>
-    <w:lsdException w:name="envelope address" w:semiHidden="1" w:unhideWhenUsed="1"/>
-    <w:lsdException w:name="envelope return" w:semiHidden="1" w:unhideWhenUsed="1"/>
-    <w:lsdException w:name="footnote reference" w:semiHidden="1" w:unhideWhenUsed="1"/>
-    <w:lsdException w:name="annotation reference" w:semiHidden="1" w:unhideWhenUsed="1"/>
-    <w:lsdException w:name="line number" w:semiHidden="1" w:unhideWhenUsed="1"/>
-    <w:lsdException w:name="page number" w:semiHidden="1" w:unhideWhenUsed="1"/>
-    <w:lsdException w:name="endnote reference" w:semiHidden="1" w:unhideWhenUsed="1"/>
-    <w:lsdException w:name="endnote text" w:semiHidden="1" w:unhideWhenUsed="1"/>
-    <w:lsdException w:name="table of authorities" w:semiHidden="1" w:unhideWhenUsed="1"/>
-    <w:lsdException w:name="macro" w:semiHidden="1" w:unhideWhenUsed="1"/>
-    <w:lsdException w:name="toa heading" w:semiHidden="1" w:unhideWhenUsed="1"/>
-    <w:lsdException w:name="List" w:semiHidden="1" w:unhideWhenUsed="1"/>
-    <w:lsdException w:name="List Bullet" w:semiHidden="1" w:unhideWhenUsed="1"/>
-    <w:lsdException w:name="List Number" w:semiHidden="1" w:unhideWhenUsed="1"/>
-    <w:lsdException w:name="List 2" w:semiHidden="1" w:unhideWhenUsed="1"/>
-    <w:lsdException w:name="List 3" w:semiHidden="1" w:unhideWhenUsed="1"/>
-    <w:lsdException w:name="List 4" w:semiHidden="1" w:unhideWhenUsed="1"/>
-    <w:lsdException w:name="List 5" w:semiHidden="1" w:unhideWhenUsed="1"/>
-    <w:lsdException w:name="List Bullet 2" w:semiHidden="1" w:unhideWhenUsed="1"/>
-    <w:lsdException w:name="List Bullet 3" w:semiHidden="1" w:unhideWhenUsed="1"/>
-    <w:lsdException w:name="List Bullet 4" w:semiHidden="1" w:unhideWhenUsed="1"/>
-    <w:lsdException w:name="List Bullet 5" w:semiHidden="1" w:unhideWhenUsed="1"/>
-    <w:lsdException w:name="List Number 2" w:semiHidden="1" w:unhideWhenUsed="1"/>
-    <w:lsdException w:name="List Number 3" w:semiHidden="1" w:unhideWhenUsed="1"/>
-    <w:lsdException w:name="List Number 4" w:semiHidden="1" w:unhideWhenUsed="1"/>
-    <w:lsdException w:name="List Number 5" w:semiHidden="1" w:unhideWhenUsed="1"/>
-    <w:lsdException w:name="Title" w:uiPriority="10" w:qFormat="1"/>
-    <w:lsdException w:name="Closing" w:semiHidden="1" w:unhideWhenUsed="1"/>
-    <w:lsdException w:name="Signature" w:semiHidden="1" w:unhideWhenUsed="1"/>
-    <w:lsdException w:name="Default Paragraph Font" w:semiHidden="1" w:uiPriority="1" w:unhideWhenUsed="1"/>
-    <w:lsdException w:name="Body Text" w:semiHidden="1" w:unhideWhenUsed="1"/>
-    <w:lsdException w:name="Body Text Indent" w:semiHidden="1" w:unhideWhenUsed="1"/>
-    <w:lsdException w:name="List Continue" w:semiHidden="1" w:unhideWhenUsed="1"/>
-    <w:lsdException w:name="List Continue 2" w:semiHidden="1" w:unhideWhenUsed="1"/>
-    <w:lsdException w:name="List Continue 3" w:semiHidden="1" w:unhideWhenUsed="1"/>
-    <w:lsdException w:name="List Continue 4" w:semiHidden="1" w:unhideWhenUsed="1"/>
-    <w:lsdException w:name="List Continue 5" w:semiHidden="1" w:unhideWhenUsed="1"/>
-    <w:lsdException w:name="Message Header" w:semiHidden="1" w:unhideWhenUsed="1"/>
-    <w:lsdException w:name="Subtitle" w:uiPriority="11" w:qFormat="1"/>
-    <w:lsdException w:name="Salutation" w:semiHidden="1" w:unhideWhenUsed="1"/>
-    <w:lsdException w:name="Date" w:semiHidden="1" w:unhideWhenUsed="1"/>
-    <w:lsdException w:name="Body Text First Indent" w:semiHidden="1" w:unhideWhenUsed="1"/>
-    <w:lsdException w:name="Body Text First Indent 2" w:semiHidden="1" w:unhideWhenUsed="1"/>
-    <w:lsdException w:name="Note Heading" w:semiHidden="1" w:unhideWhenUsed="1"/>
-    <w:lsdException w:name="Body Text 2" w:semiHidden="1" w:unhideWhenUsed="1"/>
-    <w:lsdException w:name="Body Text 3" w:semiHidden="1" w:unhideWhenUsed="1"/>
-    <w:lsdException w:name="Body Text Indent 2" w:semiHidden="1" w:unhideWhenUsed="1"/>
-    <w:lsdException w:name="Body Text Indent 3" w:semiHidden="1" w:unhideWhenUsed="1"/>
-    <w:lsdException w:name="Block Text" w:semiHidden="1" w:unhideWhenUsed="1"/>
-    <w:lsdException w:name="Hyperlink" w:semiHidden="1" w:unhideWhenUsed="1"/>
-    <w:lsdException w:name="FollowedHyperlink" w:semiHidden="1" w:unhideWhenUsed="1"/>
-    <w:lsdException w:name="Strong" w:uiPriority="22" w:qFormat="1"/>
-    <w:lsdException w:name="Emphasis" w:uiPriority="20" w:qFormat="1"/>
-    <w:lsdException w:name="Document Map" w:semiHidden="1" w:unhideWhenUsed="1"/>
-    <w:lsdException w:name="Plain Text" w:semiHidden="1" w:unhideWhenUsed="1"/>
-    <w:lsdException w:name="E-mail Signature" w:semiHidden="1" w:unhideWhenUsed="1"/>
-    <w:lsdException w:name="HTML Top of Form" w:semiHidden="1" w:unhideWhenUsed="1"/>
-    <w:lsdException w:name="HTML Bottom of Form" w:semiHidden="1" w:unhideWhenUsed="1"/>
-    <w:lsdException w:name="Normal (Web)" w:semiHidden="1" w:unhideWhenUsed="1"/>
-    <w:lsdException w:name="HTML Acronym" w:semiHidden="1" w:unhideWhenUsed="1"/>
-    <w:lsdException w:name="HTML Address" w:semiHidden="1" w:unhideWhenUsed="1"/>
-    <w:lsdException w:name="HTML Cite" w:semiHidden="1" w:unhideWhenUsed="1"/>
-    <w:lsdException w:name="HTML Code" w:semiHidden="1" w:unhideWhenUsed="1"/>
-    <w:lsdException w:name="HTML Definition" w:semiHidden="1" w:unhideWhenUsed="1"/>
-    <w:lsdException w:name="HTML Keyboard" w:semiHidden="1" w:unhideWhenUsed="1"/>
-    <w:lsdException w:name="HTML Preformatted" w:semiHidden="1" w:unhideWhenUsed="1"/>
-    <w:lsdException w:name="HTML Sample" w:semiHidden="1" w:unhideWhenUsed="1"/>
-    <w:lsdException w:name="HTML Typewriter" w:semiHidden="1" w:unhideWhenUsed="1"/>
-    <w:lsdException w:name="HTML Variable" w:semiHidden="1" w:unhideWhenUsed="1"/>
-    <w:lsdException w:name="Normal Table" w:semiHidden="1" w:unhideWhenUsed="1"/>
-    <w:lsdException w:name="annotation subject" w:semiHidden="1" w:unhideWhenUsed="1"/>
-    <w:lsdException w:name="No List" w:semiHidden="1" w:unhideWhenUsed="1"/>
-    <w:lsdException w:name="Outline List 1" w:semiHidden="1" w:unhideWhenUsed="1"/>
-    <w:lsdException w:name="Outline List 2" w:semiHidden="1" w:unhideWhenUsed="1"/>
-    <w:lsdException w:name="Outline List 3" w:semiHidden="1" w:unhideWhenUsed="1"/>
-    <w:lsdException w:name="Table Simple 1" w:semiHidden="1" w:unhideWhenUsed="1"/>
-    <w:lsdException w:name="Table Simple 2" w:semiHidden="1" w:unhideWhenUsed="1"/>
-    <w:lsdException w:name="Table Simple 3" w:semiHidden="1" w:unhideWhenUsed="1"/>
-    <w:lsdException w:name="Table Classic 1" w:semiHidden="1" w:unhideWhenUsed="1"/>
-    <w:lsdException w:name="Table Classic 2" w:semiHidden="1" w:unhideWhenUsed="1"/>
-    <w:lsdException w:name="Table Classic 3" w:semiHidden="1" w:unhideWhenUsed="1"/>
-    <w:lsdException w:name="Table Classic 4" w:semiHidden="1" w:unhideWhenUsed="1"/>
-    <w:lsdException w:name="Table Colorful 1" w:semiHidden="1" w:unhideWhenUsed="1"/>
-    <w:lsdException w:name="Table Colorful 2" w:semiHidden="1" w:unhideWhenUsed="1"/>
-    <w:lsdException w:name="Table Colorful 3" w:semiHidden="1" w:unhideWhenUsed="1"/>
-    <w:lsdException w:name="Table Columns 1" w:semiHidden="1" w:unhideWhenUsed="1"/>
-    <w:lsdException w:name="Table Columns 2" w:semiHidden="1" w:unhideWhenUsed="1"/>
-    <w:lsdException w:name="Table Columns 3" w:semiHidden="1" w:unhideWhenUsed="1"/>
-    <w:lsdException w:name="Table Columns 4" w:semiHidden="1" w:unhideWhenUsed="1"/>
-    <w:lsdException w:name="Table Columns 5" w:semiHidden="1" w:unhideWhenUsed="1"/>
-    <w:lsdException w:name="Table Grid 1" w:semiHidden="1" w:unhideWhenUsed="1"/>
-    <w:lsdException w:name="Table Grid 2" w:semiHidden="1" w:unhideWhenUsed="1"/>
-    <w:lsdException w:name="Table Grid 3" w:semiHidden="1" w:unhideWhenUsed="1"/>
-    <w:lsdException w:name="Table Grid 4" w:semiHidden="1" w:unhideWhenUsed="1"/>
-    <w:lsdException w:name="Table Grid 5" w:semiHidden="1" w:unhideWhenUsed="1"/>
-    <w:lsdException w:name="Table Grid 6" w:semiHidden="1" w:unhideWhenUsed="1"/>
-    <w:lsdException w:name="Table Grid 7" w:semiHidden="1" w:unhideWhenUsed="1"/>
-    <w:lsdException w:name="Table Grid 8" w:semiHidden="1" w:unhideWhenUsed="1"/>
-    <w:lsdException w:name="Table List 1" w:semiHidden="1" w:unhideWhenUsed="1"/>
-    <w:lsdException w:name="Table List 2" w:semiHidden="1" w:unhideWhenUsed="1"/>
-    <w:lsdException w:name="Table List 3" w:semiHidden="1" w:unhideWhenUsed="1"/>
-    <w:lsdException w:name="Table List 4" w:semiHidden="1" w:unhideWhenUsed="1"/>
-    <w:lsdException w:name="Table List 5" w:semiHidden="1" w:unhideWhenUsed="1"/>
-    <w:lsdException w:name="Table List 6" w:semiHidden="1" w:unhideWhenUsed="1"/>
-    <w:lsdException w:name="Table List 7" w:semiHidden="1" w:unhideWhenUsed="1"/>
-    <w:lsdException w:name="Table List 8" w:semiHidden="1" w:unhideWhenUsed="1"/>
-    <w:lsdException w:name="Table 3D effects 1" w:semiHidden="1" w:unhideWhenUsed="1"/>
-    <w:lsdException w:name="Table 3D effects 2" w:semiHidden="1" w:unhideWhenUsed="1"/>
-    <w:lsdException w:name="Table 3D effects 3" w:semiHidden="1" w:unhideWhenUsed="1"/>
-    <w:lsdException w:name="Table Contemporary" w:semiHidden="1" w:unhideWhenUsed="1"/>
-    <w:lsdException w:name="Table Elegant" w:semiHidden="1" w:unhideWhenUsed="1"/>
-    <w:lsdException w:name="Table Professional" w:semiHidden="1" w:unhideWhenUsed="1"/>
-    <w:lsdException w:name="Table Subtle 1" w:semiHidden="1" w:unhideWhenUsed="1"/>
-    <w:lsdException w:name="Table Subtle 2" w:semiHidden="1" w:unhideWhenUsed="1"/>
-    <w:lsdException w:name="Table Web 1" w:semiHidden="1" w:unhideWhenUsed="1"/>
-    <w:lsdException w:name="Table Web 2" w:semiHidden="1" w:unhideWhenUsed="1"/>
-    <w:lsdException w:name="Table Web 3" w:semiHidden="1" w:unhideWhenUsed="1"/>
-    <w:lsdException w:name="Balloon Text" w:semiHidden="1" w:unhideWhenUsed="1"/>
-    <w:lsdException w:name="Table Grid" w:uiPriority="39"/>
-    <w:lsdException w:name="Table Theme" w:semiHidden="1" w:unhideWhenUsed="1"/>
-    <w:lsdException w:name="Placeholder Text" w:semiHidden="1"/>
-    <w:lsdException w:name="No Spacing" w:uiPriority="1" w:qFormat="1"/>
-    <w:lsdException w:name="Light Shading" w:uiPriority="60"/>
-    <w:lsdException w:name="Light List" w:uiPriority="61"/>
-    <w:lsdException w:name="Light Grid" w:uiPriority="62"/>
-    <w:lsdException w:name="Medium Shading 1" w:uiPriority="63"/>
-    <w:lsdException w:name="Medium Shading 2" w:uiPriority="64"/>
-    <w:lsdException w:name="Medium List 1" w:uiPriority="65"/>
-    <w:lsdException w:name="Medium List 2" w:uiPriority="66"/>
-    <w:lsdException w:name="Medium Grid 1" w:uiPriority="67"/>
-    <w:lsdException w:name="Medium Grid 2" w:uiPriority="68"/>
-    <w:lsdException w:name="Medium Grid 3" w:uiPriority="69"/>
-    <w:lsdException w:name="Dark List" w:uiPriority="70"/>
-    <w:lsdException w:name="Colorful Shading" w:uiPriority="71"/>
-    <w:lsdException w:name="Colorful List" w:uiPriority="72"/>
-    <w:lsdException w:name="Colorful Grid" w:uiPriority="73"/>
-    <w:lsdException w:name="Light Shading Accent 1" w:uiPriority="60"/>
-    <w:lsdException w:name="Light List Accent 1" w:uiPriority="61"/>
-    <w:lsdException w:name="Light Grid Accent 1" w:uiPriority="62"/>
-    <w:lsdException w:name="Medium Shading 1 Accent 1" w:uiPriority="63"/>
-    <w:lsdException w:name="Medium Shading 2 Accent 1" w:uiPriority="64"/>
-    <w:lsdException w:name="Medium List 1 Accent 1" w:uiPriority="65"/>
-    <w:lsdException w:name="Revision" w:semiHidden="1"/>
-    <w:lsdException w:name="List Paragraph" w:uiPriority="34" w:qFormat="1"/>
-    <w:lsdException w:name="Quote" w:uiPriority="29" w:qFormat="1"/>
-    <w:lsdException w:name="Intense Quote" w:uiPriority="30" w:qFormat="1"/>
-    <w:lsdException w:name="Medium List 2 Accent 1" w:uiPriority="66"/>
-    <w:lsdException w:name="Medium Grid 1 Accent 1" w:uiPriority="67"/>
-    <w:lsdException w:name="Medium Grid 2 Accent 1" w:uiPriority="68"/>
-    <w:lsdException w:name="Medium Grid 3 Accent 1" w:uiPriority="69"/>
-    <w:lsdException w:name="Dark List Accent 1" w:uiPriority="70"/>
-    <w:lsdException w:name="Colorful Shading Accent 1" w:uiPriority="71"/>
-    <w:lsdException w:name="Colorful List Accent 1" w:uiPriority="72"/>
-    <w:lsdException w:name="Colorful Grid Accent 1" w:uiPriority="73"/>
-    <w:lsdException w:name="Light Shading Accent 2" w:uiPriority="60"/>
-    <w:lsdException w:name="Light List Accent 2" w:uiPriority="61"/>
-    <w:lsdException w:name="Light Grid Accent 2" w:uiPriority="62"/>
-    <w:lsdException w:name="Medium Shading 1 Accent 2" w:uiPriority="63"/>
-    <w:lsdException w:name="Medium Shading 2 Accent 2" w:uiPriority="64"/>
-    <w:lsdException w:name="Medium List 1 Accent 2" w:uiPriority="65"/>
-    <w:lsdException w:name="Medium List 2 Accent 2" w:uiPriority="66"/>
-    <w:lsdException w:name="Medium Grid 1 Accent 2" w:uiPriority="67"/>
-    <w:lsdException w:name="Medium Grid 2 Accent 2" w:uiPriority="68"/>
-    <w:lsdException w:name="Medium Grid 3 Accent 2" w:uiPriority="69"/>
-    <w:lsdException w:name="Dark List Accent 2" w:uiPriority="70"/>
-    <w:lsdException w:name="Colorful Shading Accent 2" w:uiPriority="71"/>
-    <w:lsdException w:name="Colorful List Accent 2" w:uiPriority="72"/>
-    <w:lsdException w:name="Colorful Grid Accent 2" w:uiPriority="73"/>
-    <w:lsdException w:name="Light Shading Accent 3" w:uiPriority="60"/>
-    <w:lsdException w:name="Light List Accent 3" w:uiPriority="61"/>
-    <w:lsdException w:name="Light Grid Accent 3" w:uiPriority="62"/>
-    <w:lsdException w:name="Medium Shading 1 Accent 3" w:uiPriority="63"/>
-    <w:lsdException w:name="Medium Shading 2 Accent 3" w:uiPriority="64"/>
-    <w:lsdException w:name="Medium List 1 Accent 3" w:uiPriority="65"/>
-    <w:lsdException w:name="Medium List 2 Accent 3" w:uiPriority="66"/>
-    <w:lsdException w:name="Medium Grid 1 Accent 3" w:uiPriority="67"/>
-    <w:lsdException w:name="Medium Grid 2 Accent 3" w:uiPriority="68"/>
-    <w:lsdException w:name="Medium Grid 3 Accent 3" w:uiPriority="69"/>
-    <w:lsdException w:name="Dark List Accent 3" w:uiPriority="70"/>
-    <w:lsdException w:name="Colorful Shading Accent 3" w:uiPriority="71"/>
-    <w:lsdException w:name="Colorful List Accent 3" w:uiPriority="72"/>
-    <w:lsdException w:name="Colorful Grid Accent 3" w:uiPriority="73"/>
-    <w:lsdException w:name="Light Shading Accent 4" w:uiPriority="60"/>
-    <w:lsdException w:name="Light List Accent 4" w:uiPriority="61"/>
-    <w:lsdException w:name="Light Grid Accent 4" w:uiPriority="62"/>
-    <w:lsdException w:name="Medium Shading 1 Accent 4" w:uiPriority="63"/>
-    <w:lsdException w:name="Medium Shading 2 Accent 4" w:uiPriority="64"/>
-    <w:lsdException w:name="Medium List 1 Accent 4" w:uiPriority="65"/>
-    <w:lsdException w:name="Medium List 2 Accent 4" w:uiPriority="66"/>
-    <w:lsdException w:name="Medium Grid 1 Accent 4" w:uiPriority="67"/>
-    <w:lsdException w:name="Medium Grid 2 Accent 4" w:uiPriority="68"/>
-    <w:lsdException w:name="Medium Grid 3 Accent 4" w:uiPriority="69"/>
-    <w:lsdException w:name="Dark List Accent 4" w:uiPriority="70"/>
-    <w:lsdException w:name="Colorful Shading Accent 4" w:uiPriority="71"/>
-    <w:lsdException w:name="Colorful List Accent 4" w:uiPriority="72"/>
-    <w:lsdException w:name="Colorful Grid Accent 4" w:uiPriority="73"/>
-    <w:lsdException w:name="Light Shading Accent 5" w:uiPriority="60"/>
-    <w:lsdException w:name="Light List Accent 5" w:uiPriority="61"/>
-    <w:lsdException w:name="Light Grid Accent 5" w:uiPriority="62"/>
-    <w:lsdException w:name="Medium Shading 1 Accent 5" w:uiPriority="63"/>
-    <w:lsdException w:name="Medium Shading 2 Accent 5" w:uiPriority="64"/>
-    <w:lsdException w:name="Medium List 1 Accent 5" w:uiPriority="65"/>
-    <w:lsdException w:name="Medium List 2 Accent 5" w:uiPriority="66"/>
-    <w:lsdException w:name="Medium Grid 1 Accent 5" w:uiPriority="67"/>
-    <w:lsdException w:name="Medium Grid 2 Accent 5" w:uiPriority="68"/>
-    <w:lsdException w:name="Medium Grid 3 Accent 5" w:uiPriority="69"/>
-    <w:lsdException w:name="Dark List Accent 5" w:uiPriority="70"/>
-    <w:lsdException w:name="Colorful Shading Accent 5" w:uiPriority="71"/>
-    <w:lsdException w:name="Colorful List Accent 5" w:uiPriority="72"/>
-    <w:lsdException w:name="Colorful Grid Accent 5" w:uiPriority="73"/>
-    <w:lsdException w:name="Light Shading Accent 6" w:uiPriority="60"/>
-    <w:lsdException w:name="Light List Accent 6" w:uiPriority="61"/>
-    <w:lsdException w:name="Light Grid Accent 6" w:uiPriority="62"/>
-    <w:lsdException w:name="Medium Shading 1 Accent 6" w:uiPriority="63"/>
-    <w:lsdException w:name="Medium Shading 2 Accent 6" w:uiPriority="64"/>
-    <w:lsdException w:name="Medium List 1 Accent 6" w:uiPriority="65"/>
-    <w:lsdException w:name="Medium List 2 Accent 6" w:uiPriority="66"/>
-    <w:lsdException w:name="Medium Grid 1 Accent 6" w:uiPriority="67"/>
-    <w:lsdException w:name="Medium Grid 2 Accent 6" w:uiPriority="68"/>
-    <w:lsdException w:name="Medium Grid 3 Accent 6" w:uiPriority="69"/>
-    <w:lsdException w:name="Dark List Accent 6" w:uiPriority="70"/>
-    <w:lsdException w:name="Colorful Shading Accent 6" w:uiPriority="71"/>
-    <w:lsdException w:name="Colorful List Accent 6" w:uiPriority="72"/>
-    <w:lsdException w:name="Colorful Grid Accent 6" w:uiPriority="73"/>
-    <w:lsdException w:name="Subtle Emphasis" w:uiPriority="19" w:qFormat="1"/>
-    <w:lsdException w:name="Intense Emphasis" w:uiPriority="21" w:qFormat="1"/>
-    <w:lsdException w:name="Subtle Reference" w:uiPriority="31" w:qFormat="1"/>
-    <w:lsdException w:name="Intense Reference" w:uiPriority="32" w:qFormat="1"/>
-    <w:lsdException w:name="Book Title" w:uiPriority="33" w:qFormat="1"/>
-    <w:lsdException w:name="Bibliography" w:semiHidden="1" w:uiPriority="37" w:unhideWhenUsed="1"/>
-    <w:lsdException w:name="TOC Heading" w:semiHidden="1" w:uiPriority="39" w:unhideWhenUsed="1" w:qFormat="1"/>
-    <w:lsdException w:name="Plain Table 1" w:uiPriority="41"/>
-    <w:lsdException w:name="Plain Table 2" w:uiPriority="42"/>
-    <w:lsdException w:name="Plain Table 3" w:uiPriority="43"/>
-    <w:lsdException w:name="Plain Table 4" w:uiPriority="44"/>
-    <w:lsdException w:name="Plain Table 5" w:uiPriority="45"/>
-    <w:lsdException w:name="Grid Table Light" w:uiPriority="40"/>
-    <w:lsdException w:name="Grid Table 1 Light" w:uiPriority="46"/>
-    <w:lsdException w:name="Grid Table 2" w:uiPriority="47"/>
-    <w:lsdException w:name="Grid Table 3" w:uiPriority="48"/>
-    <w:lsdException w:name="Grid Table 4" w:uiPriority="49"/>
-    <w:lsdException w:name="Grid Table 5 Dark" w:uiPriority="50"/>
-    <w:lsdException w:name="Grid Table 6 Colorful" w:uiPriority="51"/>
-    <w:lsdException w:name="Grid Table 7 Colorful" w:uiPriority="52"/>
-    <w:lsdException w:name="Grid Table 1 Light Accent 1" w:uiPriority="46"/>
-    <w:lsdException w:name="Grid Table 2 Accent 1" w:uiPriority="47"/>
-    <w:lsdException w:name="Grid Table 3 Accent 1" w:uiPriority="48"/>
-    <w:lsdException w:name="Grid Table 4 Accent 1" w:uiPriority="49"/>
-    <w:lsdException w:name="Grid Table 5 Dark Accent 1" w:uiPriority="50"/>
-    <w:lsdException w:name="Grid Table 6 Colorful Accent 1" w:uiPriority="51"/>
-    <w:lsdException w:name="Grid Table 7 Colorful Accent 1" w:uiPriority="52"/>
-    <w:lsdException w:name="Grid Table 1 Light Accent 2" w:uiPriority="46"/>
-    <w:lsdException w:name="Grid Table 2 Accent 2" w:uiPriority="47"/>
-    <w:lsdException w:name="Grid Table 3 Accent 2" w:uiPriority="48"/>
-    <w:lsdException w:name="Grid Table 4 Accent 2" w:uiPriority="49"/>
-    <w:lsdException w:name="Grid Table 5 Dark Accent 2" w:uiPriority="50"/>
-    <w:lsdException w:name="Grid Table 6 Colorful Accent 2" w:uiPriority="51"/>
-    <w:lsdException w:name="Grid Table 7 Colorful Accent 2" w:uiPriority="52"/>
-    <w:lsdException w:name="Grid Table 1 Light Accent 3" w:uiPriority="46"/>
-    <w:lsdException w:name="Grid Table 2 Accent 3" w:uiPriority="47"/>
-    <w:lsdException w:name="Grid Table 3 Accent 3" w:uiPriority="48"/>
-    <w:lsdException w:name="Grid Table 4 Accent 3" w:uiPriority="49"/>
-    <w:lsdException w:name="Grid Table 5 Dark Accent 3" w:uiPriority="50"/>
-    <w:lsdException w:name="Grid Table 6 Colorful Accent 3" w:uiPriority="51"/>
-    <w:lsdException w:name="Grid Table 7 Colorful Accent 3" w:uiPriority="52"/>
-    <w:lsdException w:name="Grid Table 1 Light Accent 4" w:uiPriority="46"/>
-    <w:lsdException w:name="Grid Table 2 Accent 4" w:uiPriority="47"/>
-    <w:lsdException w:name="Grid Table 3 Accent 4" w:uiPriority="48"/>
-    <w:lsdException w:name="Grid Table 4 Accent 4" w:uiPriority="49"/>
-    <w:lsdException w:name="Grid Table 5 Dark Accent 4" w:uiPriority="50"/>
-    <w:lsdException w:name="Grid Table 6 Colorful Accent 4" w:uiPriority="51"/>
-    <w:lsdException w:name="Grid Table 7 Colorful Accent 4" w:uiPriority="52"/>
-    <w:lsdException w:name="Grid Table 1 Light Accent 5" w:uiPriority="46"/>
-    <w:lsdException w:name="Grid Table 2 Accent 5" w:uiPriority="47"/>
-    <w:lsdException w:name="Grid Table 3 Accent 5" w:uiPriority="48"/>
-    <w:lsdException w:name="Grid Table 4 Accent 5" w:uiPriority="49"/>
-    <w:lsdException w:name="Grid Table 5 Dark Accent 5" w:uiPriority="50"/>
-    <w:lsdException w:name="Grid Table 6 Colorful Accent 5" w:uiPriority="51"/>
-    <w:lsdException w:name="Grid Table 7 Colorful Accent 5" w:uiPriority="52"/>
-    <w:lsdException w:name="Grid Table 1 Light Accent 6" w:uiPriority="46"/>
-    <w:lsdException w:name="Grid Table 2 Accent 6" w:uiPriority="47"/>
-    <w:lsdException w:name="Grid Table 3 Accent 6" w:uiPriority="48"/>
-    <w:lsdException w:name="Grid Table 4 Accent 6" w:uiPriority="49"/>
-    <w:lsdException w:name="Grid Table 5 Dark Accent 6" w:uiPriority="50"/>
-    <w:lsdException w:name="Grid Table 6 Colorful Accent 6" w:uiPriority="51"/>
-    <w:lsdException w:name="Grid Table 7 Colorful Accent 6" w:uiPriority="52"/>
-    <w:lsdException w:name="List Table 1 Light" w:uiPriority="46"/>
-    <w:lsdException w:name="List Table 2" w:uiPriority="47"/>
-    <w:lsdException w:name="List Table 3" w:uiPriority="48"/>
-    <w:lsdException w:name="List Table 4" w:uiPriority="49"/>
-    <w:lsdException w:name="List Table 5 Dark" w:uiPriority="50"/>
-    <w:lsdException w:name="List Table 6 Colorful" w:uiPriority="51"/>
-    <w:lsdException w:name="List Table 7 Colorful" w:uiPriority="52"/>
-    <w:lsdException w:name="List Table 1 Light Accent 1" w:uiPriority="46"/>
-    <w:lsdException w:name="List Table 2 Accent 1" w:uiPriority="47"/>
-    <w:lsdException w:name="List Table 3 Accent 1" w:uiPriority="48"/>
-    <w:lsdException w:name="List Table 4 Accent 1" w:uiPriority="49"/>
-    <w:lsdException w:name="List Table 5 Dark Accent 1" w:uiPriority="50"/>
-    <w:lsdException w:name="List Table 6 Colorful Accent 1" w:uiPriority="51"/>
-    <w:lsdException w:name="List Table 7 Colorful Accent 1" w:uiPriority="52"/>
-    <w:lsdException w:name="List Table 1 Light Accent 2" w:uiPriority="46"/>
-    <w:lsdException w:name="List Table 2 Accent 2" w:uiPriority="47"/>
-    <w:lsdException w:name="List Table 3 Accent 2" w:uiPriority="48"/>
-    <w:lsdException w:name="List Table 4 Accent 2" w:uiPriority="49"/>
-    <w:lsdException w:name="List Table 5 Dark Accent 2" w:uiPriority="50"/>
-    <w:lsdException w:name="List Table 6 Colorful Accent 2" w:uiPriority="51"/>
-    <w:lsdException w:name="List Table 7 Colorful Accent 2" w:uiPriority="52"/>
-    <w:lsdException w:name="List Table 1 Light Accent 3" w:uiPriority="46"/>
-    <w:lsdException w:name="List Table 2 Accent 3" w:uiPriority="47"/>
-    <w:lsdException w:name="List Table 3 Accent 3" w:uiPriority="48"/>
-    <w:lsdException w:name="List Table 4 Accent 3" w:uiPriority="49"/>
-    <w:lsdException w:name="List Table 5 Dark Accent 3" w:uiPriority="50"/>
-    <w:lsdException w:name="List Table 6 Colorful Accent 3" w:uiPriority="51"/>
-    <w:lsdException w:name="List Table 7 Colorful Accent 3" w:uiPriority="52"/>
-    <w:lsdException w:name="List Table 1 Light Accent 4" w:uiPriority="46"/>
-    <w:lsdException w:name="List Table 2 Accent 4" w:uiPriority="47"/>
-    <w:lsdException w:name="List Table 3 Accent 4" w:uiPriority="48"/>
-    <w:lsdException w:name="List Table 4 Accent 4" w:uiPriority="49"/>
-    <w:lsdException w:name="List Table 5 Dark Accent 4" w:uiPriority="50"/>
-    <w:lsdException w:name="List Table 6 Colorful Accent 4" w:uiPriority="51"/>
-    <w:lsdException w:name="List Table 7 Colorful Accent 4" w:uiPriority="52"/>
-    <w:lsdException w:name="List Table 1 Light Accent 5" w:uiPriority="46"/>
-    <w:lsdException w:name="List Table 2 Accent 5" w:uiPriority="47"/>
-    <w:lsdException w:name="List Table 3 Accent 5" w:uiPriority="48"/>
-    <w:lsdException w:name="List Table 4 Accent 5" w:uiPriority="49"/>
-    <w:lsdException w:name="List Table 5 Dark Accent 5" w:uiPriority="50"/>
-    <w:lsdException w:name="List Table 6 Colorful Accent 5" w:uiPriority="51"/>
-    <w:lsdException w:name="List Table 7 Colorful Accent 5" w:uiPriority="52"/>
-    <w:lsdException w:name="List Table 1 Light Accent 6" w:uiPriority="46"/>
-    <w:lsdException w:name="List Table 2 Accent 6" w:uiPriority="47"/>
-    <w:lsdException w:name="List Table 3 Accent 6" w:uiPriority="48"/>
-    <w:lsdException w:name="List Table 4 Accent 6" w:uiPriority="49"/>
-    <w:lsdException w:name="List Table 5 Dark Accent 6" w:uiPriority="50"/>
-    <w:lsdException w:name="List Table 6 Colorful Accent 6" w:uiPriority="51"/>
-    <w:lsdException w:name="List Table 7 Colorful Accent 6" w:uiPriority="52"/>
-    <w:lsdException w:name="Mention" w:semiHidden="1" w:unhideWhenUsed="1"/>
-    <w:lsdException w:name="Smart Hyperlink" w:semiHidden="1" w:unhideWhenUsed="1"/>
+  <w:latentStyles w:defLockedState="0" w:defUIPriority="99" w:defSemiHidden="1" w:defUnhideWhenUsed="1" w:defQFormat="0" w:count="276">
+    <w:lsdException w:name="Normal" w:semiHidden="0" w:uiPriority="0" w:unhideWhenUsed="0" w:qFormat="1"/>
+    <w:lsdException w:name="heading 1" w:semiHidden="0" w:uiPriority="9" w:unhideWhenUsed="0" w:qFormat="1"/>
+    <w:lsdException w:name="heading 2" w:semiHidden="0" w:uiPriority="9" w:unhideWhenUsed="0" w:qFormat="1"/>
+    <w:lsdException w:name="heading 3" w:semiHidden="0" w:uiPriority="9" w:unhideWhenUsed="0" w:qFormat="1"/>
+    <w:lsdException w:name="heading 4" w:semiHidden="0" w:uiPriority="9" w:unhideWhenUsed="0" w:qFormat="1"/>
+    <w:lsdException w:name="heading 5" w:uiPriority="9" w:qFormat="1"/>
+    <w:lsdException w:name="heading 6" w:uiPriority="9" w:qFormat="1"/>
+    <w:lsdException w:name="heading 7" w:uiPriority="9" w:qFormat="1"/>
+    <w:lsdException w:name="heading 8" w:uiPriority="9" w:qFormat="1"/>
+    <w:lsdException w:name="heading 9" w:uiPriority="9" w:qFormat="1"/>
+    <w:lsdException w:name="toc 1" w:uiPriority="39"/>
+    <w:lsdException w:name="toc 2" w:uiPriority="39"/>
+    <w:lsdException w:name="toc 3" w:uiPriority="39"/>
+    <w:lsdException w:name="toc 4" w:uiPriority="39"/>
+    <w:lsdException w:name="toc 5" w:uiPriority="39"/>
+    <w:lsdException w:name="toc 6" w:uiPriority="39"/>
+    <w:lsdException w:name="toc 7" w:uiPriority="39"/>
+    <w:lsdException w:name="toc 8" w:uiPriority="39"/>
+    <w:lsdException w:name="toc 9" w:uiPriority="39"/>
+    <w:lsdException w:name="caption" w:uiPriority="35" w:qFormat="1"/>
+    <w:lsdException w:name="Title" w:semiHidden="0" w:uiPriority="10" w:unhideWhenUsed="0" w:qFormat="1"/>
+    <w:lsdException w:name="Default Paragraph Font" w:uiPriority="1"/>
+    <w:lsdException w:name="Subtitle" w:semiHidden="0" w:uiPriority="11" w:unhideWhenUsed="0" w:qFormat="1"/>
+    <w:lsdException w:name="Strong" w:semiHidden="0" w:uiPriority="22" w:unhideWhenUsed="0" w:qFormat="1"/>
+    <w:lsdException w:name="Emphasis" w:semiHidden="0" w:uiPriority="20" w:unhideWhenUsed="0" w:qFormat="1"/>
+    <w:lsdException w:name="Table Grid" w:semiHidden="0" w:uiPriority="39" w:unhideWhenUsed="0"/>
+    <w:lsdException w:name="Note Level 1" w:semiHidden="0" w:unhideWhenUsed="0"/>
+    <w:lsdException w:name="Note Level 2" w:semiHidden="0" w:unhideWhenUsed="0"/>
+    <w:lsdException w:name="Note Level 3" w:semiHidden="0" w:unhideWhenUsed="0"/>
+    <w:lsdException w:name="Note Level 4" w:semiHidden="0" w:unhideWhenUsed="0"/>
+    <w:lsdException w:name="Note Level 5" w:semiHidden="0" w:unhideWhenUsed="0"/>
+    <w:lsdException w:name="Note Level 6" w:semiHidden="0" w:unhideWhenUsed="0"/>
+    <w:lsdException w:name="Note Level 7" w:semiHidden="0" w:unhideWhenUsed="0"/>
+    <w:lsdException w:name="Note Level 8" w:semiHidden="0" w:unhideWhenUsed="0"/>
+    <w:lsdException w:name="Note Level 9" w:semiHidden="0" w:unhideWhenUsed="0"/>
+    <w:lsdException w:name="Placeholder Text" w:unhideWhenUsed="0"/>
+    <w:lsdException w:name="No Spacing" w:semiHidden="0" w:uiPriority="1" w:unhideWhenUsed="0" w:qFormat="1"/>
+    <w:lsdException w:name="Light Shading" w:semiHidden="0" w:uiPriority="60" w:unhideWhenUsed="0"/>
+    <w:lsdException w:name="Light List" w:semiHidden="0" w:uiPriority="61" w:unhideWhenUsed="0"/>
+    <w:lsdException w:name="Light Grid" w:semiHidden="0" w:uiPriority="62" w:unhideWhenUsed="0"/>
+    <w:lsdException w:name="Medium Shading 1" w:semiHidden="0" w:uiPriority="63" w:unhideWhenUsed="0"/>
+    <w:lsdException w:name="Medium Shading 2" w:semiHidden="0" w:uiPriority="64" w:unhideWhenUsed="0"/>
+    <w:lsdException w:name="Medium List 1" w:semiHidden="0" w:uiPriority="65" w:unhideWhenUsed="0"/>
+    <w:lsdException w:name="Medium List 2" w:semiHidden="0" w:uiPriority="66" w:unhideWhenUsed="0"/>
+    <w:lsdException w:name="Medium Grid 1" w:semiHidden="0" w:uiPriority="67" w:unhideWhenUsed="0"/>
+    <w:lsdException w:name="Medium Grid 2" w:semiHidden="0" w:uiPriority="68" w:unhideWhenUsed="0"/>
+    <w:lsdException w:name="Medium Grid 3" w:semiHidden="0" w:uiPriority="69" w:unhideWhenUsed="0"/>
+    <w:lsdException w:name="Dark List" w:semiHidden="0" w:uiPriority="70" w:unhideWhenUsed="0"/>
+    <w:lsdException w:name="Colorful Shading" w:semiHidden="0" w:uiPriority="71" w:unhideWhenUsed="0"/>
+    <w:lsdException w:name="Colorful List" w:semiHidden="0" w:uiPriority="72" w:unhideWhenUsed="0"/>
+    <w:lsdException w:name="Colorful Grid" w:semiHidden="0" w:uiPriority="73" w:unhideWhenUsed="0"/>
+    <w:lsdException w:name="Light Shading Accent 1" w:semiHidden="0" w:uiPriority="60" w:unhideWhenUsed="0"/>
+    <w:lsdException w:name="Light List Accent 1" w:semiHidden="0" w:uiPriority="61" w:unhideWhenUsed="0"/>
+    <w:lsdException w:name="Light Grid Accent 1" w:semiHidden="0" w:uiPriority="62" w:unhideWhenUsed="0"/>
+    <w:lsdException w:name="Medium Shading 1 Accent 1" w:semiHidden="0" w:uiPriority="63" w:unhideWhenUsed="0"/>
+    <w:lsdException w:name="Medium Shading 2 Accent 1" w:semiHidden="0" w:uiPriority="64" w:unhideWhenUsed="0"/>
+    <w:lsdException w:name="Medium List 1 Accent 1" w:semiHidden="0" w:uiPriority="65" w:unhideWhenUsed="0"/>
+    <w:lsdException w:name="Revision" w:unhideWhenUsed="0"/>
+    <w:lsdException w:name="List Paragraph" w:semiHidden="0" w:uiPriority="34" w:unhideWhenUsed="0" w:qFormat="1"/>
+    <w:lsdException w:name="Quote" w:semiHidden="0" w:uiPriority="29" w:unhideWhenUsed="0" w:qFormat="1"/>
+    <w:lsdException w:name="Intense Quote" w:semiHidden="0" w:uiPriority="30" w:unhideWhenUsed="0" w:qFormat="1"/>
+    <w:lsdException w:name="Medium List 2 Accent 1" w:semiHidden="0" w:uiPriority="66" w:unhideWhenUsed="0"/>
+    <w:lsdException w:name="Medium Grid 1 Accent 1" w:semiHidden="0" w:uiPriority="67" w:unhideWhenUsed="0"/>
+    <w:lsdException w:name="Medium Grid 2 Accent 1" w:semiHidden="0" w:uiPriority="68" w:unhideWhenUsed="0"/>
+    <w:lsdException w:name="Medium Grid 3 Accent 1" w:semiHidden="0" w:uiPriority="69" w:unhideWhenUsed="0"/>
+    <w:lsdException w:name="Dark List Accent 1" w:semiHidden="0" w:uiPriority="70" w:unhideWhenUsed="0"/>
+    <w:lsdException w:name="Colorful Shading Accent 1" w:semiHidden="0" w:uiPriority="71" w:unhideWhenUsed="0"/>
+    <w:lsdException w:name="Colorful List Accent 1" w:semiHidden="0" w:uiPriority="72" w:unhideWhenUsed="0"/>
+    <w:lsdException w:name="Colorful Grid Accent 1" w:semiHidden="0" w:uiPriority="73" w:unhideWhenUsed="0"/>
+    <w:lsdException w:name="Light Shading Accent 2" w:semiHidden="0" w:uiPriority="60" w:unhideWhenUsed="0"/>
+    <w:lsdException w:name="Light List Accent 2" w:semiHidden="0" w:uiPriority="61" w:unhideWhenUsed="0"/>
+    <w:lsdException w:name="Light Grid Accent 2" w:semiHidden="0" w:uiPriority="62" w:unhideWhenUsed="0"/>
+    <w:lsdException w:name="Medium Shading 1 Accent 2" w:semiHidden="0" w:uiPriority="63" w:unhideWhenUsed="0"/>
+    <w:lsdException w:name="Medium Shading 2 Accent 2" w:semiHidden="0" w:uiPriority="64" w:unhideWhenUsed="0"/>
+    <w:lsdException w:name="Medium List 1 Accent 2" w:semiHidden="0" w:uiPriority="65" w:unhideWhenUsed="0"/>
+    <w:lsdException w:name="Medium List 2 Accent 2" w:semiHidden="0" w:uiPriority="66" w:unhideWhenUsed="0"/>
+    <w:lsdException w:name="Medium Grid 1 Accent 2" w:semiHidden="0" w:uiPriority="67" w:unhideWhenUsed="0"/>
+    <w:lsdException w:name="Medium Grid 2 Accent 2" w:semiHidden="0" w:uiPriority="68" w:unhideWhenUsed="0"/>
+    <w:lsdException w:name="Medium Grid 3 Accent 2" w:semiHidden="0" w:uiPriority="69" w:unhideWhenUsed="0"/>
+    <w:lsdException w:name="Dark List Accent 2" w:semiHidden="0" w:uiPriority="70" w:unhideWhenUsed="0"/>
+    <w:lsdException w:name="Colorful Shading Accent 2" w:semiHidden="0" w:uiPriority="71" w:unhideWhenUsed="0"/>
+    <w:lsdException w:name="Colorful List Accent 2" w:semiHidden="0" w:uiPriority="72" w:unhideWhenUsed="0"/>
+    <w:lsdException w:name="Colorful Grid Accent 2" w:semiHidden="0" w:uiPriority="73" w:unhideWhenUsed="0"/>
+    <w:lsdException w:name="Light Shading Accent 3" w:semiHidden="0" w:uiPriority="60" w:unhideWhenUsed="0"/>
+    <w:lsdException w:name="Light List Accent 3" w:semiHidden="0" w:uiPriority="61" w:unhideWhenUsed="0"/>
+    <w:lsdException w:name="Light Grid Accent 3" w:semiHidden="0" w:uiPriority="62" w:unhideWhenUsed="0"/>
+    <w:lsdException w:name="Medium Shading 1 Accent 3" w:semiHidden="0" w:uiPriority="63" w:unhideWhenUsed="0"/>
+    <w:lsdException w:name="Medium Shading 2 Accent 3" w:semiHidden="0" w:uiPriority="64" w:unhideWhenUsed="0"/>
+    <w:lsdException w:name="Medium List 1 Accent 3" w:semiHidden="0" w:uiPriority="65" w:unhideWhenUsed="0"/>
+    <w:lsdException w:name="Medium List 2 Accent 3" w:semiHidden="0" w:uiPriority="66" w:unhideWhenUsed="0"/>
+    <w:lsdException w:name="Medium Grid 1 Accent 3" w:semiHidden="0" w:uiPriority="67" w:unhideWhenUsed="0"/>
+    <w:lsdException w:name="Medium Grid 2 Accent 3" w:semiHidden="0" w:uiPriority="68" w:unhideWhenUsed="0"/>
+    <w:lsdException w:name="Medium Grid 3 Accent 3" w:semiHidden="0" w:uiPriority="69" w:unhideWhenUsed="0"/>
+    <w:lsdException w:name="Dark List Accent 3" w:semiHidden="0" w:uiPriority="70" w:unhideWhenUsed="0"/>
+    <w:lsdException w:name="Colorful Shading Accent 3" w:semiHidden="0" w:uiPriority="71" w:unhideWhenUsed="0"/>
+    <w:lsdException w:name="Colorful List Accent 3" w:semiHidden="0" w:uiPriority="72" w:unhideWhenUsed="0"/>
+    <w:lsdException w:name="Colorful Grid Accent 3" w:semiHidden="0" w:uiPriority="73" w:unhideWhenUsed="0"/>
+    <w:lsdException w:name="Light Shading Accent 4" w:semiHidden="0" w:uiPriority="60" w:unhideWhenUsed="0"/>
+    <w:lsdException w:name="Light List Accent 4" w:semiHidden="0" w:uiPriority="61" w:unhideWhenUsed="0"/>
+    <w:lsdException w:name="Light Grid Accent 4" w:semiHidden="0" w:uiPriority="62" w:unhideWhenUsed="0"/>
+    <w:lsdException w:name="Medium Shading 1 Accent 4" w:semiHidden="0" w:uiPriority="63" w:unhideWhenUsed="0"/>
+    <w:lsdException w:name="Medium Shading 2 Accent 4" w:semiHidden="0" w:uiPriority="64" w:unhideWhenUsed="0"/>
+    <w:lsdException w:name="Medium List 1 Accent 4" w:semiHidden="0" w:uiPriority="65" w:unhideWhenUsed="0"/>
+    <w:lsdException w:name="Medium List 2 Accent 4" w:semiHidden="0" w:uiPriority="66" w:unhideWhenUsed="0"/>
+    <w:lsdException w:name="Medium Grid 1 Accent 4" w:semiHidden="0" w:uiPriority="67" w:unhideWhenUsed="0"/>
+    <w:lsdException w:name="Medium Grid 2 Accent 4" w:semiHidden="0" w:uiPriority="68" w:unhideWhenUsed="0"/>
+    <w:lsdException w:name="Medium Grid 3 Accent 4" w:semiHidden="0" w:uiPriority="69" w:unhideWhenUsed="0"/>
+    <w:lsdException w:name="Dark List Accent 4" w:semiHidden="0" w:uiPriority="70" w:unhideWhenUsed="0"/>
+    <w:lsdException w:name="Colorful Shading Accent 4" w:semiHidden="0" w:uiPriority="71" w:unhideWhenUsed="0"/>
+    <w:lsdException w:name="Colorful List Accent 4" w:semiHidden="0" w:uiPriority="72" w:unhideWhenUsed="0"/>
+    <w:lsdException w:name="Colorful Grid Accent 4" w:semiHidden="0" w:uiPriority="73" w:unhideWhenUsed="0"/>
+    <w:lsdException w:name="Light Shading Accent 5" w:semiHidden="0" w:uiPriority="60" w:unhideWhenUsed="0"/>
+    <w:lsdException w:name="Light List Accent 5" w:semiHidden="0" w:uiPriority="61" w:unhideWhenUsed="0"/>
+    <w:lsdException w:name="Light Grid Accent 5" w:semiHidden="0" w:uiPriority="62" w:unhideWhenUsed="0"/>
+    <w:lsdException w:name="Medium Shading 1 Accent 5" w:semiHidden="0" w:uiPriority="63" w:unhideWhenUsed="0"/>
+    <w:lsdException w:name="Medium Shading 2 Accent 5" w:semiHidden="0" w:uiPriority="64" w:unhideWhenUsed="0"/>
+    <w:lsdException w:name="Medium List 1 Accent 5" w:semiHidden="0" w:uiPriority="65" w:unhideWhenUsed="0"/>
+    <w:lsdException w:name="Medium List 2 Accent 5" w:semiHidden="0" w:uiPriority="66" w:unhideWhenUsed="0"/>
+    <w:lsdException w:name="Medium Grid 1 Accent 5" w:semiHidden="0" w:uiPriority="67" w:unhideWhenUsed="0"/>
+    <w:lsdException w:name="Medium Grid 2 Accent 5" w:semiHidden="0" w:uiPriority="68" w:unhideWhenUsed="0"/>
+    <w:lsdException w:name="Medium Grid 3 Accent 5" w:semiHidden="0" w:uiPriority="69" w:unhideWhenUsed="0"/>
+    <w:lsdException w:name="Dark List Accent 5" w:semiHidden="0" w:uiPriority="70" w:unhideWhenUsed="0"/>
+    <w:lsdException w:name="Colorful Shading Accent 5" w:semiHidden="0" w:uiPriority="71" w:unhideWhenUsed="0"/>
+    <w:lsdException w:name="Colorful List Accent 5" w:semiHidden="0" w:uiPriority="72" w:unhideWhenUsed="0"/>
+    <w:lsdException w:name="Colorful Grid Accent 5" w:semiHidden="0" w:uiPriority="73" w:unhideWhenUsed="0"/>
+    <w:lsdException w:name="Light Shading Accent 6" w:semiHidden="0" w:uiPriority="60" w:unhideWhenUsed="0"/>
+    <w:lsdException w:name="Light List Accent 6" w:semiHidden="0" w:uiPriority="61" w:unhideWhenUsed="0"/>
+    <w:lsdException w:name="Light Grid Accent 6" w:semiHidden="0" w:uiPriority="62" w:unhideWhenUsed="0"/>
+    <w:lsdException w:name="Medium Shading 1 Accent 6" w:semiHidden="0" w:uiPriority="63" w:unhideWhenUsed="0"/>
+    <w:lsdException w:name="Medium Shading 2 Accent 6" w:semiHidden="0" w:uiPriority="64" w:unhideWhenUsed="0"/>
+    <w:lsdException w:name="Medium List 1 Accent 6" w:semiHidden="0" w:uiPriority="65" w:unhideWhenUsed="0"/>
+    <w:lsdException w:name="Medium List 2 Accent 6" w:semiHidden="0" w:uiPriority="66" w:unhideWhenUsed="0"/>
+    <w:lsdException w:name="Medium Grid 1 Accent 6" w:semiHidden="0" w:uiPriority="67" w:unhideWhenUsed="0"/>
+    <w:lsdException w:name="Medium Grid 2 Accent 6" w:semiHidden="0" w:uiPriority="68" w:unhideWhenUsed="0"/>
+    <w:lsdException w:name="Medium Grid 3 Accent 6" w:semiHidden="0" w:uiPriority="69" w:unhideWhenUsed="0"/>
+    <w:lsdException w:name="Dark List Accent 6" w:semiHidden="0" w:uiPriority="70" w:unhideWhenUsed="0"/>
+    <w:lsdException w:name="Colorful Shading Accent 6" w:semiHidden="0" w:uiPriority="71" w:unhideWhenUsed="0"/>
+    <w:lsdException w:name="Colorful List Accent 6" w:semiHidden="0" w:uiPriority="72" w:unhideWhenUsed="0"/>
+    <w:lsdException w:name="Colorful Grid Accent 6" w:semiHidden="0" w:uiPriority="73" w:unhideWhenUsed="0"/>
+    <w:lsdException w:name="Subtle Emphasis" w:semiHidden="0" w:uiPriority="19" w:unhideWhenUsed="0" w:qFormat="1"/>
+    <w:lsdException w:name="Intense Emphasis" w:semiHidden="0" w:uiPriority="21" w:unhideWhenUsed="0" w:qFormat="1"/>
+    <w:lsdException w:name="Subtle Reference" w:semiHidden="0" w:uiPriority="31" w:unhideWhenUsed="0" w:qFormat="1"/>
+    <w:lsdException w:name="Intense Reference" w:semiHidden="0" w:uiPriority="32" w:unhideWhenUsed="0" w:qFormat="1"/>
+    <w:lsdException w:name="Book Title" w:semiHidden="0" w:uiPriority="33" w:unhideWhenUsed="0" w:qFormat="1"/>
+    <w:lsdException w:name="Bibliography" w:uiPriority="37"/>
+    <w:lsdException w:name="TOC Heading" w:uiPriority="39" w:qFormat="1"/>
+  </w:latentStyles>
+  <w:style w:type="paragraph" w:default="1" w:styleId="Normal">
+    <w:name w:val="Normal"/>
+    <w:qFormat/>
+    <w:rsid w:val="00D027B1"/>
+    <w:rPr>
+      <w:sz w:val="24"/>
+      <w:szCs w:val="24"/>
+    </w:rPr>
+  </w:style>
+  <w:style w:type="paragraph" w:styleId="Heading1">
+    <w:name w:val="heading 1"/>
+    <w:basedOn w:val="Normal"/>
+    <w:link w:val="Heading1Char"/>
+    <w:uiPriority w:val="9"/>
+    <w:qFormat/>
+    <w:pPr>
+      <w:spacing w:before="100" w:beforeAutospacing="1" w:after="100" w:afterAutospacing="1"/>
+      <w:outlineLvl w:val="0"/>
+    </w:pPr>
+    <w:rPr>
+      <w:rFonts w:eastAsiaTheme="minorEastAsia"/>
+      <w:b/>
+      <w:bCs/>
+      <w:kern w:val="36"/>
+      <w:sz w:val="48"/>
+      <w:szCs w:val="48"/>
+    </w:rPr>
+  </w:style>
+  <w:style w:type="paragraph" w:styleId="Heading2">
+    <w:name w:val="heading 2"/>
+    <w:basedOn w:val="Normal"/>
+    <w:link w:val="Heading2Char"/>
+    <w:uiPriority w:val="9"/>
+    <w:qFormat/>
+    <w:pPr>
+      <w:spacing w:before="100" w:beforeAutospacing="1" w:after="100" w:afterAutospacing="1"/>
+      <w:outlineLvl w:val="1"/>
+    </w:pPr>
+    <w:rPr>
+      <w:rFonts w:eastAsiaTheme="minorEastAsia"/>
+      <w:b/>
+      <w:bCs/>
+      <w:sz w:val="36"/>
+      <w:szCs w:val="36"/>
+    </w:rPr>
+  </w:style>
+  <w:style w:type="paragraph" w:styleId="Heading3">
+    <w:name w:val="heading 3"/>
+    <w:basedOn w:val="Normal"/>
+    <w:link w:val="Heading3Char"/>
+    <w:uiPriority w:val="9"/>
+    <w:qFormat/>
+    <w:pPr>
+      <w:spacing w:before="100" w:beforeAutospacing="1" w:after="100" w:afterAutospacing="1"/>
+      <w:outlineLvl w:val="2"/>
+    </w:pPr>
+    <w:rPr>
+      <w:rFonts w:eastAsiaTheme="minorEastAsia"/>
+      <w:b/>
+      <w:bCs/>
+      <w:sz w:val="27"/>
+      <w:szCs w:val="27"/>
+    </w:rPr>
+  </w:style>
+  <w:style w:type="paragraph" w:styleId="Heading4">
+    <w:name w:val="heading 4"/>
+    <w:basedOn w:val="Normal"/>
+    <w:link w:val="Heading4Char"/>
+    <w:uiPriority w:val="9"/>
+    <w:qFormat/>
+    <w:pPr>
+      <w:spacing w:before="100" w:beforeAutospacing="1" w:after="100" w:afterAutospacing="1"/>
+      <w:outlineLvl w:val="3"/>
+    </w:pPr>
+    <w:rPr>
+      <w:rFonts w:eastAsiaTheme="minorEastAsia"/>
+      <w:b/>
+      <w:bCs/>
+    </w:rPr>
+  </w:style>
+  <w:style w:type="character" w:default="1" w:styleId="DefaultParagraphFont">
+    <w:name w:val="Default Paragraph Font"/>
+    <w:uiPriority w:val="1"/>
+    <w:semiHidden/>
+    <w:unhideWhenUsed/>
+  </w:style>
+  <w:style w:type="table" w:default="1" w:styleId="TableNormal">
+    <w:name w:val="Normal Table"/>
+    <w:uiPriority w:val="99"/>
+    <w:semiHidden/>
+    <w:unhideWhenUsed/>
+    <w:tblPr>
+      <w:tblInd w:w="0" w:type="dxa"/>
+      <w:tblCellMar>
+        <w:top w:w="0" w:type="dxa"/>
+        <w:left w:w="108" w:type="dxa"/>
+        <w:bottom w:w="0" w:type="dxa"/>
+        <w:right w:w="108" w:type="dxa"/>
+      </w:tblCellMar>
+    </w:tblPr>
+  </w:style>
+  <w:style w:type="numbering" w:default="1" w:styleId="NoList">
+    <w:name w:val="No List"/>
+    <w:uiPriority w:val="99"/>
+    <w:semiHidden/>
+    <w:unhideWhenUsed/>
+  </w:style>
+  <w:style w:type="character" w:styleId="Hyperlink">
+    <w:name w:val="Hyperlink"/>
+    <w:basedOn w:val="DefaultParagraphFont"/>
+    <w:uiPriority w:val="99"/>
+    <w:unhideWhenUsed/>
+    <w:rPr>
+      <w:color w:val="0000FF"/>
+      <w:u w:val="single"/>
+    </w:rPr>
+  </w:style>
+  <w:style w:type="character" w:styleId="FollowedHyperlink">
+    <w:name w:val="FollowedHyperlink"/>
+    <w:basedOn w:val="DefaultParagraphFont"/>
+    <w:uiPriority w:val="99"/>
+    <w:semiHidden/>
+    <w:unhideWhenUsed/>
+    <w:rPr>
+      <w:color w:val="800080"/>
+      <w:u w:val="single"/>
+    </w:rPr>
+  </w:style>
+  <w:style w:type="character" w:customStyle="1" w:styleId="Heading1Char">
+    <w:name w:val="Heading 1 Char"/>
+    <w:basedOn w:val="DefaultParagraphFont"/>
+    <w:link w:val="Heading1"/>
+    <w:uiPriority w:val="9"/>
+    <w:rPr>
+      <w:rFonts w:asciiTheme="majorHAnsi" w:eastAsiaTheme="majorEastAsia" w:hAnsiTheme="majorHAnsi" w:cstheme="majorBidi"/>
+      <w:color w:val="2E74B5" w:themeColor="accent1" w:themeShade="BF"/>
+      <w:sz w:val="32"/>
+      <w:szCs w:val="32"/>
+    </w:rPr>
+  </w:style>
+  <w:style w:type="character" w:customStyle="1" w:styleId="Heading2Char">
+    <w:name w:val="Heading 2 Char"/>
+    <w:basedOn w:val="DefaultParagraphFont"/>
+    <w:link w:val="Heading2"/>
+    <w:uiPriority w:val="9"/>
+    <w:semiHidden/>
+    <w:rPr>
+      <w:rFonts w:asciiTheme="majorHAnsi" w:eastAsiaTheme="majorEastAsia" w:hAnsiTheme="majorHAnsi" w:cstheme="majorBidi"/>
+      <w:color w:val="2E74B5" w:themeColor="accent1" w:themeShade="BF"/>
+      <w:sz w:val="26"/>
+      <w:szCs w:val="26"/>
+    </w:rPr>
+  </w:style>
+  <w:style w:type="paragraph" w:customStyle="1" w:styleId="msonormal0">
+    <w:name w:val="msonormal"/>
+    <w:basedOn w:val="Normal"/>
+    <w:pPr>
+      <w:spacing w:before="100" w:beforeAutospacing="1" w:after="100" w:afterAutospacing="1"/>
+    </w:pPr>
+    <w:rPr>
+      <w:rFonts w:eastAsiaTheme="minorEastAsia"/>
+    </w:rPr>
+  </w:style>
+  <w:style w:type="paragraph" w:customStyle="1" w:styleId="noindent">
+    <w:name w:val="noindent"/>
+    <w:basedOn w:val="Normal"/>
+    <w:pPr>
+      <w:spacing w:before="100" w:beforeAutospacing="1" w:after="100" w:afterAutospacing="1"/>
+    </w:pPr>
+    <w:rPr>
+      <w:rFonts w:eastAsiaTheme="minorEastAsia"/>
+    </w:rPr>
+  </w:style>
+  <w:style w:type="paragraph" w:customStyle="1" w:styleId="nopar">
+    <w:name w:val="nopar"/>
+    <w:basedOn w:val="Normal"/>
+    <w:pPr>
+      <w:spacing w:before="100" w:beforeAutospacing="1" w:after="100" w:afterAutospacing="1"/>
+    </w:pPr>
+    <w:rPr>
+      <w:rFonts w:eastAsiaTheme="minorEastAsia"/>
+    </w:rPr>
+  </w:style>
+  <w:style w:type="paragraph" w:customStyle="1" w:styleId="indent">
+    <w:name w:val="indent"/>
+    <w:basedOn w:val="Normal"/>
+    <w:pPr>
+      <w:spacing w:before="100" w:beforeAutospacing="1" w:after="100" w:afterAutospacing="1"/>
+      <w:ind w:firstLine="360"/>
+    </w:pPr>
+    <w:rPr>
+      <w:rFonts w:eastAsiaTheme="minorEastAsia"/>
+    </w:rPr>
+  </w:style>
+  <w:style w:type="paragraph" w:styleId="NormalWeb">
+    <w:name w:val="Normal (Web)"/>
+    <w:basedOn w:val="Normal"/>
+    <w:uiPriority w:val="99"/>
+    <w:semiHidden/>
+    <w:unhideWhenUsed/>
+    <w:pPr>
+      <w:spacing w:before="100" w:beforeAutospacing="1" w:after="100" w:afterAutospacing="1"/>
+    </w:pPr>
+  </w:style>
+  <w:style w:type="paragraph" w:customStyle="1" w:styleId="bibitem">
+    <w:name w:val="bibitem"/>
+    <w:basedOn w:val="Normal"/>
+    <w:pPr>
+      <w:spacing w:before="144" w:after="144"/>
+      <w:ind w:left="480" w:hanging="480"/>
+    </w:pPr>
+    <w:rPr>
+      <w:rFonts w:eastAsiaTheme="minorEastAsia"/>
+    </w:rPr>
+  </w:style>
+  <w:style w:type="paragraph" w:customStyle="1" w:styleId="bibitem-p">
+    <w:name w:val="bibitem-p"/>
+    <w:basedOn w:val="Normal"/>
+    <w:pPr>
+      <w:spacing w:before="144" w:after="144"/>
+      <w:ind w:left="480"/>
+    </w:pPr>
+    <w:rPr>
+      <w:rFonts w:eastAsiaTheme="minorEastAsia"/>
+    </w:rPr>
+  </w:style>
+  <w:style w:type="paragraph" w:customStyle="1" w:styleId="cmr-12x-x-120">
+    <w:name w:val="cmr-12x-x-120"/>
+    <w:basedOn w:val="Normal"/>
+    <w:pPr>
+      <w:spacing w:before="100" w:beforeAutospacing="1" w:after="100" w:afterAutospacing="1"/>
+    </w:pPr>
+    <w:rPr>
+      <w:rFonts w:eastAsiaTheme="minorEastAsia"/>
+      <w:sz w:val="35"/>
+      <w:szCs w:val="35"/>
+    </w:rPr>
+  </w:style>
+  <w:style w:type="paragraph" w:customStyle="1" w:styleId="cmbx-12x-x-120">
+    <w:name w:val="cmbx-12x-x-120"/>
+    <w:basedOn w:val="Normal"/>
+    <w:pPr>
+      <w:spacing w:before="100" w:beforeAutospacing="1" w:after="100" w:afterAutospacing="1"/>
+    </w:pPr>
+    <w:rPr>
+      <w:rFonts w:eastAsiaTheme="minorEastAsia"/>
+      <w:b/>
+      <w:bCs/>
+      <w:sz w:val="35"/>
+      <w:szCs w:val="35"/>
+    </w:rPr>
+  </w:style>
+  <w:style w:type="paragraph" w:customStyle="1" w:styleId="cmmi-12x-x-120">
+    <w:name w:val="cmmi-12x-x-120"/>
+    <w:basedOn w:val="Normal"/>
+    <w:pPr>
+      <w:spacing w:before="100" w:beforeAutospacing="1" w:after="100" w:afterAutospacing="1"/>
+    </w:pPr>
+    <w:rPr>
+      <w:rFonts w:eastAsiaTheme="minorEastAsia"/>
+      <w:i/>
+      <w:iCs/>
+      <w:sz w:val="35"/>
+      <w:szCs w:val="35"/>
+    </w:rPr>
+  </w:style>
+  <w:style w:type="paragraph" w:customStyle="1" w:styleId="cmtt-10">
+    <w:name w:val="cmtt-10"/>
+    <w:basedOn w:val="Normal"/>
+    <w:pPr>
+      <w:spacing w:before="100" w:beforeAutospacing="1" w:after="100" w:afterAutospacing="1"/>
+    </w:pPr>
+    <w:rPr>
+      <w:rFonts w:ascii="Courier New" w:eastAsiaTheme="minorEastAsia" w:hAnsi="Courier New" w:cs="Courier New"/>
+    </w:rPr>
+  </w:style>
+  <w:style w:type="paragraph" w:customStyle="1" w:styleId="cmbx-10">
+    <w:name w:val="cmbx-10"/>
+    <w:basedOn w:val="Normal"/>
+    <w:pPr>
+      <w:spacing w:before="100" w:beforeAutospacing="1" w:after="100" w:afterAutospacing="1"/>
+    </w:pPr>
+    <w:rPr>
+      <w:rFonts w:eastAsiaTheme="minorEastAsia"/>
+      <w:b/>
+      <w:bCs/>
+    </w:rPr>
+  </w:style>
+  <w:style w:type="paragraph" w:customStyle="1" w:styleId="enumerate1">
+    <w:name w:val="enumerate1"/>
+    <w:basedOn w:val="Normal"/>
+    <w:pPr>
+      <w:spacing w:before="100" w:beforeAutospacing="1" w:after="100" w:afterAutospacing="1"/>
+    </w:pPr>
+    <w:rPr>
+      <w:rFonts w:eastAsiaTheme="minorEastAsia"/>
+    </w:rPr>
+  </w:style>
+  <w:style w:type="paragraph" w:customStyle="1" w:styleId="enumerate2">
+    <w:name w:val="enumerate2"/>
+    <w:basedOn w:val="Normal"/>
+    <w:pPr>
+      <w:spacing w:before="100" w:beforeAutospacing="1" w:after="100" w:afterAutospacing="1"/>
+    </w:pPr>
+    <w:rPr>
+      <w:rFonts w:eastAsiaTheme="minorEastAsia"/>
+    </w:rPr>
+  </w:style>
+  <w:style w:type="paragraph" w:customStyle="1" w:styleId="enumerate3">
+    <w:name w:val="enumerate3"/>
+    <w:basedOn w:val="Normal"/>
+    <w:pPr>
+      <w:spacing w:before="100" w:beforeAutospacing="1" w:after="100" w:afterAutospacing="1"/>
+    </w:pPr>
+    <w:rPr>
+      <w:rFonts w:eastAsiaTheme="minorEastAsia"/>
+    </w:rPr>
+  </w:style>
+  <w:style w:type="paragraph" w:customStyle="1" w:styleId="enumerate4">
+    <w:name w:val="enumerate4"/>
+    <w:basedOn w:val="Normal"/>
+    <w:pPr>
+      <w:spacing w:before="100" w:beforeAutospacing="1" w:after="100" w:afterAutospacing="1"/>
+    </w:pPr>
+    <w:rPr>
+      <w:rFonts w:eastAsiaTheme="minorEastAsia"/>
+    </w:rPr>
+  </w:style>
+  <w:style w:type="paragraph" w:customStyle="1" w:styleId="obeylines-h">
+    <w:name w:val="obeylines-h"/>
+    <w:basedOn w:val="Normal"/>
+    <w:pPr>
+      <w:spacing w:before="100" w:beforeAutospacing="1" w:after="100" w:afterAutospacing="1"/>
+    </w:pPr>
+    <w:rPr>
+      <w:rFonts w:eastAsiaTheme="minorEastAsia"/>
+    </w:rPr>
+  </w:style>
+  <w:style w:type="paragraph" w:customStyle="1" w:styleId="obeylines-v">
+    <w:name w:val="obeylines-v"/>
+    <w:basedOn w:val="Normal"/>
+    <w:pPr>
+      <w:spacing w:before="100" w:beforeAutospacing="1" w:after="100" w:afterAutospacing="1"/>
+    </w:pPr>
+    <w:rPr>
+      <w:rFonts w:eastAsiaTheme="minorEastAsia"/>
+    </w:rPr>
+  </w:style>
+  <w:style w:type="paragraph" w:customStyle="1" w:styleId="centerline">
+    <w:name w:val="centerline"/>
+    <w:basedOn w:val="Normal"/>
+    <w:pPr>
+      <w:spacing w:before="100" w:beforeAutospacing="1" w:after="100" w:afterAutospacing="1"/>
+      <w:jc w:val="center"/>
+    </w:pPr>
+    <w:rPr>
+      <w:rFonts w:eastAsiaTheme="minorEastAsia"/>
+    </w:rPr>
+  </w:style>
+  <w:style w:type="paragraph" w:customStyle="1" w:styleId="rightline">
+    <w:name w:val="rightline"/>
+    <w:basedOn w:val="Normal"/>
+    <w:pPr>
+      <w:spacing w:before="100" w:beforeAutospacing="1" w:after="100" w:afterAutospacing="1"/>
+      <w:jc w:val="right"/>
+    </w:pPr>
+    <w:rPr>
+      <w:rFonts w:eastAsiaTheme="minorEastAsia"/>
+    </w:rPr>
+  </w:style>
+  <w:style w:type="paragraph" w:customStyle="1" w:styleId="fbox">
+    <w:name w:val="fbox"/>
+    <w:basedOn w:val="Normal"/>
+    <w:pPr>
+      <w:pBdr>
+        <w:top w:val="single" w:sz="2" w:space="0" w:color="000000"/>
+        <w:left w:val="single" w:sz="2" w:space="3" w:color="000000"/>
+        <w:bottom w:val="single" w:sz="2" w:space="0" w:color="000000"/>
+        <w:right w:val="single" w:sz="2" w:space="3" w:color="000000"/>
+      </w:pBdr>
+      <w:spacing w:before="100" w:beforeAutospacing="1" w:after="100" w:afterAutospacing="1"/>
+    </w:pPr>
+    <w:rPr>
+      <w:rFonts w:eastAsiaTheme="minorEastAsia"/>
+    </w:rPr>
+  </w:style>
+  <w:style w:type="paragraph" w:customStyle="1" w:styleId="underline">
+    <w:name w:val="underline"/>
+    <w:basedOn w:val="Normal"/>
+    <w:pPr>
+      <w:spacing w:before="100" w:beforeAutospacing="1" w:after="100" w:afterAutospacing="1"/>
+    </w:pPr>
+    <w:rPr>
+      <w:rFonts w:eastAsiaTheme="minorEastAsia"/>
+      <w:u w:val="single"/>
+    </w:rPr>
+  </w:style>
+  <w:style w:type="paragraph" w:customStyle="1" w:styleId="framebox-c">
+    <w:name w:val="framebox-c"/>
+    <w:basedOn w:val="Normal"/>
+    <w:pPr>
+      <w:pBdr>
+        <w:top w:val="single" w:sz="2" w:space="0" w:color="000000"/>
+        <w:left w:val="single" w:sz="2" w:space="3" w:color="000000"/>
+        <w:bottom w:val="single" w:sz="2" w:space="0" w:color="000000"/>
+        <w:right w:val="single" w:sz="2" w:space="3" w:color="000000"/>
+      </w:pBdr>
+      <w:spacing w:before="100" w:beforeAutospacing="1" w:after="100" w:afterAutospacing="1"/>
+      <w:jc w:val="center"/>
+    </w:pPr>
+    <w:rPr>
+      <w:rFonts w:eastAsiaTheme="minorEastAsia"/>
+    </w:rPr>
+  </w:style>
+  <w:style w:type="paragraph" w:customStyle="1" w:styleId="framebox-l">
+    <w:name w:val="framebox-l"/>
+    <w:basedOn w:val="Normal"/>
+    <w:pPr>
+      <w:pBdr>
+        <w:top w:val="single" w:sz="2" w:space="0" w:color="000000"/>
+        <w:left w:val="single" w:sz="2" w:space="3" w:color="000000"/>
+        <w:bottom w:val="single" w:sz="2" w:space="0" w:color="000000"/>
+        <w:right w:val="single" w:sz="2" w:space="3" w:color="000000"/>
+      </w:pBdr>
+      <w:spacing w:before="100" w:beforeAutospacing="1" w:after="100" w:afterAutospacing="1"/>
+    </w:pPr>
+    <w:rPr>
+      <w:rFonts w:eastAsiaTheme="minorEastAsia"/>
+    </w:rPr>
+  </w:style>
+  <w:style w:type="paragraph" w:customStyle="1" w:styleId="framebox-r">
+    <w:name w:val="framebox-r"/>
+    <w:basedOn w:val="Normal"/>
+    <w:pPr>
+      <w:pBdr>
+        <w:top w:val="single" w:sz="2" w:space="0" w:color="000000"/>
+        <w:left w:val="single" w:sz="2" w:space="3" w:color="000000"/>
+        <w:bottom w:val="single" w:sz="2" w:space="0" w:color="000000"/>
+        <w:right w:val="single" w:sz="2" w:space="3" w:color="000000"/>
+      </w:pBdr>
+      <w:spacing w:before="100" w:beforeAutospacing="1" w:after="100" w:afterAutospacing="1"/>
+      <w:jc w:val="right"/>
+    </w:pPr>
+    <w:rPr>
+      <w:rFonts w:eastAsiaTheme="minorEastAsia"/>
+    </w:rPr>
+  </w:style>
+  <w:style w:type="paragraph" w:customStyle="1" w:styleId="tabbing-right">
+    <w:name w:val="tabbing-right"/>
+    <w:basedOn w:val="Normal"/>
+    <w:pPr>
+      <w:spacing w:before="100" w:beforeAutospacing="1" w:after="100" w:afterAutospacing="1"/>
+      <w:jc w:val="right"/>
+    </w:pPr>
+    <w:rPr>
+      <w:rFonts w:eastAsiaTheme="minorEastAsia"/>
+    </w:rPr>
+  </w:style>
+  <w:style w:type="paragraph" w:customStyle="1" w:styleId="marginpar">
+    <w:name w:val="marginpar"/>
+    <w:basedOn w:val="Normal"/>
+    <w:pPr>
+      <w:spacing w:before="120" w:after="100" w:afterAutospacing="1"/>
+    </w:pPr>
+    <w:rPr>
+      <w:rFonts w:eastAsiaTheme="minorEastAsia"/>
+      <w:sz w:val="20"/>
+      <w:szCs w:val="20"/>
+      <w:u w:val="single"/>
+    </w:rPr>
+  </w:style>
+  <w:style w:type="paragraph" w:customStyle="1" w:styleId="parttoc">
+    <w:name w:val="parttoc"/>
+    <w:basedOn w:val="Normal"/>
+    <w:pPr>
+      <w:spacing w:before="100" w:beforeAutospacing="1" w:after="100" w:afterAutospacing="1" w:line="480" w:lineRule="auto"/>
+    </w:pPr>
+    <w:rPr>
+      <w:rFonts w:eastAsiaTheme="minorEastAsia"/>
+      <w:b/>
+      <w:bCs/>
+      <w:sz w:val="26"/>
+      <w:szCs w:val="26"/>
+    </w:rPr>
+  </w:style>
+  <w:style w:type="paragraph" w:customStyle="1" w:styleId="likeparttoc">
+    <w:name w:val="likeparttoc"/>
+    <w:basedOn w:val="Normal"/>
+    <w:pPr>
+      <w:spacing w:before="100" w:beforeAutospacing="1" w:after="100" w:afterAutospacing="1" w:line="480" w:lineRule="auto"/>
+    </w:pPr>
+    <w:rPr>
+      <w:rFonts w:eastAsiaTheme="minorEastAsia"/>
+      <w:b/>
+      <w:bCs/>
+      <w:sz w:val="26"/>
+      <w:szCs w:val="26"/>
+    </w:rPr>
+  </w:style>
+  <w:style w:type="paragraph" w:customStyle="1" w:styleId="chaptertoc">
+    <w:name w:val="chaptertoc"/>
+    <w:basedOn w:val="Normal"/>
+    <w:pPr>
+      <w:spacing w:before="100" w:beforeAutospacing="1" w:after="100" w:afterAutospacing="1" w:line="480" w:lineRule="auto"/>
+    </w:pPr>
+    <w:rPr>
+      <w:rFonts w:eastAsiaTheme="minorEastAsia"/>
+      <w:b/>
+      <w:bCs/>
+    </w:rPr>
+  </w:style>
+  <w:style w:type="paragraph" w:customStyle="1" w:styleId="likechaptertoc">
+    <w:name w:val="likechaptertoc"/>
+    <w:basedOn w:val="Normal"/>
+    <w:pPr>
+      <w:spacing w:before="100" w:beforeAutospacing="1" w:after="100" w:afterAutospacing="1" w:line="480" w:lineRule="auto"/>
+    </w:pPr>
+    <w:rPr>
+      <w:rFonts w:eastAsiaTheme="minorEastAsia"/>
+      <w:b/>
+      <w:bCs/>
+    </w:rPr>
+  </w:style>
+  <w:style w:type="paragraph" w:customStyle="1" w:styleId="appendixtoc">
+    <w:name w:val="appendixtoc"/>
+    <w:basedOn w:val="Normal"/>
+    <w:pPr>
+      <w:spacing w:before="100" w:beforeAutospacing="1" w:after="100" w:afterAutospacing="1" w:line="480" w:lineRule="auto"/>
+    </w:pPr>
+    <w:rPr>
+      <w:rFonts w:eastAsiaTheme="minorEastAsia"/>
+      <w:b/>
+      <w:bCs/>
+    </w:rPr>
+  </w:style>
+  <w:style w:type="paragraph" w:customStyle="1" w:styleId="index-item">
+    <w:name w:val="index-item"/>
+    <w:basedOn w:val="Normal"/>
+    <w:pPr>
+      <w:spacing w:before="100" w:beforeAutospacing="1" w:after="100" w:afterAutospacing="1"/>
+    </w:pPr>
+    <w:rPr>
+      <w:rFonts w:eastAsiaTheme="minorEastAsia"/>
+    </w:rPr>
+  </w:style>
+  <w:style w:type="paragraph" w:customStyle="1" w:styleId="index-subitem">
+    <w:name w:val="index-subitem"/>
+    <w:basedOn w:val="Normal"/>
+    <w:pPr>
+      <w:spacing w:before="100" w:beforeAutospacing="1" w:after="100" w:afterAutospacing="1"/>
+    </w:pPr>
+    <w:rPr>
+      <w:rFonts w:eastAsiaTheme="minorEastAsia"/>
+    </w:rPr>
+  </w:style>
+  <w:style w:type="paragraph" w:customStyle="1" w:styleId="index-subsubitem">
+    <w:name w:val="index-subsubitem"/>
+    <w:basedOn w:val="Normal"/>
+    <w:pPr>
+      <w:spacing w:before="100" w:beforeAutospacing="1" w:after="100" w:afterAutospacing="1"/>
+    </w:pPr>
+    <w:rPr>
+      <w:rFonts w:eastAsiaTheme="minorEastAsia"/>
+    </w:rPr>
+  </w:style>
+  <w:style w:type="paragraph" w:customStyle="1" w:styleId="paragraphhead">
+    <w:name w:val="paragraphhead"/>
+    <w:basedOn w:val="Normal"/>
+    <w:pPr>
+      <w:spacing w:before="480" w:after="100" w:afterAutospacing="1"/>
+    </w:pPr>
+    <w:rPr>
+      <w:rFonts w:eastAsiaTheme="minorEastAsia"/>
+      <w:b/>
+      <w:bCs/>
+    </w:rPr>
+  </w:style>
+  <w:style w:type="paragraph" w:customStyle="1" w:styleId="likeparagraphhead">
+    <w:name w:val="likeparagraphhead"/>
+    <w:basedOn w:val="Normal"/>
+    <w:pPr>
+      <w:spacing w:before="480" w:after="100" w:afterAutospacing="1"/>
+    </w:pPr>
+    <w:rPr>
+      <w:rFonts w:eastAsiaTheme="minorEastAsia"/>
+      <w:b/>
+      <w:bCs/>
+    </w:rPr>
+  </w:style>
+  <w:style w:type="paragraph" w:customStyle="1" w:styleId="subparagraphhead">
+    <w:name w:val="subparagraphhead"/>
+    <w:basedOn w:val="Normal"/>
+    <w:pPr>
+      <w:spacing w:before="100" w:beforeAutospacing="1" w:after="100" w:afterAutospacing="1"/>
+    </w:pPr>
+    <w:rPr>
+      <w:rFonts w:eastAsiaTheme="minorEastAsia"/>
+      <w:b/>
+      <w:bCs/>
+    </w:rPr>
+  </w:style>
+  <w:style w:type="paragraph" w:customStyle="1" w:styleId="likesubparagraphhead">
+    <w:name w:val="likesubparagraphhead"/>
+    <w:basedOn w:val="Normal"/>
+    <w:pPr>
+      <w:spacing w:before="100" w:beforeAutospacing="1" w:after="100" w:afterAutospacing="1"/>
+    </w:pPr>
+    <w:rPr>
+      <w:rFonts w:eastAsiaTheme="minorEastAsia"/>
+      <w:b/>
+      <w:bCs/>
+    </w:rPr>
+  </w:style>
+  <w:style w:type="paragraph" w:customStyle="1" w:styleId="Quote1">
+    <w:name w:val="Quote1"/>
+    <w:basedOn w:val="Normal"/>
+    <w:pPr>
+      <w:spacing w:before="60" w:after="60"/>
+      <w:ind w:left="240" w:right="240"/>
+      <w:jc w:val="both"/>
+    </w:pPr>
+    <w:rPr>
+      <w:rFonts w:eastAsiaTheme="minorEastAsia"/>
+    </w:rPr>
+  </w:style>
+  <w:style w:type="paragraph" w:customStyle="1" w:styleId="verse">
+    <w:name w:val="verse"/>
+    <w:basedOn w:val="Normal"/>
+    <w:pPr>
+      <w:spacing w:before="100" w:beforeAutospacing="1" w:after="100" w:afterAutospacing="1"/>
+      <w:ind w:left="480"/>
+    </w:pPr>
+    <w:rPr>
+      <w:rFonts w:eastAsiaTheme="minorEastAsia"/>
+    </w:rPr>
+  </w:style>
+  <w:style w:type="paragraph" w:customStyle="1" w:styleId="quotation">
+    <w:name w:val="quotation"/>
+    <w:basedOn w:val="Normal"/>
+    <w:pPr>
+      <w:spacing w:before="60" w:after="60"/>
+      <w:ind w:left="240"/>
+    </w:pPr>
+    <w:rPr>
+      <w:rFonts w:eastAsiaTheme="minorEastAsia"/>
+    </w:rPr>
+  </w:style>
+  <w:style w:type="paragraph" w:customStyle="1" w:styleId="uline">
+    <w:name w:val="uline"/>
+    <w:basedOn w:val="Normal"/>
+    <w:pPr>
+      <w:spacing w:before="100" w:beforeAutospacing="1" w:after="100" w:afterAutospacing="1"/>
+    </w:pPr>
+    <w:rPr>
+      <w:rFonts w:eastAsiaTheme="minorEastAsia"/>
+      <w:u w:val="single"/>
+    </w:rPr>
+  </w:style>
+  <w:style w:type="paragraph" w:customStyle="1" w:styleId="uuline">
+    <w:name w:val="uuline"/>
+    <w:basedOn w:val="Normal"/>
+    <w:pPr>
+      <w:spacing w:before="100" w:beforeAutospacing="1" w:after="100" w:afterAutospacing="1"/>
+    </w:pPr>
+    <w:rPr>
+      <w:rFonts w:eastAsiaTheme="minorEastAsia"/>
+      <w:u w:val="single"/>
+    </w:rPr>
+  </w:style>
+  <w:style w:type="character" w:customStyle="1" w:styleId="thank-mark">
+    <w:name w:val="thank-mark"/>
+    <w:basedOn w:val="DefaultParagraphFont"/>
+    <w:rPr>
+      <w:vertAlign w:val="superscript"/>
+    </w:rPr>
+  </w:style>
+  <w:style w:type="character" w:customStyle="1" w:styleId="tex">
+    <w:name w:val="tex"/>
+    <w:basedOn w:val="DefaultParagraphFont"/>
+    <w:rPr>
+      <w:spacing w:val="-30"/>
+    </w:rPr>
+  </w:style>
+  <w:style w:type="character" w:customStyle="1" w:styleId="textso">
+    <w:name w:val="textso"/>
+    <w:basedOn w:val="DefaultParagraphFont"/>
+    <w:rPr>
+      <w:spacing w:val="72"/>
+    </w:rPr>
+  </w:style>
+  <w:style w:type="character" w:customStyle="1" w:styleId="textul">
+    <w:name w:val="textul"/>
+    <w:basedOn w:val="DefaultParagraphFont"/>
+    <w:rPr>
+      <w:u w:val="single"/>
+    </w:rPr>
+  </w:style>
+  <w:style w:type="character" w:customStyle="1" w:styleId="textst">
+    <w:name w:val="textst"/>
+    <w:basedOn w:val="DefaultParagraphFont"/>
+    <w:rPr>
+      <w:strike/>
+    </w:rPr>
+  </w:style>
+  <w:style w:type="character" w:customStyle="1" w:styleId="textcaps">
+    <w:name w:val="textcaps"/>
+    <w:basedOn w:val="DefaultParagraphFont"/>
+    <w:rPr>
+      <w:smallCaps/>
+    </w:rPr>
+  </w:style>
+  <w:style w:type="character" w:customStyle="1" w:styleId="sout">
+    <w:name w:val="sout"/>
+    <w:basedOn w:val="DefaultParagraphFont"/>
+    <w:rPr>
+      <w:strike/>
+    </w:rPr>
+  </w:style>
+  <w:style w:type="character" w:customStyle="1" w:styleId="xout">
+    <w:name w:val="xout"/>
+    <w:basedOn w:val="DefaultParagraphFont"/>
+    <w:rPr>
+      <w:strike/>
+    </w:rPr>
+  </w:style>
+  <w:style w:type="character" w:customStyle="1" w:styleId="uwave">
+    <w:name w:val="uwave"/>
+    <w:basedOn w:val="DefaultParagraphFont"/>
+    <w:rPr>
+      <w:u w:val="single"/>
+    </w:rPr>
+  </w:style>
+  <w:style w:type="character" w:customStyle="1" w:styleId="a">
+    <w:name w:val="a"/>
+    <w:basedOn w:val="DefaultParagraphFont"/>
+  </w:style>
+  <w:style w:type="character" w:customStyle="1" w:styleId="id">
+    <w:name w:val="id"/>
+    <w:basedOn w:val="DefaultParagraphFont"/>
+  </w:style>
+  <w:style w:type="character" w:customStyle="1" w:styleId="e">
+    <w:name w:val="e"/>
+    <w:basedOn w:val="DefaultParagraphFont"/>
+  </w:style>
+  <w:style w:type="paragraph" w:customStyle="1" w:styleId="noindent1">
+    <w:name w:val="noindent1"/>
+    <w:basedOn w:val="Normal"/>
+    <w:pPr>
+      <w:spacing w:after="100" w:afterAutospacing="1"/>
+    </w:pPr>
+    <w:rPr>
+      <w:rFonts w:eastAsiaTheme="minorEastAsia"/>
+    </w:rPr>
+  </w:style>
+  <w:style w:type="paragraph" w:customStyle="1" w:styleId="indent1">
+    <w:name w:val="indent1"/>
+    <w:basedOn w:val="Normal"/>
+    <w:pPr>
+      <w:spacing w:before="100" w:beforeAutospacing="1" w:after="100" w:afterAutospacing="1"/>
+    </w:pPr>
+    <w:rPr>
+      <w:rFonts w:eastAsiaTheme="minorEastAsia"/>
+    </w:rPr>
+  </w:style>
+  <w:style w:type="character" w:customStyle="1" w:styleId="e1">
+    <w:name w:val="e1"/>
+    <w:basedOn w:val="DefaultParagraphFont"/>
+    <w:rPr>
+      <w:strike w:val="0"/>
+      <w:dstrike w:val="0"/>
+      <w:u w:val="none"/>
+      <w:effect w:val="none"/>
+    </w:rPr>
+  </w:style>
+  <w:style w:type="character" w:customStyle="1" w:styleId="a1">
+    <w:name w:val="a1"/>
+    <w:basedOn w:val="DefaultParagraphFont"/>
+    <w:rPr>
+      <w:sz w:val="20"/>
+      <w:szCs w:val="20"/>
+    </w:rPr>
+  </w:style>
+  <w:style w:type="character" w:customStyle="1" w:styleId="id1">
+    <w:name w:val="id1"/>
+    <w:basedOn w:val="DefaultParagraphFont"/>
+    <w:rPr>
+      <w:b/>
+      <w:bCs/>
+    </w:rPr>
+  </w:style>
+  <w:style w:type="character" w:customStyle="1" w:styleId="cmbx-12x-x-1201">
+    <w:name w:val="cmbx-12x-x-1201"/>
+    <w:basedOn w:val="DefaultParagraphFont"/>
+    <w:rPr>
+      <w:b/>
+      <w:bCs/>
+      <w:sz w:val="35"/>
+      <w:szCs w:val="35"/>
+    </w:rPr>
+  </w:style>
+  <w:style w:type="character" w:customStyle="1" w:styleId="Heading3Char">
+    <w:name w:val="Heading 3 Char"/>
+    <w:basedOn w:val="DefaultParagraphFont"/>
+    <w:link w:val="Heading3"/>
+    <w:uiPriority w:val="9"/>
+    <w:semiHidden/>
+    <w:rPr>
+      <w:rFonts w:asciiTheme="majorHAnsi" w:eastAsiaTheme="majorEastAsia" w:hAnsiTheme="majorHAnsi" w:cstheme="majorBidi"/>
+      <w:color w:val="1F4D78" w:themeColor="accent1" w:themeShade="7F"/>
+      <w:sz w:val="24"/>
+      <w:szCs w:val="24"/>
+    </w:rPr>
+  </w:style>
+  <w:style w:type="character" w:customStyle="1" w:styleId="titlemark">
+    <w:name w:val="titlemark"/>
+    <w:basedOn w:val="DefaultParagraphFont"/>
+  </w:style>
+  <w:style w:type="character" w:customStyle="1" w:styleId="cmr-12x-x-1201">
+    <w:name w:val="cmr-12x-x-1201"/>
+    <w:basedOn w:val="DefaultParagraphFont"/>
+    <w:rPr>
+      <w:sz w:val="35"/>
+      <w:szCs w:val="35"/>
+    </w:rPr>
+  </w:style>
+  <w:style w:type="character" w:customStyle="1" w:styleId="Heading4Char">
+    <w:name w:val="Heading 4 Char"/>
+    <w:basedOn w:val="DefaultParagraphFont"/>
+    <w:link w:val="Heading4"/>
+    <w:uiPriority w:val="9"/>
+    <w:semiHidden/>
+    <w:rPr>
+      <w:rFonts w:asciiTheme="majorHAnsi" w:eastAsiaTheme="majorEastAsia" w:hAnsiTheme="majorHAnsi" w:cstheme="majorBidi"/>
+      <w:i/>
+      <w:iCs/>
+      <w:color w:val="2E74B5" w:themeColor="accent1" w:themeShade="BF"/>
+      <w:sz w:val="24"/>
+      <w:szCs w:val="24"/>
+    </w:rPr>
+  </w:style>
+  <w:style w:type="character" w:customStyle="1" w:styleId="content">
+    <w:name w:val="content"/>
+    <w:basedOn w:val="DefaultParagraphFont"/>
+  </w:style>
+  <w:style w:type="character" w:customStyle="1" w:styleId="uline1">
+    <w:name w:val="uline1"/>
+    <w:basedOn w:val="DefaultParagraphFont"/>
+    <w:rPr>
+      <w:u w:val="single"/>
+    </w:rPr>
+  </w:style>
+  <w:style w:type="character" w:customStyle="1" w:styleId="cmbx-101">
+    <w:name w:val="cmbx-101"/>
+    <w:basedOn w:val="DefaultParagraphFont"/>
+    <w:rPr>
+      <w:b/>
+      <w:bCs/>
+    </w:rPr>
+  </w:style>
+  <w:style w:type="paragraph" w:styleId="Header">
+    <w:name w:val="header"/>
+    <w:basedOn w:val="Normal"/>
+    <w:link w:val="HeaderChar"/>
+    <w:uiPriority w:val="99"/>
+    <w:unhideWhenUsed/>
+    <w:rsid w:val="004A76F0"/>
+    <w:pPr>
+      <w:tabs>
+        <w:tab w:val="center" w:pos="4680"/>
+        <w:tab w:val="right" w:pos="9360"/>
+      </w:tabs>
+    </w:pPr>
+    <w:rPr>
+      <w:rFonts w:eastAsiaTheme="minorEastAsia"/>
+    </w:rPr>
+  </w:style>
+  <w:style w:type="character" w:customStyle="1" w:styleId="HeaderChar">
+    <w:name w:val="Header Char"/>
+    <w:basedOn w:val="DefaultParagraphFont"/>
+    <w:link w:val="Header"/>
+    <w:uiPriority w:val="99"/>
+    <w:rsid w:val="004A76F0"/>
+    <w:rPr>
+      <w:rFonts w:eastAsiaTheme="minorEastAsia"/>
+      <w:sz w:val="24"/>
+      <w:szCs w:val="24"/>
+    </w:rPr>
+  </w:style>
+  <w:style w:type="paragraph" w:styleId="Footer">
+    <w:name w:val="footer"/>
+    <w:basedOn w:val="Normal"/>
+    <w:link w:val="FooterChar"/>
+    <w:uiPriority w:val="99"/>
+    <w:unhideWhenUsed/>
+    <w:rsid w:val="004A76F0"/>
+    <w:pPr>
+      <w:tabs>
+        <w:tab w:val="center" w:pos="4680"/>
+        <w:tab w:val="right" w:pos="9360"/>
+      </w:tabs>
+    </w:pPr>
+    <w:rPr>
+      <w:rFonts w:eastAsiaTheme="minorEastAsia"/>
+    </w:rPr>
+  </w:style>
+  <w:style w:type="character" w:customStyle="1" w:styleId="FooterChar">
+    <w:name w:val="Footer Char"/>
+    <w:basedOn w:val="DefaultParagraphFont"/>
+    <w:link w:val="Footer"/>
+    <w:uiPriority w:val="99"/>
+    <w:rsid w:val="004A76F0"/>
+    <w:rPr>
+      <w:rFonts w:eastAsiaTheme="minorEastAsia"/>
+      <w:sz w:val="24"/>
+      <w:szCs w:val="24"/>
+    </w:rPr>
+  </w:style>
+  <w:style w:type="table" w:styleId="TableGrid">
+    <w:name w:val="Table Grid"/>
+    <w:basedOn w:val="TableNormal"/>
+    <w:uiPriority w:val="39"/>
+    <w:rsid w:val="008C1776"/>
+    <w:tblPr>
+      <w:tblInd w:w="0" w:type="dxa"/>
+      <w:tblBorders>
+        <w:top w:val="single" w:sz="4" w:space="0" w:color="auto"/>
+        <w:left w:val="single" w:sz="4" w:space="0" w:color="auto"/>
+        <w:bottom w:val="single" w:sz="4" w:space="0" w:color="auto"/>
+        <w:right w:val="single" w:sz="4" w:space="0" w:color="auto"/>
+        <w:insideH w:val="single" w:sz="4" w:space="0" w:color="auto"/>
+        <w:insideV w:val="single" w:sz="4" w:space="0" w:color="auto"/>
+      </w:tblBorders>
+      <w:tblCellMar>
+        <w:top w:w="0" w:type="dxa"/>
+        <w:left w:w="108" w:type="dxa"/>
+        <w:bottom w:w="0" w:type="dxa"/>
+        <w:right w:w="108" w:type="dxa"/>
+      </w:tblCellMar>
+    </w:tblPr>
+  </w:style>
+  <w:style w:type="paragraph" w:styleId="BalloonText">
+    <w:name w:val="Balloon Text"/>
+    <w:basedOn w:val="Normal"/>
+    <w:link w:val="BalloonTextChar"/>
+    <w:uiPriority w:val="99"/>
+    <w:semiHidden/>
+    <w:unhideWhenUsed/>
+    <w:rsid w:val="00D2402F"/>
+    <w:rPr>
+      <w:rFonts w:ascii="Lucida Grande" w:eastAsiaTheme="minorEastAsia" w:hAnsi="Lucida Grande"/>
+      <w:sz w:val="18"/>
+      <w:szCs w:val="18"/>
+    </w:rPr>
+  </w:style>
+  <w:style w:type="character" w:customStyle="1" w:styleId="BalloonTextChar">
+    <w:name w:val="Balloon Text Char"/>
+    <w:basedOn w:val="DefaultParagraphFont"/>
+    <w:link w:val="BalloonText"/>
+    <w:uiPriority w:val="99"/>
+    <w:semiHidden/>
+    <w:rsid w:val="00D2402F"/>
+    <w:rPr>
+      <w:rFonts w:ascii="Lucida Grande" w:eastAsiaTheme="minorEastAsia" w:hAnsi="Lucida Grande"/>
+      <w:sz w:val="18"/>
+      <w:szCs w:val="18"/>
+    </w:rPr>
+  </w:style>
+  <w:style w:type="character" w:styleId="CommentReference">
+    <w:name w:val="annotation reference"/>
+    <w:basedOn w:val="DefaultParagraphFont"/>
+    <w:uiPriority w:val="99"/>
+    <w:semiHidden/>
+    <w:unhideWhenUsed/>
+    <w:rsid w:val="00D2402F"/>
+    <w:rPr>
+      <w:sz w:val="18"/>
+      <w:szCs w:val="18"/>
+    </w:rPr>
+  </w:style>
+  <w:style w:type="paragraph" w:styleId="CommentText">
+    <w:name w:val="annotation text"/>
+    <w:basedOn w:val="Normal"/>
+    <w:link w:val="CommentTextChar"/>
+    <w:uiPriority w:val="99"/>
+    <w:semiHidden/>
+    <w:unhideWhenUsed/>
+    <w:rsid w:val="00D2402F"/>
+    <w:rPr>
+      <w:rFonts w:eastAsiaTheme="minorEastAsia"/>
+    </w:rPr>
+  </w:style>
+  <w:style w:type="character" w:customStyle="1" w:styleId="CommentTextChar">
+    <w:name w:val="Comment Text Char"/>
+    <w:basedOn w:val="DefaultParagraphFont"/>
+    <w:link w:val="CommentText"/>
+    <w:uiPriority w:val="99"/>
+    <w:semiHidden/>
+    <w:rsid w:val="00D2402F"/>
+    <w:rPr>
+      <w:rFonts w:eastAsiaTheme="minorEastAsia"/>
+      <w:sz w:val="24"/>
+      <w:szCs w:val="24"/>
+    </w:rPr>
+  </w:style>
+  <w:style w:type="paragraph" w:styleId="CommentSubject">
+    <w:name w:val="annotation subject"/>
+    <w:basedOn w:val="CommentText"/>
+    <w:next w:val="CommentText"/>
+    <w:link w:val="CommentSubjectChar"/>
+    <w:uiPriority w:val="99"/>
+    <w:semiHidden/>
+    <w:unhideWhenUsed/>
+    <w:rsid w:val="00D2402F"/>
+    <w:rPr>
+      <w:b/>
+      <w:bCs/>
+      <w:sz w:val="20"/>
+      <w:szCs w:val="20"/>
+    </w:rPr>
+  </w:style>
+  <w:style w:type="character" w:customStyle="1" w:styleId="CommentSubjectChar">
+    <w:name w:val="Comment Subject Char"/>
+    <w:basedOn w:val="CommentTextChar"/>
+    <w:link w:val="CommentSubject"/>
+    <w:uiPriority w:val="99"/>
+    <w:semiHidden/>
+    <w:rsid w:val="00D2402F"/>
+    <w:rPr>
+      <w:rFonts w:eastAsiaTheme="minorEastAsia"/>
+      <w:b/>
+      <w:bCs/>
+      <w:sz w:val="24"/>
+      <w:szCs w:val="24"/>
+    </w:rPr>
+  </w:style>
+  <w:style w:type="character" w:customStyle="1" w:styleId="ng-binding">
+    <w:name w:val="ng-binding"/>
+    <w:basedOn w:val="DefaultParagraphFont"/>
+    <w:rsid w:val="003F0663"/>
+  </w:style>
+</w:styles>
+</file>
+
+<file path=word/stylesWithEffects.xml><?xml version="1.0" encoding="utf-8"?>
+<w:styles xmlns:wpc="http://schemas.microsoft.com/office/word/2010/wordprocessingCanvas" xmlns:mo="http://schemas.microsoft.com/office/mac/office/2008/main" xmlns:mc="http://schemas.openxmlformats.org/markup-compatibility/2006" xmlns:mv="urn:schemas-microsoft-com:mac:vml" xmlns:o="urn:schemas-microsoft-com:office:office" xmlns:r="http://schemas.openxmlformats.org/officeDocument/2006/relationships" xmlns:m="http://schemas.openxmlformats.org/officeDocument/2006/math" xmlns:v="urn:schemas-microsoft-com:vml" xmlns:wp14="http://schemas.microsoft.com/office/word/2010/wordprocessingDrawing" xmlns:wp="http://schemas.openxmlformats.org/drawingml/2006/wordprocessingDrawing" xmlns:w10="urn:schemas-microsoft-com:office:word" xmlns:w="http://schemas.openxmlformats.org/wordprocessingml/2006/main" xmlns:w14="http://schemas.microsoft.com/office/word/2010/wordml" xmlns:wpg="http://schemas.microsoft.com/office/word/2010/wordprocessingGroup" xmlns:wpi="http://schemas.microsoft.com/office/word/2010/wordprocessingInk" xmlns:wne="http://schemas.microsoft.com/office/word/2006/wordml" xmlns:wps="http://schemas.microsoft.com/office/word/2010/wordprocessingShape" mc:Ignorable="w14 wp14">
+  <w:docDefaults>
+    <w:rPrDefault>
+      <w:rPr>
+        <w:rFonts w:ascii="Times New Roman" w:eastAsia="Times New Roman" w:hAnsi="Times New Roman" w:cs="Times New Roman"/>
+        <w:lang w:val="en-US" w:eastAsia="en-US" w:bidi="ar-SA"/>
+      </w:rPr>
+    </w:rPrDefault>
+    <w:pPrDefault/>
+  </w:docDefaults>
+  <w:latentStyles w:defLockedState="0" w:defUIPriority="99" w:defSemiHidden="1" w:defUnhideWhenUsed="1" w:defQFormat="0" w:count="276">
+    <w:lsdException w:name="Normal" w:semiHidden="0" w:uiPriority="0" w:unhideWhenUsed="0" w:qFormat="1"/>
+    <w:lsdException w:name="heading 1" w:semiHidden="0" w:uiPriority="9" w:unhideWhenUsed="0" w:qFormat="1"/>
+    <w:lsdException w:name="heading 2" w:semiHidden="0" w:uiPriority="9" w:unhideWhenUsed="0" w:qFormat="1"/>
+    <w:lsdException w:name="heading 3" w:semiHidden="0" w:uiPriority="9" w:unhideWhenUsed="0" w:qFormat="1"/>
+    <w:lsdException w:name="heading 4" w:semiHidden="0" w:uiPriority="9" w:unhideWhenUsed="0" w:qFormat="1"/>
+    <w:lsdException w:name="heading 5" w:uiPriority="9" w:qFormat="1"/>
+    <w:lsdException w:name="heading 6" w:uiPriority="9" w:qFormat="1"/>
+    <w:lsdException w:name="heading 7" w:uiPriority="9" w:qFormat="1"/>
+    <w:lsdException w:name="heading 8" w:uiPriority="9" w:qFormat="1"/>
+    <w:lsdException w:name="heading 9" w:uiPriority="9" w:qFormat="1"/>
+    <w:lsdException w:name="toc 1" w:uiPriority="39"/>
+    <w:lsdException w:name="toc 2" w:uiPriority="39"/>
+    <w:lsdException w:name="toc 3" w:uiPriority="39"/>
+    <w:lsdException w:name="toc 4" w:uiPriority="39"/>
+    <w:lsdException w:name="toc 5" w:uiPriority="39"/>
+    <w:lsdException w:name="toc 6" w:uiPriority="39"/>
+    <w:lsdException w:name="toc 7" w:uiPriority="39"/>
+    <w:lsdException w:name="toc 8" w:uiPriority="39"/>
+    <w:lsdException w:name="toc 9" w:uiPriority="39"/>
+    <w:lsdException w:name="caption" w:uiPriority="35" w:qFormat="1"/>
+    <w:lsdException w:name="Title" w:semiHidden="0" w:uiPriority="10" w:unhideWhenUsed="0" w:qFormat="1"/>
+    <w:lsdException w:name="Default Paragraph Font" w:uiPriority="1"/>
+    <w:lsdException w:name="Subtitle" w:semiHidden="0" w:uiPriority="11" w:unhideWhenUsed="0" w:qFormat="1"/>
+    <w:lsdException w:name="Strong" w:semiHidden="0" w:uiPriority="22" w:unhideWhenUsed="0" w:qFormat="1"/>
+    <w:lsdException w:name="Emphasis" w:semiHidden="0" w:uiPriority="20" w:unhideWhenUsed="0" w:qFormat="1"/>
+    <w:lsdException w:name="Table Grid" w:semiHidden="0" w:uiPriority="39" w:unhideWhenUsed="0"/>
+    <w:lsdException w:name="Note Level 1" w:semiHidden="0" w:unhideWhenUsed="0"/>
+    <w:lsdException w:name="Note Level 2" w:semiHidden="0" w:unhideWhenUsed="0"/>
+    <w:lsdException w:name="Note Level 3" w:semiHidden="0" w:unhideWhenUsed="0"/>
+    <w:lsdException w:name="Note Level 4" w:semiHidden="0" w:unhideWhenUsed="0"/>
+    <w:lsdException w:name="Note Level 5" w:semiHidden="0" w:unhideWhenUsed="0"/>
+    <w:lsdException w:name="Note Level 6" w:semiHidden="0" w:unhideWhenUsed="0"/>
+    <w:lsdException w:name="Note Level 7" w:semiHidden="0" w:unhideWhenUsed="0"/>
+    <w:lsdException w:name="Note Level 8" w:semiHidden="0" w:unhideWhenUsed="0"/>
+    <w:lsdException w:name="Note Level 9" w:semiHidden="0" w:unhideWhenUsed="0"/>
+    <w:lsdException w:name="Placeholder Text" w:unhideWhenUsed="0"/>
+    <w:lsdException w:name="No Spacing" w:semiHidden="0" w:uiPriority="1" w:unhideWhenUsed="0" w:qFormat="1"/>
+    <w:lsdException w:name="Light Shading" w:semiHidden="0" w:uiPriority="60" w:unhideWhenUsed="0"/>
+    <w:lsdException w:name="Light List" w:semiHidden="0" w:uiPriority="61" w:unhideWhenUsed="0"/>
+    <w:lsdException w:name="Light Grid" w:semiHidden="0" w:uiPriority="62" w:unhideWhenUsed="0"/>
+    <w:lsdException w:name="Medium Shading 1" w:semiHidden="0" w:uiPriority="63" w:unhideWhenUsed="0"/>
+    <w:lsdException w:name="Medium Shading 2" w:semiHidden="0" w:uiPriority="64" w:unhideWhenUsed="0"/>
+    <w:lsdException w:name="Medium List 1" w:semiHidden="0" w:uiPriority="65" w:unhideWhenUsed="0"/>
+    <w:lsdException w:name="Medium List 2" w:semiHidden="0" w:uiPriority="66" w:unhideWhenUsed="0"/>
+    <w:lsdException w:name="Medium Grid 1" w:semiHidden="0" w:uiPriority="67" w:unhideWhenUsed="0"/>
+    <w:lsdException w:name="Medium Grid 2" w:semiHidden="0" w:uiPriority="68" w:unhideWhenUsed="0"/>
+    <w:lsdException w:name="Medium Grid 3" w:semiHidden="0" w:uiPriority="69" w:unhideWhenUsed="0"/>
+    <w:lsdException w:name="Dark List" w:semiHidden="0" w:uiPriority="70" w:unhideWhenUsed="0"/>
+    <w:lsdException w:name="Colorful Shading" w:semiHidden="0" w:uiPriority="71" w:unhideWhenUsed="0"/>
+    <w:lsdException w:name="Colorful List" w:semiHidden="0" w:uiPriority="72" w:unhideWhenUsed="0"/>
+    <w:lsdException w:name="Colorful Grid" w:semiHidden="0" w:uiPriority="73" w:unhideWhenUsed="0"/>
+    <w:lsdException w:name="Light Shading Accent 1" w:semiHidden="0" w:uiPriority="60" w:unhideWhenUsed="0"/>
+    <w:lsdException w:name="Light List Accent 1" w:semiHidden="0" w:uiPriority="61" w:unhideWhenUsed="0"/>
+    <w:lsdException w:name="Light Grid Accent 1" w:semiHidden="0" w:uiPriority="62" w:unhideWhenUsed="0"/>
+    <w:lsdException w:name="Medium Shading 1 Accent 1" w:semiHidden="0" w:uiPriority="63" w:unhideWhenUsed="0"/>
+    <w:lsdException w:name="Medium Shading 2 Accent 1" w:semiHidden="0" w:uiPriority="64" w:unhideWhenUsed="0"/>
+    <w:lsdException w:name="Medium List 1 Accent 1" w:semiHidden="0" w:uiPriority="65" w:unhideWhenUsed="0"/>
+    <w:lsdException w:name="Revision" w:unhideWhenUsed="0"/>
+    <w:lsdException w:name="List Paragraph" w:semiHidden="0" w:uiPriority="34" w:unhideWhenUsed="0" w:qFormat="1"/>
+    <w:lsdException w:name="Quote" w:semiHidden="0" w:uiPriority="29" w:unhideWhenUsed="0" w:qFormat="1"/>
+    <w:lsdException w:name="Intense Quote" w:semiHidden="0" w:uiPriority="30" w:unhideWhenUsed="0" w:qFormat="1"/>
+    <w:lsdException w:name="Medium List 2 Accent 1" w:semiHidden="0" w:uiPriority="66" w:unhideWhenUsed="0"/>
+    <w:lsdException w:name="Medium Grid 1 Accent 1" w:semiHidden="0" w:uiPriority="67" w:unhideWhenUsed="0"/>
+    <w:lsdException w:name="Medium Grid 2 Accent 1" w:semiHidden="0" w:uiPriority="68" w:unhideWhenUsed="0"/>
+    <w:lsdException w:name="Medium Grid 3 Accent 1" w:semiHidden="0" w:uiPriority="69" w:unhideWhenUsed="0"/>
+    <w:lsdException w:name="Dark List Accent 1" w:semiHidden="0" w:uiPriority="70" w:unhideWhenUsed="0"/>
+    <w:lsdException w:name="Colorful Shading Accent 1" w:semiHidden="0" w:uiPriority="71" w:unhideWhenUsed="0"/>
+    <w:lsdException w:name="Colorful List Accent 1" w:semiHidden="0" w:uiPriority="72" w:unhideWhenUsed="0"/>
+    <w:lsdException w:name="Colorful Grid Accent 1" w:semiHidden="0" w:uiPriority="73" w:unhideWhenUsed="0"/>
+    <w:lsdException w:name="Light Shading Accent 2" w:semiHidden="0" w:uiPriority="60" w:unhideWhenUsed="0"/>
+    <w:lsdException w:name="Light List Accent 2" w:semiHidden="0" w:uiPriority="61" w:unhideWhenUsed="0"/>
+    <w:lsdException w:name="Light Grid Accent 2" w:semiHidden="0" w:uiPriority="62" w:unhideWhenUsed="0"/>
+    <w:lsdException w:name="Medium Shading 1 Accent 2" w:semiHidden="0" w:uiPriority="63" w:unhideWhenUsed="0"/>
+    <w:lsdException w:name="Medium Shading 2 Accent 2" w:semiHidden="0" w:uiPriority="64" w:unhideWhenUsed="0"/>
+    <w:lsdException w:name="Medium List 1 Accent 2" w:semiHidden="0" w:uiPriority="65" w:unhideWhenUsed="0"/>
+    <w:lsdException w:name="Medium List 2 Accent 2" w:semiHidden="0" w:uiPriority="66" w:unhideWhenUsed="0"/>
+    <w:lsdException w:name="Medium Grid 1 Accent 2" w:semiHidden="0" w:uiPriority="67" w:unhideWhenUsed="0"/>
+    <w:lsdException w:name="Medium Grid 2 Accent 2" w:semiHidden="0" w:uiPriority="68" w:unhideWhenUsed="0"/>
+    <w:lsdException w:name="Medium Grid 3 Accent 2" w:semiHidden="0" w:uiPriority="69" w:unhideWhenUsed="0"/>
+    <w:lsdException w:name="Dark List Accent 2" w:semiHidden="0" w:uiPriority="70" w:unhideWhenUsed="0"/>
+    <w:lsdException w:name="Colorful Shading Accent 2" w:semiHidden="0" w:uiPriority="71" w:unhideWhenUsed="0"/>
+    <w:lsdException w:name="Colorful List Accent 2" w:semiHidden="0" w:uiPriority="72" w:unhideWhenUsed="0"/>
+    <w:lsdException w:name="Colorful Grid Accent 2" w:semiHidden="0" w:uiPriority="73" w:unhideWhenUsed="0"/>
+    <w:lsdException w:name="Light Shading Accent 3" w:semiHidden="0" w:uiPriority="60" w:unhideWhenUsed="0"/>
+    <w:lsdException w:name="Light List Accent 3" w:semiHidden="0" w:uiPriority="61" w:unhideWhenUsed="0"/>
+    <w:lsdException w:name="Light Grid Accent 3" w:semiHidden="0" w:uiPriority="62" w:unhideWhenUsed="0"/>
+    <w:lsdException w:name="Medium Shading 1 Accent 3" w:semiHidden="0" w:uiPriority="63" w:unhideWhenUsed="0"/>
+    <w:lsdException w:name="Medium Shading 2 Accent 3" w:semiHidden="0" w:uiPriority="64" w:unhideWhenUsed="0"/>
+    <w:lsdException w:name="Medium List 1 Accent 3" w:semiHidden="0" w:uiPriority="65" w:unhideWhenUsed="0"/>
+    <w:lsdException w:name="Medium List 2 Accent 3" w:semiHidden="0" w:uiPriority="66" w:unhideWhenUsed="0"/>
+    <w:lsdException w:name="Medium Grid 1 Accent 3" w:semiHidden="0" w:uiPriority="67" w:unhideWhenUsed="0"/>
+    <w:lsdException w:name="Medium Grid 2 Accent 3" w:semiHidden="0" w:uiPriority="68" w:unhideWhenUsed="0"/>
+    <w:lsdException w:name="Medium Grid 3 Accent 3" w:semiHidden="0" w:uiPriority="69" w:unhideWhenUsed="0"/>
+    <w:lsdException w:name="Dark List Accent 3" w:semiHidden="0" w:uiPriority="70" w:unhideWhenUsed="0"/>
+    <w:lsdException w:name="Colorful Shading Accent 3" w:semiHidden="0" w:uiPriority="71" w:unhideWhenUsed="0"/>
+    <w:lsdException w:name="Colorful List Accent 3" w:semiHidden="0" w:uiPriority="72" w:unhideWhenUsed="0"/>
+    <w:lsdException w:name="Colorful Grid Accent 3" w:semiHidden="0" w:uiPriority="73" w:unhideWhenUsed="0"/>
+    <w:lsdException w:name="Light Shading Accent 4" w:semiHidden="0" w:uiPriority="60" w:unhideWhenUsed="0"/>
+    <w:lsdException w:name="Light List Accent 4" w:semiHidden="0" w:uiPriority="61" w:unhideWhenUsed="0"/>
+    <w:lsdException w:name="Light Grid Accent 4" w:semiHidden="0" w:uiPriority="62" w:unhideWhenUsed="0"/>
+    <w:lsdException w:name="Medium Shading 1 Accent 4" w:semiHidden="0" w:uiPriority="63" w:unhideWhenUsed="0"/>
+    <w:lsdException w:name="Medium Shading 2 Accent 4" w:semiHidden="0" w:uiPriority="64" w:unhideWhenUsed="0"/>
+    <w:lsdException w:name="Medium List 1 Accent 4" w:semiHidden="0" w:uiPriority="65" w:unhideWhenUsed="0"/>
+    <w:lsdException w:name="Medium List 2 Accent 4" w:semiHidden="0" w:uiPriority="66" w:unhideWhenUsed="0"/>
+    <w:lsdException w:name="Medium Grid 1 Accent 4" w:semiHidden="0" w:uiPriority="67" w:unhideWhenUsed="0"/>
+    <w:lsdException w:name="Medium Grid 2 Accent 4" w:semiHidden="0" w:uiPriority="68" w:unhideWhenUsed="0"/>
+    <w:lsdException w:name="Medium Grid 3 Accent 4" w:semiHidden="0" w:uiPriority="69" w:unhideWhenUsed="0"/>
+    <w:lsdException w:name="Dark List Accent 4" w:semiHidden="0" w:uiPriority="70" w:unhideWhenUsed="0"/>
+    <w:lsdException w:name="Colorful Shading Accent 4" w:semiHidden="0" w:uiPriority="71" w:unhideWhenUsed="0"/>
+    <w:lsdException w:name="Colorful List Accent 4" w:semiHidden="0" w:uiPriority="72" w:unhideWhenUsed="0"/>
+    <w:lsdException w:name="Colorful Grid Accent 4" w:semiHidden="0" w:uiPriority="73" w:unhideWhenUsed="0"/>
+    <w:lsdException w:name="Light Shading Accent 5" w:semiHidden="0" w:uiPriority="60" w:unhideWhenUsed="0"/>
+    <w:lsdException w:name="Light List Accent 5" w:semiHidden="0" w:uiPriority="61" w:unhideWhenUsed="0"/>
+    <w:lsdException w:name="Light Grid Accent 5" w:semiHidden="0" w:uiPriority="62" w:unhideWhenUsed="0"/>
+    <w:lsdException w:name="Medium Shading 1 Accent 5" w:semiHidden="0" w:uiPriority="63" w:unhideWhenUsed="0"/>
+    <w:lsdException w:name="Medium Shading 2 Accent 5" w:semiHidden="0" w:uiPriority="64" w:unhideWhenUsed="0"/>
+    <w:lsdException w:name="Medium List 1 Accent 5" w:semiHidden="0" w:uiPriority="65" w:unhideWhenUsed="0"/>
+    <w:lsdException w:name="Medium List 2 Accent 5" w:semiHidden="0" w:uiPriority="66" w:unhideWhenUsed="0"/>
+    <w:lsdException w:name="Medium Grid 1 Accent 5" w:semiHidden="0" w:uiPriority="67" w:unhideWhenUsed="0"/>
+    <w:lsdException w:name="Medium Grid 2 Accent 5" w:semiHidden="0" w:uiPriority="68" w:unhideWhenUsed="0"/>
+    <w:lsdException w:name="Medium Grid 3 Accent 5" w:semiHidden="0" w:uiPriority="69" w:unhideWhenUsed="0"/>
+    <w:lsdException w:name="Dark List Accent 5" w:semiHidden="0" w:uiPriority="70" w:unhideWhenUsed="0"/>
+    <w:lsdException w:name="Colorful Shading Accent 5" w:semiHidden="0" w:uiPriority="71" w:unhideWhenUsed="0"/>
+    <w:lsdException w:name="Colorful List Accent 5" w:semiHidden="0" w:uiPriority="72" w:unhideWhenUsed="0"/>
+    <w:lsdException w:name="Colorful Grid Accent 5" w:semiHidden="0" w:uiPriority="73" w:unhideWhenUsed="0"/>
+    <w:lsdException w:name="Light Shading Accent 6" w:semiHidden="0" w:uiPriority="60" w:unhideWhenUsed="0"/>
+    <w:lsdException w:name="Light List Accent 6" w:semiHidden="0" w:uiPriority="61" w:unhideWhenUsed="0"/>
+    <w:lsdException w:name="Light Grid Accent 6" w:semiHidden="0" w:uiPriority="62" w:unhideWhenUsed="0"/>
+    <w:lsdException w:name="Medium Shading 1 Accent 6" w:semiHidden="0" w:uiPriority="63" w:unhideWhenUsed="0"/>
+    <w:lsdException w:name="Medium Shading 2 Accent 6" w:semiHidden="0" w:uiPriority="64" w:unhideWhenUsed="0"/>
+    <w:lsdException w:name="Medium List 1 Accent 6" w:semiHidden="0" w:uiPriority="65" w:unhideWhenUsed="0"/>
+    <w:lsdException w:name="Medium List 2 Accent 6" w:semiHidden="0" w:uiPriority="66" w:unhideWhenUsed="0"/>
+    <w:lsdException w:name="Medium Grid 1 Accent 6" w:semiHidden="0" w:uiPriority="67" w:unhideWhenUsed="0"/>
+    <w:lsdException w:name="Medium Grid 2 Accent 6" w:semiHidden="0" w:uiPriority="68" w:unhideWhenUsed="0"/>
+    <w:lsdException w:name="Medium Grid 3 Accent 6" w:semiHidden="0" w:uiPriority="69" w:unhideWhenUsed="0"/>
+    <w:lsdException w:name="Dark List Accent 6" w:semiHidden="0" w:uiPriority="70" w:unhideWhenUsed="0"/>
+    <w:lsdException w:name="Colorful Shading Accent 6" w:semiHidden="0" w:uiPriority="71" w:unhideWhenUsed="0"/>
+    <w:lsdException w:name="Colorful List Accent 6" w:semiHidden="0" w:uiPriority="72" w:unhideWhenUsed="0"/>
+    <w:lsdException w:name="Colorful Grid Accent 6" w:semiHidden="0" w:uiPriority="73" w:unhideWhenUsed="0"/>
+    <w:lsdException w:name="Subtle Emphasis" w:semiHidden="0" w:uiPriority="19" w:unhideWhenUsed="0" w:qFormat="1"/>
+    <w:lsdException w:name="Intense Emphasis" w:semiHidden="0" w:uiPriority="21" w:unhideWhenUsed="0" w:qFormat="1"/>
+    <w:lsdException w:name="Subtle Reference" w:semiHidden="0" w:uiPriority="31" w:unhideWhenUsed="0" w:qFormat="1"/>
+    <w:lsdException w:name="Intense Reference" w:semiHidden="0" w:uiPriority="32" w:unhideWhenUsed="0" w:qFormat="1"/>
+    <w:lsdException w:name="Book Title" w:semiHidden="0" w:uiPriority="33" w:unhideWhenUsed="0" w:qFormat="1"/>
+    <w:lsdException w:name="Bibliography" w:uiPriority="37"/>
+    <w:lsdException w:name="TOC Heading" w:uiPriority="39" w:qFormat="1"/>
   </w:latentStyles>
   <w:style w:type="paragraph" w:default="1" w:styleId="Normal">
     <w:name w:val="Normal"/>
@@ -9192,7 +10192,7 @@
   <a:extraClrSchemeLst/>
   <a:extLst>
     <a:ext uri="{05A4C25C-085E-4340-85A3-A5531E510DB2}">
-      <thm15:themeFamily xmlns:thm15="http://schemas.microsoft.com/office/thememl/2012/main" name="Office Theme" id="{62F939B6-93AF-4DB8-9C6B-D6C7DFDC589F}" vid="{4A3C46E8-61CC-4603-A589-7422A47A8E4A}"/>
+      <thm15:themeFamily xmlns:thm15="http://schemas.microsoft.com/office/thememl/2012/main" xmlns="" name="Office Theme" id="{62F939B6-93AF-4DB8-9C6B-D6C7DFDC589F}" vid="{4A3C46E8-61CC-4603-A589-7422A47A8E4A}"/>
     </a:ext>
   </a:extLst>
 </a:theme>
@@ -9203,7 +10203,7 @@
 </file>
 
 <file path=customXml/itemProps1.xml><?xml version="1.0" encoding="utf-8"?>
-<ds:datastoreItem xmlns:ds="http://schemas.openxmlformats.org/officeDocument/2006/customXml" ds:itemID="{880B0887-F2D8-ED46-BA99-711E519416E1}">
+<ds:datastoreItem xmlns:ds="http://schemas.openxmlformats.org/officeDocument/2006/customXml" ds:itemID="{3DA50C88-54A8-694D-9411-42F32C41E13C}">
   <ds:schemaRefs>
     <ds:schemaRef ds:uri="http://schemas.openxmlformats.org/officeDocument/2006/bibliography"/>
   </ds:schemaRefs>

</xml_diff>

<commit_message>
made a few edits, added to why the function is modded with a prime number
</commit_message>
<xml_diff>
--- a/ccsc-final.docx
+++ b/ccsc-final.docx
@@ -1,6 +1,6 @@
 
 <file path=word/document.xml><?xml version="1.0" encoding="utf-8"?>
-<w:document xmlns:wpc="http://schemas.microsoft.com/office/word/2010/wordprocessingCanvas" xmlns:mo="http://schemas.microsoft.com/office/mac/office/2008/main" xmlns:mc="http://schemas.openxmlformats.org/markup-compatibility/2006" xmlns:mv="urn:schemas-microsoft-com:mac:vml" xmlns:o="urn:schemas-microsoft-com:office:office" xmlns:r="http://schemas.openxmlformats.org/officeDocument/2006/relationships" xmlns:m="http://schemas.openxmlformats.org/officeDocument/2006/math" xmlns:v="urn:schemas-microsoft-com:vml" xmlns:wp14="http://schemas.microsoft.com/office/word/2010/wordprocessingDrawing" xmlns:wp="http://schemas.openxmlformats.org/drawingml/2006/wordprocessingDrawing" xmlns:w10="urn:schemas-microsoft-com:office:word" xmlns:w="http://schemas.openxmlformats.org/wordprocessingml/2006/main" xmlns:w14="http://schemas.microsoft.com/office/word/2010/wordml" xmlns:wpg="http://schemas.microsoft.com/office/word/2010/wordprocessingGroup" xmlns:wpi="http://schemas.microsoft.com/office/word/2010/wordprocessingInk" xmlns:wne="http://schemas.microsoft.com/office/word/2006/wordml" xmlns:wps="http://schemas.microsoft.com/office/word/2010/wordprocessingShape" mc:Ignorable="w14 wp14">
+<w:document xmlns:wpc="http://schemas.microsoft.com/office/word/2010/wordprocessingCanvas" xmlns:mo="http://schemas.microsoft.com/office/mac/office/2008/main" xmlns:mc="http://schemas.openxmlformats.org/markup-compatibility/2006" xmlns:mv="urn:schemas-microsoft-com:mac:vml" xmlns:o="urn:schemas-microsoft-com:office:office" xmlns:r="http://schemas.openxmlformats.org/officeDocument/2006/relationships" xmlns:m="http://schemas.openxmlformats.org/officeDocument/2006/math" xmlns:v="urn:schemas-microsoft-com:vml" xmlns:wp14="http://schemas.microsoft.com/office/word/2010/wordprocessingDrawing" xmlns:wp="http://schemas.openxmlformats.org/drawingml/2006/wordprocessingDrawing" xmlns:w10="urn:schemas-microsoft-com:office:word" xmlns:w="http://schemas.openxmlformats.org/wordprocessingml/2006/main" xmlns:w14="http://schemas.microsoft.com/office/word/2010/wordml" xmlns:w15="http://schemas.microsoft.com/office/word/2012/wordml" xmlns:wpg="http://schemas.microsoft.com/office/word/2010/wordprocessingGroup" xmlns:wpi="http://schemas.microsoft.com/office/word/2010/wordprocessingInk" xmlns:wne="http://schemas.microsoft.com/office/word/2006/wordml" xmlns:wps="http://schemas.microsoft.com/office/word/2010/wordprocessingShape" mc:Ignorable="w14 w15 wp14">
   <w:body>
     <w:p>
       <w:pPr>
@@ -31,15 +31,7 @@
         <w:spacing w:before="0" w:beforeAutospacing="0" w:after="0" w:afterAutospacing="0"/>
       </w:pPr>
       <w:r>
-        <w:t xml:space="preserve">Joseph K. </w:t>
-      </w:r>
-      <w:proofErr w:type="spellStart"/>
-      <w:r>
-        <w:t>Arbogast</w:t>
-      </w:r>
-      <w:proofErr w:type="spellEnd"/>
-      <w:r>
-        <w:t>, Isaac B. Sumner, and Michael O. Lam</w:t>
+        <w:t>Joseph K. Arbogast, Isaac B. Sumner, and Michael O. Lam</w:t>
       </w:r>
     </w:p>
     <w:p>
@@ -93,7 +85,7 @@
         <w:pStyle w:val="noindent"/>
         <w:spacing w:before="0" w:beforeAutospacing="0" w:after="0" w:afterAutospacing="0"/>
       </w:pPr>
-      <w:hyperlink r:id="rId8" w:history="1">
+      <w:hyperlink r:id="rId7" w:history="1">
         <w:r>
           <w:rPr>
             <w:rStyle w:val="Hyperlink"/>
@@ -104,7 +96,7 @@
       <w:r>
         <w:t xml:space="preserve">, </w:t>
       </w:r>
-      <w:hyperlink r:id="rId9" w:history="1">
+      <w:hyperlink r:id="rId8" w:history="1">
         <w:r>
           <w:rPr>
             <w:rStyle w:val="Hyperlink"/>
@@ -1227,7 +1219,7 @@
                     <pic:cNvPicPr/>
                   </pic:nvPicPr>
                   <pic:blipFill>
-                    <a:blip r:embed="rId10">
+                    <a:blip r:embed="rId9">
                       <a:extLst>
                         <a:ext uri="{28A0092B-C50C-407E-A947-70E740481C1C}">
                           <a14:useLocalDpi xmlns:a14="http://schemas.microsoft.com/office/drawing/2010/main" val="0"/>
@@ -1453,6 +1445,106 @@
         </w:rPr>
         <w:t xml:space="preserve">.  </w:t>
       </w:r>
+      <w:ins w:id="4" w:author="Arbogast, Joseph Keith - arbogajk" w:date="2017-07-08T10:31:00Z">
+        <w:r>
+          <w:rPr>
+            <w:rStyle w:val="cmr-12x-x-1201"/>
+            <w:sz w:val="24"/>
+            <w:szCs w:val="24"/>
+          </w:rPr>
+          <w:t xml:space="preserve">This solves the problem of an attacker gaining information about the secret with each key </w:t>
+        </w:r>
+      </w:ins>
+      <w:ins w:id="5" w:author="Arbogast, Joseph Keith - arbogajk" w:date="2017-07-08T10:38:00Z">
+        <w:r>
+          <w:rPr>
+            <w:rStyle w:val="cmr-12x-x-1201"/>
+            <w:sz w:val="24"/>
+            <w:szCs w:val="24"/>
+          </w:rPr>
+          <w:t xml:space="preserve">that </w:t>
+        </w:r>
+      </w:ins>
+      <w:ins w:id="6" w:author="Arbogast, Joseph Keith - arbogajk" w:date="2017-07-08T10:31:00Z">
+        <w:r>
+          <w:rPr>
+            <w:rStyle w:val="cmr-12x-x-1201"/>
+            <w:sz w:val="24"/>
+            <w:szCs w:val="24"/>
+          </w:rPr>
+          <w:t xml:space="preserve">they find, by using finite field </w:t>
+        </w:r>
+      </w:ins>
+      <w:ins w:id="7" w:author="Arbogast, Joseph Keith - arbogajk" w:date="2017-07-08T10:32:00Z">
+        <w:r>
+          <w:rPr>
+            <w:rStyle w:val="cmr-12x-x-1201"/>
+            <w:sz w:val="24"/>
+            <w:szCs w:val="24"/>
+          </w:rPr>
+          <w:t xml:space="preserve">arithmetic </w:t>
+        </w:r>
+      </w:ins>
+      <w:ins w:id="8" w:author="Arbogast, Joseph Keith - arbogajk" w:date="2017-07-08T10:33:00Z">
+        <w:r>
+          <w:rPr>
+            <w:rStyle w:val="cmr-12x-x-1201"/>
+            <w:sz w:val="24"/>
+            <w:szCs w:val="24"/>
+          </w:rPr>
+          <w:t>in</w:t>
+        </w:r>
+      </w:ins>
+      <w:ins w:id="9" w:author="Arbogast, Joseph Keith - arbogajk" w:date="2017-07-08T10:34:00Z">
+        <w:r>
+          <w:rPr>
+            <w:rStyle w:val="cmr-12x-x-1201"/>
+            <w:sz w:val="24"/>
+            <w:szCs w:val="24"/>
+          </w:rPr>
+          <w:t xml:space="preserve"> </w:t>
+        </w:r>
+      </w:ins>
+      <w:ins w:id="10" w:author="Arbogast, Joseph Keith - arbogajk" w:date="2017-07-08T10:33:00Z">
+        <w:r>
+          <w:rPr>
+            <w:rStyle w:val="cmr-12x-x-1201"/>
+            <w:sz w:val="24"/>
+            <w:szCs w:val="24"/>
+          </w:rPr>
+          <w:t>lieu</w:t>
+        </w:r>
+      </w:ins>
+      <w:ins w:id="11" w:author="Arbogast, Joseph Keith - arbogajk" w:date="2017-07-08T10:32:00Z">
+        <w:r>
+          <w:rPr>
+            <w:rStyle w:val="cmr-12x-x-1201"/>
+            <w:sz w:val="24"/>
+            <w:szCs w:val="24"/>
+          </w:rPr>
+          <w:t xml:space="preserve"> of integer </w:t>
+        </w:r>
+      </w:ins>
+      <w:ins w:id="12" w:author="Arbogast, Joseph Keith - arbogajk" w:date="2017-07-08T10:34:00Z">
+        <w:r>
+          <w:rPr>
+            <w:rStyle w:val="cmr-12x-x-1201"/>
+            <w:sz w:val="24"/>
+            <w:szCs w:val="24"/>
+          </w:rPr>
+          <w:t>arithmetic</w:t>
+        </w:r>
+      </w:ins>
+      <w:ins w:id="13" w:author="Arbogast, Joseph Keith - arbogajk" w:date="2017-07-08T10:32:00Z">
+        <w:r>
+          <w:rPr>
+            <w:rStyle w:val="cmr-12x-x-1201"/>
+            <w:sz w:val="24"/>
+            <w:szCs w:val="24"/>
+          </w:rPr>
+          <w:t xml:space="preserve">.  </w:t>
+        </w:r>
+      </w:ins>
       <w:r>
         <w:rPr>
           <w:rStyle w:val="cmr-12x-x-1201"/>
@@ -1623,7 +1715,7 @@
           <w:szCs w:val="24"/>
         </w:rPr>
       </w:pPr>
-      <w:del w:id="4" w:author="Michael Lam" w:date="2017-07-06T19:52:00Z">
+      <w:del w:id="14" w:author="Michael Lam" w:date="2017-07-06T19:52:00Z">
         <w:r>
           <w:rPr>
             <w:rStyle w:val="cmr-12x-x-1201"/>
@@ -1759,25 +1851,7 @@
           <w:sz w:val="24"/>
           <w:szCs w:val="24"/>
         </w:rPr>
-        <w:t xml:space="preserve">process of generating shares for large files between a large </w:t>
-      </w:r>
-      <w:proofErr w:type="gramStart"/>
-      <w:r>
-        <w:rPr>
-          <w:rStyle w:val="cmr-12x-x-1201"/>
-          <w:sz w:val="24"/>
-          <w:szCs w:val="24"/>
-        </w:rPr>
-        <w:t>number</w:t>
-      </w:r>
-      <w:proofErr w:type="gramEnd"/>
-      <w:r>
-        <w:rPr>
-          <w:rStyle w:val="cmr-12x-x-1201"/>
-          <w:sz w:val="24"/>
-          <w:szCs w:val="24"/>
-        </w:rPr>
-        <w:t xml:space="preserve"> of</w:t>
+        <w:t>process of generating shares for large files between a large number of</w:t>
       </w:r>
       <w:r>
         <w:t xml:space="preserve"> </w:t>
@@ -1829,7 +1903,7 @@
           <w:szCs w:val="24"/>
         </w:rPr>
       </w:pPr>
-      <w:del w:id="5" w:author="Michael Lam" w:date="2017-07-06T19:52:00Z">
+      <w:del w:id="15" w:author="Michael Lam" w:date="2017-07-06T19:52:00Z">
         <w:r>
           <w:rPr>
             <w:rStyle w:val="cmr-12x-x-1201"/>
@@ -1978,7 +2052,6 @@
         </w:rPr>
         <w:footnoteReference w:id="1"/>
       </w:r>
-      <w:proofErr w:type="gramStart"/>
       <w:r>
         <w:rPr>
           <w:rStyle w:val="cmr-12x-x-1201"/>
@@ -1993,16 +2066,7 @@
           <w:sz w:val="24"/>
           <w:szCs w:val="24"/>
         </w:rPr>
-        <w:t>All</w:t>
-      </w:r>
-      <w:proofErr w:type="gramEnd"/>
-      <w:r>
-        <w:rPr>
-          <w:rStyle w:val="cmr-12x-x-1201"/>
-          <w:sz w:val="24"/>
-          <w:szCs w:val="24"/>
-        </w:rPr>
-        <w:t xml:space="preserve"> of our experiments were </w:t>
+        <w:t xml:space="preserve">All of our experiments were </w:t>
       </w:r>
       <w:r>
         <w:rPr>
@@ -2246,6 +2310,7 @@
           <w:sz w:val="24"/>
           <w:szCs w:val="24"/>
         </w:rPr>
+        <w:lastRenderedPageBreak/>
         <w:t>Our focus at first was studying the functions that dealt with generating the key</w:t>
       </w:r>
       <w:r>
@@ -2268,16 +2333,7 @@
           <w:sz w:val="24"/>
           <w:szCs w:val="24"/>
         </w:rPr>
-        <w:t xml:space="preserve">substantial decreases in time for </w:t>
-      </w:r>
-      <w:r>
-        <w:rPr>
-          <w:rStyle w:val="cmr-12x-x-1201"/>
-          <w:sz w:val="24"/>
-          <w:szCs w:val="24"/>
-        </w:rPr>
-        <w:lastRenderedPageBreak/>
-        <w:t xml:space="preserve">computing the </w:t>
+        <w:t xml:space="preserve">substantial decreases in time for computing the </w:t>
       </w:r>
       <w:r>
         <w:rPr>
@@ -2882,7 +2938,7 @@
           <w:szCs w:val="24"/>
         </w:rPr>
       </w:pPr>
-      <w:del w:id="6" w:author="Michael Lam" w:date="2017-07-06T19:52:00Z">
+      <w:del w:id="16" w:author="Michael Lam" w:date="2017-07-06T19:52:00Z">
         <w:r>
           <w:rPr>
             <w:rStyle w:val="cmr-12x-x-1201"/>
@@ -3028,7 +3084,7 @@
           <w:szCs w:val="24"/>
         </w:rPr>
       </w:pPr>
-      <w:del w:id="7" w:author="Michael Lam" w:date="2017-07-06T19:52:00Z">
+      <w:del w:id="17" w:author="Michael Lam" w:date="2017-07-06T19:52:00Z">
         <w:r>
           <w:rPr>
             <w:rStyle w:val="cmr-12x-x-1201"/>
@@ -3151,9 +3207,9 @@
           <w:noProof/>
         </w:rPr>
         <w:drawing>
-          <wp:inline distT="0" distB="0" distL="0" distR="0" wp14:anchorId="4196763A" wp14:editId="4BEC0F16">
-            <wp:extent cx="4325678" cy="2401993"/>
-            <wp:effectExtent l="0" t="0" r="0" b="11430"/>
+          <wp:inline distT="0" distB="0" distL="0" distR="0" wp14:anchorId="4196763A" wp14:editId="5B760AE7">
+            <wp:extent cx="4324350" cy="2052320"/>
+            <wp:effectExtent l="0" t="0" r="0" b="5080"/>
             <wp:docPr id="8" name="Picture 8"/>
             <wp:cNvGraphicFramePr>
               <a:graphicFrameLocks xmlns:a="http://schemas.openxmlformats.org/drawingml/2006/main" noChangeAspect="1"/>
@@ -3180,7 +3236,7 @@
                   <pic:spPr>
                     <a:xfrm>
                       <a:off x="0" y="0"/>
-                      <a:ext cx="4337508" cy="2408562"/>
+                      <a:ext cx="4340916" cy="2060182"/>
                     </a:xfrm>
                     <a:prstGeom prst="rect">
                       <a:avLst/>
@@ -4147,7 +4203,6 @@
           <w:rStyle w:val="content"/>
         </w:rPr>
       </w:pPr>
-      <w:proofErr w:type="gramStart"/>
       <w:r>
         <w:rPr>
           <w:rStyle w:val="id1"/>
@@ -4196,7 +4251,6 @@
         </w:rPr>
         <w:t>character file.</w:t>
       </w:r>
-      <w:proofErr w:type="gramEnd"/>
     </w:p>
     <w:p>
       <w:pPr>
@@ -4248,12 +4302,18 @@
     </w:p>
     <w:p>
       <w:pPr>
-        <w:jc w:val="center"/>
         <w:divId w:val="169873412"/>
         <w:rPr>
+          <w:del w:id="18" w:author="Arbogast, Joseph Keith - arbogajk" w:date="2017-07-08T10:47:00Z"/>
           <w:rStyle w:val="cmbx-101"/>
           <w:u w:val="single"/>
         </w:rPr>
+        <w:pPrChange w:id="19" w:author="Arbogast, Joseph Keith - arbogajk" w:date="2017-07-08T10:47:00Z">
+          <w:pPr>
+            <w:jc w:val="center"/>
+            <w:divId w:val="169873412"/>
+          </w:pPr>
+        </w:pPrChange>
       </w:pPr>
     </w:p>
     <w:p>
@@ -4691,7 +4751,7 @@
           <w:szCs w:val="24"/>
         </w:rPr>
       </w:pPr>
-      <w:del w:id="8" w:author="Michael Lam" w:date="2017-07-06T19:53:00Z">
+      <w:del w:id="20" w:author="Michael Lam" w:date="2017-07-06T19:53:00Z">
         <w:r>
           <w:rPr>
             <w:rStyle w:val="cmr-12x-x-1201"/>
@@ -4938,33 +4998,67 @@
     </w:p>
     <w:p>
       <w:pPr>
-        <w:ind w:hanging="480"/>
         <w:divId w:val="1969042640"/>
         <w:rPr>
           <w:rStyle w:val="cmbx-101"/>
           <w:u w:val="single"/>
         </w:rPr>
+        <w:pPrChange w:id="21" w:author="Arbogast, Joseph Keith - arbogajk" w:date="2017-07-08T10:46:00Z">
+          <w:pPr>
+            <w:ind w:hanging="480"/>
+            <w:divId w:val="1969042640"/>
+          </w:pPr>
+        </w:pPrChange>
       </w:pPr>
     </w:p>
     <w:tbl>
       <w:tblPr>
         <w:tblStyle w:val="TableGrid"/>
         <w:tblW w:w="0" w:type="auto"/>
+        <w:jc w:val="center"/>
         <w:tblLook w:val="04A0" w:firstRow="1" w:lastRow="0" w:firstColumn="1" w:lastColumn="0" w:noHBand="0" w:noVBand="1"/>
+        <w:tblPrChange w:id="22" w:author="Arbogast, Joseph Keith - arbogajk" w:date="2017-07-08T10:46:00Z">
+          <w:tblPr>
+            <w:tblStyle w:val="TableGrid"/>
+            <w:tblW w:w="0" w:type="auto"/>
+            <w:jc w:val="center"/>
+            <w:tblLook w:val="04A0" w:firstRow="1" w:lastRow="0" w:firstColumn="1" w:lastColumn="0" w:noHBand="0" w:noVBand="1"/>
+          </w:tblPr>
+        </w:tblPrChange>
       </w:tblPr>
       <w:tblGrid>
-        <w:gridCol w:w="2446"/>
-        <w:gridCol w:w="2447"/>
-        <w:gridCol w:w="2447"/>
+        <w:gridCol w:w="2420"/>
+        <w:gridCol w:w="2421"/>
+        <w:gridCol w:w="2421"/>
+        <w:tblGridChange w:id="23">
+          <w:tblGrid>
+            <w:gridCol w:w="2482"/>
+            <w:gridCol w:w="2483"/>
+            <w:gridCol w:w="2483"/>
+          </w:tblGrid>
+        </w:tblGridChange>
       </w:tblGrid>
       <w:tr>
         <w:trPr>
           <w:divId w:val="1969042640"/>
-          <w:trHeight w:val="206"/>
+          <w:trHeight w:val="200"/>
+          <w:jc w:val="center"/>
+          <w:trPrChange w:id="24" w:author="Arbogast, Joseph Keith - arbogajk" w:date="2017-07-08T10:46:00Z">
+            <w:trPr>
+              <w:divId w:val="1969042640"/>
+              <w:trHeight w:val="200"/>
+              <w:jc w:val="center"/>
+            </w:trPr>
+          </w:trPrChange>
         </w:trPr>
         <w:tc>
           <w:tcPr>
-            <w:tcW w:w="2446" w:type="dxa"/>
+            <w:tcW w:w="2420" w:type="dxa"/>
+            <w:tcPrChange w:id="25" w:author="Arbogast, Joseph Keith - arbogajk" w:date="2017-07-08T10:46:00Z">
+              <w:tcPr>
+                <w:tcW w:w="2482" w:type="dxa"/>
+              </w:tcPr>
+            </w:tcPrChange>
           </w:tcPr>
           <w:p>
             <w:pPr>
@@ -4986,7 +5080,12 @@
         </w:tc>
         <w:tc>
           <w:tcPr>
-            <w:tcW w:w="2447" w:type="dxa"/>
+            <w:tcW w:w="2421" w:type="dxa"/>
+            <w:tcPrChange w:id="26" w:author="Arbogast, Joseph Keith - arbogajk" w:date="2017-07-08T10:46:00Z">
+              <w:tcPr>
+                <w:tcW w:w="2483" w:type="dxa"/>
+              </w:tcPr>
+            </w:tcPrChange>
           </w:tcPr>
           <w:p>
             <w:pPr>
@@ -5008,7 +5107,12 @@
         </w:tc>
         <w:tc>
           <w:tcPr>
-            <w:tcW w:w="2447" w:type="dxa"/>
+            <w:tcW w:w="2421" w:type="dxa"/>
+            <w:tcPrChange w:id="27" w:author="Arbogast, Joseph Keith - arbogajk" w:date="2017-07-08T10:46:00Z">
+              <w:tcPr>
+                <w:tcW w:w="2483" w:type="dxa"/>
+              </w:tcPr>
+            </w:tcPrChange>
           </w:tcPr>
           <w:p>
             <w:pPr>
@@ -5032,11 +5136,24 @@
       <w:tr>
         <w:trPr>
           <w:divId w:val="1969042640"/>
-          <w:trHeight w:val="206"/>
+          <w:trHeight w:val="200"/>
+          <w:jc w:val="center"/>
+          <w:trPrChange w:id="28" w:author="Arbogast, Joseph Keith - arbogajk" w:date="2017-07-08T10:46:00Z">
+            <w:trPr>
+              <w:divId w:val="1969042640"/>
+              <w:trHeight w:val="200"/>
+              <w:jc w:val="center"/>
+            </w:trPr>
+          </w:trPrChange>
         </w:trPr>
         <w:tc>
           <w:tcPr>
-            <w:tcW w:w="2446" w:type="dxa"/>
+            <w:tcW w:w="2420" w:type="dxa"/>
+            <w:tcPrChange w:id="29" w:author="Arbogast, Joseph Keith - arbogajk" w:date="2017-07-08T10:46:00Z">
+              <w:tcPr>
+                <w:tcW w:w="2482" w:type="dxa"/>
+              </w:tcPr>
+            </w:tcPrChange>
           </w:tcPr>
           <w:p>
             <w:pPr>
@@ -5058,7 +5175,12 @@
         </w:tc>
         <w:tc>
           <w:tcPr>
-            <w:tcW w:w="2447" w:type="dxa"/>
+            <w:tcW w:w="2421" w:type="dxa"/>
+            <w:tcPrChange w:id="30" w:author="Arbogast, Joseph Keith - arbogajk" w:date="2017-07-08T10:46:00Z">
+              <w:tcPr>
+                <w:tcW w:w="2483" w:type="dxa"/>
+              </w:tcPr>
+            </w:tcPrChange>
           </w:tcPr>
           <w:p>
             <w:pPr>
@@ -5080,7 +5202,12 @@
         </w:tc>
         <w:tc>
           <w:tcPr>
-            <w:tcW w:w="2447" w:type="dxa"/>
+            <w:tcW w:w="2421" w:type="dxa"/>
+            <w:tcPrChange w:id="31" w:author="Arbogast, Joseph Keith - arbogajk" w:date="2017-07-08T10:46:00Z">
+              <w:tcPr>
+                <w:tcW w:w="2483" w:type="dxa"/>
+              </w:tcPr>
+            </w:tcPrChange>
           </w:tcPr>
           <w:p>
             <w:pPr>
@@ -5111,11 +5238,24 @@
       <w:tr>
         <w:trPr>
           <w:divId w:val="1969042640"/>
-          <w:trHeight w:val="197"/>
+          <w:trHeight w:val="191"/>
+          <w:jc w:val="center"/>
+          <w:trPrChange w:id="32" w:author="Arbogast, Joseph Keith - arbogajk" w:date="2017-07-08T10:46:00Z">
+            <w:trPr>
+              <w:divId w:val="1969042640"/>
+              <w:trHeight w:val="191"/>
+              <w:jc w:val="center"/>
+            </w:trPr>
+          </w:trPrChange>
         </w:trPr>
         <w:tc>
           <w:tcPr>
-            <w:tcW w:w="2446" w:type="dxa"/>
+            <w:tcW w:w="2420" w:type="dxa"/>
+            <w:tcPrChange w:id="33" w:author="Arbogast, Joseph Keith - arbogajk" w:date="2017-07-08T10:46:00Z">
+              <w:tcPr>
+                <w:tcW w:w="2482" w:type="dxa"/>
+              </w:tcPr>
+            </w:tcPrChange>
           </w:tcPr>
           <w:p>
             <w:pPr>
@@ -5137,7 +5277,12 @@
         </w:tc>
         <w:tc>
           <w:tcPr>
-            <w:tcW w:w="2447" w:type="dxa"/>
+            <w:tcW w:w="2421" w:type="dxa"/>
+            <w:tcPrChange w:id="34" w:author="Arbogast, Joseph Keith - arbogajk" w:date="2017-07-08T10:46:00Z">
+              <w:tcPr>
+                <w:tcW w:w="2483" w:type="dxa"/>
+              </w:tcPr>
+            </w:tcPrChange>
           </w:tcPr>
           <w:p>
             <w:pPr>
@@ -5159,7 +5304,12 @@
         </w:tc>
         <w:tc>
           <w:tcPr>
-            <w:tcW w:w="2447" w:type="dxa"/>
+            <w:tcW w:w="2421" w:type="dxa"/>
+            <w:tcPrChange w:id="35" w:author="Arbogast, Joseph Keith - arbogajk" w:date="2017-07-08T10:46:00Z">
+              <w:tcPr>
+                <w:tcW w:w="2483" w:type="dxa"/>
+              </w:tcPr>
+            </w:tcPrChange>
           </w:tcPr>
           <w:p>
             <w:pPr>
@@ -5190,11 +5340,24 @@
       <w:tr>
         <w:trPr>
           <w:divId w:val="1969042640"/>
-          <w:trHeight w:val="206"/>
+          <w:trHeight w:val="200"/>
+          <w:jc w:val="center"/>
+          <w:trPrChange w:id="36" w:author="Arbogast, Joseph Keith - arbogajk" w:date="2017-07-08T10:46:00Z">
+            <w:trPr>
+              <w:divId w:val="1969042640"/>
+              <w:trHeight w:val="200"/>
+              <w:jc w:val="center"/>
+            </w:trPr>
+          </w:trPrChange>
         </w:trPr>
         <w:tc>
           <w:tcPr>
-            <w:tcW w:w="2446" w:type="dxa"/>
+            <w:tcW w:w="2420" w:type="dxa"/>
+            <w:tcPrChange w:id="37" w:author="Arbogast, Joseph Keith - arbogajk" w:date="2017-07-08T10:46:00Z">
+              <w:tcPr>
+                <w:tcW w:w="2482" w:type="dxa"/>
+              </w:tcPr>
+            </w:tcPrChange>
           </w:tcPr>
           <w:p>
             <w:pPr>
@@ -5216,7 +5379,12 @@
         </w:tc>
         <w:tc>
           <w:tcPr>
-            <w:tcW w:w="2447" w:type="dxa"/>
+            <w:tcW w:w="2421" w:type="dxa"/>
+            <w:tcPrChange w:id="38" w:author="Arbogast, Joseph Keith - arbogajk" w:date="2017-07-08T10:46:00Z">
+              <w:tcPr>
+                <w:tcW w:w="2483" w:type="dxa"/>
+              </w:tcPr>
+            </w:tcPrChange>
           </w:tcPr>
           <w:p>
             <w:pPr>
@@ -5238,7 +5406,12 @@
         </w:tc>
         <w:tc>
           <w:tcPr>
-            <w:tcW w:w="2447" w:type="dxa"/>
+            <w:tcW w:w="2421" w:type="dxa"/>
+            <w:tcPrChange w:id="39" w:author="Arbogast, Joseph Keith - arbogajk" w:date="2017-07-08T10:46:00Z">
+              <w:tcPr>
+                <w:tcW w:w="2483" w:type="dxa"/>
+              </w:tcPr>
+            </w:tcPrChange>
           </w:tcPr>
           <w:p>
             <w:pPr>
@@ -5269,11 +5442,24 @@
       <w:tr>
         <w:trPr>
           <w:divId w:val="1969042640"/>
-          <w:trHeight w:val="206"/>
+          <w:trHeight w:val="200"/>
+          <w:jc w:val="center"/>
+          <w:trPrChange w:id="40" w:author="Arbogast, Joseph Keith - arbogajk" w:date="2017-07-08T10:46:00Z">
+            <w:trPr>
+              <w:divId w:val="1969042640"/>
+              <w:trHeight w:val="200"/>
+              <w:jc w:val="center"/>
+            </w:trPr>
+          </w:trPrChange>
         </w:trPr>
         <w:tc>
           <w:tcPr>
-            <w:tcW w:w="2446" w:type="dxa"/>
+            <w:tcW w:w="2420" w:type="dxa"/>
+            <w:tcPrChange w:id="41" w:author="Arbogast, Joseph Keith - arbogajk" w:date="2017-07-08T10:46:00Z">
+              <w:tcPr>
+                <w:tcW w:w="2482" w:type="dxa"/>
+              </w:tcPr>
+            </w:tcPrChange>
           </w:tcPr>
           <w:p>
             <w:pPr>
@@ -5295,7 +5481,12 @@
         </w:tc>
         <w:tc>
           <w:tcPr>
-            <w:tcW w:w="2447" w:type="dxa"/>
+            <w:tcW w:w="2421" w:type="dxa"/>
+            <w:tcPrChange w:id="42" w:author="Arbogast, Joseph Keith - arbogajk" w:date="2017-07-08T10:46:00Z">
+              <w:tcPr>
+                <w:tcW w:w="2483" w:type="dxa"/>
+              </w:tcPr>
+            </w:tcPrChange>
           </w:tcPr>
           <w:p>
             <w:pPr>
@@ -5317,7 +5508,12 @@
         </w:tc>
         <w:tc>
           <w:tcPr>
-            <w:tcW w:w="2447" w:type="dxa"/>
+            <w:tcW w:w="2421" w:type="dxa"/>
+            <w:tcPrChange w:id="43" w:author="Arbogast, Joseph Keith - arbogajk" w:date="2017-07-08T10:46:00Z">
+              <w:tcPr>
+                <w:tcW w:w="2483" w:type="dxa"/>
+              </w:tcPr>
+            </w:tcPrChange>
           </w:tcPr>
           <w:p>
             <w:pPr>
@@ -5348,11 +5544,24 @@
       <w:tr>
         <w:trPr>
           <w:divId w:val="1969042640"/>
-          <w:trHeight w:val="206"/>
+          <w:trHeight w:val="200"/>
+          <w:jc w:val="center"/>
+          <w:trPrChange w:id="44" w:author="Arbogast, Joseph Keith - arbogajk" w:date="2017-07-08T10:46:00Z">
+            <w:trPr>
+              <w:divId w:val="1969042640"/>
+              <w:trHeight w:val="200"/>
+              <w:jc w:val="center"/>
+            </w:trPr>
+          </w:trPrChange>
         </w:trPr>
         <w:tc>
           <w:tcPr>
-            <w:tcW w:w="2446" w:type="dxa"/>
+            <w:tcW w:w="2420" w:type="dxa"/>
+            <w:tcPrChange w:id="45" w:author="Arbogast, Joseph Keith - arbogajk" w:date="2017-07-08T10:46:00Z">
+              <w:tcPr>
+                <w:tcW w:w="2482" w:type="dxa"/>
+              </w:tcPr>
+            </w:tcPrChange>
           </w:tcPr>
           <w:p>
             <w:pPr>
@@ -5374,7 +5583,12 @@
         </w:tc>
         <w:tc>
           <w:tcPr>
-            <w:tcW w:w="2447" w:type="dxa"/>
+            <w:tcW w:w="2421" w:type="dxa"/>
+            <w:tcPrChange w:id="46" w:author="Arbogast, Joseph Keith - arbogajk" w:date="2017-07-08T10:46:00Z">
+              <w:tcPr>
+                <w:tcW w:w="2483" w:type="dxa"/>
+              </w:tcPr>
+            </w:tcPrChange>
           </w:tcPr>
           <w:p>
             <w:pPr>
@@ -5396,7 +5610,12 @@
         </w:tc>
         <w:tc>
           <w:tcPr>
-            <w:tcW w:w="2447" w:type="dxa"/>
+            <w:tcW w:w="2421" w:type="dxa"/>
+            <w:tcPrChange w:id="47" w:author="Arbogast, Joseph Keith - arbogajk" w:date="2017-07-08T10:46:00Z">
+              <w:tcPr>
+                <w:tcW w:w="2483" w:type="dxa"/>
+              </w:tcPr>
+            </w:tcPrChange>
           </w:tcPr>
           <w:p>
             <w:pPr>
@@ -5518,7 +5737,7 @@
           <w:szCs w:val="24"/>
         </w:rPr>
       </w:pPr>
-      <w:del w:id="9" w:author="Michael Lam" w:date="2017-07-06T19:53:00Z">
+      <w:del w:id="48" w:author="Michael Lam" w:date="2017-07-06T19:53:00Z">
         <w:r>
           <w:rPr>
             <w:rStyle w:val="cmr-12x-x-1201"/>
@@ -5810,23 +6029,13 @@
       <w:r>
         <w:t xml:space="preserve"> </w:t>
       </w:r>
-      <w:proofErr w:type="gramStart"/>
-      <w:r>
-        <w:rPr>
-          <w:rStyle w:val="cmr-12x-x-1201"/>
-          <w:sz w:val="24"/>
-          <w:szCs w:val="24"/>
-        </w:rPr>
-        <w:t>stepping stone</w:t>
-      </w:r>
-      <w:proofErr w:type="gramEnd"/>
-      <w:r>
-        <w:rPr>
-          <w:rStyle w:val="cmr-12x-x-1201"/>
-          <w:sz w:val="24"/>
-          <w:szCs w:val="24"/>
-        </w:rPr>
-        <w:t xml:space="preserve"> for future projects, as there is still a lot that can be done</w:t>
+      <w:r>
+        <w:rPr>
+          <w:rStyle w:val="cmr-12x-x-1201"/>
+          <w:sz w:val="24"/>
+          <w:szCs w:val="24"/>
+        </w:rPr>
+        <w:t>stepping stone for future projects, as there is still a lot that can be done</w:t>
       </w:r>
       <w:r>
         <w:t xml:space="preserve"> </w:t>
@@ -5897,27 +6106,7 @@
             <w:sz w:val="18"/>
             <w:szCs w:val="18"/>
           </w:rPr>
-          <w:t>github.com/</w:t>
-        </w:r>
-        <w:proofErr w:type="spellStart"/>
-        <w:r>
-          <w:rPr>
-            <w:rStyle w:val="cmr-12x-x-1201"/>
-            <w:rFonts w:ascii="Monaco" w:hAnsi="Monaco"/>
-            <w:sz w:val="18"/>
-            <w:szCs w:val="18"/>
-          </w:rPr>
-          <w:t>arbogajk</w:t>
-        </w:r>
-        <w:proofErr w:type="spellEnd"/>
-        <w:r>
-          <w:rPr>
-            <w:rStyle w:val="cmr-12x-x-1201"/>
-            <w:rFonts w:ascii="Monaco" w:hAnsi="Monaco"/>
-            <w:sz w:val="18"/>
-            <w:szCs w:val="18"/>
-          </w:rPr>
-          <w:t>/470_SP</w:t>
+          <w:t>github.com/arbogajk/470_SP</w:t>
         </w:r>
       </w:hyperlink>
     </w:p>
@@ -5944,9 +6133,7 @@
           <w:szCs w:val="24"/>
         </w:rPr>
       </w:pPr>
-      <w:bookmarkStart w:id="10" w:name="_GoBack"/>
-      <w:bookmarkEnd w:id="10"/>
-      <w:del w:id="11" w:author="Michael Lam" w:date="2017-07-06T19:53:00Z">
+      <w:del w:id="49" w:author="Michael Lam" w:date="2017-07-06T19:53:00Z">
         <w:r>
           <w:rPr>
             <w:rStyle w:val="cmr-12x-x-1201"/>
@@ -5954,6 +6141,7 @@
             <w:sz w:val="24"/>
             <w:szCs w:val="24"/>
           </w:rPr>
+          <w:lastRenderedPageBreak/>
           <w:delText xml:space="preserve">6 </w:delText>
         </w:r>
       </w:del>
@@ -5964,7 +6152,18 @@
           <w:sz w:val="24"/>
           <w:szCs w:val="24"/>
         </w:rPr>
-        <w:t>References</w:t>
+        <w:t>Refer</w:t>
+      </w:r>
+      <w:bookmarkStart w:id="50" w:name="_GoBack"/>
+      <w:bookmarkEnd w:id="50"/>
+      <w:r>
+        <w:rPr>
+          <w:rStyle w:val="cmr-12x-x-1201"/>
+          <w:rFonts w:eastAsia="Times New Roman"/>
+          <w:sz w:val="24"/>
+          <w:szCs w:val="24"/>
+        </w:rPr>
+        <w:t>ences</w:t>
       </w:r>
     </w:p>
     <w:p>
@@ -6039,91 +6238,86 @@
       <w:r>
         <w:t xml:space="preserve">hamir’s secret sharing algorithm. </w:t>
       </w:r>
+      <w:r>
+        <w:t>O</w:t>
+      </w:r>
+      <w:r>
+        <w:t>riginal source code,</w:t>
+      </w:r>
+      <w:r>
+        <w:t xml:space="preserve"> </w:t>
+      </w:r>
+      <w:r>
+        <w:t>[Online]. Available:</w:t>
+      </w:r>
+      <w:r>
+        <w:t xml:space="preserve">  </w:t>
+      </w:r>
+      <w:r>
+        <w:t>https://github.com/fletcher/c-sss</w:t>
+      </w:r>
+    </w:p>
+    <w:p>
+      <w:pPr>
+        <w:ind w:left="720" w:hanging="720"/>
+      </w:pPr>
+    </w:p>
+    <w:p>
+      <w:r>
+        <w:t>[3] T. Rabin and M. Ben-Or, “Verifiable secret sharing and multiparty protocols with honest majority,”</w:t>
+      </w:r>
+      <w:r>
+        <w:t xml:space="preserve"> </w:t>
+      </w:r>
+      <w:r>
+        <w:t>in</w:t>
+      </w:r>
+      <w:r>
+        <w:t xml:space="preserve"> </w:t>
+      </w:r>
+      <w:r>
+        <w:t xml:space="preserve">Proceedings of the </w:t>
+      </w:r>
+      <w:r>
+        <w:t>Twenty-First</w:t>
+      </w:r>
+      <w:r>
+        <w:t xml:space="preserve"> An</w:t>
+      </w:r>
+      <w:r>
+        <w:t xml:space="preserve">nual ACM Symposium on Theory of </w:t>
+      </w:r>
+      <w:r>
+        <w:t>Computing, ser. STOC ’89,</w:t>
+      </w:r>
+      <w:r>
+        <w:t xml:space="preserve"> </w:t>
+      </w:r>
+      <w:r>
+        <w:t>Seattle, Washington, USA: ACM, 1989, pp. 73–85,</w:t>
+      </w:r>
+    </w:p>
+    <w:p>
+      <w:proofErr w:type="spellStart"/>
+      <w:r>
+        <w:t>isbn</w:t>
+      </w:r>
+      <w:proofErr w:type="spellEnd"/>
+      <w:r>
+        <w:t>: 0-89791-307-8. [Online]. Available:</w:t>
+      </w:r>
+    </w:p>
+    <w:p>
+      <w:r>
+        <w:t>http ://doi.acm.org/10.1145/73007.73014</w:t>
+      </w:r>
+    </w:p>
+    <w:p/>
+    <w:p>
+      <w:r>
+        <w:t>[4</w:t>
+      </w:r>
       <w:proofErr w:type="gramStart"/>
-      <w:r>
-        <w:t>O</w:t>
-      </w:r>
-      <w:r>
-        <w:t>riginal source code,</w:t>
-      </w:r>
-      <w:r>
-        <w:t xml:space="preserve"> </w:t>
-      </w:r>
-      <w:r>
-        <w:t>[Online].</w:t>
-      </w:r>
-      <w:proofErr w:type="gramEnd"/>
-      <w:r>
-        <w:t xml:space="preserve"> Available:</w:t>
-      </w:r>
-      <w:r>
-        <w:t xml:space="preserve">  </w:t>
-      </w:r>
-      <w:r>
-        <w:t>https://github.com/fletcher/c-sss</w:t>
-      </w:r>
-    </w:p>
-    <w:p>
-      <w:pPr>
-        <w:ind w:left="720" w:hanging="720"/>
-      </w:pPr>
-    </w:p>
-    <w:p>
-      <w:r>
-        <w:t>[3] T. Rabin and M. Ben-Or, “Verifiable secret sharing and multiparty protocols with honest majority,”</w:t>
-      </w:r>
-      <w:r>
-        <w:t xml:space="preserve"> </w:t>
-      </w:r>
-      <w:r>
-        <w:t>in</w:t>
-      </w:r>
-      <w:r>
-        <w:t xml:space="preserve"> </w:t>
-      </w:r>
-      <w:r>
-        <w:t xml:space="preserve">Proceedings of the </w:t>
-      </w:r>
-      <w:r>
-        <w:t>Twenty-First</w:t>
-      </w:r>
-      <w:r>
-        <w:t xml:space="preserve"> An</w:t>
-      </w:r>
-      <w:r>
-        <w:t xml:space="preserve">nual ACM Symposium on Theory of </w:t>
-      </w:r>
-      <w:r>
-        <w:t>Computing, ser. STOC ’89,</w:t>
-      </w:r>
-      <w:r>
-        <w:t xml:space="preserve"> </w:t>
-      </w:r>
-      <w:r>
-        <w:t>Seattle, Washington, USA: ACM, 1989, pp. 73–85,</w:t>
-      </w:r>
-    </w:p>
-    <w:p>
-      <w:proofErr w:type="spellStart"/>
-      <w:r>
-        <w:t>isbn</w:t>
-      </w:r>
-      <w:proofErr w:type="spellEnd"/>
-      <w:r>
-        <w:t>: 0-89791-307-8. [Online]. Available:</w:t>
-      </w:r>
-    </w:p>
-    <w:p>
-      <w:r>
-        <w:t>http ://doi.acm.org/10.1145/73007.73014</w:t>
-      </w:r>
-    </w:p>
-    <w:p/>
-    <w:p>
-      <w:proofErr w:type="gramStart"/>
-      <w:r>
-        <w:t>[4</w:t>
-      </w:r>
       <w:r>
         <w:t>]</w:t>
       </w:r>
@@ -6138,6 +6332,7 @@
         <w:t>“</w:t>
       </w:r>
       <w:proofErr w:type="spellStart"/>
+      <w:proofErr w:type="gramEnd"/>
       <w:r>
         <w:rPr>
           <w:color w:val="212121"/>
@@ -6167,7 +6362,6 @@
         </w:rPr>
         <w:t>Interface”.</w:t>
       </w:r>
-      <w:proofErr w:type="gramEnd"/>
       <w:r>
         <w:rPr>
           <w:color w:val="212121"/>
@@ -6176,7 +6370,6 @@
         <w:t xml:space="preserve"> </w:t>
       </w:r>
       <w:proofErr w:type="spellStart"/>
-      <w:proofErr w:type="gramStart"/>
       <w:r>
         <w:rPr>
           <w:color w:val="212121"/>
@@ -6192,7 +6385,6 @@
         </w:rPr>
         <w:t xml:space="preserve"> Architecture Review Board, 2015.</w:t>
       </w:r>
-      <w:proofErr w:type="gramEnd"/>
       <w:r>
         <w:rPr>
           <w:color w:val="212121"/>
@@ -6311,7 +6503,7 @@
 </file>
 
 <file path=word/comments.xml><?xml version="1.0" encoding="utf-8"?>
-<w:comments xmlns:wpc="http://schemas.microsoft.com/office/word/2010/wordprocessingCanvas" xmlns:mo="http://schemas.microsoft.com/office/mac/office/2008/main" xmlns:mc="http://schemas.openxmlformats.org/markup-compatibility/2006" xmlns:mv="urn:schemas-microsoft-com:mac:vml" xmlns:o="urn:schemas-microsoft-com:office:office" xmlns:r="http://schemas.openxmlformats.org/officeDocument/2006/relationships" xmlns:m="http://schemas.openxmlformats.org/officeDocument/2006/math" xmlns:v="urn:schemas-microsoft-com:vml" xmlns:wp14="http://schemas.microsoft.com/office/word/2010/wordprocessingDrawing" xmlns:wp="http://schemas.openxmlformats.org/drawingml/2006/wordprocessingDrawing" xmlns:w10="urn:schemas-microsoft-com:office:word" xmlns:w="http://schemas.openxmlformats.org/wordprocessingml/2006/main" xmlns:w14="http://schemas.microsoft.com/office/word/2010/wordml" xmlns:wpg="http://schemas.microsoft.com/office/word/2010/wordprocessingGroup" xmlns:wpi="http://schemas.microsoft.com/office/word/2010/wordprocessingInk" xmlns:wne="http://schemas.microsoft.com/office/word/2006/wordml" xmlns:wps="http://schemas.microsoft.com/office/word/2010/wordprocessingShape" mc:Ignorable="w14 wp14">
+<w:comments xmlns:wpc="http://schemas.microsoft.com/office/word/2010/wordprocessingCanvas" xmlns:mo="http://schemas.microsoft.com/office/mac/office/2008/main" xmlns:mc="http://schemas.openxmlformats.org/markup-compatibility/2006" xmlns:mv="urn:schemas-microsoft-com:mac:vml" xmlns:o="urn:schemas-microsoft-com:office:office" xmlns:r="http://schemas.openxmlformats.org/officeDocument/2006/relationships" xmlns:m="http://schemas.openxmlformats.org/officeDocument/2006/math" xmlns:v="urn:schemas-microsoft-com:vml" xmlns:wp14="http://schemas.microsoft.com/office/word/2010/wordprocessingDrawing" xmlns:wp="http://schemas.openxmlformats.org/drawingml/2006/wordprocessingDrawing" xmlns:w10="urn:schemas-microsoft-com:office:word" xmlns:w="http://schemas.openxmlformats.org/wordprocessingml/2006/main" xmlns:w14="http://schemas.microsoft.com/office/word/2010/wordml" xmlns:w15="http://schemas.microsoft.com/office/word/2012/wordml" xmlns:wpg="http://schemas.microsoft.com/office/word/2010/wordprocessingGroup" xmlns:wpi="http://schemas.microsoft.com/office/word/2010/wordprocessingInk" xmlns:wne="http://schemas.microsoft.com/office/word/2006/wordml" xmlns:wps="http://schemas.microsoft.com/office/word/2010/wordprocessingShape" mc:Ignorable="w14 w15 wp14">
   <w:comment w:id="3" w:author="Michael Lam" w:date="2017-07-06T18:00:00Z" w:initials="ML">
     <w:p>
       <w:pPr>
@@ -6336,12 +6528,12 @@
 
 <file path=word/commentsExtended.xml><?xml version="1.0" encoding="utf-8"?>
 <w15:commentsEx xmlns:wpc="http://schemas.microsoft.com/office/word/2010/wordprocessingCanvas" xmlns:mo="http://schemas.microsoft.com/office/mac/office/2008/main" xmlns:mc="http://schemas.openxmlformats.org/markup-compatibility/2006" xmlns:mv="urn:schemas-microsoft-com:mac:vml" xmlns:o="urn:schemas-microsoft-com:office:office" xmlns:r="http://schemas.openxmlformats.org/officeDocument/2006/relationships" xmlns:m="http://schemas.openxmlformats.org/officeDocument/2006/math" xmlns:v="urn:schemas-microsoft-com:vml" xmlns:wp14="http://schemas.microsoft.com/office/word/2010/wordprocessingDrawing" xmlns:wp="http://schemas.openxmlformats.org/drawingml/2006/wordprocessingDrawing" xmlns:w10="urn:schemas-microsoft-com:office:word" xmlns:w="http://schemas.openxmlformats.org/wordprocessingml/2006/main" xmlns:w14="http://schemas.microsoft.com/office/word/2010/wordml" xmlns:w15="http://schemas.microsoft.com/office/word/2012/wordml" xmlns:wpg="http://schemas.microsoft.com/office/word/2010/wordprocessingGroup" xmlns:wpi="http://schemas.microsoft.com/office/word/2010/wordprocessingInk" xmlns:wne="http://schemas.microsoft.com/office/word/2006/wordml" xmlns:wps="http://schemas.microsoft.com/office/word/2010/wordprocessingShape" mc:Ignorable="w14 w15 wp14">
-  <w15:commentEx w15:paraId="70FA0FB6" w15:done="0"/>
+  <w15:commentEx w15:paraId="4D9EA584" w15:done="0"/>
 </w15:commentsEx>
 </file>
 
 <file path=word/endnotes.xml><?xml version="1.0" encoding="utf-8"?>
-<w:endnotes xmlns:wpc="http://schemas.microsoft.com/office/word/2010/wordprocessingCanvas" xmlns:mo="http://schemas.microsoft.com/office/mac/office/2008/main" xmlns:mc="http://schemas.openxmlformats.org/markup-compatibility/2006" xmlns:mv="urn:schemas-microsoft-com:mac:vml" xmlns:o="urn:schemas-microsoft-com:office:office" xmlns:r="http://schemas.openxmlformats.org/officeDocument/2006/relationships" xmlns:m="http://schemas.openxmlformats.org/officeDocument/2006/math" xmlns:v="urn:schemas-microsoft-com:vml" xmlns:wp14="http://schemas.microsoft.com/office/word/2010/wordprocessingDrawing" xmlns:wp="http://schemas.openxmlformats.org/drawingml/2006/wordprocessingDrawing" xmlns:w10="urn:schemas-microsoft-com:office:word" xmlns:w="http://schemas.openxmlformats.org/wordprocessingml/2006/main" xmlns:w14="http://schemas.microsoft.com/office/word/2010/wordml" xmlns:wpg="http://schemas.microsoft.com/office/word/2010/wordprocessingGroup" xmlns:wpi="http://schemas.microsoft.com/office/word/2010/wordprocessingInk" xmlns:wne="http://schemas.microsoft.com/office/word/2006/wordml" xmlns:wps="http://schemas.microsoft.com/office/word/2010/wordprocessingShape" mc:Ignorable="w14 wp14">
+<w:endnotes xmlns:wpc="http://schemas.microsoft.com/office/word/2010/wordprocessingCanvas" xmlns:mo="http://schemas.microsoft.com/office/mac/office/2008/main" xmlns:mc="http://schemas.openxmlformats.org/markup-compatibility/2006" xmlns:mv="urn:schemas-microsoft-com:mac:vml" xmlns:o="urn:schemas-microsoft-com:office:office" xmlns:r="http://schemas.openxmlformats.org/officeDocument/2006/relationships" xmlns:m="http://schemas.openxmlformats.org/officeDocument/2006/math" xmlns:v="urn:schemas-microsoft-com:vml" xmlns:wp14="http://schemas.microsoft.com/office/word/2010/wordprocessingDrawing" xmlns:wp="http://schemas.openxmlformats.org/drawingml/2006/wordprocessingDrawing" xmlns:w10="urn:schemas-microsoft-com:office:word" xmlns:w="http://schemas.openxmlformats.org/wordprocessingml/2006/main" xmlns:w14="http://schemas.microsoft.com/office/word/2010/wordml" xmlns:w15="http://schemas.microsoft.com/office/word/2012/wordml" xmlns:wpg="http://schemas.microsoft.com/office/word/2010/wordprocessingGroup" xmlns:wpi="http://schemas.microsoft.com/office/word/2010/wordprocessingInk" xmlns:wne="http://schemas.microsoft.com/office/word/2006/wordml" xmlns:wps="http://schemas.microsoft.com/office/word/2010/wordprocessingShape" mc:Ignorable="w14 w15 wp14">
   <w:endnote w:type="separator" w:id="-1">
     <w:p>
       <w:r>
@@ -6360,7 +6552,7 @@
 </file>
 
 <file path=word/footer1.xml><?xml version="1.0" encoding="utf-8"?>
-<w:ftr xmlns:wpc="http://schemas.microsoft.com/office/word/2010/wordprocessingCanvas" xmlns:mo="http://schemas.microsoft.com/office/mac/office/2008/main" xmlns:mc="http://schemas.openxmlformats.org/markup-compatibility/2006" xmlns:mv="urn:schemas-microsoft-com:mac:vml" xmlns:o="urn:schemas-microsoft-com:office:office" xmlns:r="http://schemas.openxmlformats.org/officeDocument/2006/relationships" xmlns:m="http://schemas.openxmlformats.org/officeDocument/2006/math" xmlns:v="urn:schemas-microsoft-com:vml" xmlns:wp14="http://schemas.microsoft.com/office/word/2010/wordprocessingDrawing" xmlns:wp="http://schemas.openxmlformats.org/drawingml/2006/wordprocessingDrawing" xmlns:w10="urn:schemas-microsoft-com:office:word" xmlns:w="http://schemas.openxmlformats.org/wordprocessingml/2006/main" xmlns:w14="http://schemas.microsoft.com/office/word/2010/wordml" xmlns:wpg="http://schemas.microsoft.com/office/word/2010/wordprocessingGroup" xmlns:wpi="http://schemas.microsoft.com/office/word/2010/wordprocessingInk" xmlns:wne="http://schemas.microsoft.com/office/word/2006/wordml" xmlns:wps="http://schemas.microsoft.com/office/word/2010/wordprocessingShape" mc:Ignorable="w14 wp14">
+<w:ftr xmlns:wpc="http://schemas.microsoft.com/office/word/2010/wordprocessingCanvas" xmlns:mo="http://schemas.microsoft.com/office/mac/office/2008/main" xmlns:mc="http://schemas.openxmlformats.org/markup-compatibility/2006" xmlns:mv="urn:schemas-microsoft-com:mac:vml" xmlns:o="urn:schemas-microsoft-com:office:office" xmlns:r="http://schemas.openxmlformats.org/officeDocument/2006/relationships" xmlns:m="http://schemas.openxmlformats.org/officeDocument/2006/math" xmlns:v="urn:schemas-microsoft-com:vml" xmlns:wp14="http://schemas.microsoft.com/office/word/2010/wordprocessingDrawing" xmlns:wp="http://schemas.openxmlformats.org/drawingml/2006/wordprocessingDrawing" xmlns:w10="urn:schemas-microsoft-com:office:word" xmlns:w="http://schemas.openxmlformats.org/wordprocessingml/2006/main" xmlns:w14="http://schemas.microsoft.com/office/word/2010/wordml" xmlns:w15="http://schemas.microsoft.com/office/word/2012/wordml" xmlns:wpg="http://schemas.microsoft.com/office/word/2010/wordprocessingGroup" xmlns:wpi="http://schemas.microsoft.com/office/word/2010/wordprocessingInk" xmlns:wne="http://schemas.microsoft.com/office/word/2006/wordml" xmlns:wps="http://schemas.microsoft.com/office/word/2010/wordprocessingShape" mc:Ignorable="w14 w15 wp14">
   <w:p>
     <w:pPr>
       <w:pStyle w:val="Footer"/>
@@ -6383,7 +6575,7 @@
 </file>
 
 <file path=word/footnotes.xml><?xml version="1.0" encoding="utf-8"?>
-<w:footnotes xmlns:wpc="http://schemas.microsoft.com/office/word/2010/wordprocessingCanvas" xmlns:mo="http://schemas.microsoft.com/office/mac/office/2008/main" xmlns:mc="http://schemas.openxmlformats.org/markup-compatibility/2006" xmlns:mv="urn:schemas-microsoft-com:mac:vml" xmlns:o="urn:schemas-microsoft-com:office:office" xmlns:r="http://schemas.openxmlformats.org/officeDocument/2006/relationships" xmlns:m="http://schemas.openxmlformats.org/officeDocument/2006/math" xmlns:v="urn:schemas-microsoft-com:vml" xmlns:wp14="http://schemas.microsoft.com/office/word/2010/wordprocessingDrawing" xmlns:wp="http://schemas.openxmlformats.org/drawingml/2006/wordprocessingDrawing" xmlns:w10="urn:schemas-microsoft-com:office:word" xmlns:w="http://schemas.openxmlformats.org/wordprocessingml/2006/main" xmlns:w14="http://schemas.microsoft.com/office/word/2010/wordml" xmlns:wpg="http://schemas.microsoft.com/office/word/2010/wordprocessingGroup" xmlns:wpi="http://schemas.microsoft.com/office/word/2010/wordprocessingInk" xmlns:wne="http://schemas.microsoft.com/office/word/2006/wordml" xmlns:wps="http://schemas.microsoft.com/office/word/2010/wordprocessingShape" mc:Ignorable="w14 wp14">
+<w:footnotes xmlns:wpc="http://schemas.microsoft.com/office/word/2010/wordprocessingCanvas" xmlns:mo="http://schemas.microsoft.com/office/mac/office/2008/main" xmlns:mc="http://schemas.openxmlformats.org/markup-compatibility/2006" xmlns:mv="urn:schemas-microsoft-com:mac:vml" xmlns:o="urn:schemas-microsoft-com:office:office" xmlns:r="http://schemas.openxmlformats.org/officeDocument/2006/relationships" xmlns:m="http://schemas.openxmlformats.org/officeDocument/2006/math" xmlns:v="urn:schemas-microsoft-com:vml" xmlns:wp14="http://schemas.microsoft.com/office/word/2010/wordprocessingDrawing" xmlns:wp="http://schemas.openxmlformats.org/drawingml/2006/wordprocessingDrawing" xmlns:w10="urn:schemas-microsoft-com:office:word" xmlns:w="http://schemas.openxmlformats.org/wordprocessingml/2006/main" xmlns:w14="http://schemas.microsoft.com/office/word/2010/wordml" xmlns:w15="http://schemas.microsoft.com/office/word/2012/wordml" xmlns:wpg="http://schemas.microsoft.com/office/word/2010/wordprocessingGroup" xmlns:wpi="http://schemas.microsoft.com/office/word/2010/wordprocessingInk" xmlns:wne="http://schemas.microsoft.com/office/word/2006/wordml" xmlns:wps="http://schemas.microsoft.com/office/word/2010/wordprocessingShape" mc:Ignorable="w14 w15 wp14">
   <w:footnote w:type="separator" w:id="-1">
     <w:p>
       <w:r>
@@ -6428,27 +6620,7 @@
             <w:sz w:val="18"/>
             <w:szCs w:val="18"/>
           </w:rPr>
-          <w:t>github.com/</w:t>
-        </w:r>
-        <w:proofErr w:type="spellStart"/>
-        <w:r>
-          <w:rPr>
-            <w:rStyle w:val="cmr-12x-x-1201"/>
-            <w:rFonts w:ascii="Monaco" w:eastAsiaTheme="minorEastAsia" w:hAnsi="Monaco"/>
-            <w:sz w:val="18"/>
-            <w:szCs w:val="18"/>
-          </w:rPr>
-          <w:t>arbogajk</w:t>
-        </w:r>
-        <w:proofErr w:type="spellEnd"/>
-        <w:r>
-          <w:rPr>
-            <w:rStyle w:val="cmr-12x-x-1201"/>
-            <w:rFonts w:ascii="Monaco" w:eastAsiaTheme="minorEastAsia" w:hAnsi="Monaco"/>
-            <w:sz w:val="18"/>
-            <w:szCs w:val="18"/>
-          </w:rPr>
-          <w:t>/470_SP</w:t>
+          <w:t>github.com/arbogajk/470_SP</w:t>
         </w:r>
       </w:hyperlink>
     </w:p>
@@ -6465,7 +6637,7 @@
 </file>
 
 <file path=word/styles.xml><?xml version="1.0" encoding="utf-8"?>
-<w:styles xmlns:mc="http://schemas.openxmlformats.org/markup-compatibility/2006" xmlns:r="http://schemas.openxmlformats.org/officeDocument/2006/relationships" xmlns:w="http://schemas.openxmlformats.org/wordprocessingml/2006/main" xmlns:w14="http://schemas.microsoft.com/office/word/2010/wordml" mc:Ignorable="w14">
+<w:styles xmlns:mc="http://schemas.openxmlformats.org/markup-compatibility/2006" xmlns:r="http://schemas.openxmlformats.org/officeDocument/2006/relationships" xmlns:w="http://schemas.openxmlformats.org/wordprocessingml/2006/main" xmlns:w14="http://schemas.microsoft.com/office/word/2010/wordml" xmlns:w15="http://schemas.microsoft.com/office/word/2012/wordml" mc:Ignorable="w14 w15">
   <w:docDefaults>
     <w:rPrDefault>
       <w:rPr>
@@ -6475,1384 +6647,380 @@
     </w:rPrDefault>
     <w:pPrDefault/>
   </w:docDefaults>
-  <w:latentStyles w:defLockedState="0" w:defUIPriority="99" w:defSemiHidden="1" w:defUnhideWhenUsed="1" w:defQFormat="0" w:count="276">
-    <w:lsdException w:name="Normal" w:semiHidden="0" w:uiPriority="0" w:unhideWhenUsed="0" w:qFormat="1"/>
-    <w:lsdException w:name="heading 1" w:semiHidden="0" w:uiPriority="9" w:unhideWhenUsed="0" w:qFormat="1"/>
-    <w:lsdException w:name="heading 2" w:semiHidden="0" w:uiPriority="9" w:unhideWhenUsed="0" w:qFormat="1"/>
-    <w:lsdException w:name="heading 3" w:semiHidden="0" w:uiPriority="9" w:unhideWhenUsed="0" w:qFormat="1"/>
-    <w:lsdException w:name="heading 4" w:semiHidden="0" w:uiPriority="9" w:unhideWhenUsed="0" w:qFormat="1"/>
-    <w:lsdException w:name="heading 5" w:uiPriority="9" w:qFormat="1"/>
-    <w:lsdException w:name="heading 6" w:uiPriority="9" w:qFormat="1"/>
-    <w:lsdException w:name="heading 7" w:uiPriority="9" w:qFormat="1"/>
-    <w:lsdException w:name="heading 8" w:uiPriority="9" w:qFormat="1"/>
-    <w:lsdException w:name="heading 9" w:uiPriority="9" w:qFormat="1"/>
-    <w:lsdException w:name="toc 1" w:uiPriority="39"/>
-    <w:lsdException w:name="toc 2" w:uiPriority="39"/>
-    <w:lsdException w:name="toc 3" w:uiPriority="39"/>
-    <w:lsdException w:name="toc 4" w:uiPriority="39"/>
-    <w:lsdException w:name="toc 5" w:uiPriority="39"/>
-    <w:lsdException w:name="toc 6" w:uiPriority="39"/>
-    <w:lsdException w:name="toc 7" w:uiPriority="39"/>
-    <w:lsdException w:name="toc 8" w:uiPriority="39"/>
-    <w:lsdException w:name="toc 9" w:uiPriority="39"/>
-    <w:lsdException w:name="caption" w:uiPriority="35" w:qFormat="1"/>
-    <w:lsdException w:name="Title" w:semiHidden="0" w:uiPriority="10" w:unhideWhenUsed="0" w:qFormat="1"/>
-    <w:lsdException w:name="Default Paragraph Font" w:uiPriority="1"/>
-    <w:lsdException w:name="Subtitle" w:semiHidden="0" w:uiPriority="11" w:unhideWhenUsed="0" w:qFormat="1"/>
-    <w:lsdException w:name="Strong" w:semiHidden="0" w:uiPriority="22" w:unhideWhenUsed="0" w:qFormat="1"/>
-    <w:lsdException w:name="Emphasis" w:semiHidden="0" w:uiPriority="20" w:unhideWhenUsed="0" w:qFormat="1"/>
-    <w:lsdException w:name="Table Grid" w:semiHidden="0" w:uiPriority="39" w:unhideWhenUsed="0"/>
-    <w:lsdException w:name="Note Level 1" w:semiHidden="0" w:unhideWhenUsed="0"/>
-    <w:lsdException w:name="Note Level 2" w:semiHidden="0" w:unhideWhenUsed="0"/>
-    <w:lsdException w:name="Note Level 3" w:semiHidden="0" w:unhideWhenUsed="0"/>
-    <w:lsdException w:name="Note Level 4" w:semiHidden="0" w:unhideWhenUsed="0"/>
-    <w:lsdException w:name="Note Level 5" w:semiHidden="0" w:unhideWhenUsed="0"/>
-    <w:lsdException w:name="Note Level 6" w:semiHidden="0" w:unhideWhenUsed="0"/>
-    <w:lsdException w:name="Note Level 7" w:semiHidden="0" w:unhideWhenUsed="0"/>
-    <w:lsdException w:name="Note Level 8" w:semiHidden="0" w:unhideWhenUsed="0"/>
-    <w:lsdException w:name="Note Level 9" w:semiHidden="0" w:unhideWhenUsed="0"/>
-    <w:lsdException w:name="Placeholder Text" w:unhideWhenUsed="0"/>
-    <w:lsdException w:name="No Spacing" w:semiHidden="0" w:uiPriority="1" w:unhideWhenUsed="0" w:qFormat="1"/>
-    <w:lsdException w:name="Light Shading" w:semiHidden="0" w:uiPriority="60" w:unhideWhenUsed="0"/>
-    <w:lsdException w:name="Light List" w:semiHidden="0" w:uiPriority="61" w:unhideWhenUsed="0"/>
-    <w:lsdException w:name="Light Grid" w:semiHidden="0" w:uiPriority="62" w:unhideWhenUsed="0"/>
-    <w:lsdException w:name="Medium Shading 1" w:semiHidden="0" w:uiPriority="63" w:unhideWhenUsed="0"/>
-    <w:lsdException w:name="Medium Shading 2" w:semiHidden="0" w:uiPriority="64" w:unhideWhenUsed="0"/>
-    <w:lsdException w:name="Medium List 1" w:semiHidden="0" w:uiPriority="65" w:unhideWhenUsed="0"/>
-    <w:lsdException w:name="Medium List 2" w:semiHidden="0" w:uiPriority="66" w:unhideWhenUsed="0"/>
-    <w:lsdException w:name="Medium Grid 1" w:semiHidden="0" w:uiPriority="67" w:unhideWhenUsed="0"/>
-    <w:lsdException w:name="Medium Grid 2" w:semiHidden="0" w:uiPriority="68" w:unhideWhenUsed="0"/>
-    <w:lsdException w:name="Medium Grid 3" w:semiHidden="0" w:uiPriority="69" w:unhideWhenUsed="0"/>
-    <w:lsdException w:name="Dark List" w:semiHidden="0" w:uiPriority="70" w:unhideWhenUsed="0"/>
-    <w:lsdException w:name="Colorful Shading" w:semiHidden="0" w:uiPriority="71" w:unhideWhenUsed="0"/>
-    <w:lsdException w:name="Colorful List" w:semiHidden="0" w:uiPriority="72" w:unhideWhenUsed="0"/>
-    <w:lsdException w:name="Colorful Grid" w:semiHidden="0" w:uiPriority="73" w:unhideWhenUsed="0"/>
-    <w:lsdException w:name="Light Shading Accent 1" w:semiHidden="0" w:uiPriority="60" w:unhideWhenUsed="0"/>
-    <w:lsdException w:name="Light List Accent 1" w:semiHidden="0" w:uiPriority="61" w:unhideWhenUsed="0"/>
-    <w:lsdException w:name="Light Grid Accent 1" w:semiHidden="0" w:uiPriority="62" w:unhideWhenUsed="0"/>
-    <w:lsdException w:name="Medium Shading 1 Accent 1" w:semiHidden="0" w:uiPriority="63" w:unhideWhenUsed="0"/>
-    <w:lsdException w:name="Medium Shading 2 Accent 1" w:semiHidden="0" w:uiPriority="64" w:unhideWhenUsed="0"/>
-    <w:lsdException w:name="Medium List 1 Accent 1" w:semiHidden="0" w:uiPriority="65" w:unhideWhenUsed="0"/>
-    <w:lsdException w:name="Revision" w:unhideWhenUsed="0"/>
-    <w:lsdException w:name="List Paragraph" w:semiHidden="0" w:uiPriority="34" w:unhideWhenUsed="0" w:qFormat="1"/>
-    <w:lsdException w:name="Quote" w:semiHidden="0" w:uiPriority="29" w:unhideWhenUsed="0" w:qFormat="1"/>
-    <w:lsdException w:name="Intense Quote" w:semiHidden="0" w:uiPriority="30" w:unhideWhenUsed="0" w:qFormat="1"/>
-    <w:lsdException w:name="Medium List 2 Accent 1" w:semiHidden="0" w:uiPriority="66" w:unhideWhenUsed="0"/>
-    <w:lsdException w:name="Medium Grid 1 Accent 1" w:semiHidden="0" w:uiPriority="67" w:unhideWhenUsed="0"/>
-    <w:lsdException w:name="Medium Grid 2 Accent 1" w:semiHidden="0" w:uiPriority="68" w:unhideWhenUsed="0"/>
-    <w:lsdException w:name="Medium Grid 3 Accent 1" w:semiHidden="0" w:uiPriority="69" w:unhideWhenUsed="0"/>
-    <w:lsdException w:name="Dark List Accent 1" w:semiHidden="0" w:uiPriority="70" w:unhideWhenUsed="0"/>
-    <w:lsdException w:name="Colorful Shading Accent 1" w:semiHidden="0" w:uiPriority="71" w:unhideWhenUsed="0"/>
-    <w:lsdException w:name="Colorful List Accent 1" w:semiHidden="0" w:uiPriority="72" w:unhideWhenUsed="0"/>
-    <w:lsdException w:name="Colorful Grid Accent 1" w:semiHidden="0" w:uiPriority="73" w:unhideWhenUsed="0"/>
-    <w:lsdException w:name="Light Shading Accent 2" w:semiHidden="0" w:uiPriority="60" w:unhideWhenUsed="0"/>
-    <w:lsdException w:name="Light List Accent 2" w:semiHidden="0" w:uiPriority="61" w:unhideWhenUsed="0"/>
-    <w:lsdException w:name="Light Grid Accent 2" w:semiHidden="0" w:uiPriority="62" w:unhideWhenUsed="0"/>
-    <w:lsdException w:name="Medium Shading 1 Accent 2" w:semiHidden="0" w:uiPriority="63" w:unhideWhenUsed="0"/>
-    <w:lsdException w:name="Medium Shading 2 Accent 2" w:semiHidden="0" w:uiPriority="64" w:unhideWhenUsed="0"/>
-    <w:lsdException w:name="Medium List 1 Accent 2" w:semiHidden="0" w:uiPriority="65" w:unhideWhenUsed="0"/>
-    <w:lsdException w:name="Medium List 2 Accent 2" w:semiHidden="0" w:uiPriority="66" w:unhideWhenUsed="0"/>
-    <w:lsdException w:name="Medium Grid 1 Accent 2" w:semiHidden="0" w:uiPriority="67" w:unhideWhenUsed="0"/>
-    <w:lsdException w:name="Medium Grid 2 Accent 2" w:semiHidden="0" w:uiPriority="68" w:unhideWhenUsed="0"/>
-    <w:lsdException w:name="Medium Grid 3 Accent 2" w:semiHidden="0" w:uiPriority="69" w:unhideWhenUsed="0"/>
-    <w:lsdException w:name="Dark List Accent 2" w:semiHidden="0" w:uiPriority="70" w:unhideWhenUsed="0"/>
-    <w:lsdException w:name="Colorful Shading Accent 2" w:semiHidden="0" w:uiPriority="71" w:unhideWhenUsed="0"/>
-    <w:lsdException w:name="Colorful List Accent 2" w:semiHidden="0" w:uiPriority="72" w:unhideWhenUsed="0"/>
-    <w:lsdException w:name="Colorful Grid Accent 2" w:semiHidden="0" w:uiPriority="73" w:unhideWhenUsed="0"/>
-    <w:lsdException w:name="Light Shading Accent 3" w:semiHidden="0" w:uiPriority="60" w:unhideWhenUsed="0"/>
-    <w:lsdException w:name="Light List Accent 3" w:semiHidden="0" w:uiPriority="61" w:unhideWhenUsed="0"/>
-    <w:lsdException w:name="Light Grid Accent 3" w:semiHidden="0" w:uiPriority="62" w:unhideWhenUsed="0"/>
-    <w:lsdException w:name="Medium Shading 1 Accent 3" w:semiHidden="0" w:uiPriority="63" w:unhideWhenUsed="0"/>
-    <w:lsdException w:name="Medium Shading 2 Accent 3" w:semiHidden="0" w:uiPriority="64" w:unhideWhenUsed="0"/>
-    <w:lsdException w:name="Medium List 1 Accent 3" w:semiHidden="0" w:uiPriority="65" w:unhideWhenUsed="0"/>
-    <w:lsdException w:name="Medium List 2 Accent 3" w:semiHidden="0" w:uiPriority="66" w:unhideWhenUsed="0"/>
-    <w:lsdException w:name="Medium Grid 1 Accent 3" w:semiHidden="0" w:uiPriority="67" w:unhideWhenUsed="0"/>
-    <w:lsdException w:name="Medium Grid 2 Accent 3" w:semiHidden="0" w:uiPriority="68" w:unhideWhenUsed="0"/>
-    <w:lsdException w:name="Medium Grid 3 Accent 3" w:semiHidden="0" w:uiPriority="69" w:unhideWhenUsed="0"/>
-    <w:lsdException w:name="Dark List Accent 3" w:semiHidden="0" w:uiPriority="70" w:unhideWhenUsed="0"/>
-    <w:lsdException w:name="Colorful Shading Accent 3" w:semiHidden="0" w:uiPriority="71" w:unhideWhenUsed="0"/>
-    <w:lsdException w:name="Colorful List Accent 3" w:semiHidden="0" w:uiPriority="72" w:unhideWhenUsed="0"/>
-    <w:lsdException w:name="Colorful Grid Accent 3" w:semiHidden="0" w:uiPriority="73" w:unhideWhenUsed="0"/>
-    <w:lsdException w:name="Light Shading Accent 4" w:semiHidden="0" w:uiPriority="60" w:unhideWhenUsed="0"/>
-    <w:lsdException w:name="Light List Accent 4" w:semiHidden="0" w:uiPriority="61" w:unhideWhenUsed="0"/>
-    <w:lsdException w:name="Light Grid Accent 4" w:semiHidden="0" w:uiPriority="62" w:unhideWhenUsed="0"/>
-    <w:lsdException w:name="Medium Shading 1 Accent 4" w:semiHidden="0" w:uiPriority="63" w:unhideWhenUsed="0"/>
-    <w:lsdException w:name="Medium Shading 2 Accent 4" w:semiHidden="0" w:uiPriority="64" w:unhideWhenUsed="0"/>
-    <w:lsdException w:name="Medium List 1 Accent 4" w:semiHidden="0" w:uiPriority="65" w:unhideWhenUsed="0"/>
-    <w:lsdException w:name="Medium List 2 Accent 4" w:semiHidden="0" w:uiPriority="66" w:unhideWhenUsed="0"/>
-    <w:lsdException w:name="Medium Grid 1 Accent 4" w:semiHidden="0" w:uiPriority="67" w:unhideWhenUsed="0"/>
-    <w:lsdException w:name="Medium Grid 2 Accent 4" w:semiHidden="0" w:uiPriority="68" w:unhideWhenUsed="0"/>
-    <w:lsdException w:name="Medium Grid 3 Accent 4" w:semiHidden="0" w:uiPriority="69" w:unhideWhenUsed="0"/>
-    <w:lsdException w:name="Dark List Accent 4" w:semiHidden="0" w:uiPriority="70" w:unhideWhenUsed="0"/>
-    <w:lsdException w:name="Colorful Shading Accent 4" w:semiHidden="0" w:uiPriority="71" w:unhideWhenUsed="0"/>
-    <w:lsdException w:name="Colorful List Accent 4" w:semiHidden="0" w:uiPriority="72" w:unhideWhenUsed="0"/>
-    <w:lsdException w:name="Colorful Grid Accent 4" w:semiHidden="0" w:uiPriority="73" w:unhideWhenUsed="0"/>
-    <w:lsdException w:name="Light Shading Accent 5" w:semiHidden="0" w:uiPriority="60" w:unhideWhenUsed="0"/>
-    <w:lsdException w:name="Light List Accent 5" w:semiHidden="0" w:uiPriority="61" w:unhideWhenUsed="0"/>
-    <w:lsdException w:name="Light Grid Accent 5" w:semiHidden="0" w:uiPriority="62" w:unhideWhenUsed="0"/>
-    <w:lsdException w:name="Medium Shading 1 Accent 5" w:semiHidden="0" w:uiPriority="63" w:unhideWhenUsed="0"/>
-    <w:lsdException w:name="Medium Shading 2 Accent 5" w:semiHidden="0" w:uiPriority="64" w:unhideWhenUsed="0"/>
-    <w:lsdException w:name="Medium List 1 Accent 5" w:semiHidden="0" w:uiPriority="65" w:unhideWhenUsed="0"/>
-    <w:lsdException w:name="Medium List 2 Accent 5" w:semiHidden="0" w:uiPriority="66" w:unhideWhenUsed="0"/>
-    <w:lsdException w:name="Medium Grid 1 Accent 5" w:semiHidden="0" w:uiPriority="67" w:unhideWhenUsed="0"/>
-    <w:lsdException w:name="Medium Grid 2 Accent 5" w:semiHidden="0" w:uiPriority="68" w:unhideWhenUsed="0"/>
-    <w:lsdException w:name="Medium Grid 3 Accent 5" w:semiHidden="0" w:uiPriority="69" w:unhideWhenUsed="0"/>
-    <w:lsdException w:name="Dark List Accent 5" w:semiHidden="0" w:uiPriority="70" w:unhideWhenUsed="0"/>
-    <w:lsdException w:name="Colorful Shading Accent 5" w:semiHidden="0" w:uiPriority="71" w:unhideWhenUsed="0"/>
-    <w:lsdException w:name="Colorful List Accent 5" w:semiHidden="0" w:uiPriority="72" w:unhideWhenUsed="0"/>
-    <w:lsdException w:name="Colorful Grid Accent 5" w:semiHidden="0" w:uiPriority="73" w:unhideWhenUsed="0"/>
-    <w:lsdException w:name="Light Shading Accent 6" w:semiHidden="0" w:uiPriority="60" w:unhideWhenUsed="0"/>
-    <w:lsdException w:name="Light List Accent 6" w:semiHidden="0" w:uiPriority="61" w:unhideWhenUsed="0"/>
-    <w:lsdException w:name="Light Grid Accent 6" w:semiHidden="0" w:uiPriority="62" w:unhideWhenUsed="0"/>
-    <w:lsdException w:name="Medium Shading 1 Accent 6" w:semiHidden="0" w:uiPriority="63" w:unhideWhenUsed="0"/>
-    <w:lsdException w:name="Medium Shading 2 Accent 6" w:semiHidden="0" w:uiPriority="64" w:unhideWhenUsed="0"/>
-    <w:lsdException w:name="Medium List 1 Accent 6" w:semiHidden="0" w:uiPriority="65" w:unhideWhenUsed="0"/>
-    <w:lsdException w:name="Medium List 2 Accent 6" w:semiHidden="0" w:uiPriority="66" w:unhideWhenUsed="0"/>
-    <w:lsdException w:name="Medium Grid 1 Accent 6" w:semiHidden="0" w:uiPriority="67" w:unhideWhenUsed="0"/>
-    <w:lsdException w:name="Medium Grid 2 Accent 6" w:semiHidden="0" w:uiPriority="68" w:unhideWhenUsed="0"/>
-    <w:lsdException w:name="Medium Grid 3 Accent 6" w:semiHidden="0" w:uiPriority="69" w:unhideWhenUsed="0"/>
-    <w:lsdException w:name="Dark List Accent 6" w:semiHidden="0" w:uiPriority="70" w:unhideWhenUsed="0"/>
-    <w:lsdException w:name="Colorful Shading Accent 6" w:semiHidden="0" w:uiPriority="71" w:unhideWhenUsed="0"/>
-    <w:lsdException w:name="Colorful List Accent 6" w:semiHidden="0" w:uiPriority="72" w:unhideWhenUsed="0"/>
-    <w:lsdException w:name="Colorful Grid Accent 6" w:semiHidden="0" w:uiPriority="73" w:unhideWhenUsed="0"/>
-    <w:lsdException w:name="Subtle Emphasis" w:semiHidden="0" w:uiPriority="19" w:unhideWhenUsed="0" w:qFormat="1"/>
-    <w:lsdException w:name="Intense Emphasis" w:semiHidden="0" w:uiPriority="21" w:unhideWhenUsed="0" w:qFormat="1"/>
-    <w:lsdException w:name="Subtle Reference" w:semiHidden="0" w:uiPriority="31" w:unhideWhenUsed="0" w:qFormat="1"/>
-    <w:lsdException w:name="Intense Reference" w:semiHidden="0" w:uiPriority="32" w:unhideWhenUsed="0" w:qFormat="1"/>
-    <w:lsdException w:name="Book Title" w:semiHidden="0" w:uiPriority="33" w:unhideWhenUsed="0" w:qFormat="1"/>
-    <w:lsdException w:name="Bibliography" w:uiPriority="37"/>
-    <w:lsdException w:name="TOC Heading" w:uiPriority="39" w:qFormat="1"/>
-  </w:latentStyles>
-  <w:style w:type="paragraph" w:default="1" w:styleId="Normal">
-    <w:name w:val="Normal"/>
-    <w:qFormat/>
-    <w:rsid w:val="00D027B1"/>
-    <w:rPr>
-      <w:sz w:val="24"/>
-      <w:szCs w:val="24"/>
-    </w:rPr>
-  </w:style>
-  <w:style w:type="paragraph" w:styleId="Heading1">
-    <w:name w:val="heading 1"/>
-    <w:basedOn w:val="Normal"/>
-    <w:link w:val="Heading1Char"/>
-    <w:uiPriority w:val="9"/>
-    <w:qFormat/>
-    <w:pPr>
-      <w:spacing w:before="100" w:beforeAutospacing="1" w:after="100" w:afterAutospacing="1"/>
-      <w:outlineLvl w:val="0"/>
-    </w:pPr>
-    <w:rPr>
-      <w:rFonts w:eastAsiaTheme="minorEastAsia"/>
-      <w:b/>
-      <w:bCs/>
-      <w:kern w:val="36"/>
-      <w:sz w:val="48"/>
-      <w:szCs w:val="48"/>
-    </w:rPr>
-  </w:style>
-  <w:style w:type="paragraph" w:styleId="Heading2">
-    <w:name w:val="heading 2"/>
-    <w:basedOn w:val="Normal"/>
-    <w:link w:val="Heading2Char"/>
-    <w:uiPriority w:val="9"/>
-    <w:qFormat/>
-    <w:pPr>
-      <w:spacing w:before="100" w:beforeAutospacing="1" w:after="100" w:afterAutospacing="1"/>
-      <w:outlineLvl w:val="1"/>
-    </w:pPr>
-    <w:rPr>
-      <w:rFonts w:eastAsiaTheme="minorEastAsia"/>
-      <w:b/>
-      <w:bCs/>
-      <w:sz w:val="36"/>
-      <w:szCs w:val="36"/>
-    </w:rPr>
-  </w:style>
-  <w:style w:type="paragraph" w:styleId="Heading3">
-    <w:name w:val="heading 3"/>
-    <w:basedOn w:val="Normal"/>
-    <w:link w:val="Heading3Char"/>
-    <w:uiPriority w:val="9"/>
-    <w:qFormat/>
-    <w:pPr>
-      <w:spacing w:before="100" w:beforeAutospacing="1" w:after="100" w:afterAutospacing="1"/>
-      <w:outlineLvl w:val="2"/>
-    </w:pPr>
-    <w:rPr>
-      <w:rFonts w:eastAsiaTheme="minorEastAsia"/>
-      <w:b/>
-      <w:bCs/>
-      <w:sz w:val="27"/>
-      <w:szCs w:val="27"/>
-    </w:rPr>
-  </w:style>
-  <w:style w:type="paragraph" w:styleId="Heading4">
-    <w:name w:val="heading 4"/>
-    <w:basedOn w:val="Normal"/>
-    <w:link w:val="Heading4Char"/>
-    <w:uiPriority w:val="9"/>
-    <w:qFormat/>
-    <w:pPr>
-      <w:spacing w:before="100" w:beforeAutospacing="1" w:after="100" w:afterAutospacing="1"/>
-      <w:outlineLvl w:val="3"/>
-    </w:pPr>
-    <w:rPr>
-      <w:rFonts w:eastAsiaTheme="minorEastAsia"/>
-      <w:b/>
-      <w:bCs/>
-    </w:rPr>
-  </w:style>
-  <w:style w:type="character" w:default="1" w:styleId="DefaultParagraphFont">
-    <w:name w:val="Default Paragraph Font"/>
-    <w:uiPriority w:val="1"/>
-    <w:semiHidden/>
-    <w:unhideWhenUsed/>
-  </w:style>
-  <w:style w:type="table" w:default="1" w:styleId="TableNormal">
-    <w:name w:val="Normal Table"/>
-    <w:uiPriority w:val="99"/>
-    <w:semiHidden/>
-    <w:unhideWhenUsed/>
-    <w:tblPr>
-      <w:tblInd w:w="0" w:type="dxa"/>
-      <w:tblCellMar>
-        <w:top w:w="0" w:type="dxa"/>
-        <w:left w:w="108" w:type="dxa"/>
-        <w:bottom w:w="0" w:type="dxa"/>
-        <w:right w:w="108" w:type="dxa"/>
-      </w:tblCellMar>
-    </w:tblPr>
-  </w:style>
-  <w:style w:type="numbering" w:default="1" w:styleId="NoList">
-    <w:name w:val="No List"/>
-    <w:uiPriority w:val="99"/>
-    <w:semiHidden/>
-    <w:unhideWhenUsed/>
-  </w:style>
-  <w:style w:type="character" w:styleId="Hyperlink">
-    <w:name w:val="Hyperlink"/>
-    <w:basedOn w:val="DefaultParagraphFont"/>
-    <w:uiPriority w:val="99"/>
-    <w:unhideWhenUsed/>
-    <w:rPr>
-      <w:color w:val="0000FF"/>
-      <w:u w:val="single"/>
-    </w:rPr>
-  </w:style>
-  <w:style w:type="character" w:styleId="FollowedHyperlink">
-    <w:name w:val="FollowedHyperlink"/>
-    <w:basedOn w:val="DefaultParagraphFont"/>
-    <w:uiPriority w:val="99"/>
-    <w:semiHidden/>
-    <w:unhideWhenUsed/>
-    <w:rPr>
-      <w:color w:val="800080"/>
-      <w:u w:val="single"/>
-    </w:rPr>
-  </w:style>
-  <w:style w:type="character" w:customStyle="1" w:styleId="Heading1Char">
-    <w:name w:val="Heading 1 Char"/>
-    <w:basedOn w:val="DefaultParagraphFont"/>
-    <w:link w:val="Heading1"/>
-    <w:uiPriority w:val="9"/>
-    <w:rPr>
-      <w:rFonts w:asciiTheme="majorHAnsi" w:eastAsiaTheme="majorEastAsia" w:hAnsiTheme="majorHAnsi" w:cstheme="majorBidi"/>
-      <w:color w:val="2E74B5" w:themeColor="accent1" w:themeShade="BF"/>
-      <w:sz w:val="32"/>
-      <w:szCs w:val="32"/>
-    </w:rPr>
-  </w:style>
-  <w:style w:type="character" w:customStyle="1" w:styleId="Heading2Char">
-    <w:name w:val="Heading 2 Char"/>
-    <w:basedOn w:val="DefaultParagraphFont"/>
-    <w:link w:val="Heading2"/>
-    <w:uiPriority w:val="9"/>
-    <w:semiHidden/>
-    <w:rPr>
-      <w:rFonts w:asciiTheme="majorHAnsi" w:eastAsiaTheme="majorEastAsia" w:hAnsiTheme="majorHAnsi" w:cstheme="majorBidi"/>
-      <w:color w:val="2E74B5" w:themeColor="accent1" w:themeShade="BF"/>
-      <w:sz w:val="26"/>
-      <w:szCs w:val="26"/>
-    </w:rPr>
-  </w:style>
-  <w:style w:type="paragraph" w:customStyle="1" w:styleId="msonormal0">
-    <w:name w:val="msonormal"/>
-    <w:basedOn w:val="Normal"/>
-    <w:pPr>
-      <w:spacing w:before="100" w:beforeAutospacing="1" w:after="100" w:afterAutospacing="1"/>
-    </w:pPr>
-    <w:rPr>
-      <w:rFonts w:eastAsiaTheme="minorEastAsia"/>
-    </w:rPr>
-  </w:style>
-  <w:style w:type="paragraph" w:customStyle="1" w:styleId="noindent">
-    <w:name w:val="noindent"/>
-    <w:basedOn w:val="Normal"/>
-    <w:pPr>
-      <w:spacing w:before="100" w:beforeAutospacing="1" w:after="100" w:afterAutospacing="1"/>
-    </w:pPr>
-    <w:rPr>
-      <w:rFonts w:eastAsiaTheme="minorEastAsia"/>
-    </w:rPr>
-  </w:style>
-  <w:style w:type="paragraph" w:customStyle="1" w:styleId="nopar">
-    <w:name w:val="nopar"/>
-    <w:basedOn w:val="Normal"/>
-    <w:pPr>
-      <w:spacing w:before="100" w:beforeAutospacing="1" w:after="100" w:afterAutospacing="1"/>
-    </w:pPr>
-    <w:rPr>
-      <w:rFonts w:eastAsiaTheme="minorEastAsia"/>
-    </w:rPr>
-  </w:style>
-  <w:style w:type="paragraph" w:customStyle="1" w:styleId="indent">
-    <w:name w:val="indent"/>
-    <w:basedOn w:val="Normal"/>
-    <w:pPr>
-      <w:spacing w:before="100" w:beforeAutospacing="1" w:after="100" w:afterAutospacing="1"/>
-      <w:ind w:firstLine="360"/>
-    </w:pPr>
-    <w:rPr>
-      <w:rFonts w:eastAsiaTheme="minorEastAsia"/>
-    </w:rPr>
-  </w:style>
-  <w:style w:type="paragraph" w:styleId="NormalWeb">
-    <w:name w:val="Normal (Web)"/>
-    <w:basedOn w:val="Normal"/>
-    <w:uiPriority w:val="99"/>
-    <w:semiHidden/>
-    <w:unhideWhenUsed/>
-    <w:pPr>
-      <w:spacing w:before="100" w:beforeAutospacing="1" w:after="100" w:afterAutospacing="1"/>
-    </w:pPr>
-  </w:style>
-  <w:style w:type="paragraph" w:customStyle="1" w:styleId="bibitem">
-    <w:name w:val="bibitem"/>
-    <w:basedOn w:val="Normal"/>
-    <w:pPr>
-      <w:spacing w:before="144" w:after="144"/>
-      <w:ind w:left="480" w:hanging="480"/>
-    </w:pPr>
-    <w:rPr>
-      <w:rFonts w:eastAsiaTheme="minorEastAsia"/>
-    </w:rPr>
-  </w:style>
-  <w:style w:type="paragraph" w:customStyle="1" w:styleId="bibitem-p">
-    <w:name w:val="bibitem-p"/>
-    <w:basedOn w:val="Normal"/>
-    <w:pPr>
-      <w:spacing w:before="144" w:after="144"/>
-      <w:ind w:left="480"/>
-    </w:pPr>
-    <w:rPr>
-      <w:rFonts w:eastAsiaTheme="minorEastAsia"/>
-    </w:rPr>
-  </w:style>
-  <w:style w:type="paragraph" w:customStyle="1" w:styleId="cmr-12x-x-120">
-    <w:name w:val="cmr-12x-x-120"/>
-    <w:basedOn w:val="Normal"/>
-    <w:pPr>
-      <w:spacing w:before="100" w:beforeAutospacing="1" w:after="100" w:afterAutospacing="1"/>
-    </w:pPr>
-    <w:rPr>
-      <w:rFonts w:eastAsiaTheme="minorEastAsia"/>
-      <w:sz w:val="35"/>
-      <w:szCs w:val="35"/>
-    </w:rPr>
-  </w:style>
-  <w:style w:type="paragraph" w:customStyle="1" w:styleId="cmbx-12x-x-120">
-    <w:name w:val="cmbx-12x-x-120"/>
-    <w:basedOn w:val="Normal"/>
-    <w:pPr>
-      <w:spacing w:before="100" w:beforeAutospacing="1" w:after="100" w:afterAutospacing="1"/>
-    </w:pPr>
-    <w:rPr>
-      <w:rFonts w:eastAsiaTheme="minorEastAsia"/>
-      <w:b/>
-      <w:bCs/>
-      <w:sz w:val="35"/>
-      <w:szCs w:val="35"/>
-    </w:rPr>
-  </w:style>
-  <w:style w:type="paragraph" w:customStyle="1" w:styleId="cmmi-12x-x-120">
-    <w:name w:val="cmmi-12x-x-120"/>
-    <w:basedOn w:val="Normal"/>
-    <w:pPr>
-      <w:spacing w:before="100" w:beforeAutospacing="1" w:after="100" w:afterAutospacing="1"/>
-    </w:pPr>
-    <w:rPr>
-      <w:rFonts w:eastAsiaTheme="minorEastAsia"/>
-      <w:i/>
-      <w:iCs/>
-      <w:sz w:val="35"/>
-      <w:szCs w:val="35"/>
-    </w:rPr>
-  </w:style>
-  <w:style w:type="paragraph" w:customStyle="1" w:styleId="cmtt-10">
-    <w:name w:val="cmtt-10"/>
-    <w:basedOn w:val="Normal"/>
-    <w:pPr>
-      <w:spacing w:before="100" w:beforeAutospacing="1" w:after="100" w:afterAutospacing="1"/>
-    </w:pPr>
-    <w:rPr>
-      <w:rFonts w:ascii="Courier New" w:eastAsiaTheme="minorEastAsia" w:hAnsi="Courier New" w:cs="Courier New"/>
-    </w:rPr>
-  </w:style>
-  <w:style w:type="paragraph" w:customStyle="1" w:styleId="cmbx-10">
-    <w:name w:val="cmbx-10"/>
-    <w:basedOn w:val="Normal"/>
-    <w:pPr>
-      <w:spacing w:before="100" w:beforeAutospacing="1" w:after="100" w:afterAutospacing="1"/>
-    </w:pPr>
-    <w:rPr>
-      <w:rFonts w:eastAsiaTheme="minorEastAsia"/>
-      <w:b/>
-      <w:bCs/>
-    </w:rPr>
-  </w:style>
-  <w:style w:type="paragraph" w:customStyle="1" w:styleId="enumerate1">
-    <w:name w:val="enumerate1"/>
-    <w:basedOn w:val="Normal"/>
-    <w:pPr>
-      <w:spacing w:before="100" w:beforeAutospacing="1" w:after="100" w:afterAutospacing="1"/>
-    </w:pPr>
-    <w:rPr>
-      <w:rFonts w:eastAsiaTheme="minorEastAsia"/>
-    </w:rPr>
-  </w:style>
-  <w:style w:type="paragraph" w:customStyle="1" w:styleId="enumerate2">
-    <w:name w:val="enumerate2"/>
-    <w:basedOn w:val="Normal"/>
-    <w:pPr>
-      <w:spacing w:before="100" w:beforeAutospacing="1" w:after="100" w:afterAutospacing="1"/>
-    </w:pPr>
-    <w:rPr>
-      <w:rFonts w:eastAsiaTheme="minorEastAsia"/>
-    </w:rPr>
-  </w:style>
-  <w:style w:type="paragraph" w:customStyle="1" w:styleId="enumerate3">
-    <w:name w:val="enumerate3"/>
-    <w:basedOn w:val="Normal"/>
-    <w:pPr>
-      <w:spacing w:before="100" w:beforeAutospacing="1" w:after="100" w:afterAutospacing="1"/>
-    </w:pPr>
-    <w:rPr>
-      <w:rFonts w:eastAsiaTheme="minorEastAsia"/>
-    </w:rPr>
-  </w:style>
-  <w:style w:type="paragraph" w:customStyle="1" w:styleId="enumerate4">
-    <w:name w:val="enumerate4"/>
-    <w:basedOn w:val="Normal"/>
-    <w:pPr>
-      <w:spacing w:before="100" w:beforeAutospacing="1" w:after="100" w:afterAutospacing="1"/>
-    </w:pPr>
-    <w:rPr>
-      <w:rFonts w:eastAsiaTheme="minorEastAsia"/>
-    </w:rPr>
-  </w:style>
-  <w:style w:type="paragraph" w:customStyle="1" w:styleId="obeylines-h">
-    <w:name w:val="obeylines-h"/>
-    <w:basedOn w:val="Normal"/>
-    <w:pPr>
-      <w:spacing w:before="100" w:beforeAutospacing="1" w:after="100" w:afterAutospacing="1"/>
-    </w:pPr>
-    <w:rPr>
-      <w:rFonts w:eastAsiaTheme="minorEastAsia"/>
-    </w:rPr>
-  </w:style>
-  <w:style w:type="paragraph" w:customStyle="1" w:styleId="obeylines-v">
-    <w:name w:val="obeylines-v"/>
-    <w:basedOn w:val="Normal"/>
-    <w:pPr>
-      <w:spacing w:before="100" w:beforeAutospacing="1" w:after="100" w:afterAutospacing="1"/>
-    </w:pPr>
-    <w:rPr>
-      <w:rFonts w:eastAsiaTheme="minorEastAsia"/>
-    </w:rPr>
-  </w:style>
-  <w:style w:type="paragraph" w:customStyle="1" w:styleId="centerline">
-    <w:name w:val="centerline"/>
-    <w:basedOn w:val="Normal"/>
-    <w:pPr>
-      <w:spacing w:before="100" w:beforeAutospacing="1" w:after="100" w:afterAutospacing="1"/>
-      <w:jc w:val="center"/>
-    </w:pPr>
-    <w:rPr>
-      <w:rFonts w:eastAsiaTheme="minorEastAsia"/>
-    </w:rPr>
-  </w:style>
-  <w:style w:type="paragraph" w:customStyle="1" w:styleId="rightline">
-    <w:name w:val="rightline"/>
-    <w:basedOn w:val="Normal"/>
-    <w:pPr>
-      <w:spacing w:before="100" w:beforeAutospacing="1" w:after="100" w:afterAutospacing="1"/>
-      <w:jc w:val="right"/>
-    </w:pPr>
-    <w:rPr>
-      <w:rFonts w:eastAsiaTheme="minorEastAsia"/>
-    </w:rPr>
-  </w:style>
-  <w:style w:type="paragraph" w:customStyle="1" w:styleId="fbox">
-    <w:name w:val="fbox"/>
-    <w:basedOn w:val="Normal"/>
-    <w:pPr>
-      <w:pBdr>
-        <w:top w:val="single" w:sz="2" w:space="0" w:color="000000"/>
-        <w:left w:val="single" w:sz="2" w:space="3" w:color="000000"/>
-        <w:bottom w:val="single" w:sz="2" w:space="0" w:color="000000"/>
-        <w:right w:val="single" w:sz="2" w:space="3" w:color="000000"/>
-      </w:pBdr>
-      <w:spacing w:before="100" w:beforeAutospacing="1" w:after="100" w:afterAutospacing="1"/>
-    </w:pPr>
-    <w:rPr>
-      <w:rFonts w:eastAsiaTheme="minorEastAsia"/>
-    </w:rPr>
-  </w:style>
-  <w:style w:type="paragraph" w:customStyle="1" w:styleId="underline">
-    <w:name w:val="underline"/>
-    <w:basedOn w:val="Normal"/>
-    <w:pPr>
-      <w:spacing w:before="100" w:beforeAutospacing="1" w:after="100" w:afterAutospacing="1"/>
-    </w:pPr>
-    <w:rPr>
-      <w:rFonts w:eastAsiaTheme="minorEastAsia"/>
-      <w:u w:val="single"/>
-    </w:rPr>
-  </w:style>
-  <w:style w:type="paragraph" w:customStyle="1" w:styleId="framebox-c">
-    <w:name w:val="framebox-c"/>
-    <w:basedOn w:val="Normal"/>
-    <w:pPr>
-      <w:pBdr>
-        <w:top w:val="single" w:sz="2" w:space="0" w:color="000000"/>
-        <w:left w:val="single" w:sz="2" w:space="3" w:color="000000"/>
-        <w:bottom w:val="single" w:sz="2" w:space="0" w:color="000000"/>
-        <w:right w:val="single" w:sz="2" w:space="3" w:color="000000"/>
-      </w:pBdr>
-      <w:spacing w:before="100" w:beforeAutospacing="1" w:after="100" w:afterAutospacing="1"/>
-      <w:jc w:val="center"/>
-    </w:pPr>
-    <w:rPr>
-      <w:rFonts w:eastAsiaTheme="minorEastAsia"/>
-    </w:rPr>
-  </w:style>
-  <w:style w:type="paragraph" w:customStyle="1" w:styleId="framebox-l">
-    <w:name w:val="framebox-l"/>
-    <w:basedOn w:val="Normal"/>
-    <w:pPr>
-      <w:pBdr>
-        <w:top w:val="single" w:sz="2" w:space="0" w:color="000000"/>
-        <w:left w:val="single" w:sz="2" w:space="3" w:color="000000"/>
-        <w:bottom w:val="single" w:sz="2" w:space="0" w:color="000000"/>
-        <w:right w:val="single" w:sz="2" w:space="3" w:color="000000"/>
-      </w:pBdr>
-      <w:spacing w:before="100" w:beforeAutospacing="1" w:after="100" w:afterAutospacing="1"/>
-    </w:pPr>
-    <w:rPr>
-      <w:rFonts w:eastAsiaTheme="minorEastAsia"/>
-    </w:rPr>
-  </w:style>
-  <w:style w:type="paragraph" w:customStyle="1" w:styleId="framebox-r">
-    <w:name w:val="framebox-r"/>
-    <w:basedOn w:val="Normal"/>
-    <w:pPr>
-      <w:pBdr>
-        <w:top w:val="single" w:sz="2" w:space="0" w:color="000000"/>
-        <w:left w:val="single" w:sz="2" w:space="3" w:color="000000"/>
-        <w:bottom w:val="single" w:sz="2" w:space="0" w:color="000000"/>
-        <w:right w:val="single" w:sz="2" w:space="3" w:color="000000"/>
-      </w:pBdr>
-      <w:spacing w:before="100" w:beforeAutospacing="1" w:after="100" w:afterAutospacing="1"/>
-      <w:jc w:val="right"/>
-    </w:pPr>
-    <w:rPr>
-      <w:rFonts w:eastAsiaTheme="minorEastAsia"/>
-    </w:rPr>
-  </w:style>
-  <w:style w:type="paragraph" w:customStyle="1" w:styleId="tabbing-right">
-    <w:name w:val="tabbing-right"/>
-    <w:basedOn w:val="Normal"/>
-    <w:pPr>
-      <w:spacing w:before="100" w:beforeAutospacing="1" w:after="100" w:afterAutospacing="1"/>
-      <w:jc w:val="right"/>
-    </w:pPr>
-    <w:rPr>
-      <w:rFonts w:eastAsiaTheme="minorEastAsia"/>
-    </w:rPr>
-  </w:style>
-  <w:style w:type="paragraph" w:customStyle="1" w:styleId="marginpar">
-    <w:name w:val="marginpar"/>
-    <w:basedOn w:val="Normal"/>
-    <w:pPr>
-      <w:spacing w:before="120" w:after="100" w:afterAutospacing="1"/>
-    </w:pPr>
-    <w:rPr>
-      <w:rFonts w:eastAsiaTheme="minorEastAsia"/>
-      <w:sz w:val="20"/>
-      <w:szCs w:val="20"/>
-      <w:u w:val="single"/>
-    </w:rPr>
-  </w:style>
-  <w:style w:type="paragraph" w:customStyle="1" w:styleId="parttoc">
-    <w:name w:val="parttoc"/>
-    <w:basedOn w:val="Normal"/>
-    <w:pPr>
-      <w:spacing w:before="100" w:beforeAutospacing="1" w:after="100" w:afterAutospacing="1" w:line="480" w:lineRule="auto"/>
-    </w:pPr>
-    <w:rPr>
-      <w:rFonts w:eastAsiaTheme="minorEastAsia"/>
-      <w:b/>
-      <w:bCs/>
-      <w:sz w:val="26"/>
-      <w:szCs w:val="26"/>
-    </w:rPr>
-  </w:style>
-  <w:style w:type="paragraph" w:customStyle="1" w:styleId="likeparttoc">
-    <w:name w:val="likeparttoc"/>
-    <w:basedOn w:val="Normal"/>
-    <w:pPr>
-      <w:spacing w:before="100" w:beforeAutospacing="1" w:after="100" w:afterAutospacing="1" w:line="480" w:lineRule="auto"/>
-    </w:pPr>
-    <w:rPr>
-      <w:rFonts w:eastAsiaTheme="minorEastAsia"/>
-      <w:b/>
-      <w:bCs/>
-      <w:sz w:val="26"/>
-      <w:szCs w:val="26"/>
-    </w:rPr>
-  </w:style>
-  <w:style w:type="paragraph" w:customStyle="1" w:styleId="chaptertoc">
-    <w:name w:val="chaptertoc"/>
-    <w:basedOn w:val="Normal"/>
-    <w:pPr>
-      <w:spacing w:before="100" w:beforeAutospacing="1" w:after="100" w:afterAutospacing="1" w:line="480" w:lineRule="auto"/>
-    </w:pPr>
-    <w:rPr>
-      <w:rFonts w:eastAsiaTheme="minorEastAsia"/>
-      <w:b/>
-      <w:bCs/>
-    </w:rPr>
-  </w:style>
-  <w:style w:type="paragraph" w:customStyle="1" w:styleId="likechaptertoc">
-    <w:name w:val="likechaptertoc"/>
-    <w:basedOn w:val="Normal"/>
-    <w:pPr>
-      <w:spacing w:before="100" w:beforeAutospacing="1" w:after="100" w:afterAutospacing="1" w:line="480" w:lineRule="auto"/>
-    </w:pPr>
-    <w:rPr>
-      <w:rFonts w:eastAsiaTheme="minorEastAsia"/>
-      <w:b/>
-      <w:bCs/>
-    </w:rPr>
-  </w:style>
-  <w:style w:type="paragraph" w:customStyle="1" w:styleId="appendixtoc">
-    <w:name w:val="appendixtoc"/>
-    <w:basedOn w:val="Normal"/>
-    <w:pPr>
-      <w:spacing w:before="100" w:beforeAutospacing="1" w:after="100" w:afterAutospacing="1" w:line="480" w:lineRule="auto"/>
-    </w:pPr>
-    <w:rPr>
-      <w:rFonts w:eastAsiaTheme="minorEastAsia"/>
-      <w:b/>
-      <w:bCs/>
-    </w:rPr>
-  </w:style>
-  <w:style w:type="paragraph" w:customStyle="1" w:styleId="index-item">
-    <w:name w:val="index-item"/>
-    <w:basedOn w:val="Normal"/>
-    <w:pPr>
-      <w:spacing w:before="100" w:beforeAutospacing="1" w:after="100" w:afterAutospacing="1"/>
-    </w:pPr>
-    <w:rPr>
-      <w:rFonts w:eastAsiaTheme="minorEastAsia"/>
-    </w:rPr>
-  </w:style>
-  <w:style w:type="paragraph" w:customStyle="1" w:styleId="index-subitem">
-    <w:name w:val="index-subitem"/>
-    <w:basedOn w:val="Normal"/>
-    <w:pPr>
-      <w:spacing w:before="100" w:beforeAutospacing="1" w:after="100" w:afterAutospacing="1"/>
-    </w:pPr>
-    <w:rPr>
-      <w:rFonts w:eastAsiaTheme="minorEastAsia"/>
-    </w:rPr>
-  </w:style>
-  <w:style w:type="paragraph" w:customStyle="1" w:styleId="index-subsubitem">
-    <w:name w:val="index-subsubitem"/>
-    <w:basedOn w:val="Normal"/>
-    <w:pPr>
-      <w:spacing w:before="100" w:beforeAutospacing="1" w:after="100" w:afterAutospacing="1"/>
-    </w:pPr>
-    <w:rPr>
-      <w:rFonts w:eastAsiaTheme="minorEastAsia"/>
-    </w:rPr>
-  </w:style>
-  <w:style w:type="paragraph" w:customStyle="1" w:styleId="paragraphhead">
-    <w:name w:val="paragraphhead"/>
-    <w:basedOn w:val="Normal"/>
-    <w:pPr>
-      <w:spacing w:before="480" w:after="100" w:afterAutospacing="1"/>
-    </w:pPr>
-    <w:rPr>
-      <w:rFonts w:eastAsiaTheme="minorEastAsia"/>
-      <w:b/>
-      <w:bCs/>
-    </w:rPr>
-  </w:style>
-  <w:style w:type="paragraph" w:customStyle="1" w:styleId="likeparagraphhead">
-    <w:name w:val="likeparagraphhead"/>
-    <w:basedOn w:val="Normal"/>
-    <w:pPr>
-      <w:spacing w:before="480" w:after="100" w:afterAutospacing="1"/>
-    </w:pPr>
-    <w:rPr>
-      <w:rFonts w:eastAsiaTheme="minorEastAsia"/>
-      <w:b/>
-      <w:bCs/>
-    </w:rPr>
-  </w:style>
-  <w:style w:type="paragraph" w:customStyle="1" w:styleId="subparagraphhead">
-    <w:name w:val="subparagraphhead"/>
-    <w:basedOn w:val="Normal"/>
-    <w:pPr>
-      <w:spacing w:before="100" w:beforeAutospacing="1" w:after="100" w:afterAutospacing="1"/>
-    </w:pPr>
-    <w:rPr>
-      <w:rFonts w:eastAsiaTheme="minorEastAsia"/>
-      <w:b/>
-      <w:bCs/>
-    </w:rPr>
-  </w:style>
-  <w:style w:type="paragraph" w:customStyle="1" w:styleId="likesubparagraphhead">
-    <w:name w:val="likesubparagraphhead"/>
-    <w:basedOn w:val="Normal"/>
-    <w:pPr>
-      <w:spacing w:before="100" w:beforeAutospacing="1" w:after="100" w:afterAutospacing="1"/>
-    </w:pPr>
-    <w:rPr>
-      <w:rFonts w:eastAsiaTheme="minorEastAsia"/>
-      <w:b/>
-      <w:bCs/>
-    </w:rPr>
-  </w:style>
-  <w:style w:type="paragraph" w:customStyle="1" w:styleId="Quote1">
-    <w:name w:val="Quote1"/>
-    <w:basedOn w:val="Normal"/>
-    <w:pPr>
-      <w:spacing w:before="60" w:after="60"/>
-      <w:ind w:left="240" w:right="240"/>
-      <w:jc w:val="both"/>
-    </w:pPr>
-    <w:rPr>
-      <w:rFonts w:eastAsiaTheme="minorEastAsia"/>
-    </w:rPr>
-  </w:style>
-  <w:style w:type="paragraph" w:customStyle="1" w:styleId="verse">
-    <w:name w:val="verse"/>
-    <w:basedOn w:val="Normal"/>
-    <w:pPr>
-      <w:spacing w:before="100" w:beforeAutospacing="1" w:after="100" w:afterAutospacing="1"/>
-      <w:ind w:left="480"/>
-    </w:pPr>
-    <w:rPr>
-      <w:rFonts w:eastAsiaTheme="minorEastAsia"/>
-    </w:rPr>
-  </w:style>
-  <w:style w:type="paragraph" w:customStyle="1" w:styleId="quotation">
-    <w:name w:val="quotation"/>
-    <w:basedOn w:val="Normal"/>
-    <w:pPr>
-      <w:spacing w:before="60" w:after="60"/>
-      <w:ind w:left="240"/>
-    </w:pPr>
-    <w:rPr>
-      <w:rFonts w:eastAsiaTheme="minorEastAsia"/>
-    </w:rPr>
-  </w:style>
-  <w:style w:type="paragraph" w:customStyle="1" w:styleId="uline">
-    <w:name w:val="uline"/>
-    <w:basedOn w:val="Normal"/>
-    <w:pPr>
-      <w:spacing w:before="100" w:beforeAutospacing="1" w:after="100" w:afterAutospacing="1"/>
-    </w:pPr>
-    <w:rPr>
-      <w:rFonts w:eastAsiaTheme="minorEastAsia"/>
-      <w:u w:val="single"/>
-    </w:rPr>
-  </w:style>
-  <w:style w:type="paragraph" w:customStyle="1" w:styleId="uuline">
-    <w:name w:val="uuline"/>
-    <w:basedOn w:val="Normal"/>
-    <w:pPr>
-      <w:spacing w:before="100" w:beforeAutospacing="1" w:after="100" w:afterAutospacing="1"/>
-    </w:pPr>
-    <w:rPr>
-      <w:rFonts w:eastAsiaTheme="minorEastAsia"/>
-      <w:u w:val="single"/>
-    </w:rPr>
-  </w:style>
-  <w:style w:type="character" w:customStyle="1" w:styleId="thank-mark">
-    <w:name w:val="thank-mark"/>
-    <w:basedOn w:val="DefaultParagraphFont"/>
-    <w:rPr>
-      <w:vertAlign w:val="superscript"/>
-    </w:rPr>
-  </w:style>
-  <w:style w:type="character" w:customStyle="1" w:styleId="tex">
-    <w:name w:val="tex"/>
-    <w:basedOn w:val="DefaultParagraphFont"/>
-    <w:rPr>
-      <w:spacing w:val="-30"/>
-    </w:rPr>
-  </w:style>
-  <w:style w:type="character" w:customStyle="1" w:styleId="textso">
-    <w:name w:val="textso"/>
-    <w:basedOn w:val="DefaultParagraphFont"/>
-    <w:rPr>
-      <w:spacing w:val="72"/>
-    </w:rPr>
-  </w:style>
-  <w:style w:type="character" w:customStyle="1" w:styleId="textul">
-    <w:name w:val="textul"/>
-    <w:basedOn w:val="DefaultParagraphFont"/>
-    <w:rPr>
-      <w:u w:val="single"/>
-    </w:rPr>
-  </w:style>
-  <w:style w:type="character" w:customStyle="1" w:styleId="textst">
-    <w:name w:val="textst"/>
-    <w:basedOn w:val="DefaultParagraphFont"/>
-    <w:rPr>
-      <w:strike/>
-    </w:rPr>
-  </w:style>
-  <w:style w:type="character" w:customStyle="1" w:styleId="textcaps">
-    <w:name w:val="textcaps"/>
-    <w:basedOn w:val="DefaultParagraphFont"/>
-    <w:rPr>
-      <w:smallCaps/>
-    </w:rPr>
-  </w:style>
-  <w:style w:type="character" w:customStyle="1" w:styleId="sout">
-    <w:name w:val="sout"/>
-    <w:basedOn w:val="DefaultParagraphFont"/>
-    <w:rPr>
-      <w:strike/>
-    </w:rPr>
-  </w:style>
-  <w:style w:type="character" w:customStyle="1" w:styleId="xout">
-    <w:name w:val="xout"/>
-    <w:basedOn w:val="DefaultParagraphFont"/>
-    <w:rPr>
-      <w:strike/>
-    </w:rPr>
-  </w:style>
-  <w:style w:type="character" w:customStyle="1" w:styleId="uwave">
-    <w:name w:val="uwave"/>
-    <w:basedOn w:val="DefaultParagraphFont"/>
-    <w:rPr>
-      <w:u w:val="single"/>
-    </w:rPr>
-  </w:style>
-  <w:style w:type="character" w:customStyle="1" w:styleId="a">
-    <w:name w:val="a"/>
-    <w:basedOn w:val="DefaultParagraphFont"/>
-  </w:style>
-  <w:style w:type="character" w:customStyle="1" w:styleId="id">
-    <w:name w:val="id"/>
-    <w:basedOn w:val="DefaultParagraphFont"/>
-  </w:style>
-  <w:style w:type="character" w:customStyle="1" w:styleId="e">
-    <w:name w:val="e"/>
-    <w:basedOn w:val="DefaultParagraphFont"/>
-  </w:style>
-  <w:style w:type="paragraph" w:customStyle="1" w:styleId="noindent1">
-    <w:name w:val="noindent1"/>
-    <w:basedOn w:val="Normal"/>
-    <w:pPr>
-      <w:spacing w:after="100" w:afterAutospacing="1"/>
-    </w:pPr>
-    <w:rPr>
-      <w:rFonts w:eastAsiaTheme="minorEastAsia"/>
-    </w:rPr>
-  </w:style>
-  <w:style w:type="paragraph" w:customStyle="1" w:styleId="indent1">
-    <w:name w:val="indent1"/>
-    <w:basedOn w:val="Normal"/>
-    <w:pPr>
-      <w:spacing w:before="100" w:beforeAutospacing="1" w:after="100" w:afterAutospacing="1"/>
-    </w:pPr>
-    <w:rPr>
-      <w:rFonts w:eastAsiaTheme="minorEastAsia"/>
-    </w:rPr>
-  </w:style>
-  <w:style w:type="character" w:customStyle="1" w:styleId="e1">
-    <w:name w:val="e1"/>
-    <w:basedOn w:val="DefaultParagraphFont"/>
-    <w:rPr>
-      <w:strike w:val="0"/>
-      <w:dstrike w:val="0"/>
-      <w:u w:val="none"/>
-      <w:effect w:val="none"/>
-    </w:rPr>
-  </w:style>
-  <w:style w:type="character" w:customStyle="1" w:styleId="a1">
-    <w:name w:val="a1"/>
-    <w:basedOn w:val="DefaultParagraphFont"/>
-    <w:rPr>
-      <w:sz w:val="20"/>
-      <w:szCs w:val="20"/>
-    </w:rPr>
-  </w:style>
-  <w:style w:type="character" w:customStyle="1" w:styleId="id1">
-    <w:name w:val="id1"/>
-    <w:basedOn w:val="DefaultParagraphFont"/>
-    <w:rPr>
-      <w:b/>
-      <w:bCs/>
-    </w:rPr>
-  </w:style>
-  <w:style w:type="character" w:customStyle="1" w:styleId="cmbx-12x-x-1201">
-    <w:name w:val="cmbx-12x-x-1201"/>
-    <w:basedOn w:val="DefaultParagraphFont"/>
-    <w:rPr>
-      <w:b/>
-      <w:bCs/>
-      <w:sz w:val="35"/>
-      <w:szCs w:val="35"/>
-    </w:rPr>
-  </w:style>
-  <w:style w:type="character" w:customStyle="1" w:styleId="Heading3Char">
-    <w:name w:val="Heading 3 Char"/>
-    <w:basedOn w:val="DefaultParagraphFont"/>
-    <w:link w:val="Heading3"/>
-    <w:uiPriority w:val="9"/>
-    <w:semiHidden/>
-    <w:rPr>
-      <w:rFonts w:asciiTheme="majorHAnsi" w:eastAsiaTheme="majorEastAsia" w:hAnsiTheme="majorHAnsi" w:cstheme="majorBidi"/>
-      <w:color w:val="1F4D78" w:themeColor="accent1" w:themeShade="7F"/>
-      <w:sz w:val="24"/>
-      <w:szCs w:val="24"/>
-    </w:rPr>
-  </w:style>
-  <w:style w:type="character" w:customStyle="1" w:styleId="titlemark">
-    <w:name w:val="titlemark"/>
-    <w:basedOn w:val="DefaultParagraphFont"/>
-  </w:style>
-  <w:style w:type="character" w:customStyle="1" w:styleId="cmr-12x-x-1201">
-    <w:name w:val="cmr-12x-x-1201"/>
-    <w:basedOn w:val="DefaultParagraphFont"/>
-    <w:rPr>
-      <w:sz w:val="35"/>
-      <w:szCs w:val="35"/>
-    </w:rPr>
-  </w:style>
-  <w:style w:type="character" w:customStyle="1" w:styleId="Heading4Char">
-    <w:name w:val="Heading 4 Char"/>
-    <w:basedOn w:val="DefaultParagraphFont"/>
-    <w:link w:val="Heading4"/>
-    <w:uiPriority w:val="9"/>
-    <w:semiHidden/>
-    <w:rPr>
-      <w:rFonts w:asciiTheme="majorHAnsi" w:eastAsiaTheme="majorEastAsia" w:hAnsiTheme="majorHAnsi" w:cstheme="majorBidi"/>
-      <w:i/>
-      <w:iCs/>
-      <w:color w:val="2E74B5" w:themeColor="accent1" w:themeShade="BF"/>
-      <w:sz w:val="24"/>
-      <w:szCs w:val="24"/>
-    </w:rPr>
-  </w:style>
-  <w:style w:type="character" w:customStyle="1" w:styleId="content">
-    <w:name w:val="content"/>
-    <w:basedOn w:val="DefaultParagraphFont"/>
-  </w:style>
-  <w:style w:type="character" w:customStyle="1" w:styleId="uline1">
-    <w:name w:val="uline1"/>
-    <w:basedOn w:val="DefaultParagraphFont"/>
-    <w:rPr>
-      <w:u w:val="single"/>
-    </w:rPr>
-  </w:style>
-  <w:style w:type="character" w:customStyle="1" w:styleId="cmbx-101">
-    <w:name w:val="cmbx-101"/>
-    <w:basedOn w:val="DefaultParagraphFont"/>
-    <w:rPr>
-      <w:b/>
-      <w:bCs/>
-    </w:rPr>
-  </w:style>
-  <w:style w:type="paragraph" w:styleId="Header">
-    <w:name w:val="header"/>
-    <w:basedOn w:val="Normal"/>
-    <w:link w:val="HeaderChar"/>
-    <w:uiPriority w:val="99"/>
-    <w:unhideWhenUsed/>
-    <w:rsid w:val="004A76F0"/>
-    <w:pPr>
-      <w:tabs>
-        <w:tab w:val="center" w:pos="4680"/>
-        <w:tab w:val="right" w:pos="9360"/>
-      </w:tabs>
-    </w:pPr>
-    <w:rPr>
-      <w:rFonts w:eastAsiaTheme="minorEastAsia"/>
-    </w:rPr>
-  </w:style>
-  <w:style w:type="character" w:customStyle="1" w:styleId="HeaderChar">
-    <w:name w:val="Header Char"/>
-    <w:basedOn w:val="DefaultParagraphFont"/>
-    <w:link w:val="Header"/>
-    <w:uiPriority w:val="99"/>
-    <w:rsid w:val="004A76F0"/>
-    <w:rPr>
-      <w:rFonts w:eastAsiaTheme="minorEastAsia"/>
-      <w:sz w:val="24"/>
-      <w:szCs w:val="24"/>
-    </w:rPr>
-  </w:style>
-  <w:style w:type="paragraph" w:styleId="Footer">
-    <w:name w:val="footer"/>
-    <w:basedOn w:val="Normal"/>
-    <w:link w:val="FooterChar"/>
-    <w:uiPriority w:val="99"/>
-    <w:unhideWhenUsed/>
-    <w:rsid w:val="004A76F0"/>
-    <w:pPr>
-      <w:tabs>
-        <w:tab w:val="center" w:pos="4680"/>
-        <w:tab w:val="right" w:pos="9360"/>
-      </w:tabs>
-    </w:pPr>
-    <w:rPr>
-      <w:rFonts w:eastAsiaTheme="minorEastAsia"/>
-    </w:rPr>
-  </w:style>
-  <w:style w:type="character" w:customStyle="1" w:styleId="FooterChar">
-    <w:name w:val="Footer Char"/>
-    <w:basedOn w:val="DefaultParagraphFont"/>
-    <w:link w:val="Footer"/>
-    <w:uiPriority w:val="99"/>
-    <w:rsid w:val="004A76F0"/>
-    <w:rPr>
-      <w:rFonts w:eastAsiaTheme="minorEastAsia"/>
-      <w:sz w:val="24"/>
-      <w:szCs w:val="24"/>
-    </w:rPr>
-  </w:style>
-  <w:style w:type="table" w:styleId="TableGrid">
-    <w:name w:val="Table Grid"/>
-    <w:basedOn w:val="TableNormal"/>
-    <w:uiPriority w:val="39"/>
-    <w:rsid w:val="008C1776"/>
-    <w:tblPr>
-      <w:tblInd w:w="0" w:type="dxa"/>
-      <w:tblBorders>
-        <w:top w:val="single" w:sz="4" w:space="0" w:color="auto"/>
-        <w:left w:val="single" w:sz="4" w:space="0" w:color="auto"/>
-        <w:bottom w:val="single" w:sz="4" w:space="0" w:color="auto"/>
-        <w:right w:val="single" w:sz="4" w:space="0" w:color="auto"/>
-        <w:insideH w:val="single" w:sz="4" w:space="0" w:color="auto"/>
-        <w:insideV w:val="single" w:sz="4" w:space="0" w:color="auto"/>
-      </w:tblBorders>
-      <w:tblCellMar>
-        <w:top w:w="0" w:type="dxa"/>
-        <w:left w:w="108" w:type="dxa"/>
-        <w:bottom w:w="0" w:type="dxa"/>
-        <w:right w:w="108" w:type="dxa"/>
-      </w:tblCellMar>
-    </w:tblPr>
-  </w:style>
-  <w:style w:type="paragraph" w:styleId="BalloonText">
-    <w:name w:val="Balloon Text"/>
-    <w:basedOn w:val="Normal"/>
-    <w:link w:val="BalloonTextChar"/>
-    <w:uiPriority w:val="99"/>
-    <w:semiHidden/>
-    <w:unhideWhenUsed/>
-    <w:rsid w:val="00D2402F"/>
-    <w:rPr>
-      <w:rFonts w:ascii="Lucida Grande" w:eastAsiaTheme="minorEastAsia" w:hAnsi="Lucida Grande"/>
-      <w:sz w:val="18"/>
-      <w:szCs w:val="18"/>
-    </w:rPr>
-  </w:style>
-  <w:style w:type="character" w:customStyle="1" w:styleId="BalloonTextChar">
-    <w:name w:val="Balloon Text Char"/>
-    <w:basedOn w:val="DefaultParagraphFont"/>
-    <w:link w:val="BalloonText"/>
-    <w:uiPriority w:val="99"/>
-    <w:semiHidden/>
-    <w:rsid w:val="00D2402F"/>
-    <w:rPr>
-      <w:rFonts w:ascii="Lucida Grande" w:eastAsiaTheme="minorEastAsia" w:hAnsi="Lucida Grande"/>
-      <w:sz w:val="18"/>
-      <w:szCs w:val="18"/>
-    </w:rPr>
-  </w:style>
-  <w:style w:type="character" w:styleId="CommentReference">
-    <w:name w:val="annotation reference"/>
-    <w:basedOn w:val="DefaultParagraphFont"/>
-    <w:uiPriority w:val="99"/>
-    <w:semiHidden/>
-    <w:unhideWhenUsed/>
-    <w:rsid w:val="00D2402F"/>
-    <w:rPr>
-      <w:sz w:val="18"/>
-      <w:szCs w:val="18"/>
-    </w:rPr>
-  </w:style>
-  <w:style w:type="paragraph" w:styleId="CommentText">
-    <w:name w:val="annotation text"/>
-    <w:basedOn w:val="Normal"/>
-    <w:link w:val="CommentTextChar"/>
-    <w:uiPriority w:val="99"/>
-    <w:semiHidden/>
-    <w:unhideWhenUsed/>
-    <w:rsid w:val="00D2402F"/>
-    <w:rPr>
-      <w:rFonts w:eastAsiaTheme="minorEastAsia"/>
-    </w:rPr>
-  </w:style>
-  <w:style w:type="character" w:customStyle="1" w:styleId="CommentTextChar">
-    <w:name w:val="Comment Text Char"/>
-    <w:basedOn w:val="DefaultParagraphFont"/>
-    <w:link w:val="CommentText"/>
-    <w:uiPriority w:val="99"/>
-    <w:semiHidden/>
-    <w:rsid w:val="00D2402F"/>
-    <w:rPr>
-      <w:rFonts w:eastAsiaTheme="minorEastAsia"/>
-      <w:sz w:val="24"/>
-      <w:szCs w:val="24"/>
-    </w:rPr>
-  </w:style>
-  <w:style w:type="paragraph" w:styleId="CommentSubject">
-    <w:name w:val="annotation subject"/>
-    <w:basedOn w:val="CommentText"/>
-    <w:next w:val="CommentText"/>
-    <w:link w:val="CommentSubjectChar"/>
-    <w:uiPriority w:val="99"/>
-    <w:semiHidden/>
-    <w:unhideWhenUsed/>
-    <w:rsid w:val="00D2402F"/>
-    <w:rPr>
-      <w:b/>
-      <w:bCs/>
-      <w:sz w:val="20"/>
-      <w:szCs w:val="20"/>
-    </w:rPr>
-  </w:style>
-  <w:style w:type="character" w:customStyle="1" w:styleId="CommentSubjectChar">
-    <w:name w:val="Comment Subject Char"/>
-    <w:basedOn w:val="CommentTextChar"/>
-    <w:link w:val="CommentSubject"/>
-    <w:uiPriority w:val="99"/>
-    <w:semiHidden/>
-    <w:rsid w:val="00D2402F"/>
-    <w:rPr>
-      <w:rFonts w:eastAsiaTheme="minorEastAsia"/>
-      <w:b/>
-      <w:bCs/>
-      <w:sz w:val="24"/>
-      <w:szCs w:val="24"/>
-    </w:rPr>
-  </w:style>
-  <w:style w:type="character" w:customStyle="1" w:styleId="ng-binding">
-    <w:name w:val="ng-binding"/>
-    <w:basedOn w:val="DefaultParagraphFont"/>
-    <w:rsid w:val="003F0663"/>
-  </w:style>
-  <w:style w:type="paragraph" w:styleId="FootnoteText">
-    <w:name w:val="footnote text"/>
-    <w:basedOn w:val="Normal"/>
-    <w:link w:val="FootnoteTextChar"/>
-    <w:uiPriority w:val="99"/>
-    <w:unhideWhenUsed/>
-    <w:rsid w:val="00AD7D76"/>
-  </w:style>
-  <w:style w:type="character" w:customStyle="1" w:styleId="FootnoteTextChar">
-    <w:name w:val="Footnote Text Char"/>
-    <w:basedOn w:val="DefaultParagraphFont"/>
-    <w:link w:val="FootnoteText"/>
-    <w:uiPriority w:val="99"/>
-    <w:rsid w:val="00AD7D76"/>
-    <w:rPr>
-      <w:sz w:val="24"/>
-      <w:szCs w:val="24"/>
-    </w:rPr>
-  </w:style>
-  <w:style w:type="character" w:styleId="FootnoteReference">
-    <w:name w:val="footnote reference"/>
-    <w:basedOn w:val="DefaultParagraphFont"/>
-    <w:uiPriority w:val="99"/>
-    <w:unhideWhenUsed/>
-    <w:rsid w:val="00AD7D76"/>
-    <w:rPr>
-      <w:vertAlign w:val="superscript"/>
-    </w:rPr>
-  </w:style>
-</w:styles>
-</file>
-
-<file path=word/stylesWithEffects.xml><?xml version="1.0" encoding="utf-8"?>
-<w:styles xmlns:wpc="http://schemas.microsoft.com/office/word/2010/wordprocessingCanvas" xmlns:mo="http://schemas.microsoft.com/office/mac/office/2008/main" xmlns:mc="http://schemas.openxmlformats.org/markup-compatibility/2006" xmlns:mv="urn:schemas-microsoft-com:mac:vml" xmlns:o="urn:schemas-microsoft-com:office:office" xmlns:r="http://schemas.openxmlformats.org/officeDocument/2006/relationships" xmlns:m="http://schemas.openxmlformats.org/officeDocument/2006/math" xmlns:v="urn:schemas-microsoft-com:vml" xmlns:wp14="http://schemas.microsoft.com/office/word/2010/wordprocessingDrawing" xmlns:wp="http://schemas.openxmlformats.org/drawingml/2006/wordprocessingDrawing" xmlns:w10="urn:schemas-microsoft-com:office:word" xmlns:w="http://schemas.openxmlformats.org/wordprocessingml/2006/main" xmlns:w14="http://schemas.microsoft.com/office/word/2010/wordml" xmlns:wpg="http://schemas.microsoft.com/office/word/2010/wordprocessingGroup" xmlns:wpi="http://schemas.microsoft.com/office/word/2010/wordprocessingInk" xmlns:wne="http://schemas.microsoft.com/office/word/2006/wordml" xmlns:wps="http://schemas.microsoft.com/office/word/2010/wordprocessingShape" mc:Ignorable="w14 wp14">
-  <w:docDefaults>
-    <w:rPrDefault>
-      <w:rPr>
-        <w:rFonts w:ascii="Times New Roman" w:eastAsia="Times New Roman" w:hAnsi="Times New Roman" w:cs="Times New Roman"/>
-        <w:lang w:val="en-US" w:eastAsia="en-US" w:bidi="ar-SA"/>
-      </w:rPr>
-    </w:rPrDefault>
-    <w:pPrDefault/>
-  </w:docDefaults>
-  <w:latentStyles w:defLockedState="0" w:defUIPriority="99" w:defSemiHidden="1" w:defUnhideWhenUsed="1" w:defQFormat="0" w:count="276">
-    <w:lsdException w:name="Normal" w:semiHidden="0" w:uiPriority="0" w:unhideWhenUsed="0" w:qFormat="1"/>
-    <w:lsdException w:name="heading 1" w:semiHidden="0" w:uiPriority="9" w:unhideWhenUsed="0" w:qFormat="1"/>
-    <w:lsdException w:name="heading 2" w:semiHidden="0" w:uiPriority="9" w:unhideWhenUsed="0" w:qFormat="1"/>
-    <w:lsdException w:name="heading 3" w:semiHidden="0" w:uiPriority="9" w:unhideWhenUsed="0" w:qFormat="1"/>
-    <w:lsdException w:name="heading 4" w:semiHidden="0" w:uiPriority="9" w:unhideWhenUsed="0" w:qFormat="1"/>
-    <w:lsdException w:name="heading 5" w:uiPriority="9" w:qFormat="1"/>
-    <w:lsdException w:name="heading 6" w:uiPriority="9" w:qFormat="1"/>
-    <w:lsdException w:name="heading 7" w:uiPriority="9" w:qFormat="1"/>
-    <w:lsdException w:name="heading 8" w:uiPriority="9" w:qFormat="1"/>
-    <w:lsdException w:name="heading 9" w:uiPriority="9" w:qFormat="1"/>
-    <w:lsdException w:name="toc 1" w:uiPriority="39"/>
-    <w:lsdException w:name="toc 2" w:uiPriority="39"/>
-    <w:lsdException w:name="toc 3" w:uiPriority="39"/>
-    <w:lsdException w:name="toc 4" w:uiPriority="39"/>
-    <w:lsdException w:name="toc 5" w:uiPriority="39"/>
-    <w:lsdException w:name="toc 6" w:uiPriority="39"/>
-    <w:lsdException w:name="toc 7" w:uiPriority="39"/>
-    <w:lsdException w:name="toc 8" w:uiPriority="39"/>
-    <w:lsdException w:name="toc 9" w:uiPriority="39"/>
-    <w:lsdException w:name="caption" w:uiPriority="35" w:qFormat="1"/>
-    <w:lsdException w:name="Title" w:semiHidden="0" w:uiPriority="10" w:unhideWhenUsed="0" w:qFormat="1"/>
-    <w:lsdException w:name="Default Paragraph Font" w:uiPriority="1"/>
-    <w:lsdException w:name="Subtitle" w:semiHidden="0" w:uiPriority="11" w:unhideWhenUsed="0" w:qFormat="1"/>
-    <w:lsdException w:name="Strong" w:semiHidden="0" w:uiPriority="22" w:unhideWhenUsed="0" w:qFormat="1"/>
-    <w:lsdException w:name="Emphasis" w:semiHidden="0" w:uiPriority="20" w:unhideWhenUsed="0" w:qFormat="1"/>
-    <w:lsdException w:name="Table Grid" w:semiHidden="0" w:uiPriority="39" w:unhideWhenUsed="0"/>
-    <w:lsdException w:name="Note Level 1" w:semiHidden="0" w:unhideWhenUsed="0"/>
-    <w:lsdException w:name="Note Level 2" w:semiHidden="0" w:unhideWhenUsed="0"/>
-    <w:lsdException w:name="Note Level 3" w:semiHidden="0" w:unhideWhenUsed="0"/>
-    <w:lsdException w:name="Note Level 4" w:semiHidden="0" w:unhideWhenUsed="0"/>
-    <w:lsdException w:name="Note Level 5" w:semiHidden="0" w:unhideWhenUsed="0"/>
-    <w:lsdException w:name="Note Level 6" w:semiHidden="0" w:unhideWhenUsed="0"/>
-    <w:lsdException w:name="Note Level 7" w:semiHidden="0" w:unhideWhenUsed="0"/>
-    <w:lsdException w:name="Note Level 8" w:semiHidden="0" w:unhideWhenUsed="0"/>
-    <w:lsdException w:name="Note Level 9" w:semiHidden="0" w:unhideWhenUsed="0"/>
-    <w:lsdException w:name="Placeholder Text" w:unhideWhenUsed="0"/>
-    <w:lsdException w:name="No Spacing" w:semiHidden="0" w:uiPriority="1" w:unhideWhenUsed="0" w:qFormat="1"/>
-    <w:lsdException w:name="Light Shading" w:semiHidden="0" w:uiPriority="60" w:unhideWhenUsed="0"/>
-    <w:lsdException w:name="Light List" w:semiHidden="0" w:uiPriority="61" w:unhideWhenUsed="0"/>
-    <w:lsdException w:name="Light Grid" w:semiHidden="0" w:uiPriority="62" w:unhideWhenUsed="0"/>
-    <w:lsdException w:name="Medium Shading 1" w:semiHidden="0" w:uiPriority="63" w:unhideWhenUsed="0"/>
-    <w:lsdException w:name="Medium Shading 2" w:semiHidden="0" w:uiPriority="64" w:unhideWhenUsed="0"/>
-    <w:lsdException w:name="Medium List 1" w:semiHidden="0" w:uiPriority="65" w:unhideWhenUsed="0"/>
-    <w:lsdException w:name="Medium List 2" w:semiHidden="0" w:uiPriority="66" w:unhideWhenUsed="0"/>
-    <w:lsdException w:name="Medium Grid 1" w:semiHidden="0" w:uiPriority="67" w:unhideWhenUsed="0"/>
-    <w:lsdException w:name="Medium Grid 2" w:semiHidden="0" w:uiPriority="68" w:unhideWhenUsed="0"/>
-    <w:lsdException w:name="Medium Grid 3" w:semiHidden="0" w:uiPriority="69" w:unhideWhenUsed="0"/>
-    <w:lsdException w:name="Dark List" w:semiHidden="0" w:uiPriority="70" w:unhideWhenUsed="0"/>
-    <w:lsdException w:name="Colorful Shading" w:semiHidden="0" w:uiPriority="71" w:unhideWhenUsed="0"/>
-    <w:lsdException w:name="Colorful List" w:semiHidden="0" w:uiPriority="72" w:unhideWhenUsed="0"/>
-    <w:lsdException w:name="Colorful Grid" w:semiHidden="0" w:uiPriority="73" w:unhideWhenUsed="0"/>
-    <w:lsdException w:name="Light Shading Accent 1" w:semiHidden="0" w:uiPriority="60" w:unhideWhenUsed="0"/>
-    <w:lsdException w:name="Light List Accent 1" w:semiHidden="0" w:uiPriority="61" w:unhideWhenUsed="0"/>
-    <w:lsdException w:name="Light Grid Accent 1" w:semiHidden="0" w:uiPriority="62" w:unhideWhenUsed="0"/>
-    <w:lsdException w:name="Medium Shading 1 Accent 1" w:semiHidden="0" w:uiPriority="63" w:unhideWhenUsed="0"/>
-    <w:lsdException w:name="Medium Shading 2 Accent 1" w:semiHidden="0" w:uiPriority="64" w:unhideWhenUsed="0"/>
-    <w:lsdException w:name="Medium List 1 Accent 1" w:semiHidden="0" w:uiPriority="65" w:unhideWhenUsed="0"/>
-    <w:lsdException w:name="Revision" w:unhideWhenUsed="0"/>
-    <w:lsdException w:name="List Paragraph" w:semiHidden="0" w:uiPriority="34" w:unhideWhenUsed="0" w:qFormat="1"/>
-    <w:lsdException w:name="Quote" w:semiHidden="0" w:uiPriority="29" w:unhideWhenUsed="0" w:qFormat="1"/>
-    <w:lsdException w:name="Intense Quote" w:semiHidden="0" w:uiPriority="30" w:unhideWhenUsed="0" w:qFormat="1"/>
-    <w:lsdException w:name="Medium List 2 Accent 1" w:semiHidden="0" w:uiPriority="66" w:unhideWhenUsed="0"/>
-    <w:lsdException w:name="Medium Grid 1 Accent 1" w:semiHidden="0" w:uiPriority="67" w:unhideWhenUsed="0"/>
-    <w:lsdException w:name="Medium Grid 2 Accent 1" w:semiHidden="0" w:uiPriority="68" w:unhideWhenUsed="0"/>
-    <w:lsdException w:name="Medium Grid 3 Accent 1" w:semiHidden="0" w:uiPriority="69" w:unhideWhenUsed="0"/>
-    <w:lsdException w:name="Dark List Accent 1" w:semiHidden="0" w:uiPriority="70" w:unhideWhenUsed="0"/>
-    <w:lsdException w:name="Colorful Shading Accent 1" w:semiHidden="0" w:uiPriority="71" w:unhideWhenUsed="0"/>
-    <w:lsdException w:name="Colorful List Accent 1" w:semiHidden="0" w:uiPriority="72" w:unhideWhenUsed="0"/>
-    <w:lsdException w:name="Colorful Grid Accent 1" w:semiHidden="0" w:uiPriority="73" w:unhideWhenUsed="0"/>
-    <w:lsdException w:name="Light Shading Accent 2" w:semiHidden="0" w:uiPriority="60" w:unhideWhenUsed="0"/>
-    <w:lsdException w:name="Light List Accent 2" w:semiHidden="0" w:uiPriority="61" w:unhideWhenUsed="0"/>
-    <w:lsdException w:name="Light Grid Accent 2" w:semiHidden="0" w:uiPriority="62" w:unhideWhenUsed="0"/>
-    <w:lsdException w:name="Medium Shading 1 Accent 2" w:semiHidden="0" w:uiPriority="63" w:unhideWhenUsed="0"/>
-    <w:lsdException w:name="Medium Shading 2 Accent 2" w:semiHidden="0" w:uiPriority="64" w:unhideWhenUsed="0"/>
-    <w:lsdException w:name="Medium List 1 Accent 2" w:semiHidden="0" w:uiPriority="65" w:unhideWhenUsed="0"/>
-    <w:lsdException w:name="Medium List 2 Accent 2" w:semiHidden="0" w:uiPriority="66" w:unhideWhenUsed="0"/>
-    <w:lsdException w:name="Medium Grid 1 Accent 2" w:semiHidden="0" w:uiPriority="67" w:unhideWhenUsed="0"/>
-    <w:lsdException w:name="Medium Grid 2 Accent 2" w:semiHidden="0" w:uiPriority="68" w:unhideWhenUsed="0"/>
-    <w:lsdException w:name="Medium Grid 3 Accent 2" w:semiHidden="0" w:uiPriority="69" w:unhideWhenUsed="0"/>
-    <w:lsdException w:name="Dark List Accent 2" w:semiHidden="0" w:uiPriority="70" w:unhideWhenUsed="0"/>
-    <w:lsdException w:name="Colorful Shading Accent 2" w:semiHidden="0" w:uiPriority="71" w:unhideWhenUsed="0"/>
-    <w:lsdException w:name="Colorful List Accent 2" w:semiHidden="0" w:uiPriority="72" w:unhideWhenUsed="0"/>
-    <w:lsdException w:name="Colorful Grid Accent 2" w:semiHidden="0" w:uiPriority="73" w:unhideWhenUsed="0"/>
-    <w:lsdException w:name="Light Shading Accent 3" w:semiHidden="0" w:uiPriority="60" w:unhideWhenUsed="0"/>
-    <w:lsdException w:name="Light List Accent 3" w:semiHidden="0" w:uiPriority="61" w:unhideWhenUsed="0"/>
-    <w:lsdException w:name="Light Grid Accent 3" w:semiHidden="0" w:uiPriority="62" w:unhideWhenUsed="0"/>
-    <w:lsdException w:name="Medium Shading 1 Accent 3" w:semiHidden="0" w:uiPriority="63" w:unhideWhenUsed="0"/>
-    <w:lsdException w:name="Medium Shading 2 Accent 3" w:semiHidden="0" w:uiPriority="64" w:unhideWhenUsed="0"/>
-    <w:lsdException w:name="Medium List 1 Accent 3" w:semiHidden="0" w:uiPriority="65" w:unhideWhenUsed="0"/>
-    <w:lsdException w:name="Medium List 2 Accent 3" w:semiHidden="0" w:uiPriority="66" w:unhideWhenUsed="0"/>
-    <w:lsdException w:name="Medium Grid 1 Accent 3" w:semiHidden="0" w:uiPriority="67" w:unhideWhenUsed="0"/>
-    <w:lsdException w:name="Medium Grid 2 Accent 3" w:semiHidden="0" w:uiPriority="68" w:unhideWhenUsed="0"/>
-    <w:lsdException w:name="Medium Grid 3 Accent 3" w:semiHidden="0" w:uiPriority="69" w:unhideWhenUsed="0"/>
-    <w:lsdException w:name="Dark List Accent 3" w:semiHidden="0" w:uiPriority="70" w:unhideWhenUsed="0"/>
-    <w:lsdException w:name="Colorful Shading Accent 3" w:semiHidden="0" w:uiPriority="71" w:unhideWhenUsed="0"/>
-    <w:lsdException w:name="Colorful List Accent 3" w:semiHidden="0" w:uiPriority="72" w:unhideWhenUsed="0"/>
-    <w:lsdException w:name="Colorful Grid Accent 3" w:semiHidden="0" w:uiPriority="73" w:unhideWhenUsed="0"/>
-    <w:lsdException w:name="Light Shading Accent 4" w:semiHidden="0" w:uiPriority="60" w:unhideWhenUsed="0"/>
-    <w:lsdException w:name="Light List Accent 4" w:semiHidden="0" w:uiPriority="61" w:unhideWhenUsed="0"/>
-    <w:lsdException w:name="Light Grid Accent 4" w:semiHidden="0" w:uiPriority="62" w:unhideWhenUsed="0"/>
-    <w:lsdException w:name="Medium Shading 1 Accent 4" w:semiHidden="0" w:uiPriority="63" w:unhideWhenUsed="0"/>
-    <w:lsdException w:name="Medium Shading 2 Accent 4" w:semiHidden="0" w:uiPriority="64" w:unhideWhenUsed="0"/>
-    <w:lsdException w:name="Medium List 1 Accent 4" w:semiHidden="0" w:uiPriority="65" w:unhideWhenUsed="0"/>
-    <w:lsdException w:name="Medium List 2 Accent 4" w:semiHidden="0" w:uiPriority="66" w:unhideWhenUsed="0"/>
-    <w:lsdException w:name="Medium Grid 1 Accent 4" w:semiHidden="0" w:uiPriority="67" w:unhideWhenUsed="0"/>
-    <w:lsdException w:name="Medium Grid 2 Accent 4" w:semiHidden="0" w:uiPriority="68" w:unhideWhenUsed="0"/>
-    <w:lsdException w:name="Medium Grid 3 Accent 4" w:semiHidden="0" w:uiPriority="69" w:unhideWhenUsed="0"/>
-    <w:lsdException w:name="Dark List Accent 4" w:semiHidden="0" w:uiPriority="70" w:unhideWhenUsed="0"/>
-    <w:lsdException w:name="Colorful Shading Accent 4" w:semiHidden="0" w:uiPriority="71" w:unhideWhenUsed="0"/>
-    <w:lsdException w:name="Colorful List Accent 4" w:semiHidden="0" w:uiPriority="72" w:unhideWhenUsed="0"/>
-    <w:lsdException w:name="Colorful Grid Accent 4" w:semiHidden="0" w:uiPriority="73" w:unhideWhenUsed="0"/>
-    <w:lsdException w:name="Light Shading Accent 5" w:semiHidden="0" w:uiPriority="60" w:unhideWhenUsed="0"/>
-    <w:lsdException w:name="Light List Accent 5" w:semiHidden="0" w:uiPriority="61" w:unhideWhenUsed="0"/>
-    <w:lsdException w:name="Light Grid Accent 5" w:semiHidden="0" w:uiPriority="62" w:unhideWhenUsed="0"/>
-    <w:lsdException w:name="Medium Shading 1 Accent 5" w:semiHidden="0" w:uiPriority="63" w:unhideWhenUsed="0"/>
-    <w:lsdException w:name="Medium Shading 2 Accent 5" w:semiHidden="0" w:uiPriority="64" w:unhideWhenUsed="0"/>
-    <w:lsdException w:name="Medium List 1 Accent 5" w:semiHidden="0" w:uiPriority="65" w:unhideWhenUsed="0"/>
-    <w:lsdException w:name="Medium List 2 Accent 5" w:semiHidden="0" w:uiPriority="66" w:unhideWhenUsed="0"/>
-    <w:lsdException w:name="Medium Grid 1 Accent 5" w:semiHidden="0" w:uiPriority="67" w:unhideWhenUsed="0"/>
-    <w:lsdException w:name="Medium Grid 2 Accent 5" w:semiHidden="0" w:uiPriority="68" w:unhideWhenUsed="0"/>
-    <w:lsdException w:name="Medium Grid 3 Accent 5" w:semiHidden="0" w:uiPriority="69" w:unhideWhenUsed="0"/>
-    <w:lsdException w:name="Dark List Accent 5" w:semiHidden="0" w:uiPriority="70" w:unhideWhenUsed="0"/>
-    <w:lsdException w:name="Colorful Shading Accent 5" w:semiHidden="0" w:uiPriority="71" w:unhideWhenUsed="0"/>
-    <w:lsdException w:name="Colorful List Accent 5" w:semiHidden="0" w:uiPriority="72" w:unhideWhenUsed="0"/>
-    <w:lsdException w:name="Colorful Grid Accent 5" w:semiHidden="0" w:uiPriority="73" w:unhideWhenUsed="0"/>
-    <w:lsdException w:name="Light Shading Accent 6" w:semiHidden="0" w:uiPriority="60" w:unhideWhenUsed="0"/>
-    <w:lsdException w:name="Light List Accent 6" w:semiHidden="0" w:uiPriority="61" w:unhideWhenUsed="0"/>
-    <w:lsdException w:name="Light Grid Accent 6" w:semiHidden="0" w:uiPriority="62" w:unhideWhenUsed="0"/>
-    <w:lsdException w:name="Medium Shading 1 Accent 6" w:semiHidden="0" w:uiPriority="63" w:unhideWhenUsed="0"/>
-    <w:lsdException w:name="Medium Shading 2 Accent 6" w:semiHidden="0" w:uiPriority="64" w:unhideWhenUsed="0"/>
-    <w:lsdException w:name="Medium List 1 Accent 6" w:semiHidden="0" w:uiPriority="65" w:unhideWhenUsed="0"/>
-    <w:lsdException w:name="Medium List 2 Accent 6" w:semiHidden="0" w:uiPriority="66" w:unhideWhenUsed="0"/>
-    <w:lsdException w:name="Medium Grid 1 Accent 6" w:semiHidden="0" w:uiPriority="67" w:unhideWhenUsed="0"/>
-    <w:lsdException w:name="Medium Grid 2 Accent 6" w:semiHidden="0" w:uiPriority="68" w:unhideWhenUsed="0"/>
-    <w:lsdException w:name="Medium Grid 3 Accent 6" w:semiHidden="0" w:uiPriority="69" w:unhideWhenUsed="0"/>
-    <w:lsdException w:name="Dark List Accent 6" w:semiHidden="0" w:uiPriority="70" w:unhideWhenUsed="0"/>
-    <w:lsdException w:name="Colorful Shading Accent 6" w:semiHidden="0" w:uiPriority="71" w:unhideWhenUsed="0"/>
-    <w:lsdException w:name="Colorful List Accent 6" w:semiHidden="0" w:uiPriority="72" w:unhideWhenUsed="0"/>
-    <w:lsdException w:name="Colorful Grid Accent 6" w:semiHidden="0" w:uiPriority="73" w:unhideWhenUsed="0"/>
-    <w:lsdException w:name="Subtle Emphasis" w:semiHidden="0" w:uiPriority="19" w:unhideWhenUsed="0" w:qFormat="1"/>
-    <w:lsdException w:name="Intense Emphasis" w:semiHidden="0" w:uiPriority="21" w:unhideWhenUsed="0" w:qFormat="1"/>
-    <w:lsdException w:name="Subtle Reference" w:semiHidden="0" w:uiPriority="31" w:unhideWhenUsed="0" w:qFormat="1"/>
-    <w:lsdException w:name="Intense Reference" w:semiHidden="0" w:uiPriority="32" w:unhideWhenUsed="0" w:qFormat="1"/>
-    <w:lsdException w:name="Book Title" w:semiHidden="0" w:uiPriority="33" w:unhideWhenUsed="0" w:qFormat="1"/>
-    <w:lsdException w:name="Bibliography" w:uiPriority="37"/>
-    <w:lsdException w:name="TOC Heading" w:uiPriority="39" w:qFormat="1"/>
+  <w:latentStyles w:defLockedState="0" w:defUIPriority="99" w:defSemiHidden="0" w:defUnhideWhenUsed="0" w:defQFormat="0" w:count="382">
+    <w:lsdException w:name="Normal" w:uiPriority="0" w:qFormat="1"/>
+    <w:lsdException w:name="heading 1" w:uiPriority="9" w:qFormat="1"/>
+    <w:lsdException w:name="heading 2" w:uiPriority="9" w:qFormat="1"/>
+    <w:lsdException w:name="heading 3" w:uiPriority="9" w:qFormat="1"/>
+    <w:lsdException w:name="heading 4" w:uiPriority="9" w:qFormat="1"/>
+    <w:lsdException w:name="heading 5" w:semiHidden="1" w:uiPriority="9" w:unhideWhenUsed="1" w:qFormat="1"/>
+    <w:lsdException w:name="heading 6" w:semiHidden="1" w:uiPriority="9" w:unhideWhenUsed="1" w:qFormat="1"/>
+    <w:lsdException w:name="heading 7" w:semiHidden="1" w:uiPriority="9" w:unhideWhenUsed="1" w:qFormat="1"/>
+    <w:lsdException w:name="heading 8" w:semiHidden="1" w:uiPriority="9" w:unhideWhenUsed="1" w:qFormat="1"/>
+    <w:lsdException w:name="heading 9" w:semiHidden="1" w:uiPriority="9" w:unhideWhenUsed="1" w:qFormat="1"/>
+    <w:lsdException w:name="index 1" w:semiHidden="1" w:unhideWhenUsed="1"/>
+    <w:lsdException w:name="index 2" w:semiHidden="1" w:unhideWhenUsed="1"/>
+    <w:lsdException w:name="index 3" w:semiHidden="1" w:unhideWhenUsed="1"/>
+    <w:lsdException w:name="index 4" w:semiHidden="1" w:unhideWhenUsed="1"/>
+    <w:lsdException w:name="index 5" w:semiHidden="1" w:unhideWhenUsed="1"/>
+    <w:lsdException w:name="index 6" w:semiHidden="1" w:unhideWhenUsed="1"/>
+    <w:lsdException w:name="index 7" w:semiHidden="1" w:unhideWhenUsed="1"/>
+    <w:lsdException w:name="index 8" w:semiHidden="1" w:unhideWhenUsed="1"/>
+    <w:lsdException w:name="index 9" w:semiHidden="1" w:unhideWhenUsed="1"/>
+    <w:lsdException w:name="toc 1" w:semiHidden="1" w:uiPriority="39" w:unhideWhenUsed="1"/>
+    <w:lsdException w:name="toc 2" w:semiHidden="1" w:uiPriority="39" w:unhideWhenUsed="1"/>
+    <w:lsdException w:name="toc 3" w:semiHidden="1" w:uiPriority="39" w:unhideWhenUsed="1"/>
+    <w:lsdException w:name="toc 4" w:semiHidden="1" w:uiPriority="39" w:unhideWhenUsed="1"/>
+    <w:lsdException w:name="toc 5" w:semiHidden="1" w:uiPriority="39" w:unhideWhenUsed="1"/>
+    <w:lsdException w:name="toc 6" w:semiHidden="1" w:uiPriority="39" w:unhideWhenUsed="1"/>
+    <w:lsdException w:name="toc 7" w:semiHidden="1" w:uiPriority="39" w:unhideWhenUsed="1"/>
+    <w:lsdException w:name="toc 8" w:semiHidden="1" w:uiPriority="39" w:unhideWhenUsed="1"/>
+    <w:lsdException w:name="toc 9" w:semiHidden="1" w:uiPriority="39" w:unhideWhenUsed="1"/>
+    <w:lsdException w:name="Normal Indent" w:semiHidden="1" w:unhideWhenUsed="1"/>
+    <w:lsdException w:name="footnote text" w:semiHidden="1" w:unhideWhenUsed="1"/>
+    <w:lsdException w:name="annotation text" w:semiHidden="1" w:unhideWhenUsed="1"/>
+    <w:lsdException w:name="header" w:semiHidden="1" w:unhideWhenUsed="1"/>
+    <w:lsdException w:name="footer" w:semiHidden="1" w:unhideWhenUsed="1"/>
+    <w:lsdException w:name="index heading" w:semiHidden="1" w:unhideWhenUsed="1"/>
+    <w:lsdException w:name="caption" w:semiHidden="1" w:uiPriority="35" w:unhideWhenUsed="1" w:qFormat="1"/>
+    <w:lsdException w:name="table of figures" w:semiHidden="1" w:unhideWhenUsed="1"/>
+    <w:lsdException w:name="envelope address" w:semiHidden="1" w:unhideWhenUsed="1"/>
+    <w:lsdException w:name="envelope return" w:semiHidden="1" w:unhideWhenUsed="1"/>
+    <w:lsdException w:name="footnote reference" w:semiHidden="1" w:unhideWhenUsed="1"/>
+    <w:lsdException w:name="annotation reference" w:semiHidden="1" w:unhideWhenUsed="1"/>
+    <w:lsdException w:name="line number" w:semiHidden="1" w:unhideWhenUsed="1"/>
+    <w:lsdException w:name="page number" w:semiHidden="1" w:unhideWhenUsed="1"/>
+    <w:lsdException w:name="endnote reference" w:semiHidden="1" w:unhideWhenUsed="1"/>
+    <w:lsdException w:name="endnote text" w:semiHidden="1" w:unhideWhenUsed="1"/>
+    <w:lsdException w:name="table of authorities" w:semiHidden="1" w:unhideWhenUsed="1"/>
+    <w:lsdException w:name="macro" w:semiHidden="1" w:unhideWhenUsed="1"/>
+    <w:lsdException w:name="toa heading" w:semiHidden="1" w:unhideWhenUsed="1"/>
+    <w:lsdException w:name="List" w:semiHidden="1" w:unhideWhenUsed="1"/>
+    <w:lsdException w:name="List Bullet" w:semiHidden="1" w:unhideWhenUsed="1"/>
+    <w:lsdException w:name="List Number" w:semiHidden="1" w:unhideWhenUsed="1"/>
+    <w:lsdException w:name="List 2" w:semiHidden="1" w:unhideWhenUsed="1"/>
+    <w:lsdException w:name="List 3" w:semiHidden="1" w:unhideWhenUsed="1"/>
+    <w:lsdException w:name="List 4" w:semiHidden="1" w:unhideWhenUsed="1"/>
+    <w:lsdException w:name="List 5" w:semiHidden="1" w:unhideWhenUsed="1"/>
+    <w:lsdException w:name="List Bullet 2" w:semiHidden="1" w:unhideWhenUsed="1"/>
+    <w:lsdException w:name="List Bullet 3" w:semiHidden="1" w:unhideWhenUsed="1"/>
+    <w:lsdException w:name="List Bullet 4" w:semiHidden="1" w:unhideWhenUsed="1"/>
+    <w:lsdException w:name="List Bullet 5" w:semiHidden="1" w:unhideWhenUsed="1"/>
+    <w:lsdException w:name="List Number 2" w:semiHidden="1" w:unhideWhenUsed="1"/>
+    <w:lsdException w:name="List Number 3" w:semiHidden="1" w:unhideWhenUsed="1"/>
+    <w:lsdException w:name="List Number 4" w:semiHidden="1" w:unhideWhenUsed="1"/>
+    <w:lsdException w:name="List Number 5" w:semiHidden="1" w:unhideWhenUsed="1"/>
+    <w:lsdException w:name="Title" w:uiPriority="10" w:qFormat="1"/>
+    <w:lsdException w:name="Closing" w:semiHidden="1" w:unhideWhenUsed="1"/>
+    <w:lsdException w:name="Signature" w:semiHidden="1" w:unhideWhenUsed="1"/>
+    <w:lsdException w:name="Default Paragraph Font" w:semiHidden="1" w:uiPriority="1" w:unhideWhenUsed="1"/>
+    <w:lsdException w:name="Body Text" w:semiHidden="1" w:unhideWhenUsed="1"/>
+    <w:lsdException w:name="Body Text Indent" w:semiHidden="1" w:unhideWhenUsed="1"/>
+    <w:lsdException w:name="List Continue" w:semiHidden="1" w:unhideWhenUsed="1"/>
+    <w:lsdException w:name="List Continue 2" w:semiHidden="1" w:unhideWhenUsed="1"/>
+    <w:lsdException w:name="List Continue 3" w:semiHidden="1" w:unhideWhenUsed="1"/>
+    <w:lsdException w:name="List Continue 4" w:semiHidden="1" w:unhideWhenUsed="1"/>
+    <w:lsdException w:name="List Continue 5" w:semiHidden="1" w:unhideWhenUsed="1"/>
+    <w:lsdException w:name="Message Header" w:semiHidden="1" w:unhideWhenUsed="1"/>
+    <w:lsdException w:name="Subtitle" w:uiPriority="11" w:qFormat="1"/>
+    <w:lsdException w:name="Salutation" w:semiHidden="1" w:unhideWhenUsed="1"/>
+    <w:lsdException w:name="Date" w:semiHidden="1" w:unhideWhenUsed="1"/>
+    <w:lsdException w:name="Body Text First Indent" w:semiHidden="1" w:unhideWhenUsed="1"/>
+    <w:lsdException w:name="Body Text First Indent 2" w:semiHidden="1" w:unhideWhenUsed="1"/>
+    <w:lsdException w:name="Note Heading" w:semiHidden="1" w:unhideWhenUsed="1"/>
+    <w:lsdException w:name="Body Text 2" w:semiHidden="1" w:unhideWhenUsed="1"/>
+    <w:lsdException w:name="Body Text 3" w:semiHidden="1" w:unhideWhenUsed="1"/>
+    <w:lsdException w:name="Body Text Indent 2" w:semiHidden="1" w:unhideWhenUsed="1"/>
+    <w:lsdException w:name="Body Text Indent 3" w:semiHidden="1" w:unhideWhenUsed="1"/>
+    <w:lsdException w:name="Block Text" w:semiHidden="1" w:unhideWhenUsed="1"/>
+    <w:lsdException w:name="Hyperlink" w:semiHidden="1" w:unhideWhenUsed="1"/>
+    <w:lsdException w:name="FollowedHyperlink" w:semiHidden="1" w:unhideWhenUsed="1"/>
+    <w:lsdException w:name="Strong" w:uiPriority="22" w:qFormat="1"/>
+    <w:lsdException w:name="Emphasis" w:uiPriority="20" w:qFormat="1"/>
+    <w:lsdException w:name="Document Map" w:semiHidden="1" w:unhideWhenUsed="1"/>
+    <w:lsdException w:name="Plain Text" w:semiHidden="1" w:unhideWhenUsed="1"/>
+    <w:lsdException w:name="E-mail Signature" w:semiHidden="1" w:unhideWhenUsed="1"/>
+    <w:lsdException w:name="HTML Top of Form" w:semiHidden="1" w:unhideWhenUsed="1"/>
+    <w:lsdException w:name="HTML Bottom of Form" w:semiHidden="1" w:unhideWhenUsed="1"/>
+    <w:lsdException w:name="Normal (Web)" w:semiHidden="1" w:unhideWhenUsed="1"/>
+    <w:lsdException w:name="HTML Acronym" w:semiHidden="1" w:unhideWhenUsed="1"/>
+    <w:lsdException w:name="HTML Address" w:semiHidden="1" w:unhideWhenUsed="1"/>
+    <w:lsdException w:name="HTML Cite" w:semiHidden="1" w:unhideWhenUsed="1"/>
+    <w:lsdException w:name="HTML Code" w:semiHidden="1" w:unhideWhenUsed="1"/>
+    <w:lsdException w:name="HTML Definition" w:semiHidden="1" w:unhideWhenUsed="1"/>
+    <w:lsdException w:name="HTML Keyboard" w:semiHidden="1" w:unhideWhenUsed="1"/>
+    <w:lsdException w:name="HTML Preformatted" w:semiHidden="1" w:unhideWhenUsed="1"/>
+    <w:lsdException w:name="HTML Sample" w:semiHidden="1" w:unhideWhenUsed="1"/>
+    <w:lsdException w:name="HTML Typewriter" w:semiHidden="1" w:unhideWhenUsed="1"/>
+    <w:lsdException w:name="HTML Variable" w:semiHidden="1" w:unhideWhenUsed="1"/>
+    <w:lsdException w:name="Normal Table" w:semiHidden="1" w:unhideWhenUsed="1"/>
+    <w:lsdException w:name="annotation subject" w:semiHidden="1" w:unhideWhenUsed="1"/>
+    <w:lsdException w:name="No List" w:semiHidden="1" w:unhideWhenUsed="1"/>
+    <w:lsdException w:name="Outline List 1" w:semiHidden="1" w:unhideWhenUsed="1"/>
+    <w:lsdException w:name="Outline List 2" w:semiHidden="1" w:unhideWhenUsed="1"/>
+    <w:lsdException w:name="Outline List 3" w:semiHidden="1" w:unhideWhenUsed="1"/>
+    <w:lsdException w:name="Table Simple 1" w:semiHidden="1" w:unhideWhenUsed="1"/>
+    <w:lsdException w:name="Table Simple 2" w:semiHidden="1" w:unhideWhenUsed="1"/>
+    <w:lsdException w:name="Table Simple 3" w:semiHidden="1" w:unhideWhenUsed="1"/>
+    <w:lsdException w:name="Table Classic 1" w:semiHidden="1" w:unhideWhenUsed="1"/>
+    <w:lsdException w:name="Table Classic 2" w:semiHidden="1" w:unhideWhenUsed="1"/>
+    <w:lsdException w:name="Table Classic 3" w:semiHidden="1" w:unhideWhenUsed="1"/>
+    <w:lsdException w:name="Table Classic 4" w:semiHidden="1" w:unhideWhenUsed="1"/>
+    <w:lsdException w:name="Table Colorful 1" w:semiHidden="1" w:unhideWhenUsed="1"/>
+    <w:lsdException w:name="Table Colorful 2" w:semiHidden="1" w:unhideWhenUsed="1"/>
+    <w:lsdException w:name="Table Colorful 3" w:semiHidden="1" w:unhideWhenUsed="1"/>
+    <w:lsdException w:name="Table Columns 1" w:semiHidden="1" w:unhideWhenUsed="1"/>
+    <w:lsdException w:name="Table Columns 2" w:semiHidden="1" w:unhideWhenUsed="1"/>
+    <w:lsdException w:name="Table Columns 3" w:semiHidden="1" w:unhideWhenUsed="1"/>
+    <w:lsdException w:name="Table Columns 4" w:semiHidden="1" w:unhideWhenUsed="1"/>
+    <w:lsdException w:name="Table Columns 5" w:semiHidden="1" w:unhideWhenUsed="1"/>
+    <w:lsdException w:name="Table Grid 1" w:semiHidden="1" w:unhideWhenUsed="1"/>
+    <w:lsdException w:name="Table Grid 2" w:semiHidden="1" w:unhideWhenUsed="1"/>
+    <w:lsdException w:name="Table Grid 3" w:semiHidden="1" w:unhideWhenUsed="1"/>
+    <w:lsdException w:name="Table Grid 4" w:semiHidden="1" w:unhideWhenUsed="1"/>
+    <w:lsdException w:name="Table Grid 5" w:semiHidden="1" w:unhideWhenUsed="1"/>
+    <w:lsdException w:name="Table Grid 6" w:semiHidden="1" w:unhideWhenUsed="1"/>
+    <w:lsdException w:name="Table Grid 7" w:semiHidden="1" w:unhideWhenUsed="1"/>
+    <w:lsdException w:name="Table Grid 8" w:semiHidden="1" w:unhideWhenUsed="1"/>
+    <w:lsdException w:name="Table List 1" w:semiHidden="1" w:unhideWhenUsed="1"/>
+    <w:lsdException w:name="Table List 2" w:semiHidden="1" w:unhideWhenUsed="1"/>
+    <w:lsdException w:name="Table List 3" w:semiHidden="1" w:unhideWhenUsed="1"/>
+    <w:lsdException w:name="Table List 4" w:semiHidden="1" w:unhideWhenUsed="1"/>
+    <w:lsdException w:name="Table List 5" w:semiHidden="1" w:unhideWhenUsed="1"/>
+    <w:lsdException w:name="Table List 6" w:semiHidden="1" w:unhideWhenUsed="1"/>
+    <w:lsdException w:name="Table List 7" w:semiHidden="1" w:unhideWhenUsed="1"/>
+    <w:lsdException w:name="Table List 8" w:semiHidden="1" w:unhideWhenUsed="1"/>
+    <w:lsdException w:name="Table 3D effects 1" w:semiHidden="1" w:unhideWhenUsed="1"/>
+    <w:lsdException w:name="Table 3D effects 2" w:semiHidden="1" w:unhideWhenUsed="1"/>
+    <w:lsdException w:name="Table 3D effects 3" w:semiHidden="1" w:unhideWhenUsed="1"/>
+    <w:lsdException w:name="Table Contemporary" w:semiHidden="1" w:unhideWhenUsed="1"/>
+    <w:lsdException w:name="Table Elegant" w:semiHidden="1" w:unhideWhenUsed="1"/>
+    <w:lsdException w:name="Table Professional" w:semiHidden="1" w:unhideWhenUsed="1"/>
+    <w:lsdException w:name="Table Subtle 1" w:semiHidden="1" w:unhideWhenUsed="1"/>
+    <w:lsdException w:name="Table Subtle 2" w:semiHidden="1" w:unhideWhenUsed="1"/>
+    <w:lsdException w:name="Table Web 1" w:semiHidden="1" w:unhideWhenUsed="1"/>
+    <w:lsdException w:name="Table Web 2" w:semiHidden="1" w:unhideWhenUsed="1"/>
+    <w:lsdException w:name="Table Web 3" w:semiHidden="1" w:unhideWhenUsed="1"/>
+    <w:lsdException w:name="Balloon Text" w:semiHidden="1" w:unhideWhenUsed="1"/>
+    <w:lsdException w:name="Table Grid" w:uiPriority="39"/>
+    <w:lsdException w:name="Table Theme" w:semiHidden="1" w:unhideWhenUsed="1"/>
+    <w:lsdException w:name="Placeholder Text" w:semiHidden="1"/>
+    <w:lsdException w:name="No Spacing" w:uiPriority="1" w:qFormat="1"/>
+    <w:lsdException w:name="Light Shading" w:uiPriority="60"/>
+    <w:lsdException w:name="Light List" w:uiPriority="61"/>
+    <w:lsdException w:name="Light Grid" w:uiPriority="62"/>
+    <w:lsdException w:name="Medium Shading 1" w:uiPriority="63"/>
+    <w:lsdException w:name="Medium Shading 2" w:uiPriority="64"/>
+    <w:lsdException w:name="Medium List 1" w:uiPriority="65"/>
+    <w:lsdException w:name="Medium List 2" w:uiPriority="66"/>
+    <w:lsdException w:name="Medium Grid 1" w:uiPriority="67"/>
+    <w:lsdException w:name="Medium Grid 2" w:uiPriority="68"/>
+    <w:lsdException w:name="Medium Grid 3" w:uiPriority="69"/>
+    <w:lsdException w:name="Dark List" w:uiPriority="70"/>
+    <w:lsdException w:name="Colorful Shading" w:uiPriority="71"/>
+    <w:lsdException w:name="Colorful List" w:uiPriority="72"/>
+    <w:lsdException w:name="Colorful Grid" w:uiPriority="73"/>
+    <w:lsdException w:name="Light Shading Accent 1" w:uiPriority="60"/>
+    <w:lsdException w:name="Light List Accent 1" w:uiPriority="61"/>
+    <w:lsdException w:name="Light Grid Accent 1" w:uiPriority="62"/>
+    <w:lsdException w:name="Medium Shading 1 Accent 1" w:uiPriority="63"/>
+    <w:lsdException w:name="Medium Shading 2 Accent 1" w:uiPriority="64"/>
+    <w:lsdException w:name="Medium List 1 Accent 1" w:uiPriority="65"/>
+    <w:lsdException w:name="Revision" w:semiHidden="1"/>
+    <w:lsdException w:name="List Paragraph" w:uiPriority="34" w:qFormat="1"/>
+    <w:lsdException w:name="Quote" w:uiPriority="29" w:qFormat="1"/>
+    <w:lsdException w:name="Intense Quote" w:uiPriority="30" w:qFormat="1"/>
+    <w:lsdException w:name="Medium List 2 Accent 1" w:uiPriority="66"/>
+    <w:lsdException w:name="Medium Grid 1 Accent 1" w:uiPriority="67"/>
+    <w:lsdException w:name="Medium Grid 2 Accent 1" w:uiPriority="68"/>
+    <w:lsdException w:name="Medium Grid 3 Accent 1" w:uiPriority="69"/>
+    <w:lsdException w:name="Dark List Accent 1" w:uiPriority="70"/>
+    <w:lsdException w:name="Colorful Shading Accent 1" w:uiPriority="71"/>
+    <w:lsdException w:name="Colorful List Accent 1" w:uiPriority="72"/>
+    <w:lsdException w:name="Colorful Grid Accent 1" w:uiPriority="73"/>
+    <w:lsdException w:name="Light Shading Accent 2" w:uiPriority="60"/>
+    <w:lsdException w:name="Light List Accent 2" w:uiPriority="61"/>
+    <w:lsdException w:name="Light Grid Accent 2" w:uiPriority="62"/>
+    <w:lsdException w:name="Medium Shading 1 Accent 2" w:uiPriority="63"/>
+    <w:lsdException w:name="Medium Shading 2 Accent 2" w:uiPriority="64"/>
+    <w:lsdException w:name="Medium List 1 Accent 2" w:uiPriority="65"/>
+    <w:lsdException w:name="Medium List 2 Accent 2" w:uiPriority="66"/>
+    <w:lsdException w:name="Medium Grid 1 Accent 2" w:uiPriority="67"/>
+    <w:lsdException w:name="Medium Grid 2 Accent 2" w:uiPriority="68"/>
+    <w:lsdException w:name="Medium Grid 3 Accent 2" w:uiPriority="69"/>
+    <w:lsdException w:name="Dark List Accent 2" w:uiPriority="70"/>
+    <w:lsdException w:name="Colorful Shading Accent 2" w:uiPriority="71"/>
+    <w:lsdException w:name="Colorful List Accent 2" w:uiPriority="72"/>
+    <w:lsdException w:name="Colorful Grid Accent 2" w:uiPriority="73"/>
+    <w:lsdException w:name="Light Shading Accent 3" w:uiPriority="60"/>
+    <w:lsdException w:name="Light List Accent 3" w:uiPriority="61"/>
+    <w:lsdException w:name="Light Grid Accent 3" w:uiPriority="62"/>
+    <w:lsdException w:name="Medium Shading 1 Accent 3" w:uiPriority="63"/>
+    <w:lsdException w:name="Medium Shading 2 Accent 3" w:uiPriority="64"/>
+    <w:lsdException w:name="Medium List 1 Accent 3" w:uiPriority="65"/>
+    <w:lsdException w:name="Medium List 2 Accent 3" w:uiPriority="66"/>
+    <w:lsdException w:name="Medium Grid 1 Accent 3" w:uiPriority="67"/>
+    <w:lsdException w:name="Medium Grid 2 Accent 3" w:uiPriority="68"/>
+    <w:lsdException w:name="Medium Grid 3 Accent 3" w:uiPriority="69"/>
+    <w:lsdException w:name="Dark List Accent 3" w:uiPriority="70"/>
+    <w:lsdException w:name="Colorful Shading Accent 3" w:uiPriority="71"/>
+    <w:lsdException w:name="Colorful List Accent 3" w:uiPriority="72"/>
+    <w:lsdException w:name="Colorful Grid Accent 3" w:uiPriority="73"/>
+    <w:lsdException w:name="Light Shading Accent 4" w:uiPriority="60"/>
+    <w:lsdException w:name="Light List Accent 4" w:uiPriority="61"/>
+    <w:lsdException w:name="Light Grid Accent 4" w:uiPriority="62"/>
+    <w:lsdException w:name="Medium Shading 1 Accent 4" w:uiPriority="63"/>
+    <w:lsdException w:name="Medium Shading 2 Accent 4" w:uiPriority="64"/>
+    <w:lsdException w:name="Medium List 1 Accent 4" w:uiPriority="65"/>
+    <w:lsdException w:name="Medium List 2 Accent 4" w:uiPriority="66"/>
+    <w:lsdException w:name="Medium Grid 1 Accent 4" w:uiPriority="67"/>
+    <w:lsdException w:name="Medium Grid 2 Accent 4" w:uiPriority="68"/>
+    <w:lsdException w:name="Medium Grid 3 Accent 4" w:uiPriority="69"/>
+    <w:lsdException w:name="Dark List Accent 4" w:uiPriority="70"/>
+    <w:lsdException w:name="Colorful Shading Accent 4" w:uiPriority="71"/>
+    <w:lsdException w:name="Colorful List Accent 4" w:uiPriority="72"/>
+    <w:lsdException w:name="Colorful Grid Accent 4" w:uiPriority="73"/>
+    <w:lsdException w:name="Light Shading Accent 5" w:uiPriority="60"/>
+    <w:lsdException w:name="Light List Accent 5" w:uiPriority="61"/>
+    <w:lsdException w:name="Light Grid Accent 5" w:uiPriority="62"/>
+    <w:lsdException w:name="Medium Shading 1 Accent 5" w:uiPriority="63"/>
+    <w:lsdException w:name="Medium Shading 2 Accent 5" w:uiPriority="64"/>
+    <w:lsdException w:name="Medium List 1 Accent 5" w:uiPriority="65"/>
+    <w:lsdException w:name="Medium List 2 Accent 5" w:uiPriority="66"/>
+    <w:lsdException w:name="Medium Grid 1 Accent 5" w:uiPriority="67"/>
+    <w:lsdException w:name="Medium Grid 2 Accent 5" w:uiPriority="68"/>
+    <w:lsdException w:name="Medium Grid 3 Accent 5" w:uiPriority="69"/>
+    <w:lsdException w:name="Dark List Accent 5" w:uiPriority="70"/>
+    <w:lsdException w:name="Colorful Shading Accent 5" w:uiPriority="71"/>
+    <w:lsdException w:name="Colorful List Accent 5" w:uiPriority="72"/>
+    <w:lsdException w:name="Colorful Grid Accent 5" w:uiPriority="73"/>
+    <w:lsdException w:name="Light Shading Accent 6" w:uiPriority="60"/>
+    <w:lsdException w:name="Light List Accent 6" w:uiPriority="61"/>
+    <w:lsdException w:name="Light Grid Accent 6" w:uiPriority="62"/>
+    <w:lsdException w:name="Medium Shading 1 Accent 6" w:uiPriority="63"/>
+    <w:lsdException w:name="Medium Shading 2 Accent 6" w:uiPriority="64"/>
+    <w:lsdException w:name="Medium List 1 Accent 6" w:uiPriority="65"/>
+    <w:lsdException w:name="Medium List 2 Accent 6" w:uiPriority="66"/>
+    <w:lsdException w:name="Medium Grid 1 Accent 6" w:uiPriority="67"/>
+    <w:lsdException w:name="Medium Grid 2 Accent 6" w:uiPriority="68"/>
+    <w:lsdException w:name="Medium Grid 3 Accent 6" w:uiPriority="69"/>
+    <w:lsdException w:name="Dark List Accent 6" w:uiPriority="70"/>
+    <w:lsdException w:name="Colorful Shading Accent 6" w:uiPriority="71"/>
+    <w:lsdException w:name="Colorful List Accent 6" w:uiPriority="72"/>
+    <w:lsdException w:name="Colorful Grid Accent 6" w:uiPriority="73"/>
+    <w:lsdException w:name="Subtle Emphasis" w:uiPriority="19" w:qFormat="1"/>
+    <w:lsdException w:name="Intense Emphasis" w:uiPriority="21" w:qFormat="1"/>
+    <w:lsdException w:name="Subtle Reference" w:uiPriority="31" w:qFormat="1"/>
+    <w:lsdException w:name="Intense Reference" w:uiPriority="32" w:qFormat="1"/>
+    <w:lsdException w:name="Book Title" w:uiPriority="33" w:qFormat="1"/>
+    <w:lsdException w:name="Bibliography" w:semiHidden="1" w:uiPriority="37" w:unhideWhenUsed="1"/>
+    <w:lsdException w:name="TOC Heading" w:semiHidden="1" w:uiPriority="39" w:unhideWhenUsed="1" w:qFormat="1"/>
+    <w:lsdException w:name="Plain Table 1" w:uiPriority="41"/>
+    <w:lsdException w:name="Plain Table 2" w:uiPriority="42"/>
+    <w:lsdException w:name="Plain Table 3" w:uiPriority="43"/>
+    <w:lsdException w:name="Plain Table 4" w:uiPriority="44"/>
+    <w:lsdException w:name="Plain Table 5" w:uiPriority="45"/>
+    <w:lsdException w:name="Grid Table Light" w:uiPriority="40"/>
+    <w:lsdException w:name="Grid Table 1 Light" w:uiPriority="46"/>
+    <w:lsdException w:name="Grid Table 2" w:uiPriority="47"/>
+    <w:lsdException w:name="Grid Table 3" w:uiPriority="48"/>
+    <w:lsdException w:name="Grid Table 4" w:uiPriority="49"/>
+    <w:lsdException w:name="Grid Table 5 Dark" w:uiPriority="50"/>
+    <w:lsdException w:name="Grid Table 6 Colorful" w:uiPriority="51"/>
+    <w:lsdException w:name="Grid Table 7 Colorful" w:uiPriority="52"/>
+    <w:lsdException w:name="Grid Table 1 Light Accent 1" w:uiPriority="46"/>
+    <w:lsdException w:name="Grid Table 2 Accent 1" w:uiPriority="47"/>
+    <w:lsdException w:name="Grid Table 3 Accent 1" w:uiPriority="48"/>
+    <w:lsdException w:name="Grid Table 4 Accent 1" w:uiPriority="49"/>
+    <w:lsdException w:name="Grid Table 5 Dark Accent 1" w:uiPriority="50"/>
+    <w:lsdException w:name="Grid Table 6 Colorful Accent 1" w:uiPriority="51"/>
+    <w:lsdException w:name="Grid Table 7 Colorful Accent 1" w:uiPriority="52"/>
+    <w:lsdException w:name="Grid Table 1 Light Accent 2" w:uiPriority="46"/>
+    <w:lsdException w:name="Grid Table 2 Accent 2" w:uiPriority="47"/>
+    <w:lsdException w:name="Grid Table 3 Accent 2" w:uiPriority="48"/>
+    <w:lsdException w:name="Grid Table 4 Accent 2" w:uiPriority="49"/>
+    <w:lsdException w:name="Grid Table 5 Dark Accent 2" w:uiPriority="50"/>
+    <w:lsdException w:name="Grid Table 6 Colorful Accent 2" w:uiPriority="51"/>
+    <w:lsdException w:name="Grid Table 7 Colorful Accent 2" w:uiPriority="52"/>
+    <w:lsdException w:name="Grid Table 1 Light Accent 3" w:uiPriority="46"/>
+    <w:lsdException w:name="Grid Table 2 Accent 3" w:uiPriority="47"/>
+    <w:lsdException w:name="Grid Table 3 Accent 3" w:uiPriority="48"/>
+    <w:lsdException w:name="Grid Table 4 Accent 3" w:uiPriority="49"/>
+    <w:lsdException w:name="Grid Table 5 Dark Accent 3" w:uiPriority="50"/>
+    <w:lsdException w:name="Grid Table 6 Colorful Accent 3" w:uiPriority="51"/>
+    <w:lsdException w:name="Grid Table 7 Colorful Accent 3" w:uiPriority="52"/>
+    <w:lsdException w:name="Grid Table 1 Light Accent 4" w:uiPriority="46"/>
+    <w:lsdException w:name="Grid Table 2 Accent 4" w:uiPriority="47"/>
+    <w:lsdException w:name="Grid Table 3 Accent 4" w:uiPriority="48"/>
+    <w:lsdException w:name="Grid Table 4 Accent 4" w:uiPriority="49"/>
+    <w:lsdException w:name="Grid Table 5 Dark Accent 4" w:uiPriority="50"/>
+    <w:lsdException w:name="Grid Table 6 Colorful Accent 4" w:uiPriority="51"/>
+    <w:lsdException w:name="Grid Table 7 Colorful Accent 4" w:uiPriority="52"/>
+    <w:lsdException w:name="Grid Table 1 Light Accent 5" w:uiPriority="46"/>
+    <w:lsdException w:name="Grid Table 2 Accent 5" w:uiPriority="47"/>
+    <w:lsdException w:name="Grid Table 3 Accent 5" w:uiPriority="48"/>
+    <w:lsdException w:name="Grid Table 4 Accent 5" w:uiPriority="49"/>
+    <w:lsdException w:name="Grid Table 5 Dark Accent 5" w:uiPriority="50"/>
+    <w:lsdException w:name="Grid Table 6 Colorful Accent 5" w:uiPriority="51"/>
+    <w:lsdException w:name="Grid Table 7 Colorful Accent 5" w:uiPriority="52"/>
+    <w:lsdException w:name="Grid Table 1 Light Accent 6" w:uiPriority="46"/>
+    <w:lsdException w:name="Grid Table 2 Accent 6" w:uiPriority="47"/>
+    <w:lsdException w:name="Grid Table 3 Accent 6" w:uiPriority="48"/>
+    <w:lsdException w:name="Grid Table 4 Accent 6" w:uiPriority="49"/>
+    <w:lsdException w:name="Grid Table 5 Dark Accent 6" w:uiPriority="50"/>
+    <w:lsdException w:name="Grid Table 6 Colorful Accent 6" w:uiPriority="51"/>
+    <w:lsdException w:name="Grid Table 7 Colorful Accent 6" w:uiPriority="52"/>
+    <w:lsdException w:name="List Table 1 Light" w:uiPriority="46"/>
+    <w:lsdException w:name="List Table 2" w:uiPriority="47"/>
+    <w:lsdException w:name="List Table 3" w:uiPriority="48"/>
+    <w:lsdException w:name="List Table 4" w:uiPriority="49"/>
+    <w:lsdException w:name="List Table 5 Dark" w:uiPriority="50"/>
+    <w:lsdException w:name="List Table 6 Colorful" w:uiPriority="51"/>
+    <w:lsdException w:name="List Table 7 Colorful" w:uiPriority="52"/>
+    <w:lsdException w:name="List Table 1 Light Accent 1" w:uiPriority="46"/>
+    <w:lsdException w:name="List Table 2 Accent 1" w:uiPriority="47"/>
+    <w:lsdException w:name="List Table 3 Accent 1" w:uiPriority="48"/>
+    <w:lsdException w:name="List Table 4 Accent 1" w:uiPriority="49"/>
+    <w:lsdException w:name="List Table 5 Dark Accent 1" w:uiPriority="50"/>
+    <w:lsdException w:name="List Table 6 Colorful Accent 1" w:uiPriority="51"/>
+    <w:lsdException w:name="List Table 7 Colorful Accent 1" w:uiPriority="52"/>
+    <w:lsdException w:name="List Table 1 Light Accent 2" w:uiPriority="46"/>
+    <w:lsdException w:name="List Table 2 Accent 2" w:uiPriority="47"/>
+    <w:lsdException w:name="List Table 3 Accent 2" w:uiPriority="48"/>
+    <w:lsdException w:name="List Table 4 Accent 2" w:uiPriority="49"/>
+    <w:lsdException w:name="List Table 5 Dark Accent 2" w:uiPriority="50"/>
+    <w:lsdException w:name="List Table 6 Colorful Accent 2" w:uiPriority="51"/>
+    <w:lsdException w:name="List Table 7 Colorful Accent 2" w:uiPriority="52"/>
+    <w:lsdException w:name="List Table 1 Light Accent 3" w:uiPriority="46"/>
+    <w:lsdException w:name="List Table 2 Accent 3" w:uiPriority="47"/>
+    <w:lsdException w:name="List Table 3 Accent 3" w:uiPriority="48"/>
+    <w:lsdException w:name="List Table 4 Accent 3" w:uiPriority="49"/>
+    <w:lsdException w:name="List Table 5 Dark Accent 3" w:uiPriority="50"/>
+    <w:lsdException w:name="List Table 6 Colorful Accent 3" w:uiPriority="51"/>
+    <w:lsdException w:name="List Table 7 Colorful Accent 3" w:uiPriority="52"/>
+    <w:lsdException w:name="List Table 1 Light Accent 4" w:uiPriority="46"/>
+    <w:lsdException w:name="List Table 2 Accent 4" w:uiPriority="47"/>
+    <w:lsdException w:name="List Table 3 Accent 4" w:uiPriority="48"/>
+    <w:lsdException w:name="List Table 4 Accent 4" w:uiPriority="49"/>
+    <w:lsdException w:name="List Table 5 Dark Accent 4" w:uiPriority="50"/>
+    <w:lsdException w:name="List Table 6 Colorful Accent 4" w:uiPriority="51"/>
+    <w:lsdException w:name="List Table 7 Colorful Accent 4" w:uiPriority="52"/>
+    <w:lsdException w:name="List Table 1 Light Accent 5" w:uiPriority="46"/>
+    <w:lsdException w:name="List Table 2 Accent 5" w:uiPriority="47"/>
+    <w:lsdException w:name="List Table 3 Accent 5" w:uiPriority="48"/>
+    <w:lsdException w:name="List Table 4 Accent 5" w:uiPriority="49"/>
+    <w:lsdException w:name="List Table 5 Dark Accent 5" w:uiPriority="50"/>
+    <w:lsdException w:name="List Table 6 Colorful Accent 5" w:uiPriority="51"/>
+    <w:lsdException w:name="List Table 7 Colorful Accent 5" w:uiPriority="52"/>
+    <w:lsdException w:name="List Table 1 Light Accent 6" w:uiPriority="46"/>
+    <w:lsdException w:name="List Table 2 Accent 6" w:uiPriority="47"/>
+    <w:lsdException w:name="List Table 3 Accent 6" w:uiPriority="48"/>
+    <w:lsdException w:name="List Table 4 Accent 6" w:uiPriority="49"/>
+    <w:lsdException w:name="List Table 5 Dark Accent 6" w:uiPriority="50"/>
+    <w:lsdException w:name="List Table 6 Colorful Accent 6" w:uiPriority="51"/>
+    <w:lsdException w:name="List Table 7 Colorful Accent 6" w:uiPriority="52"/>
+    <w:lsdException w:name="Mention" w:semiHidden="1" w:unhideWhenUsed="1"/>
+    <w:lsdException w:name="Smart Hyperlink" w:semiHidden="1" w:unhideWhenUsed="1"/>
   </w:latentStyles>
   <w:style w:type="paragraph" w:default="1" w:styleId="Normal">
     <w:name w:val="Normal"/>
@@ -9215,7 +8383,7 @@
   <a:extraClrSchemeLst/>
   <a:extLst>
     <a:ext uri="{05A4C25C-085E-4340-85A3-A5531E510DB2}">
-      <thm15:themeFamily xmlns="" xmlns:thm15="http://schemas.microsoft.com/office/thememl/2012/main" name="Office Theme" id="{62F939B6-93AF-4DB8-9C6B-D6C7DFDC589F}" vid="{4A3C46E8-61CC-4603-A589-7422A47A8E4A}"/>
+      <thm15:themeFamily xmlns:thm15="http://schemas.microsoft.com/office/thememl/2012/main" name="Office Theme" id="{62F939B6-93AF-4DB8-9C6B-D6C7DFDC589F}" vid="{4A3C46E8-61CC-4603-A589-7422A47A8E4A}"/>
     </a:ext>
   </a:extLst>
 </a:theme>
@@ -9226,7 +8394,7 @@
 </file>
 
 <file path=customXml/itemProps1.xml><?xml version="1.0" encoding="utf-8"?>
-<ds:datastoreItem xmlns:ds="http://schemas.openxmlformats.org/officeDocument/2006/customXml" ds:itemID="{5A4A9571-980D-7C42-A403-FAADF4172AD6}">
+<ds:datastoreItem xmlns:ds="http://schemas.openxmlformats.org/officeDocument/2006/customXml" ds:itemID="{2382DF0F-5737-3E49-AF23-CB0C0D716A7A}">
   <ds:schemaRefs>
     <ds:schemaRef ds:uri="http://schemas.openxmlformats.org/officeDocument/2006/bibliography"/>
   </ds:schemaRefs>

</xml_diff>